<commit_message>
Update the "Configure Full-Scan Settings" screenshot in the DIA PASEF tutorial
</commit_message>
<xml_diff>
--- a/pwiz_tools/Skyline/Documentation/Tutorials/Skyline DIA PASEF.docx
+++ b/pwiz_tools/Skyline/Documentation/Tutorials/Skyline DIA PASEF.docx
@@ -1,6 +1,6 @@
 
 <file path=word/document.xml><?xml version="1.0" encoding="utf-8"?>
-<w:document xmlns:wpc="http://schemas.microsoft.com/office/word/2010/wordprocessingCanvas" xmlns:cx="http://schemas.microsoft.com/office/drawing/2014/chartex" xmlns:cx1="http://schemas.microsoft.com/office/drawing/2015/9/8/chartex" xmlns:cx2="http://schemas.microsoft.com/office/drawing/2015/10/21/chartex" xmlns:cx3="http://schemas.microsoft.com/office/drawing/2016/5/9/chartex" xmlns:cx4="http://schemas.microsoft.com/office/drawing/2016/5/10/chartex" xmlns:cx5="http://schemas.microsoft.com/office/drawing/2016/5/11/chartex" xmlns:cx6="http://schemas.microsoft.com/office/drawing/2016/5/12/chartex" xmlns:cx7="http://schemas.microsoft.com/office/drawing/2016/5/13/chartex" xmlns:cx8="http://schemas.microsoft.com/office/drawing/2016/5/14/chartex" xmlns:mc="http://schemas.openxmlformats.org/markup-compatibility/2006" xmlns:aink="http://schemas.microsoft.com/office/drawing/2016/ink" xmlns:am3d="http://schemas.microsoft.com/office/drawing/2017/model3d" xmlns:o="urn:schemas-microsoft-com:office:office" xmlns:r="http://schemas.openxmlformats.org/officeDocument/2006/relationships" xmlns:m="http://schemas.openxmlformats.org/officeDocument/2006/math" xmlns:v="urn:schemas-microsoft-com:vml" xmlns:wp14="http://schemas.microsoft.com/office/word/2010/wordprocessingDrawing" xmlns:wp="http://schemas.openxmlformats.org/drawingml/2006/wordprocessingDrawing" xmlns:w10="urn:schemas-microsoft-com:office:word" xmlns:w="http://schemas.openxmlformats.org/wordprocessingml/2006/main" xmlns:w14="http://schemas.microsoft.com/office/word/2010/wordml" xmlns:w15="http://schemas.microsoft.com/office/word/2012/wordml" xmlns:w16cex="http://schemas.microsoft.com/office/word/2018/wordml/cex" xmlns:w16cid="http://schemas.microsoft.com/office/word/2016/wordml/cid" xmlns:w16="http://schemas.microsoft.com/office/word/2018/wordml" xmlns:w16sdtdh="http://schemas.microsoft.com/office/word/2020/wordml/sdtdatahash" xmlns:w16se="http://schemas.microsoft.com/office/word/2015/wordml/symex" xmlns:wpg="http://schemas.microsoft.com/office/word/2010/wordprocessingGroup" xmlns:wpi="http://schemas.microsoft.com/office/word/2010/wordprocessingInk" xmlns:wne="http://schemas.microsoft.com/office/word/2006/wordml" xmlns:wps="http://schemas.microsoft.com/office/word/2010/wordprocessingShape" mc:Ignorable="w14 w15 w16se w16cid w16 w16cex w16sdtdh wp14">
+<w:document xmlns:wpc="http://schemas.microsoft.com/office/word/2010/wordprocessingCanvas" xmlns:cx="http://schemas.microsoft.com/office/drawing/2014/chartex" xmlns:mc="http://schemas.openxmlformats.org/markup-compatibility/2006" xmlns:o="urn:schemas-microsoft-com:office:office" xmlns:r="http://schemas.openxmlformats.org/officeDocument/2006/relationships" xmlns:m="http://schemas.openxmlformats.org/officeDocument/2006/math" xmlns:v="urn:schemas-microsoft-com:vml" xmlns:wp14="http://schemas.microsoft.com/office/word/2010/wordprocessingDrawing" xmlns:wp="http://schemas.openxmlformats.org/drawingml/2006/wordprocessingDrawing" xmlns:w10="urn:schemas-microsoft-com:office:word" xmlns:w="http://schemas.openxmlformats.org/wordprocessingml/2006/main" xmlns:w14="http://schemas.microsoft.com/office/word/2010/wordml" xmlns:w15="http://schemas.microsoft.com/office/word/2012/wordml" xmlns:w16se="http://schemas.microsoft.com/office/word/2015/wordml/symex" xmlns:wpg="http://schemas.microsoft.com/office/word/2010/wordprocessingGroup" xmlns:wpi="http://schemas.microsoft.com/office/word/2010/wordprocessingInk" xmlns:wne="http://schemas.microsoft.com/office/word/2006/wordml" xmlns:wps="http://schemas.microsoft.com/office/word/2010/wordprocessingShape" mc:Ignorable="w14 w15 w16se wp14">
   <w:body>
     <w:p>
       <w:pPr>
@@ -119,7 +119,6 @@
       <w:r>
         <w:rPr>
           <w:noProof/>
-          <w:lang w:val="de-CH" w:eastAsia="de-CH"/>
         </w:rPr>
         <w:drawing>
           <wp:anchor distT="0" distB="0" distL="114300" distR="114300" simplePos="0" relativeHeight="251659264" behindDoc="0" locked="0" layoutInCell="1" allowOverlap="1" wp14:anchorId="79F384A2" wp14:editId="28190E45">
@@ -2327,15 +2326,17 @@
       </w:r>
     </w:p>
     <w:p>
+      <w:bookmarkStart w:id="0" w:name="_GoBack"/>
+      <w:bookmarkEnd w:id="0"/>
       <w:r>
         <w:rPr>
           <w:noProof/>
         </w:rPr>
         <w:drawing>
-          <wp:inline distT="0" distB="0" distL="0" distR="0" wp14:anchorId="12D69A68" wp14:editId="4DEE32CA">
-            <wp:extent cx="3848100" cy="7029450"/>
-            <wp:effectExtent l="0" t="0" r="0" b="0"/>
-            <wp:docPr id="51" name="Picture 51" descr="Graphical user interface, application&#10;&#10;Description automatically generated"/>
+          <wp:inline distT="0" distB="0" distL="0" distR="0" wp14:anchorId="3224DCAF" wp14:editId="4B32E975">
+            <wp:extent cx="3848100" cy="5895975"/>
+            <wp:effectExtent l="0" t="0" r="0" b="9525"/>
+            <wp:docPr id="6" name="Picture 6"/>
             <wp:cNvGraphicFramePr>
               <a:graphicFrameLocks xmlns:a="http://schemas.openxmlformats.org/drawingml/2006/main" noChangeAspect="1"/>
             </wp:cNvGraphicFramePr>
@@ -2343,7 +2344,7 @@
               <a:graphicData uri="http://schemas.openxmlformats.org/drawingml/2006/picture">
                 <pic:pic xmlns:pic="http://schemas.openxmlformats.org/drawingml/2006/picture">
                   <pic:nvPicPr>
-                    <pic:cNvPr id="51" name="Picture 51" descr="Graphical user interface, application&#10;&#10;Description automatically generated"/>
+                    <pic:cNvPr id="1" name=""/>
                     <pic:cNvPicPr/>
                   </pic:nvPicPr>
                   <pic:blipFill>
@@ -2355,7 +2356,7 @@
                   <pic:spPr>
                     <a:xfrm>
                       <a:off x="0" y="0"/>
-                      <a:ext cx="3848100" cy="7029450"/>
+                      <a:ext cx="3848100" cy="5895975"/>
                     </a:xfrm>
                     <a:prstGeom prst="rect">
                       <a:avLst/>
@@ -2468,7 +2469,6 @@
               <w:spacing w:after="0"/>
             </w:pPr>
             <w:r>
-              <w:lastRenderedPageBreak/>
               <w:t>NOTE: At this point, you could choose to perform a proteome-wide analysis by instead navigating to the DDA_search subfolder where you found the “interact.pep.xml” file and double-clicking the full FASTA sequence file “napedro_3mixed_human_yeast_ecoli_20140403_iRT_reverse.fasta” that was used in the peptide search. This would produce quite a lot more targets and take more time to process, but is still feasible on most modern laptops.</w:t>
             </w:r>
           </w:p>
@@ -2485,6 +2485,7 @@
         <w:spacing w:before="240"/>
       </w:pPr>
       <w:r>
+        <w:lastRenderedPageBreak/>
         <w:t xml:space="preserve">In the </w:t>
       </w:r>
       <w:r>
@@ -2586,24 +2587,24 @@
         </w:numPr>
       </w:pPr>
       <w:r>
+        <w:t xml:space="preserve">Click the </w:t>
+      </w:r>
+      <w:r>
+        <w:rPr>
+          <w:b/>
+        </w:rPr>
+        <w:t>Finish</w:t>
+      </w:r>
+      <w:r>
+        <w:t xml:space="preserve"> button.</w:t>
+      </w:r>
+    </w:p>
+    <w:p>
+      <w:pPr>
+        <w:keepNext/>
+      </w:pPr>
+      <w:r>
         <w:lastRenderedPageBreak/>
-        <w:t xml:space="preserve">Click the </w:t>
-      </w:r>
-      <w:r>
-        <w:rPr>
-          <w:b/>
-        </w:rPr>
-        <w:t>Finish</w:t>
-      </w:r>
-      <w:r>
-        <w:t xml:space="preserve"> button.</w:t>
-      </w:r>
-    </w:p>
-    <w:p>
-      <w:pPr>
-        <w:keepNext/>
-      </w:pPr>
-      <w:r>
         <w:t>You should be presented with a form describing the targets calculated based on your settings and the FASTA sequence text provided that looks like this:</w:t>
       </w:r>
     </w:p>
@@ -2757,15 +2758,15 @@
     </w:p>
     <w:p>
       <w:r>
+        <w:t>With 6-cores and above all files will be processed in parallel, and on most laptops with 2-cores the import will process 2 files at a time.</w:t>
+      </w:r>
+    </w:p>
+    <w:p>
+      <w:pPr>
+        <w:keepNext/>
+      </w:pPr>
+      <w:r>
         <w:lastRenderedPageBreak/>
-        <w:t>With 6-cores and above all files will be processed in parallel, and on most laptops with 2-cores the import will process 2 files at a time.</w:t>
-      </w:r>
-    </w:p>
-    <w:p>
-      <w:pPr>
-        <w:keepNext/>
-      </w:pPr>
-      <w:r>
         <w:t xml:space="preserve">After the import is completed, Skyline will show you the mProphet model you requested on the </w:t>
       </w:r>
       <w:r>
@@ -4041,13 +4042,13 @@
       <w:r>
         <w:t>Click on the first E. coli protein: “</w:t>
       </w:r>
-      <w:bookmarkStart w:id="0" w:name="OLE_LINK1"/>
-      <w:bookmarkStart w:id="1" w:name="OLE_LINK2"/>
+      <w:bookmarkStart w:id="1" w:name="OLE_LINK1"/>
+      <w:bookmarkStart w:id="2" w:name="OLE_LINK2"/>
       <w:r>
         <w:t>sp|P63284|CLPB_ECOLI</w:t>
       </w:r>
-      <w:bookmarkEnd w:id="0"/>
       <w:bookmarkEnd w:id="1"/>
+      <w:bookmarkEnd w:id="2"/>
       <w:r>
         <w:t>”.</w:t>
       </w:r>
@@ -4102,16 +4103,16 @@
       <w:r>
         <w:t xml:space="preserve">Select the peptide </w:t>
       </w:r>
-      <w:bookmarkStart w:id="2" w:name="OLE_LINK3"/>
-      <w:bookmarkStart w:id="3" w:name="OLE_LINK4"/>
+      <w:bookmarkStart w:id="3" w:name="OLE_LINK3"/>
+      <w:bookmarkStart w:id="4" w:name="OLE_LINK4"/>
       <w:r>
         <w:rPr>
           <w:bCs/>
         </w:rPr>
         <w:t>LPQVEGTGGDVQPSQDLVR</w:t>
       </w:r>
-      <w:bookmarkEnd w:id="2"/>
       <w:bookmarkEnd w:id="3"/>
+      <w:bookmarkEnd w:id="4"/>
       <w:r>
         <w:t xml:space="preserve"> in this protein.</w:t>
       </w:r>
@@ -4447,13 +4448,7 @@
         <w:t>Full-Scan</w:t>
       </w:r>
       <w:r>
-        <w:t xml:space="preserve"> toolbar to view the </w:t>
-      </w:r>
-      <w:r>
-        <w:t>mobility dimension</w:t>
-      </w:r>
-      <w:r>
-        <w:t>.</w:t>
+        <w:t xml:space="preserve"> toolbar to view the mobility dimension.</w:t>
       </w:r>
     </w:p>
     <w:p>
@@ -5024,8 +5019,8 @@
       </w:r>
     </w:p>
     <w:p>
-      <w:bookmarkStart w:id="4" w:name="_Hlk23864603"/>
-      <w:bookmarkEnd w:id="4"/>
+      <w:bookmarkStart w:id="5" w:name="_Hlk23864603"/>
+      <w:bookmarkEnd w:id="5"/>
       <w:r>
         <w:rPr>
           <w:noProof/>
@@ -7106,7 +7101,7 @@
 </file>
 
 <file path=word/endnotes.xml><?xml version="1.0" encoding="utf-8"?>
-<w:endnotes xmlns:wpc="http://schemas.microsoft.com/office/word/2010/wordprocessingCanvas" xmlns:cx="http://schemas.microsoft.com/office/drawing/2014/chartex" xmlns:cx1="http://schemas.microsoft.com/office/drawing/2015/9/8/chartex" xmlns:cx2="http://schemas.microsoft.com/office/drawing/2015/10/21/chartex" xmlns:cx3="http://schemas.microsoft.com/office/drawing/2016/5/9/chartex" xmlns:cx4="http://schemas.microsoft.com/office/drawing/2016/5/10/chartex" xmlns:cx5="http://schemas.microsoft.com/office/drawing/2016/5/11/chartex" xmlns:cx6="http://schemas.microsoft.com/office/drawing/2016/5/12/chartex" xmlns:cx7="http://schemas.microsoft.com/office/drawing/2016/5/13/chartex" xmlns:cx8="http://schemas.microsoft.com/office/drawing/2016/5/14/chartex" xmlns:mc="http://schemas.openxmlformats.org/markup-compatibility/2006" xmlns:aink="http://schemas.microsoft.com/office/drawing/2016/ink" xmlns:am3d="http://schemas.microsoft.com/office/drawing/2017/model3d" xmlns:o="urn:schemas-microsoft-com:office:office" xmlns:r="http://schemas.openxmlformats.org/officeDocument/2006/relationships" xmlns:m="http://schemas.openxmlformats.org/officeDocument/2006/math" xmlns:v="urn:schemas-microsoft-com:vml" xmlns:wp14="http://schemas.microsoft.com/office/word/2010/wordprocessingDrawing" xmlns:wp="http://schemas.openxmlformats.org/drawingml/2006/wordprocessingDrawing" xmlns:w10="urn:schemas-microsoft-com:office:word" xmlns:w="http://schemas.openxmlformats.org/wordprocessingml/2006/main" xmlns:w14="http://schemas.microsoft.com/office/word/2010/wordml" xmlns:w15="http://schemas.microsoft.com/office/word/2012/wordml" xmlns:w16cex="http://schemas.microsoft.com/office/word/2018/wordml/cex" xmlns:w16cid="http://schemas.microsoft.com/office/word/2016/wordml/cid" xmlns:w16="http://schemas.microsoft.com/office/word/2018/wordml" xmlns:w16sdtdh="http://schemas.microsoft.com/office/word/2020/wordml/sdtdatahash" xmlns:w16se="http://schemas.microsoft.com/office/word/2015/wordml/symex" xmlns:wpg="http://schemas.microsoft.com/office/word/2010/wordprocessingGroup" xmlns:wpi="http://schemas.microsoft.com/office/word/2010/wordprocessingInk" xmlns:wne="http://schemas.microsoft.com/office/word/2006/wordml" xmlns:wps="http://schemas.microsoft.com/office/word/2010/wordprocessingShape" mc:Ignorable="w14 w15 w16se w16cid w16 w16cex w16sdtdh wp14">
+<w:endnotes xmlns:wpc="http://schemas.microsoft.com/office/word/2010/wordprocessingCanvas" xmlns:cx="http://schemas.microsoft.com/office/drawing/2014/chartex" xmlns:mc="http://schemas.openxmlformats.org/markup-compatibility/2006" xmlns:o="urn:schemas-microsoft-com:office:office" xmlns:r="http://schemas.openxmlformats.org/officeDocument/2006/relationships" xmlns:m="http://schemas.openxmlformats.org/officeDocument/2006/math" xmlns:v="urn:schemas-microsoft-com:vml" xmlns:wp14="http://schemas.microsoft.com/office/word/2010/wordprocessingDrawing" xmlns:wp="http://schemas.openxmlformats.org/drawingml/2006/wordprocessingDrawing" xmlns:w10="urn:schemas-microsoft-com:office:word" xmlns:w="http://schemas.openxmlformats.org/wordprocessingml/2006/main" xmlns:w14="http://schemas.microsoft.com/office/word/2010/wordml" xmlns:w15="http://schemas.microsoft.com/office/word/2012/wordml" xmlns:w16se="http://schemas.microsoft.com/office/word/2015/wordml/symex" xmlns:wpg="http://schemas.microsoft.com/office/word/2010/wordprocessingGroup" xmlns:wpi="http://schemas.microsoft.com/office/word/2010/wordprocessingInk" xmlns:wne="http://schemas.microsoft.com/office/word/2006/wordml" xmlns:wps="http://schemas.microsoft.com/office/word/2010/wordprocessingShape" mc:Ignorable="w14 w15 w16se wp14">
   <w:endnote w:type="separator" w:id="-1">
     <w:p>
       <w:pPr>
@@ -7131,7 +7126,7 @@
 </file>
 
 <file path=word/footer1.xml><?xml version="1.0" encoding="utf-8"?>
-<w:ftr xmlns:wpc="http://schemas.microsoft.com/office/word/2010/wordprocessingCanvas" xmlns:cx="http://schemas.microsoft.com/office/drawing/2014/chartex" xmlns:cx1="http://schemas.microsoft.com/office/drawing/2015/9/8/chartex" xmlns:cx2="http://schemas.microsoft.com/office/drawing/2015/10/21/chartex" xmlns:cx3="http://schemas.microsoft.com/office/drawing/2016/5/9/chartex" xmlns:cx4="http://schemas.microsoft.com/office/drawing/2016/5/10/chartex" xmlns:cx5="http://schemas.microsoft.com/office/drawing/2016/5/11/chartex" xmlns:cx6="http://schemas.microsoft.com/office/drawing/2016/5/12/chartex" xmlns:cx7="http://schemas.microsoft.com/office/drawing/2016/5/13/chartex" xmlns:cx8="http://schemas.microsoft.com/office/drawing/2016/5/14/chartex" xmlns:mc="http://schemas.openxmlformats.org/markup-compatibility/2006" xmlns:aink="http://schemas.microsoft.com/office/drawing/2016/ink" xmlns:am3d="http://schemas.microsoft.com/office/drawing/2017/model3d" xmlns:o="urn:schemas-microsoft-com:office:office" xmlns:r="http://schemas.openxmlformats.org/officeDocument/2006/relationships" xmlns:m="http://schemas.openxmlformats.org/officeDocument/2006/math" xmlns:v="urn:schemas-microsoft-com:vml" xmlns:wp14="http://schemas.microsoft.com/office/word/2010/wordprocessingDrawing" xmlns:wp="http://schemas.openxmlformats.org/drawingml/2006/wordprocessingDrawing" xmlns:w10="urn:schemas-microsoft-com:office:word" xmlns:w="http://schemas.openxmlformats.org/wordprocessingml/2006/main" xmlns:w14="http://schemas.microsoft.com/office/word/2010/wordml" xmlns:w15="http://schemas.microsoft.com/office/word/2012/wordml" xmlns:w16cex="http://schemas.microsoft.com/office/word/2018/wordml/cex" xmlns:w16cid="http://schemas.microsoft.com/office/word/2016/wordml/cid" xmlns:w16="http://schemas.microsoft.com/office/word/2018/wordml" xmlns:w16sdtdh="http://schemas.microsoft.com/office/word/2020/wordml/sdtdatahash" xmlns:w16se="http://schemas.microsoft.com/office/word/2015/wordml/symex" xmlns:wpg="http://schemas.microsoft.com/office/word/2010/wordprocessingGroup" xmlns:wpi="http://schemas.microsoft.com/office/word/2010/wordprocessingInk" xmlns:wne="http://schemas.microsoft.com/office/word/2006/wordml" xmlns:wps="http://schemas.microsoft.com/office/word/2010/wordprocessingShape" mc:Ignorable="w14 w15 w16se w16cid w16 w16cex w16sdtdh wp14">
+<w:ftr xmlns:wpc="http://schemas.microsoft.com/office/word/2010/wordprocessingCanvas" xmlns:cx="http://schemas.microsoft.com/office/drawing/2014/chartex" xmlns:mc="http://schemas.openxmlformats.org/markup-compatibility/2006" xmlns:o="urn:schemas-microsoft-com:office:office" xmlns:r="http://schemas.openxmlformats.org/officeDocument/2006/relationships" xmlns:m="http://schemas.openxmlformats.org/officeDocument/2006/math" xmlns:v="urn:schemas-microsoft-com:vml" xmlns:wp14="http://schemas.microsoft.com/office/word/2010/wordprocessingDrawing" xmlns:wp="http://schemas.openxmlformats.org/drawingml/2006/wordprocessingDrawing" xmlns:w10="urn:schemas-microsoft-com:office:word" xmlns:w="http://schemas.openxmlformats.org/wordprocessingml/2006/main" xmlns:w14="http://schemas.microsoft.com/office/word/2010/wordml" xmlns:w15="http://schemas.microsoft.com/office/word/2012/wordml" xmlns:w16se="http://schemas.microsoft.com/office/word/2015/wordml/symex" xmlns:wpg="http://schemas.microsoft.com/office/word/2010/wordprocessingGroup" xmlns:wpi="http://schemas.microsoft.com/office/word/2010/wordprocessingInk" xmlns:wne="http://schemas.microsoft.com/office/word/2006/wordml" xmlns:wps="http://schemas.microsoft.com/office/word/2010/wordprocessingShape" mc:Ignorable="w14 w15 w16se wp14">
   <w:p>
     <w:pPr>
       <w:pStyle w:val="Footer"/>
@@ -7141,7 +7136,7 @@
         <w:noProof/>
       </w:rPr>
       <w:pict w14:anchorId="19FAF972">
-        <v:rect id="Frame1" o:spid="_x0000_s1025" style="position:absolute;margin-left:0;margin-top:.05pt;width:12.35pt;height:12.6pt;z-index:-251658752;visibility:visible;mso-wrap-style:square;mso-wrap-distance-left:0;mso-wrap-distance-top:0;mso-wrap-distance-right:0;mso-wrap-distance-bottom:0;mso-position-horizontal:center;mso-position-horizontal-relative:margin;mso-position-vertical:absolute;mso-position-vertical-relative:text;v-text-anchor:top" o:gfxdata="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" filled="f" stroked="f">
+        <v:rect id="Frame1" o:spid="_x0000_s2049" style="position:absolute;margin-left:0;margin-top:.05pt;width:12.35pt;height:12.6pt;z-index:-251658752;visibility:visible;mso-wrap-style:square;mso-wrap-distance-left:0;mso-wrap-distance-top:0;mso-wrap-distance-right:0;mso-wrap-distance-bottom:0;mso-position-horizontal:center;mso-position-horizontal-relative:margin;mso-position-vertical:absolute;mso-position-vertical-relative:text;v-text-anchor:top" o:gfxdata="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" filled="f" stroked="f">
           <v:textbox style="mso-fit-shape-to-text:t" inset="0,0,0,0">
             <w:txbxContent>
               <w:p>
@@ -7173,8 +7168,9 @@
                   <w:rPr>
                     <w:rStyle w:val="PageNumber"/>
                     <w:rFonts w:ascii="Arial" w:hAnsi="Arial" w:cs="Arial"/>
+                    <w:noProof/>
                   </w:rPr>
-                  <w:t>32</w:t>
+                  <w:t>15</w:t>
                 </w:r>
                 <w:r>
                   <w:rPr>
@@ -7195,7 +7191,7 @@
 </file>
 
 <file path=word/footnotes.xml><?xml version="1.0" encoding="utf-8"?>
-<w:footnotes xmlns:wpc="http://schemas.microsoft.com/office/word/2010/wordprocessingCanvas" xmlns:cx="http://schemas.microsoft.com/office/drawing/2014/chartex" xmlns:cx1="http://schemas.microsoft.com/office/drawing/2015/9/8/chartex" xmlns:cx2="http://schemas.microsoft.com/office/drawing/2015/10/21/chartex" xmlns:cx3="http://schemas.microsoft.com/office/drawing/2016/5/9/chartex" xmlns:cx4="http://schemas.microsoft.com/office/drawing/2016/5/10/chartex" xmlns:cx5="http://schemas.microsoft.com/office/drawing/2016/5/11/chartex" xmlns:cx6="http://schemas.microsoft.com/office/drawing/2016/5/12/chartex" xmlns:cx7="http://schemas.microsoft.com/office/drawing/2016/5/13/chartex" xmlns:cx8="http://schemas.microsoft.com/office/drawing/2016/5/14/chartex" xmlns:mc="http://schemas.openxmlformats.org/markup-compatibility/2006" xmlns:aink="http://schemas.microsoft.com/office/drawing/2016/ink" xmlns:am3d="http://schemas.microsoft.com/office/drawing/2017/model3d" xmlns:o="urn:schemas-microsoft-com:office:office" xmlns:r="http://schemas.openxmlformats.org/officeDocument/2006/relationships" xmlns:m="http://schemas.openxmlformats.org/officeDocument/2006/math" xmlns:v="urn:schemas-microsoft-com:vml" xmlns:wp14="http://schemas.microsoft.com/office/word/2010/wordprocessingDrawing" xmlns:wp="http://schemas.openxmlformats.org/drawingml/2006/wordprocessingDrawing" xmlns:w10="urn:schemas-microsoft-com:office:word" xmlns:w="http://schemas.openxmlformats.org/wordprocessingml/2006/main" xmlns:w14="http://schemas.microsoft.com/office/word/2010/wordml" xmlns:w15="http://schemas.microsoft.com/office/word/2012/wordml" xmlns:w16cex="http://schemas.microsoft.com/office/word/2018/wordml/cex" xmlns:w16cid="http://schemas.microsoft.com/office/word/2016/wordml/cid" xmlns:w16="http://schemas.microsoft.com/office/word/2018/wordml" xmlns:w16sdtdh="http://schemas.microsoft.com/office/word/2020/wordml/sdtdatahash" xmlns:w16se="http://schemas.microsoft.com/office/word/2015/wordml/symex" xmlns:wpg="http://schemas.microsoft.com/office/word/2010/wordprocessingGroup" xmlns:wpi="http://schemas.microsoft.com/office/word/2010/wordprocessingInk" xmlns:wne="http://schemas.microsoft.com/office/word/2006/wordml" xmlns:wps="http://schemas.microsoft.com/office/word/2010/wordprocessingShape" mc:Ignorable="w14 w15 w16se w16cid w16 w16cex w16sdtdh wp14">
+<w:footnotes xmlns:wpc="http://schemas.microsoft.com/office/word/2010/wordprocessingCanvas" xmlns:cx="http://schemas.microsoft.com/office/drawing/2014/chartex" xmlns:mc="http://schemas.openxmlformats.org/markup-compatibility/2006" xmlns:o="urn:schemas-microsoft-com:office:office" xmlns:r="http://schemas.openxmlformats.org/officeDocument/2006/relationships" xmlns:m="http://schemas.openxmlformats.org/officeDocument/2006/math" xmlns:v="urn:schemas-microsoft-com:vml" xmlns:wp14="http://schemas.microsoft.com/office/word/2010/wordprocessingDrawing" xmlns:wp="http://schemas.openxmlformats.org/drawingml/2006/wordprocessingDrawing" xmlns:w10="urn:schemas-microsoft-com:office:word" xmlns:w="http://schemas.openxmlformats.org/wordprocessingml/2006/main" xmlns:w14="http://schemas.microsoft.com/office/word/2010/wordml" xmlns:w15="http://schemas.microsoft.com/office/word/2012/wordml" xmlns:w16se="http://schemas.microsoft.com/office/word/2015/wordml/symex" xmlns:wpg="http://schemas.microsoft.com/office/word/2010/wordprocessingGroup" xmlns:wpi="http://schemas.microsoft.com/office/word/2010/wordprocessingInk" xmlns:wne="http://schemas.microsoft.com/office/word/2006/wordml" xmlns:wps="http://schemas.microsoft.com/office/word/2010/wordprocessingShape" mc:Ignorable="w14 w15 w16se wp14">
   <w:footnote w:type="separator" w:id="-1">
     <w:p>
       <w:pPr>
@@ -7220,7 +7216,7 @@
 </file>
 
 <file path=word/numbering.xml><?xml version="1.0" encoding="utf-8"?>
-<w:numbering xmlns:wpc="http://schemas.microsoft.com/office/word/2010/wordprocessingCanvas" xmlns:cx="http://schemas.microsoft.com/office/drawing/2014/chartex" xmlns:cx1="http://schemas.microsoft.com/office/drawing/2015/9/8/chartex" xmlns:cx2="http://schemas.microsoft.com/office/drawing/2015/10/21/chartex" xmlns:cx3="http://schemas.microsoft.com/office/drawing/2016/5/9/chartex" xmlns:cx4="http://schemas.microsoft.com/office/drawing/2016/5/10/chartex" xmlns:cx5="http://schemas.microsoft.com/office/drawing/2016/5/11/chartex" xmlns:cx6="http://schemas.microsoft.com/office/drawing/2016/5/12/chartex" xmlns:cx7="http://schemas.microsoft.com/office/drawing/2016/5/13/chartex" xmlns:cx8="http://schemas.microsoft.com/office/drawing/2016/5/14/chartex" xmlns:mc="http://schemas.openxmlformats.org/markup-compatibility/2006" xmlns:aink="http://schemas.microsoft.com/office/drawing/2016/ink" xmlns:am3d="http://schemas.microsoft.com/office/drawing/2017/model3d" xmlns:o="urn:schemas-microsoft-com:office:office" xmlns:r="http://schemas.openxmlformats.org/officeDocument/2006/relationships" xmlns:m="http://schemas.openxmlformats.org/officeDocument/2006/math" xmlns:v="urn:schemas-microsoft-com:vml" xmlns:wp14="http://schemas.microsoft.com/office/word/2010/wordprocessingDrawing" xmlns:wp="http://schemas.openxmlformats.org/drawingml/2006/wordprocessingDrawing" xmlns:w10="urn:schemas-microsoft-com:office:word" xmlns:w="http://schemas.openxmlformats.org/wordprocessingml/2006/main" xmlns:w14="http://schemas.microsoft.com/office/word/2010/wordml" xmlns:w15="http://schemas.microsoft.com/office/word/2012/wordml" xmlns:w16cex="http://schemas.microsoft.com/office/word/2018/wordml/cex" xmlns:w16cid="http://schemas.microsoft.com/office/word/2016/wordml/cid" xmlns:w16="http://schemas.microsoft.com/office/word/2018/wordml" xmlns:w16sdtdh="http://schemas.microsoft.com/office/word/2020/wordml/sdtdatahash" xmlns:w16se="http://schemas.microsoft.com/office/word/2015/wordml/symex" xmlns:wpg="http://schemas.microsoft.com/office/word/2010/wordprocessingGroup" xmlns:wpi="http://schemas.microsoft.com/office/word/2010/wordprocessingInk" xmlns:wne="http://schemas.microsoft.com/office/word/2006/wordml" xmlns:wps="http://schemas.microsoft.com/office/word/2010/wordprocessingShape" mc:Ignorable="w14 w15 w16se w16cid w16 w16cex w16sdtdh wp14">
+<w:numbering xmlns:wpc="http://schemas.microsoft.com/office/word/2010/wordprocessingCanvas" xmlns:cx="http://schemas.microsoft.com/office/drawing/2014/chartex" xmlns:mc="http://schemas.openxmlformats.org/markup-compatibility/2006" xmlns:o="urn:schemas-microsoft-com:office:office" xmlns:r="http://schemas.openxmlformats.org/officeDocument/2006/relationships" xmlns:m="http://schemas.openxmlformats.org/officeDocument/2006/math" xmlns:v="urn:schemas-microsoft-com:vml" xmlns:wp14="http://schemas.microsoft.com/office/word/2010/wordprocessingDrawing" xmlns:wp="http://schemas.openxmlformats.org/drawingml/2006/wordprocessingDrawing" xmlns:w10="urn:schemas-microsoft-com:office:word" xmlns:w="http://schemas.openxmlformats.org/wordprocessingml/2006/main" xmlns:w14="http://schemas.microsoft.com/office/word/2010/wordml" xmlns:w15="http://schemas.microsoft.com/office/word/2012/wordml" xmlns:w16se="http://schemas.microsoft.com/office/word/2015/wordml/symex" xmlns:wpg="http://schemas.microsoft.com/office/word/2010/wordprocessingGroup" xmlns:wpi="http://schemas.microsoft.com/office/word/2010/wordprocessingInk" xmlns:wne="http://schemas.microsoft.com/office/word/2006/wordml" xmlns:wps="http://schemas.microsoft.com/office/word/2010/wordprocessingShape" mc:Ignorable="w14 w15 w16se wp14">
   <w:abstractNum w:abstractNumId="0" w15:restartNumberingAfterBreak="0">
     <w:nsid w:val="0158351F"/>
     <w:multiLevelType w:val="multilevel"/>
@@ -10109,7 +10105,7 @@
 </file>
 
 <file path=word/styles.xml><?xml version="1.0" encoding="utf-8"?>
-<w:styles xmlns:mc="http://schemas.openxmlformats.org/markup-compatibility/2006" xmlns:r="http://schemas.openxmlformats.org/officeDocument/2006/relationships" xmlns:w="http://schemas.openxmlformats.org/wordprocessingml/2006/main" xmlns:w14="http://schemas.microsoft.com/office/word/2010/wordml" xmlns:w15="http://schemas.microsoft.com/office/word/2012/wordml" xmlns:w16cex="http://schemas.microsoft.com/office/word/2018/wordml/cex" xmlns:w16cid="http://schemas.microsoft.com/office/word/2016/wordml/cid" xmlns:w16="http://schemas.microsoft.com/office/word/2018/wordml" xmlns:w16sdtdh="http://schemas.microsoft.com/office/word/2020/wordml/sdtdatahash" xmlns:w16se="http://schemas.microsoft.com/office/word/2015/wordml/symex" mc:Ignorable="w14 w15 w16se w16cid w16 w16cex w16sdtdh">
+<w:styles xmlns:mc="http://schemas.openxmlformats.org/markup-compatibility/2006" xmlns:r="http://schemas.openxmlformats.org/officeDocument/2006/relationships" xmlns:w="http://schemas.openxmlformats.org/wordprocessingml/2006/main" xmlns:w14="http://schemas.microsoft.com/office/word/2010/wordml" xmlns:w15="http://schemas.microsoft.com/office/word/2012/wordml" xmlns:w16se="http://schemas.microsoft.com/office/word/2015/wordml/symex" mc:Ignorable="w14 w15 w16se">
   <w:docDefaults>
     <w:rPrDefault>
       <w:rPr>
@@ -10120,7 +10116,7 @@
     </w:rPrDefault>
     <w:pPrDefault/>
   </w:docDefaults>
-  <w:latentStyles w:defLockedState="0" w:defUIPriority="99" w:defSemiHidden="0" w:defUnhideWhenUsed="0" w:defQFormat="0" w:count="376">
+  <w:latentStyles w:defLockedState="0" w:defUIPriority="99" w:defSemiHidden="0" w:defUnhideWhenUsed="0" w:defQFormat="0" w:count="371">
     <w:lsdException w:name="Normal" w:uiPriority="0" w:qFormat="1"/>
     <w:lsdException w:name="heading 1" w:uiPriority="9" w:qFormat="1"/>
     <w:lsdException w:name="heading 2" w:semiHidden="1" w:uiPriority="9" w:unhideWhenUsed="1" w:qFormat="1"/>
@@ -10483,11 +10479,6 @@
     <w:lsdException w:name="List Table 5 Dark Accent 6" w:uiPriority="50"/>
     <w:lsdException w:name="List Table 6 Colorful Accent 6" w:uiPriority="51"/>
     <w:lsdException w:name="List Table 7 Colorful Accent 6" w:uiPriority="52"/>
-    <w:lsdException w:name="Mention" w:semiHidden="1" w:unhideWhenUsed="1"/>
-    <w:lsdException w:name="Smart Hyperlink" w:semiHidden="1" w:unhideWhenUsed="1"/>
-    <w:lsdException w:name="Hashtag" w:semiHidden="1" w:unhideWhenUsed="1"/>
-    <w:lsdException w:name="Unresolved Mention" w:semiHidden="1" w:unhideWhenUsed="1"/>
-    <w:lsdException w:name="Smart Link" w:semiHidden="1" w:unhideWhenUsed="1"/>
   </w:latentStyles>
   <w:style w:type="paragraph" w:default="1" w:styleId="Normal">
     <w:name w:val="Normal"/>
@@ -11324,7 +11315,7 @@
 </file>
 
 <file path=customXml/itemProps1.xml><?xml version="1.0" encoding="utf-8"?>
-<ds:datastoreItem xmlns:ds="http://schemas.openxmlformats.org/officeDocument/2006/customXml" ds:itemID="{BAF10423-A994-4CEC-B49E-FDDBFF7E6F65}">
+<ds:datastoreItem xmlns:ds="http://schemas.openxmlformats.org/officeDocument/2006/customXml" ds:itemID="{A7C3B593-E767-457F-ACD1-3143D5D56B20}">
   <ds:schemaRefs>
     <ds:schemaRef ds:uri="http://schemas.openxmlformats.org/officeDocument/2006/bibliography"/>
   </ds:schemaRefs>

</xml_diff>

<commit_message>
retake revised screenshot against a clean white background
</commit_message>
<xml_diff>
--- a/pwiz_tools/Skyline/Documentation/Tutorials/Skyline DIA PASEF.docx
+++ b/pwiz_tools/Skyline/Documentation/Tutorials/Skyline DIA PASEF.docx
@@ -331,7 +331,6 @@
     </w:p>
     <w:p>
       <w:r>
-        <w:lastRenderedPageBreak/>
         <w:t>This will create a new folder</w:t>
       </w:r>
       <w:r>
@@ -687,11 +686,7 @@
     </w:p>
     <w:p>
       <w:r>
-        <w:t xml:space="preserve">If you know where to look, you could perform all of the following steps through various menu options on Skyline. To simplify the normal workflow for DIA, you will instead use a “wizard” which will step you through the critical choices required for Skyline to run the analysis. You will start with building a spectral library from DDA peptide spectrum match results, followed by specifying a set of </w:t>
-      </w:r>
-      <w:r>
-        <w:lastRenderedPageBreak/>
-        <w:t>DIA runs to extract chromatograms from, and then specifying various settings, and finally the targets themselves, which you are interested in querying.</w:t>
+        <w:t>If you know where to look, you could perform all of the following steps through various menu options on Skyline. To simplify the normal workflow for DIA, you will instead use a “wizard” which will step you through the critical choices required for Skyline to run the analysis. You will start with building a spectral library from DDA peptide spectrum match results, followed by specifying a set of DIA runs to extract chromatograms from, and then specifying various settings, and finally the targets themselves, which you are interested in querying.</w:t>
       </w:r>
     </w:p>
     <w:p>
@@ -846,7 +841,6 @@
         <w:keepNext/>
       </w:pPr>
       <w:r>
-        <w:lastRenderedPageBreak/>
         <w:t xml:space="preserve">The </w:t>
       </w:r>
       <w:r>
@@ -1019,7 +1013,6 @@
         <w:keepNext/>
       </w:pPr>
       <w:r>
-        <w:lastRenderedPageBreak/>
         <w:t xml:space="preserve">The </w:t>
       </w:r>
       <w:r>
@@ -1129,7 +1122,6 @@
         <w:rPr>
           <w:noProof/>
         </w:rPr>
-        <w:lastRenderedPageBreak/>
         <w:drawing>
           <wp:inline distT="0" distB="0" distL="0" distR="0" wp14:anchorId="696D7DD3" wp14:editId="2880EC6F">
             <wp:extent cx="3895725" cy="2057400"/>
@@ -1292,7 +1284,6 @@
         <w:rPr>
           <w:noProof/>
         </w:rPr>
-        <w:lastRenderedPageBreak/>
         <w:drawing>
           <wp:inline distT="0" distB="0" distL="0" distR="0" wp14:anchorId="1BF23A2B" wp14:editId="70FAD2A3">
             <wp:extent cx="5760720" cy="4345940"/>
@@ -1488,7 +1479,6 @@
         <w:keepNext/>
       </w:pPr>
       <w:r>
-        <w:lastRenderedPageBreak/>
         <w:t xml:space="preserve">The </w:t>
       </w:r>
       <w:r>
@@ -1569,7 +1559,6 @@
         <w:keepNext/>
       </w:pPr>
       <w:r>
-        <w:lastRenderedPageBreak/>
         <w:t xml:space="preserve">The </w:t>
       </w:r>
       <w:r>
@@ -1694,7 +1683,6 @@
         </w:numPr>
       </w:pPr>
       <w:r>
-        <w:lastRenderedPageBreak/>
         <w:t xml:space="preserve">Set </w:t>
       </w:r>
       <w:r>
@@ -1781,7 +1769,6 @@
         <w:keepNext/>
       </w:pPr>
       <w:r>
-        <w:lastRenderedPageBreak/>
         <w:t xml:space="preserve">The </w:t>
       </w:r>
       <w:r>
@@ -1887,7 +1874,6 @@
     </w:p>
     <w:p>
       <w:r>
-        <w:lastRenderedPageBreak/>
         <w:t>Make the following changes to the default values:</w:t>
       </w:r>
     </w:p>
@@ -2063,7 +2049,6 @@
         <w:keepNext/>
       </w:pPr>
       <w:r>
-        <w:lastRenderedPageBreak/>
         <w:t xml:space="preserve">The </w:t>
       </w:r>
       <w:r>
@@ -2181,7 +2166,6 @@
         <w:keepNext/>
       </w:pPr>
       <w:r>
-        <w:lastRenderedPageBreak/>
         <w:t>You will see a form like the one below:</w:t>
       </w:r>
     </w:p>
@@ -2312,7 +2296,6 @@
         <w:keepNext/>
       </w:pPr>
       <w:r>
-        <w:lastRenderedPageBreak/>
         <w:t xml:space="preserve">The </w:t>
       </w:r>
       <w:r>
@@ -2326,17 +2309,15 @@
       </w:r>
     </w:p>
     <w:p>
-      <w:bookmarkStart w:id="0" w:name="_GoBack"/>
-      <w:bookmarkEnd w:id="0"/>
       <w:r>
         <w:rPr>
           <w:noProof/>
         </w:rPr>
         <w:drawing>
-          <wp:inline distT="0" distB="0" distL="0" distR="0" wp14:anchorId="3224DCAF" wp14:editId="4B32E975">
+          <wp:inline distT="0" distB="0" distL="0" distR="0" wp14:anchorId="512783C5" wp14:editId="73F70191">
             <wp:extent cx="3848100" cy="5895975"/>
             <wp:effectExtent l="0" t="0" r="0" b="9525"/>
-            <wp:docPr id="6" name="Picture 6"/>
+            <wp:docPr id="8" name="Picture 8"/>
             <wp:cNvGraphicFramePr>
               <a:graphicFrameLocks xmlns:a="http://schemas.openxmlformats.org/drawingml/2006/main" noChangeAspect="1"/>
             </wp:cNvGraphicFramePr>
@@ -2389,6 +2370,8 @@
       <w:r>
         <w:t xml:space="preserve"> button.</w:t>
       </w:r>
+      <w:bookmarkStart w:id="0" w:name="_GoBack"/>
+      <w:bookmarkEnd w:id="0"/>
     </w:p>
     <w:p>
       <w:r>
@@ -2485,7 +2468,6 @@
         <w:spacing w:before="240"/>
       </w:pPr>
       <w:r>
-        <w:lastRenderedPageBreak/>
         <w:t xml:space="preserve">In the </w:t>
       </w:r>
       <w:r>
@@ -2604,7 +2586,6 @@
         <w:keepNext/>
       </w:pPr>
       <w:r>
-        <w:lastRenderedPageBreak/>
         <w:t>You should be presented with a form describing the targets calculated based on your settings and the FASTA sequence text provided that looks like this:</w:t>
       </w:r>
     </w:p>
@@ -2766,7 +2747,6 @@
         <w:keepNext/>
       </w:pPr>
       <w:r>
-        <w:lastRenderedPageBreak/>
         <w:t xml:space="preserve">After the import is completed, Skyline will show you the mProphet model you requested on the </w:t>
       </w:r>
       <w:r>
@@ -3062,7 +3042,6 @@
         <w:keepNext/>
       </w:pPr>
       <w:r>
-        <w:lastRenderedPageBreak/>
         <w:t xml:space="preserve">The </w:t>
       </w:r>
       <w:r>
@@ -3398,7 +3377,6 @@
         </w:rPr>
       </w:pPr>
       <w:r>
-        <w:lastRenderedPageBreak/>
         <w:t>Annotate the samples as shown in the screen capture below using keyboard keys for A, B, 1, 2, 3, Enter and arrow keys to navigate:</w:t>
       </w:r>
     </w:p>
@@ -3830,7 +3808,6 @@
     </w:p>
     <w:p>
       <w:r>
-        <w:lastRenderedPageBreak/>
         <w:t>Note: In order to dock a window like this, the mouse arrow cursor must be placed inside one of the docking icons, in this case, at the top. Once you begin dragging with the left-mouse button held down, Skyline will show the docking icons and a transparent blue rectangle where the window will be placed if you were to release the left-mouse button at that moment.</w:t>
       </w:r>
     </w:p>
@@ -3990,7 +3967,6 @@
         <w:rPr>
           <w:noProof/>
         </w:rPr>
-        <w:lastRenderedPageBreak/>
         <w:drawing>
           <wp:inline distT="0" distB="0" distL="0" distR="0" wp14:anchorId="058F5640" wp14:editId="3229760E">
             <wp:extent cx="5760720" cy="4244340"/>
@@ -4122,7 +4098,6 @@
         <w:keepNext/>
       </w:pPr>
       <w:r>
-        <w:lastRenderedPageBreak/>
         <w:t>You get specific information for this peptide in all of the views, as shown below:</w:t>
       </w:r>
     </w:p>
@@ -4299,7 +4274,6 @@
         <w:rPr>
           <w:noProof/>
         </w:rPr>
-        <w:lastRenderedPageBreak/>
         <w:drawing>
           <wp:inline distT="0" distB="0" distL="0" distR="0" wp14:anchorId="5ED40815" wp14:editId="4541A08F">
             <wp:extent cx="4324350" cy="3848100"/>
@@ -4438,7 +4412,6 @@
         <w:spacing w:before="240" w:after="240"/>
       </w:pPr>
       <w:r>
-        <w:lastRenderedPageBreak/>
         <w:t xml:space="preserve">Click the black spectrum button in the </w:t>
       </w:r>
       <w:r>
@@ -4536,7 +4509,6 @@
         <w:rPr>
           <w:noProof/>
         </w:rPr>
-        <w:lastRenderedPageBreak/>
         <w:drawing>
           <wp:inline distT="0" distB="0" distL="0" distR="0" wp14:anchorId="0E70B3D0" wp14:editId="14AEF67D">
             <wp:extent cx="5619750" cy="4114800"/>
@@ -4703,7 +4675,6 @@
         <w:rPr>
           <w:noProof/>
         </w:rPr>
-        <w:lastRenderedPageBreak/>
         <w:drawing>
           <wp:inline distT="0" distB="0" distL="0" distR="0" wp14:anchorId="0F7B9979" wp14:editId="13BB7E11">
             <wp:extent cx="5619750" cy="4114800"/>
@@ -5025,7 +4996,6 @@
         <w:rPr>
           <w:noProof/>
         </w:rPr>
-        <w:lastRenderedPageBreak/>
         <w:drawing>
           <wp:inline distT="0" distB="0" distL="0" distR="0" wp14:anchorId="187B8581" wp14:editId="55BD6540">
             <wp:extent cx="5619750" cy="4114800"/>
@@ -5118,7 +5088,6 @@
         <w:rPr>
           <w:noProof/>
         </w:rPr>
-        <w:lastRenderedPageBreak/>
         <w:drawing>
           <wp:inline distT="0" distB="0" distL="0" distR="0" wp14:anchorId="2CCA626C" wp14:editId="6B2E8F24">
             <wp:extent cx="5619750" cy="4114800"/>
@@ -5355,7 +5324,6 @@
         </w:rPr>
       </w:pPr>
       <w:r>
-        <w:lastRenderedPageBreak/>
         <w:t xml:space="preserve">For the </w:t>
       </w:r>
       <w:r>
@@ -5720,7 +5688,6 @@
     </w:p>
     <w:p>
       <w:r>
-        <w:lastRenderedPageBreak/>
         <w:t>Inspect the fold changes estimated for some of the peptides in the table keeping in mind which species they are from and the expected ratios (human 1:1, yeast 1:2, E. coli 4:1). Consider the adjusted p values and what you might expect of them.</w:t>
       </w:r>
     </w:p>
@@ -5848,7 +5815,6 @@
         </w:numPr>
       </w:pPr>
       <w:r>
-        <w:lastRenderedPageBreak/>
         <w:t xml:space="preserve">Right-click the </w:t>
       </w:r>
       <w:r>
@@ -6084,7 +6050,6 @@
         <w:keepNext/>
       </w:pPr>
       <w:r>
-        <w:lastRenderedPageBreak/>
         <w:t xml:space="preserve">Which should leave the </w:t>
       </w:r>
       <w:r>
@@ -6246,7 +6211,6 @@
         </w:numPr>
       </w:pPr>
       <w:r>
-        <w:lastRenderedPageBreak/>
         <w:t xml:space="preserve">Click the </w:t>
       </w:r>
       <w:r>
@@ -6677,14 +6641,7 @@
         <w:rPr>
           <w:lang w:val="en-GB"/>
         </w:rPr>
-        <w:t xml:space="preserve"> that there are just 9 bars and not the 10 you might have been expecting. This is because the current settings give Skyline no way to deal with missing values (due to 0.01 q value cut-off) other than </w:t>
-      </w:r>
-      <w:r>
-        <w:rPr>
-          <w:lang w:val="en-GB"/>
-        </w:rPr>
-        <w:lastRenderedPageBreak/>
-        <w:t>dropping targets without consistent enough measurement to support a T-test. To fix this, do the following:</w:t>
+        <w:t xml:space="preserve"> that there are just 9 bars and not the 10 you might have been expecting. This is because the current settings give Skyline no way to deal with missing values (due to 0.01 q value cut-off) other than dropping targets without consistent enough measurement to support a T-test. To fix this, do the following:</w:t>
       </w:r>
     </w:p>
     <w:p>
@@ -6926,7 +6883,6 @@
         <w:rPr>
           <w:lang w:val="en-GB"/>
         </w:rPr>
-        <w:lastRenderedPageBreak/>
         <w:t xml:space="preserve">On the </w:t>
       </w:r>
       <w:r>
@@ -11315,7 +11271,7 @@
 </file>
 
 <file path=customXml/itemProps1.xml><?xml version="1.0" encoding="utf-8"?>
-<ds:datastoreItem xmlns:ds="http://schemas.openxmlformats.org/officeDocument/2006/customXml" ds:itemID="{A7C3B593-E767-457F-ACD1-3143D5D56B20}">
+<ds:datastoreItem xmlns:ds="http://schemas.openxmlformats.org/officeDocument/2006/customXml" ds:itemID="{F0066DF8-F279-4B0E-BD0C-34A6C616E912}">
   <ds:schemaRefs>
     <ds:schemaRef ds:uri="http://schemas.openxmlformats.org/officeDocument/2006/bibliography"/>
   </ds:schemaRefs>

</xml_diff>

<commit_message>
Improved "Import Peptide Search" wizard for data sets that provide ion mobility information
For a more compact and visually appealing user interface, when IMS values are found in search results Skyline now assumes that ion mobility filtering is desired for chromatogram extraction (formerly there was a checkbox for this), and only asks for resolving power.  If for some reason ion mobility filtering is not desired, Skyline accepts 0 as a valid resolving power meaning "no filtering" (i.e. an infinitely wide window).
</commit_message>
<xml_diff>
--- a/pwiz_tools/Skyline/Documentation/Tutorials/Skyline DIA PASEF.docx
+++ b/pwiz_tools/Skyline/Documentation/Tutorials/Skyline DIA PASEF.docx
@@ -1,6 +1,6 @@
 
 <file path=word/document.xml><?xml version="1.0" encoding="utf-8"?>
-<w:document xmlns:wpc="http://schemas.microsoft.com/office/word/2010/wordprocessingCanvas" xmlns:cx="http://schemas.microsoft.com/office/drawing/2014/chartex" xmlns:cx1="http://schemas.microsoft.com/office/drawing/2015/9/8/chartex" xmlns:cx2="http://schemas.microsoft.com/office/drawing/2015/10/21/chartex" xmlns:cx3="http://schemas.microsoft.com/office/drawing/2016/5/9/chartex" xmlns:cx4="http://schemas.microsoft.com/office/drawing/2016/5/10/chartex" xmlns:cx5="http://schemas.microsoft.com/office/drawing/2016/5/11/chartex" xmlns:cx6="http://schemas.microsoft.com/office/drawing/2016/5/12/chartex" xmlns:cx7="http://schemas.microsoft.com/office/drawing/2016/5/13/chartex" xmlns:cx8="http://schemas.microsoft.com/office/drawing/2016/5/14/chartex" xmlns:mc="http://schemas.openxmlformats.org/markup-compatibility/2006" xmlns:aink="http://schemas.microsoft.com/office/drawing/2016/ink" xmlns:am3d="http://schemas.microsoft.com/office/drawing/2017/model3d" xmlns:o="urn:schemas-microsoft-com:office:office" xmlns:r="http://schemas.openxmlformats.org/officeDocument/2006/relationships" xmlns:m="http://schemas.openxmlformats.org/officeDocument/2006/math" xmlns:v="urn:schemas-microsoft-com:vml" xmlns:wp14="http://schemas.microsoft.com/office/word/2010/wordprocessingDrawing" xmlns:wp="http://schemas.openxmlformats.org/drawingml/2006/wordprocessingDrawing" xmlns:w10="urn:schemas-microsoft-com:office:word" xmlns:w="http://schemas.openxmlformats.org/wordprocessingml/2006/main" xmlns:w14="http://schemas.microsoft.com/office/word/2010/wordml" xmlns:w15="http://schemas.microsoft.com/office/word/2012/wordml" xmlns:w16cex="http://schemas.microsoft.com/office/word/2018/wordml/cex" xmlns:w16cid="http://schemas.microsoft.com/office/word/2016/wordml/cid" xmlns:w16="http://schemas.microsoft.com/office/word/2018/wordml" xmlns:w16sdtdh="http://schemas.microsoft.com/office/word/2020/wordml/sdtdatahash" xmlns:w16se="http://schemas.microsoft.com/office/word/2015/wordml/symex" xmlns:wpg="http://schemas.microsoft.com/office/word/2010/wordprocessingGroup" xmlns:wpi="http://schemas.microsoft.com/office/word/2010/wordprocessingInk" xmlns:wne="http://schemas.microsoft.com/office/word/2006/wordml" xmlns:wps="http://schemas.microsoft.com/office/word/2010/wordprocessingShape" mc:Ignorable="w14 w15 w16se w16cid w16 w16cex w16sdtdh wp14">
+<w:document xmlns:wpc="http://schemas.microsoft.com/office/word/2010/wordprocessingCanvas" xmlns:cx="http://schemas.microsoft.com/office/drawing/2014/chartex" xmlns:mc="http://schemas.openxmlformats.org/markup-compatibility/2006" xmlns:o="urn:schemas-microsoft-com:office:office" xmlns:r="http://schemas.openxmlformats.org/officeDocument/2006/relationships" xmlns:m="http://schemas.openxmlformats.org/officeDocument/2006/math" xmlns:v="urn:schemas-microsoft-com:vml" xmlns:wp14="http://schemas.microsoft.com/office/word/2010/wordprocessingDrawing" xmlns:wp="http://schemas.openxmlformats.org/drawingml/2006/wordprocessingDrawing" xmlns:w10="urn:schemas-microsoft-com:office:word" xmlns:w="http://schemas.openxmlformats.org/wordprocessingml/2006/main" xmlns:w14="http://schemas.microsoft.com/office/word/2010/wordml" xmlns:w15="http://schemas.microsoft.com/office/word/2012/wordml" xmlns:w16se="http://schemas.microsoft.com/office/word/2015/wordml/symex" xmlns:wpg="http://schemas.microsoft.com/office/word/2010/wordprocessingGroup" xmlns:wpi="http://schemas.microsoft.com/office/word/2010/wordprocessingInk" xmlns:wne="http://schemas.microsoft.com/office/word/2006/wordml" xmlns:wps="http://schemas.microsoft.com/office/word/2010/wordprocessingShape" mc:Ignorable="w14 w15 w16se wp14">
   <w:body>
     <w:p>
       <w:pPr>
@@ -119,7 +119,6 @@
       <w:r>
         <w:rPr>
           <w:noProof/>
-          <w:lang w:val="de-CH" w:eastAsia="de-CH"/>
         </w:rPr>
         <w:drawing>
           <wp:anchor distT="0" distB="0" distL="114300" distR="114300" simplePos="0" relativeHeight="251659264" behindDoc="0" locked="0" layoutInCell="1" allowOverlap="1" wp14:anchorId="79F384A2" wp14:editId="28190E45">
@@ -332,7 +331,6 @@
     </w:p>
     <w:p>
       <w:r>
-        <w:lastRenderedPageBreak/>
         <w:t>This will create a new folder</w:t>
       </w:r>
       <w:r>
@@ -688,11 +686,7 @@
     </w:p>
     <w:p>
       <w:r>
-        <w:t xml:space="preserve">If you know where to look, you could perform all of the following steps through various menu options on Skyline. To simplify the normal workflow for DIA, you will instead use a “wizard” which will step you through the critical choices required for Skyline to run the analysis. You will start with building a spectral library from DDA peptide spectrum match results, followed by specifying a set of </w:t>
-      </w:r>
-      <w:r>
-        <w:lastRenderedPageBreak/>
-        <w:t>DIA runs to extract chromatograms from, and then specifying various settings, and finally the targets themselves, which you are interested in querying.</w:t>
+        <w:t>If you know where to look, you could perform all of the following steps through various menu options on Skyline. To simplify the normal workflow for DIA, you will instead use a “wizard” which will step you through the critical choices required for Skyline to run the analysis. You will start with building a spectral library from DDA peptide spectrum match results, followed by specifying a set of DIA runs to extract chromatograms from, and then specifying various settings, and finally the targets themselves, which you are interested in querying.</w:t>
       </w:r>
     </w:p>
     <w:p>
@@ -847,7 +841,6 @@
         <w:keepNext/>
       </w:pPr>
       <w:r>
-        <w:lastRenderedPageBreak/>
         <w:t xml:space="preserve">The </w:t>
       </w:r>
       <w:r>
@@ -1020,7 +1013,6 @@
         <w:keepNext/>
       </w:pPr>
       <w:r>
-        <w:lastRenderedPageBreak/>
         <w:t xml:space="preserve">The </w:t>
       </w:r>
       <w:r>
@@ -1130,7 +1122,6 @@
         <w:rPr>
           <w:noProof/>
         </w:rPr>
-        <w:lastRenderedPageBreak/>
         <w:drawing>
           <wp:inline distT="0" distB="0" distL="0" distR="0" wp14:anchorId="696D7DD3" wp14:editId="2880EC6F">
             <wp:extent cx="3895725" cy="2057400"/>
@@ -1293,7 +1284,6 @@
         <w:rPr>
           <w:noProof/>
         </w:rPr>
-        <w:lastRenderedPageBreak/>
         <w:drawing>
           <wp:inline distT="0" distB="0" distL="0" distR="0" wp14:anchorId="1BF23A2B" wp14:editId="70FAD2A3">
             <wp:extent cx="5760720" cy="4345940"/>
@@ -1489,7 +1479,6 @@
         <w:keepNext/>
       </w:pPr>
       <w:r>
-        <w:lastRenderedPageBreak/>
         <w:t xml:space="preserve">The </w:t>
       </w:r>
       <w:r>
@@ -1570,7 +1559,6 @@
         <w:keepNext/>
       </w:pPr>
       <w:r>
-        <w:lastRenderedPageBreak/>
         <w:t xml:space="preserve">The </w:t>
       </w:r>
       <w:r>
@@ -1695,7 +1683,6 @@
         </w:numPr>
       </w:pPr>
       <w:r>
-        <w:lastRenderedPageBreak/>
         <w:t xml:space="preserve">Set </w:t>
       </w:r>
       <w:r>
@@ -1782,7 +1769,6 @@
         <w:keepNext/>
       </w:pPr>
       <w:r>
-        <w:lastRenderedPageBreak/>
         <w:t xml:space="preserve">The </w:t>
       </w:r>
       <w:r>
@@ -1888,7 +1874,6 @@
     </w:p>
     <w:p>
       <w:r>
-        <w:lastRenderedPageBreak/>
         <w:t>Make the following changes to the default values:</w:t>
       </w:r>
     </w:p>
@@ -2064,7 +2049,6 @@
         <w:keepNext/>
       </w:pPr>
       <w:r>
-        <w:lastRenderedPageBreak/>
         <w:t xml:space="preserve">The </w:t>
       </w:r>
       <w:r>
@@ -2182,7 +2166,6 @@
         <w:keepNext/>
       </w:pPr>
       <w:r>
-        <w:lastRenderedPageBreak/>
         <w:t>You will see a form like the one below:</w:t>
       </w:r>
     </w:p>
@@ -2313,7 +2296,6 @@
         <w:keepNext/>
       </w:pPr>
       <w:r>
-        <w:lastRenderedPageBreak/>
         <w:t xml:space="preserve">The </w:t>
       </w:r>
       <w:r>
@@ -2332,10 +2314,10 @@
           <w:noProof/>
         </w:rPr>
         <w:drawing>
-          <wp:inline distT="0" distB="0" distL="0" distR="0" wp14:anchorId="12D69A68" wp14:editId="4DEE32CA">
-            <wp:extent cx="3848100" cy="7029450"/>
-            <wp:effectExtent l="0" t="0" r="0" b="0"/>
-            <wp:docPr id="51" name="Picture 51" descr="Graphical user interface, application&#10;&#10;Description automatically generated"/>
+          <wp:inline distT="0" distB="0" distL="0" distR="0" wp14:anchorId="512783C5" wp14:editId="73F70191">
+            <wp:extent cx="3848100" cy="5895975"/>
+            <wp:effectExtent l="0" t="0" r="0" b="9525"/>
+            <wp:docPr id="8" name="Picture 8"/>
             <wp:cNvGraphicFramePr>
               <a:graphicFrameLocks xmlns:a="http://schemas.openxmlformats.org/drawingml/2006/main" noChangeAspect="1"/>
             </wp:cNvGraphicFramePr>
@@ -2343,7 +2325,7 @@
               <a:graphicData uri="http://schemas.openxmlformats.org/drawingml/2006/picture">
                 <pic:pic xmlns:pic="http://schemas.openxmlformats.org/drawingml/2006/picture">
                   <pic:nvPicPr>
-                    <pic:cNvPr id="51" name="Picture 51" descr="Graphical user interface, application&#10;&#10;Description automatically generated"/>
+                    <pic:cNvPr id="1" name=""/>
                     <pic:cNvPicPr/>
                   </pic:nvPicPr>
                   <pic:blipFill>
@@ -2355,7 +2337,7 @@
                   <pic:spPr>
                     <a:xfrm>
                       <a:off x="0" y="0"/>
-                      <a:ext cx="3848100" cy="7029450"/>
+                      <a:ext cx="3848100" cy="5895975"/>
                     </a:xfrm>
                     <a:prstGeom prst="rect">
                       <a:avLst/>
@@ -2388,6 +2370,8 @@
       <w:r>
         <w:t xml:space="preserve"> button.</w:t>
       </w:r>
+      <w:bookmarkStart w:id="0" w:name="_GoBack"/>
+      <w:bookmarkEnd w:id="0"/>
     </w:p>
     <w:p>
       <w:r>
@@ -2468,7 +2452,6 @@
               <w:spacing w:after="0"/>
             </w:pPr>
             <w:r>
-              <w:lastRenderedPageBreak/>
               <w:t>NOTE: At this point, you could choose to perform a proteome-wide analysis by instead navigating to the DDA_search subfolder where you found the “interact.pep.xml” file and double-clicking the full FASTA sequence file “napedro_3mixed_human_yeast_ecoli_20140403_iRT_reverse.fasta” that was used in the peptide search. This would produce quite a lot more targets and take more time to process, but is still feasible on most modern laptops.</w:t>
             </w:r>
           </w:p>
@@ -2586,7 +2569,6 @@
         </w:numPr>
       </w:pPr>
       <w:r>
-        <w:lastRenderedPageBreak/>
         <w:t xml:space="preserve">Click the </w:t>
       </w:r>
       <w:r>
@@ -2757,7 +2739,6 @@
     </w:p>
     <w:p>
       <w:r>
-        <w:lastRenderedPageBreak/>
         <w:t>With 6-cores and above all files will be processed in parallel, and on most laptops with 2-cores the import will process 2 files at a time.</w:t>
       </w:r>
     </w:p>
@@ -3061,7 +3042,6 @@
         <w:keepNext/>
       </w:pPr>
       <w:r>
-        <w:lastRenderedPageBreak/>
         <w:t xml:space="preserve">The </w:t>
       </w:r>
       <w:r>
@@ -3397,7 +3377,6 @@
         </w:rPr>
       </w:pPr>
       <w:r>
-        <w:lastRenderedPageBreak/>
         <w:t>Annotate the samples as shown in the screen capture below using keyboard keys for A, B, 1, 2, 3, Enter and arrow keys to navigate:</w:t>
       </w:r>
     </w:p>
@@ -3829,7 +3808,6 @@
     </w:p>
     <w:p>
       <w:r>
-        <w:lastRenderedPageBreak/>
         <w:t>Note: In order to dock a window like this, the mouse arrow cursor must be placed inside one of the docking icons, in this case, at the top. Once you begin dragging with the left-mouse button held down, Skyline will show the docking icons and a transparent blue rectangle where the window will be placed if you were to release the left-mouse button at that moment.</w:t>
       </w:r>
     </w:p>
@@ -3989,7 +3967,6 @@
         <w:rPr>
           <w:noProof/>
         </w:rPr>
-        <w:lastRenderedPageBreak/>
         <w:drawing>
           <wp:inline distT="0" distB="0" distL="0" distR="0" wp14:anchorId="058F5640" wp14:editId="3229760E">
             <wp:extent cx="5760720" cy="4244340"/>
@@ -4041,13 +4018,13 @@
       <w:r>
         <w:t>Click on the first E. coli protein: “</w:t>
       </w:r>
-      <w:bookmarkStart w:id="0" w:name="OLE_LINK1"/>
-      <w:bookmarkStart w:id="1" w:name="OLE_LINK2"/>
+      <w:bookmarkStart w:id="1" w:name="OLE_LINK1"/>
+      <w:bookmarkStart w:id="2" w:name="OLE_LINK2"/>
       <w:r>
         <w:t>sp|P63284|CLPB_ECOLI</w:t>
       </w:r>
-      <w:bookmarkEnd w:id="0"/>
       <w:bookmarkEnd w:id="1"/>
+      <w:bookmarkEnd w:id="2"/>
       <w:r>
         <w:t>”.</w:t>
       </w:r>
@@ -4102,16 +4079,16 @@
       <w:r>
         <w:t xml:space="preserve">Select the peptide </w:t>
       </w:r>
-      <w:bookmarkStart w:id="2" w:name="OLE_LINK3"/>
-      <w:bookmarkStart w:id="3" w:name="OLE_LINK4"/>
+      <w:bookmarkStart w:id="3" w:name="OLE_LINK3"/>
+      <w:bookmarkStart w:id="4" w:name="OLE_LINK4"/>
       <w:r>
         <w:rPr>
           <w:bCs/>
         </w:rPr>
         <w:t>LPQVEGTGGDVQPSQDLVR</w:t>
       </w:r>
-      <w:bookmarkEnd w:id="2"/>
       <w:bookmarkEnd w:id="3"/>
+      <w:bookmarkEnd w:id="4"/>
       <w:r>
         <w:t xml:space="preserve"> in this protein.</w:t>
       </w:r>
@@ -4121,7 +4098,6 @@
         <w:keepNext/>
       </w:pPr>
       <w:r>
-        <w:lastRenderedPageBreak/>
         <w:t>You get specific information for this peptide in all of the views, as shown below:</w:t>
       </w:r>
     </w:p>
@@ -4298,7 +4274,6 @@
         <w:rPr>
           <w:noProof/>
         </w:rPr>
-        <w:lastRenderedPageBreak/>
         <w:drawing>
           <wp:inline distT="0" distB="0" distL="0" distR="0" wp14:anchorId="5ED40815" wp14:editId="4541A08F">
             <wp:extent cx="4324350" cy="3848100"/>
@@ -4437,7 +4412,6 @@
         <w:spacing w:before="240" w:after="240"/>
       </w:pPr>
       <w:r>
-        <w:lastRenderedPageBreak/>
         <w:t xml:space="preserve">Click the black spectrum button in the </w:t>
       </w:r>
       <w:r>
@@ -4447,13 +4421,7 @@
         <w:t>Full-Scan</w:t>
       </w:r>
       <w:r>
-        <w:t xml:space="preserve"> toolbar to view the </w:t>
-      </w:r>
-      <w:r>
-        <w:t>mobility dimension</w:t>
-      </w:r>
-      <w:r>
-        <w:t>.</w:t>
+        <w:t xml:space="preserve"> toolbar to view the mobility dimension.</w:t>
       </w:r>
     </w:p>
     <w:p>
@@ -4541,7 +4509,6 @@
         <w:rPr>
           <w:noProof/>
         </w:rPr>
-        <w:lastRenderedPageBreak/>
         <w:drawing>
           <wp:inline distT="0" distB="0" distL="0" distR="0" wp14:anchorId="0E70B3D0" wp14:editId="14AEF67D">
             <wp:extent cx="5619750" cy="4114800"/>
@@ -4708,7 +4675,6 @@
         <w:rPr>
           <w:noProof/>
         </w:rPr>
-        <w:lastRenderedPageBreak/>
         <w:drawing>
           <wp:inline distT="0" distB="0" distL="0" distR="0" wp14:anchorId="0F7B9979" wp14:editId="13BB7E11">
             <wp:extent cx="5619750" cy="4114800"/>
@@ -5024,13 +4990,12 @@
       </w:r>
     </w:p>
     <w:p>
-      <w:bookmarkStart w:id="4" w:name="_Hlk23864603"/>
-      <w:bookmarkEnd w:id="4"/>
+      <w:bookmarkStart w:id="5" w:name="_Hlk23864603"/>
+      <w:bookmarkEnd w:id="5"/>
       <w:r>
         <w:rPr>
           <w:noProof/>
         </w:rPr>
-        <w:lastRenderedPageBreak/>
         <w:drawing>
           <wp:inline distT="0" distB="0" distL="0" distR="0" wp14:anchorId="187B8581" wp14:editId="55BD6540">
             <wp:extent cx="5619750" cy="4114800"/>
@@ -5123,7 +5088,6 @@
         <w:rPr>
           <w:noProof/>
         </w:rPr>
-        <w:lastRenderedPageBreak/>
         <w:drawing>
           <wp:inline distT="0" distB="0" distL="0" distR="0" wp14:anchorId="2CCA626C" wp14:editId="6B2E8F24">
             <wp:extent cx="5619750" cy="4114800"/>
@@ -5360,7 +5324,6 @@
         </w:rPr>
       </w:pPr>
       <w:r>
-        <w:lastRenderedPageBreak/>
         <w:t xml:space="preserve">For the </w:t>
       </w:r>
       <w:r>
@@ -5725,7 +5688,6 @@
     </w:p>
     <w:p>
       <w:r>
-        <w:lastRenderedPageBreak/>
         <w:t>Inspect the fold changes estimated for some of the peptides in the table keeping in mind which species they are from and the expected ratios (human 1:1, yeast 1:2, E. coli 4:1). Consider the adjusted p values and what you might expect of them.</w:t>
       </w:r>
     </w:p>
@@ -5853,7 +5815,6 @@
         </w:numPr>
       </w:pPr>
       <w:r>
-        <w:lastRenderedPageBreak/>
         <w:t xml:space="preserve">Right-click the </w:t>
       </w:r>
       <w:r>
@@ -6089,7 +6050,6 @@
         <w:keepNext/>
       </w:pPr>
       <w:r>
-        <w:lastRenderedPageBreak/>
         <w:t xml:space="preserve">Which should leave the </w:t>
       </w:r>
       <w:r>
@@ -6251,7 +6211,6 @@
         </w:numPr>
       </w:pPr>
       <w:r>
-        <w:lastRenderedPageBreak/>
         <w:t xml:space="preserve">Click the </w:t>
       </w:r>
       <w:r>
@@ -6682,14 +6641,7 @@
         <w:rPr>
           <w:lang w:val="en-GB"/>
         </w:rPr>
-        <w:t xml:space="preserve"> that there are just 9 bars and not the 10 you might have been expecting. This is because the current settings give Skyline no way to deal with missing values (due to 0.01 q value cut-off) other than </w:t>
-      </w:r>
-      <w:r>
-        <w:rPr>
-          <w:lang w:val="en-GB"/>
-        </w:rPr>
-        <w:lastRenderedPageBreak/>
-        <w:t>dropping targets without consistent enough measurement to support a T-test. To fix this, do the following:</w:t>
+        <w:t xml:space="preserve"> that there are just 9 bars and not the 10 you might have been expecting. This is because the current settings give Skyline no way to deal with missing values (due to 0.01 q value cut-off) other than dropping targets without consistent enough measurement to support a T-test. To fix this, do the following:</w:t>
       </w:r>
     </w:p>
     <w:p>
@@ -6931,7 +6883,6 @@
         <w:rPr>
           <w:lang w:val="en-GB"/>
         </w:rPr>
-        <w:lastRenderedPageBreak/>
         <w:t xml:space="preserve">On the </w:t>
       </w:r>
       <w:r>
@@ -7106,7 +7057,7 @@
 </file>
 
 <file path=word/endnotes.xml><?xml version="1.0" encoding="utf-8"?>
-<w:endnotes xmlns:wpc="http://schemas.microsoft.com/office/word/2010/wordprocessingCanvas" xmlns:cx="http://schemas.microsoft.com/office/drawing/2014/chartex" xmlns:cx1="http://schemas.microsoft.com/office/drawing/2015/9/8/chartex" xmlns:cx2="http://schemas.microsoft.com/office/drawing/2015/10/21/chartex" xmlns:cx3="http://schemas.microsoft.com/office/drawing/2016/5/9/chartex" xmlns:cx4="http://schemas.microsoft.com/office/drawing/2016/5/10/chartex" xmlns:cx5="http://schemas.microsoft.com/office/drawing/2016/5/11/chartex" xmlns:cx6="http://schemas.microsoft.com/office/drawing/2016/5/12/chartex" xmlns:cx7="http://schemas.microsoft.com/office/drawing/2016/5/13/chartex" xmlns:cx8="http://schemas.microsoft.com/office/drawing/2016/5/14/chartex" xmlns:mc="http://schemas.openxmlformats.org/markup-compatibility/2006" xmlns:aink="http://schemas.microsoft.com/office/drawing/2016/ink" xmlns:am3d="http://schemas.microsoft.com/office/drawing/2017/model3d" xmlns:o="urn:schemas-microsoft-com:office:office" xmlns:r="http://schemas.openxmlformats.org/officeDocument/2006/relationships" xmlns:m="http://schemas.openxmlformats.org/officeDocument/2006/math" xmlns:v="urn:schemas-microsoft-com:vml" xmlns:wp14="http://schemas.microsoft.com/office/word/2010/wordprocessingDrawing" xmlns:wp="http://schemas.openxmlformats.org/drawingml/2006/wordprocessingDrawing" xmlns:w10="urn:schemas-microsoft-com:office:word" xmlns:w="http://schemas.openxmlformats.org/wordprocessingml/2006/main" xmlns:w14="http://schemas.microsoft.com/office/word/2010/wordml" xmlns:w15="http://schemas.microsoft.com/office/word/2012/wordml" xmlns:w16cex="http://schemas.microsoft.com/office/word/2018/wordml/cex" xmlns:w16cid="http://schemas.microsoft.com/office/word/2016/wordml/cid" xmlns:w16="http://schemas.microsoft.com/office/word/2018/wordml" xmlns:w16sdtdh="http://schemas.microsoft.com/office/word/2020/wordml/sdtdatahash" xmlns:w16se="http://schemas.microsoft.com/office/word/2015/wordml/symex" xmlns:wpg="http://schemas.microsoft.com/office/word/2010/wordprocessingGroup" xmlns:wpi="http://schemas.microsoft.com/office/word/2010/wordprocessingInk" xmlns:wne="http://schemas.microsoft.com/office/word/2006/wordml" xmlns:wps="http://schemas.microsoft.com/office/word/2010/wordprocessingShape" mc:Ignorable="w14 w15 w16se w16cid w16 w16cex w16sdtdh wp14">
+<w:endnotes xmlns:wpc="http://schemas.microsoft.com/office/word/2010/wordprocessingCanvas" xmlns:cx="http://schemas.microsoft.com/office/drawing/2014/chartex" xmlns:mc="http://schemas.openxmlformats.org/markup-compatibility/2006" xmlns:o="urn:schemas-microsoft-com:office:office" xmlns:r="http://schemas.openxmlformats.org/officeDocument/2006/relationships" xmlns:m="http://schemas.openxmlformats.org/officeDocument/2006/math" xmlns:v="urn:schemas-microsoft-com:vml" xmlns:wp14="http://schemas.microsoft.com/office/word/2010/wordprocessingDrawing" xmlns:wp="http://schemas.openxmlformats.org/drawingml/2006/wordprocessingDrawing" xmlns:w10="urn:schemas-microsoft-com:office:word" xmlns:w="http://schemas.openxmlformats.org/wordprocessingml/2006/main" xmlns:w14="http://schemas.microsoft.com/office/word/2010/wordml" xmlns:w15="http://schemas.microsoft.com/office/word/2012/wordml" xmlns:w16se="http://schemas.microsoft.com/office/word/2015/wordml/symex" xmlns:wpg="http://schemas.microsoft.com/office/word/2010/wordprocessingGroup" xmlns:wpi="http://schemas.microsoft.com/office/word/2010/wordprocessingInk" xmlns:wne="http://schemas.microsoft.com/office/word/2006/wordml" xmlns:wps="http://schemas.microsoft.com/office/word/2010/wordprocessingShape" mc:Ignorable="w14 w15 w16se wp14">
   <w:endnote w:type="separator" w:id="-1">
     <w:p>
       <w:pPr>
@@ -7131,7 +7082,7 @@
 </file>
 
 <file path=word/footer1.xml><?xml version="1.0" encoding="utf-8"?>
-<w:ftr xmlns:wpc="http://schemas.microsoft.com/office/word/2010/wordprocessingCanvas" xmlns:cx="http://schemas.microsoft.com/office/drawing/2014/chartex" xmlns:cx1="http://schemas.microsoft.com/office/drawing/2015/9/8/chartex" xmlns:cx2="http://schemas.microsoft.com/office/drawing/2015/10/21/chartex" xmlns:cx3="http://schemas.microsoft.com/office/drawing/2016/5/9/chartex" xmlns:cx4="http://schemas.microsoft.com/office/drawing/2016/5/10/chartex" xmlns:cx5="http://schemas.microsoft.com/office/drawing/2016/5/11/chartex" xmlns:cx6="http://schemas.microsoft.com/office/drawing/2016/5/12/chartex" xmlns:cx7="http://schemas.microsoft.com/office/drawing/2016/5/13/chartex" xmlns:cx8="http://schemas.microsoft.com/office/drawing/2016/5/14/chartex" xmlns:mc="http://schemas.openxmlformats.org/markup-compatibility/2006" xmlns:aink="http://schemas.microsoft.com/office/drawing/2016/ink" xmlns:am3d="http://schemas.microsoft.com/office/drawing/2017/model3d" xmlns:o="urn:schemas-microsoft-com:office:office" xmlns:r="http://schemas.openxmlformats.org/officeDocument/2006/relationships" xmlns:m="http://schemas.openxmlformats.org/officeDocument/2006/math" xmlns:v="urn:schemas-microsoft-com:vml" xmlns:wp14="http://schemas.microsoft.com/office/word/2010/wordprocessingDrawing" xmlns:wp="http://schemas.openxmlformats.org/drawingml/2006/wordprocessingDrawing" xmlns:w10="urn:schemas-microsoft-com:office:word" xmlns:w="http://schemas.openxmlformats.org/wordprocessingml/2006/main" xmlns:w14="http://schemas.microsoft.com/office/word/2010/wordml" xmlns:w15="http://schemas.microsoft.com/office/word/2012/wordml" xmlns:w16cex="http://schemas.microsoft.com/office/word/2018/wordml/cex" xmlns:w16cid="http://schemas.microsoft.com/office/word/2016/wordml/cid" xmlns:w16="http://schemas.microsoft.com/office/word/2018/wordml" xmlns:w16sdtdh="http://schemas.microsoft.com/office/word/2020/wordml/sdtdatahash" xmlns:w16se="http://schemas.microsoft.com/office/word/2015/wordml/symex" xmlns:wpg="http://schemas.microsoft.com/office/word/2010/wordprocessingGroup" xmlns:wpi="http://schemas.microsoft.com/office/word/2010/wordprocessingInk" xmlns:wne="http://schemas.microsoft.com/office/word/2006/wordml" xmlns:wps="http://schemas.microsoft.com/office/word/2010/wordprocessingShape" mc:Ignorable="w14 w15 w16se w16cid w16 w16cex w16sdtdh wp14">
+<w:ftr xmlns:wpc="http://schemas.microsoft.com/office/word/2010/wordprocessingCanvas" xmlns:cx="http://schemas.microsoft.com/office/drawing/2014/chartex" xmlns:mc="http://schemas.openxmlformats.org/markup-compatibility/2006" xmlns:o="urn:schemas-microsoft-com:office:office" xmlns:r="http://schemas.openxmlformats.org/officeDocument/2006/relationships" xmlns:m="http://schemas.openxmlformats.org/officeDocument/2006/math" xmlns:v="urn:schemas-microsoft-com:vml" xmlns:wp14="http://schemas.microsoft.com/office/word/2010/wordprocessingDrawing" xmlns:wp="http://schemas.openxmlformats.org/drawingml/2006/wordprocessingDrawing" xmlns:w10="urn:schemas-microsoft-com:office:word" xmlns:w="http://schemas.openxmlformats.org/wordprocessingml/2006/main" xmlns:w14="http://schemas.microsoft.com/office/word/2010/wordml" xmlns:w15="http://schemas.microsoft.com/office/word/2012/wordml" xmlns:w16se="http://schemas.microsoft.com/office/word/2015/wordml/symex" xmlns:wpg="http://schemas.microsoft.com/office/word/2010/wordprocessingGroup" xmlns:wpi="http://schemas.microsoft.com/office/word/2010/wordprocessingInk" xmlns:wne="http://schemas.microsoft.com/office/word/2006/wordml" xmlns:wps="http://schemas.microsoft.com/office/word/2010/wordprocessingShape" mc:Ignorable="w14 w15 w16se wp14">
   <w:p>
     <w:pPr>
       <w:pStyle w:val="Footer"/>
@@ -7141,7 +7092,7 @@
         <w:noProof/>
       </w:rPr>
       <w:pict w14:anchorId="19FAF972">
-        <v:rect id="Frame1" o:spid="_x0000_s1025" style="position:absolute;margin-left:0;margin-top:.05pt;width:12.35pt;height:12.6pt;z-index:-251658752;visibility:visible;mso-wrap-style:square;mso-wrap-distance-left:0;mso-wrap-distance-top:0;mso-wrap-distance-right:0;mso-wrap-distance-bottom:0;mso-position-horizontal:center;mso-position-horizontal-relative:margin;mso-position-vertical:absolute;mso-position-vertical-relative:text;v-text-anchor:top" o:gfxdata="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" filled="f" stroked="f">
+        <v:rect id="Frame1" o:spid="_x0000_s2049" style="position:absolute;margin-left:0;margin-top:.05pt;width:12.35pt;height:12.6pt;z-index:-251658752;visibility:visible;mso-wrap-style:square;mso-wrap-distance-left:0;mso-wrap-distance-top:0;mso-wrap-distance-right:0;mso-wrap-distance-bottom:0;mso-position-horizontal:center;mso-position-horizontal-relative:margin;mso-position-vertical:absolute;mso-position-vertical-relative:text;v-text-anchor:top" o:gfxdata="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" filled="f" stroked="f">
           <v:textbox style="mso-fit-shape-to-text:t" inset="0,0,0,0">
             <w:txbxContent>
               <w:p>
@@ -7173,8 +7124,9 @@
                   <w:rPr>
                     <w:rStyle w:val="PageNumber"/>
                     <w:rFonts w:ascii="Arial" w:hAnsi="Arial" w:cs="Arial"/>
+                    <w:noProof/>
                   </w:rPr>
-                  <w:t>32</w:t>
+                  <w:t>15</w:t>
                 </w:r>
                 <w:r>
                   <w:rPr>
@@ -7195,7 +7147,7 @@
 </file>
 
 <file path=word/footnotes.xml><?xml version="1.0" encoding="utf-8"?>
-<w:footnotes xmlns:wpc="http://schemas.microsoft.com/office/word/2010/wordprocessingCanvas" xmlns:cx="http://schemas.microsoft.com/office/drawing/2014/chartex" xmlns:cx1="http://schemas.microsoft.com/office/drawing/2015/9/8/chartex" xmlns:cx2="http://schemas.microsoft.com/office/drawing/2015/10/21/chartex" xmlns:cx3="http://schemas.microsoft.com/office/drawing/2016/5/9/chartex" xmlns:cx4="http://schemas.microsoft.com/office/drawing/2016/5/10/chartex" xmlns:cx5="http://schemas.microsoft.com/office/drawing/2016/5/11/chartex" xmlns:cx6="http://schemas.microsoft.com/office/drawing/2016/5/12/chartex" xmlns:cx7="http://schemas.microsoft.com/office/drawing/2016/5/13/chartex" xmlns:cx8="http://schemas.microsoft.com/office/drawing/2016/5/14/chartex" xmlns:mc="http://schemas.openxmlformats.org/markup-compatibility/2006" xmlns:aink="http://schemas.microsoft.com/office/drawing/2016/ink" xmlns:am3d="http://schemas.microsoft.com/office/drawing/2017/model3d" xmlns:o="urn:schemas-microsoft-com:office:office" xmlns:r="http://schemas.openxmlformats.org/officeDocument/2006/relationships" xmlns:m="http://schemas.openxmlformats.org/officeDocument/2006/math" xmlns:v="urn:schemas-microsoft-com:vml" xmlns:wp14="http://schemas.microsoft.com/office/word/2010/wordprocessingDrawing" xmlns:wp="http://schemas.openxmlformats.org/drawingml/2006/wordprocessingDrawing" xmlns:w10="urn:schemas-microsoft-com:office:word" xmlns:w="http://schemas.openxmlformats.org/wordprocessingml/2006/main" xmlns:w14="http://schemas.microsoft.com/office/word/2010/wordml" xmlns:w15="http://schemas.microsoft.com/office/word/2012/wordml" xmlns:w16cex="http://schemas.microsoft.com/office/word/2018/wordml/cex" xmlns:w16cid="http://schemas.microsoft.com/office/word/2016/wordml/cid" xmlns:w16="http://schemas.microsoft.com/office/word/2018/wordml" xmlns:w16sdtdh="http://schemas.microsoft.com/office/word/2020/wordml/sdtdatahash" xmlns:w16se="http://schemas.microsoft.com/office/word/2015/wordml/symex" xmlns:wpg="http://schemas.microsoft.com/office/word/2010/wordprocessingGroup" xmlns:wpi="http://schemas.microsoft.com/office/word/2010/wordprocessingInk" xmlns:wne="http://schemas.microsoft.com/office/word/2006/wordml" xmlns:wps="http://schemas.microsoft.com/office/word/2010/wordprocessingShape" mc:Ignorable="w14 w15 w16se w16cid w16 w16cex w16sdtdh wp14">
+<w:footnotes xmlns:wpc="http://schemas.microsoft.com/office/word/2010/wordprocessingCanvas" xmlns:cx="http://schemas.microsoft.com/office/drawing/2014/chartex" xmlns:mc="http://schemas.openxmlformats.org/markup-compatibility/2006" xmlns:o="urn:schemas-microsoft-com:office:office" xmlns:r="http://schemas.openxmlformats.org/officeDocument/2006/relationships" xmlns:m="http://schemas.openxmlformats.org/officeDocument/2006/math" xmlns:v="urn:schemas-microsoft-com:vml" xmlns:wp14="http://schemas.microsoft.com/office/word/2010/wordprocessingDrawing" xmlns:wp="http://schemas.openxmlformats.org/drawingml/2006/wordprocessingDrawing" xmlns:w10="urn:schemas-microsoft-com:office:word" xmlns:w="http://schemas.openxmlformats.org/wordprocessingml/2006/main" xmlns:w14="http://schemas.microsoft.com/office/word/2010/wordml" xmlns:w15="http://schemas.microsoft.com/office/word/2012/wordml" xmlns:w16se="http://schemas.microsoft.com/office/word/2015/wordml/symex" xmlns:wpg="http://schemas.microsoft.com/office/word/2010/wordprocessingGroup" xmlns:wpi="http://schemas.microsoft.com/office/word/2010/wordprocessingInk" xmlns:wne="http://schemas.microsoft.com/office/word/2006/wordml" xmlns:wps="http://schemas.microsoft.com/office/word/2010/wordprocessingShape" mc:Ignorable="w14 w15 w16se wp14">
   <w:footnote w:type="separator" w:id="-1">
     <w:p>
       <w:pPr>
@@ -7220,7 +7172,7 @@
 </file>
 
 <file path=word/numbering.xml><?xml version="1.0" encoding="utf-8"?>
-<w:numbering xmlns:wpc="http://schemas.microsoft.com/office/word/2010/wordprocessingCanvas" xmlns:cx="http://schemas.microsoft.com/office/drawing/2014/chartex" xmlns:cx1="http://schemas.microsoft.com/office/drawing/2015/9/8/chartex" xmlns:cx2="http://schemas.microsoft.com/office/drawing/2015/10/21/chartex" xmlns:cx3="http://schemas.microsoft.com/office/drawing/2016/5/9/chartex" xmlns:cx4="http://schemas.microsoft.com/office/drawing/2016/5/10/chartex" xmlns:cx5="http://schemas.microsoft.com/office/drawing/2016/5/11/chartex" xmlns:cx6="http://schemas.microsoft.com/office/drawing/2016/5/12/chartex" xmlns:cx7="http://schemas.microsoft.com/office/drawing/2016/5/13/chartex" xmlns:cx8="http://schemas.microsoft.com/office/drawing/2016/5/14/chartex" xmlns:mc="http://schemas.openxmlformats.org/markup-compatibility/2006" xmlns:aink="http://schemas.microsoft.com/office/drawing/2016/ink" xmlns:am3d="http://schemas.microsoft.com/office/drawing/2017/model3d" xmlns:o="urn:schemas-microsoft-com:office:office" xmlns:r="http://schemas.openxmlformats.org/officeDocument/2006/relationships" xmlns:m="http://schemas.openxmlformats.org/officeDocument/2006/math" xmlns:v="urn:schemas-microsoft-com:vml" xmlns:wp14="http://schemas.microsoft.com/office/word/2010/wordprocessingDrawing" xmlns:wp="http://schemas.openxmlformats.org/drawingml/2006/wordprocessingDrawing" xmlns:w10="urn:schemas-microsoft-com:office:word" xmlns:w="http://schemas.openxmlformats.org/wordprocessingml/2006/main" xmlns:w14="http://schemas.microsoft.com/office/word/2010/wordml" xmlns:w15="http://schemas.microsoft.com/office/word/2012/wordml" xmlns:w16cex="http://schemas.microsoft.com/office/word/2018/wordml/cex" xmlns:w16cid="http://schemas.microsoft.com/office/word/2016/wordml/cid" xmlns:w16="http://schemas.microsoft.com/office/word/2018/wordml" xmlns:w16sdtdh="http://schemas.microsoft.com/office/word/2020/wordml/sdtdatahash" xmlns:w16se="http://schemas.microsoft.com/office/word/2015/wordml/symex" xmlns:wpg="http://schemas.microsoft.com/office/word/2010/wordprocessingGroup" xmlns:wpi="http://schemas.microsoft.com/office/word/2010/wordprocessingInk" xmlns:wne="http://schemas.microsoft.com/office/word/2006/wordml" xmlns:wps="http://schemas.microsoft.com/office/word/2010/wordprocessingShape" mc:Ignorable="w14 w15 w16se w16cid w16 w16cex w16sdtdh wp14">
+<w:numbering xmlns:wpc="http://schemas.microsoft.com/office/word/2010/wordprocessingCanvas" xmlns:cx="http://schemas.microsoft.com/office/drawing/2014/chartex" xmlns:mc="http://schemas.openxmlformats.org/markup-compatibility/2006" xmlns:o="urn:schemas-microsoft-com:office:office" xmlns:r="http://schemas.openxmlformats.org/officeDocument/2006/relationships" xmlns:m="http://schemas.openxmlformats.org/officeDocument/2006/math" xmlns:v="urn:schemas-microsoft-com:vml" xmlns:wp14="http://schemas.microsoft.com/office/word/2010/wordprocessingDrawing" xmlns:wp="http://schemas.openxmlformats.org/drawingml/2006/wordprocessingDrawing" xmlns:w10="urn:schemas-microsoft-com:office:word" xmlns:w="http://schemas.openxmlformats.org/wordprocessingml/2006/main" xmlns:w14="http://schemas.microsoft.com/office/word/2010/wordml" xmlns:w15="http://schemas.microsoft.com/office/word/2012/wordml" xmlns:w16se="http://schemas.microsoft.com/office/word/2015/wordml/symex" xmlns:wpg="http://schemas.microsoft.com/office/word/2010/wordprocessingGroup" xmlns:wpi="http://schemas.microsoft.com/office/word/2010/wordprocessingInk" xmlns:wne="http://schemas.microsoft.com/office/word/2006/wordml" xmlns:wps="http://schemas.microsoft.com/office/word/2010/wordprocessingShape" mc:Ignorable="w14 w15 w16se wp14">
   <w:abstractNum w:abstractNumId="0" w15:restartNumberingAfterBreak="0">
     <w:nsid w:val="0158351F"/>
     <w:multiLevelType w:val="multilevel"/>
@@ -10109,7 +10061,7 @@
 </file>
 
 <file path=word/styles.xml><?xml version="1.0" encoding="utf-8"?>
-<w:styles xmlns:mc="http://schemas.openxmlformats.org/markup-compatibility/2006" xmlns:r="http://schemas.openxmlformats.org/officeDocument/2006/relationships" xmlns:w="http://schemas.openxmlformats.org/wordprocessingml/2006/main" xmlns:w14="http://schemas.microsoft.com/office/word/2010/wordml" xmlns:w15="http://schemas.microsoft.com/office/word/2012/wordml" xmlns:w16cex="http://schemas.microsoft.com/office/word/2018/wordml/cex" xmlns:w16cid="http://schemas.microsoft.com/office/word/2016/wordml/cid" xmlns:w16="http://schemas.microsoft.com/office/word/2018/wordml" xmlns:w16sdtdh="http://schemas.microsoft.com/office/word/2020/wordml/sdtdatahash" xmlns:w16se="http://schemas.microsoft.com/office/word/2015/wordml/symex" mc:Ignorable="w14 w15 w16se w16cid w16 w16cex w16sdtdh">
+<w:styles xmlns:mc="http://schemas.openxmlformats.org/markup-compatibility/2006" xmlns:r="http://schemas.openxmlformats.org/officeDocument/2006/relationships" xmlns:w="http://schemas.openxmlformats.org/wordprocessingml/2006/main" xmlns:w14="http://schemas.microsoft.com/office/word/2010/wordml" xmlns:w15="http://schemas.microsoft.com/office/word/2012/wordml" xmlns:w16se="http://schemas.microsoft.com/office/word/2015/wordml/symex" mc:Ignorable="w14 w15 w16se">
   <w:docDefaults>
     <w:rPrDefault>
       <w:rPr>
@@ -10120,7 +10072,7 @@
     </w:rPrDefault>
     <w:pPrDefault/>
   </w:docDefaults>
-  <w:latentStyles w:defLockedState="0" w:defUIPriority="99" w:defSemiHidden="0" w:defUnhideWhenUsed="0" w:defQFormat="0" w:count="376">
+  <w:latentStyles w:defLockedState="0" w:defUIPriority="99" w:defSemiHidden="0" w:defUnhideWhenUsed="0" w:defQFormat="0" w:count="371">
     <w:lsdException w:name="Normal" w:uiPriority="0" w:qFormat="1"/>
     <w:lsdException w:name="heading 1" w:uiPriority="9" w:qFormat="1"/>
     <w:lsdException w:name="heading 2" w:semiHidden="1" w:uiPriority="9" w:unhideWhenUsed="1" w:qFormat="1"/>
@@ -10483,11 +10435,6 @@
     <w:lsdException w:name="List Table 5 Dark Accent 6" w:uiPriority="50"/>
     <w:lsdException w:name="List Table 6 Colorful Accent 6" w:uiPriority="51"/>
     <w:lsdException w:name="List Table 7 Colorful Accent 6" w:uiPriority="52"/>
-    <w:lsdException w:name="Mention" w:semiHidden="1" w:unhideWhenUsed="1"/>
-    <w:lsdException w:name="Smart Hyperlink" w:semiHidden="1" w:unhideWhenUsed="1"/>
-    <w:lsdException w:name="Hashtag" w:semiHidden="1" w:unhideWhenUsed="1"/>
-    <w:lsdException w:name="Unresolved Mention" w:semiHidden="1" w:unhideWhenUsed="1"/>
-    <w:lsdException w:name="Smart Link" w:semiHidden="1" w:unhideWhenUsed="1"/>
   </w:latentStyles>
   <w:style w:type="paragraph" w:default="1" w:styleId="Normal">
     <w:name w:val="Normal"/>
@@ -11324,7 +11271,7 @@
 </file>
 
 <file path=customXml/itemProps1.xml><?xml version="1.0" encoding="utf-8"?>
-<ds:datastoreItem xmlns:ds="http://schemas.openxmlformats.org/officeDocument/2006/customXml" ds:itemID="{BAF10423-A994-4CEC-B49E-FDDBFF7E6F65}">
+<ds:datastoreItem xmlns:ds="http://schemas.openxmlformats.org/officeDocument/2006/customXml" ds:itemID="{F0066DF8-F279-4B0E-BD0C-34A6C616E912}">
   <ds:schemaRefs>
     <ds:schemaRef ds:uri="http://schemas.openxmlformats.org/officeDocument/2006/bibliography"/>
   </ds:schemaRefs>

</xml_diff>

<commit_message>
Update tutorials for new library building interface
</commit_message>
<xml_diff>
--- a/pwiz_tools/Skyline/Documentation/Tutorials/Skyline DIA PASEF.docx
+++ b/pwiz_tools/Skyline/Documentation/Tutorials/Skyline DIA PASEF.docx
@@ -1,6 +1,6 @@
 
 <file path=word/document.xml><?xml version="1.0" encoding="utf-8"?>
-<w:document xmlns:wpc="http://schemas.microsoft.com/office/word/2010/wordprocessingCanvas" xmlns:cx="http://schemas.microsoft.com/office/drawing/2014/chartex" xmlns:mc="http://schemas.openxmlformats.org/markup-compatibility/2006" xmlns:o="urn:schemas-microsoft-com:office:office" xmlns:r="http://schemas.openxmlformats.org/officeDocument/2006/relationships" xmlns:m="http://schemas.openxmlformats.org/officeDocument/2006/math" xmlns:v="urn:schemas-microsoft-com:vml" xmlns:wp14="http://schemas.microsoft.com/office/word/2010/wordprocessingDrawing" xmlns:wp="http://schemas.openxmlformats.org/drawingml/2006/wordprocessingDrawing" xmlns:w10="urn:schemas-microsoft-com:office:word" xmlns:w="http://schemas.openxmlformats.org/wordprocessingml/2006/main" xmlns:w14="http://schemas.microsoft.com/office/word/2010/wordml" xmlns:w15="http://schemas.microsoft.com/office/word/2012/wordml" xmlns:w16se="http://schemas.microsoft.com/office/word/2015/wordml/symex" xmlns:wpg="http://schemas.microsoft.com/office/word/2010/wordprocessingGroup" xmlns:wpi="http://schemas.microsoft.com/office/word/2010/wordprocessingInk" xmlns:wne="http://schemas.microsoft.com/office/word/2006/wordml" xmlns:wps="http://schemas.microsoft.com/office/word/2010/wordprocessingShape" mc:Ignorable="w14 w15 w16se wp14">
+<w:document xmlns:wpc="http://schemas.microsoft.com/office/word/2010/wordprocessingCanvas" xmlns:cx="http://schemas.microsoft.com/office/drawing/2014/chartex" xmlns:cx1="http://schemas.microsoft.com/office/drawing/2015/9/8/chartex" xmlns:cx2="http://schemas.microsoft.com/office/drawing/2015/10/21/chartex" xmlns:cx3="http://schemas.microsoft.com/office/drawing/2016/5/9/chartex" xmlns:cx4="http://schemas.microsoft.com/office/drawing/2016/5/10/chartex" xmlns:cx5="http://schemas.microsoft.com/office/drawing/2016/5/11/chartex" xmlns:cx6="http://schemas.microsoft.com/office/drawing/2016/5/12/chartex" xmlns:cx7="http://schemas.microsoft.com/office/drawing/2016/5/13/chartex" xmlns:cx8="http://schemas.microsoft.com/office/drawing/2016/5/14/chartex" xmlns:mc="http://schemas.openxmlformats.org/markup-compatibility/2006" xmlns:aink="http://schemas.microsoft.com/office/drawing/2016/ink" xmlns:am3d="http://schemas.microsoft.com/office/drawing/2017/model3d" xmlns:o="urn:schemas-microsoft-com:office:office" xmlns:r="http://schemas.openxmlformats.org/officeDocument/2006/relationships" xmlns:m="http://schemas.openxmlformats.org/officeDocument/2006/math" xmlns:v="urn:schemas-microsoft-com:vml" xmlns:wp14="http://schemas.microsoft.com/office/word/2010/wordprocessingDrawing" xmlns:wp="http://schemas.openxmlformats.org/drawingml/2006/wordprocessingDrawing" xmlns:w10="urn:schemas-microsoft-com:office:word" xmlns:w="http://schemas.openxmlformats.org/wordprocessingml/2006/main" xmlns:w14="http://schemas.microsoft.com/office/word/2010/wordml" xmlns:w15="http://schemas.microsoft.com/office/word/2012/wordml" xmlns:w16cex="http://schemas.microsoft.com/office/word/2018/wordml/cex" xmlns:w16cid="http://schemas.microsoft.com/office/word/2016/wordml/cid" xmlns:w16="http://schemas.microsoft.com/office/word/2018/wordml" xmlns:w16sdtdh="http://schemas.microsoft.com/office/word/2020/wordml/sdtdatahash" xmlns:w16se="http://schemas.microsoft.com/office/word/2015/wordml/symex" xmlns:wpg="http://schemas.microsoft.com/office/word/2010/wordprocessingGroup" xmlns:wpi="http://schemas.microsoft.com/office/word/2010/wordprocessingInk" xmlns:wne="http://schemas.microsoft.com/office/word/2006/wordml" xmlns:wps="http://schemas.microsoft.com/office/word/2010/wordprocessingShape" mc:Ignorable="w14 w15 w16se w16cid w16 w16cex w16sdtdh wp14">
   <w:body>
     <w:p>
       <w:pPr>
@@ -9,9 +9,11 @@
       <w:r>
         <w:t xml:space="preserve">Analysis of </w:t>
       </w:r>
+      <w:proofErr w:type="spellStart"/>
       <w:r>
         <w:t>diaPASEF</w:t>
       </w:r>
+      <w:proofErr w:type="spellEnd"/>
       <w:r>
         <w:t xml:space="preserve"> data in Skyline</w:t>
       </w:r>
@@ -36,7 +38,47 @@
               <w:spacing w:after="0"/>
             </w:pPr>
             <w:r>
-              <w:t xml:space="preserve">Note: This tutorial uses data from a Bruker timsTOF Pro instrument. If you prefer to use the data from a Thermo Q-Exactive Plus or Sciex TripleTOF, see their respective versions. </w:t>
+              <w:t xml:space="preserve">Note: This tutorial uses data from a Bruker </w:t>
+            </w:r>
+            <w:proofErr w:type="spellStart"/>
+            <w:r>
+              <w:t>timsTOF</w:t>
+            </w:r>
+            <w:proofErr w:type="spellEnd"/>
+            <w:r>
+              <w:t xml:space="preserve"> Pro instrument. If you prefer to use the data from a </w:t>
+            </w:r>
+            <w:proofErr w:type="spellStart"/>
+            <w:r>
+              <w:t>Thermo</w:t>
+            </w:r>
+            <w:proofErr w:type="spellEnd"/>
+            <w:r>
+              <w:t xml:space="preserve"> Q-</w:t>
+            </w:r>
+            <w:proofErr w:type="spellStart"/>
+            <w:r>
+              <w:t>Exactive</w:t>
+            </w:r>
+            <w:proofErr w:type="spellEnd"/>
+            <w:r>
+              <w:t xml:space="preserve"> Plus or </w:t>
+            </w:r>
+            <w:proofErr w:type="spellStart"/>
+            <w:r>
+              <w:t>Sciex</w:t>
+            </w:r>
+            <w:proofErr w:type="spellEnd"/>
+            <w:r>
+              <w:t xml:space="preserve"> </w:t>
+            </w:r>
+            <w:proofErr w:type="spellStart"/>
+            <w:r>
+              <w:t>TripleTOF</w:t>
+            </w:r>
+            <w:proofErr w:type="spellEnd"/>
+            <w:r>
+              <w:t xml:space="preserve">, see their respective versions. </w:t>
             </w:r>
           </w:p>
         </w:tc>
@@ -49,17 +91,33 @@
       <w:r>
         <w:t xml:space="preserve">In this tutorial you will learn how to use Skyline to perform targeted post-acquisition analysis for peptide and inferred protein detection and quantification using a SWATH-MS dataset acquired on a </w:t>
       </w:r>
+      <w:proofErr w:type="spellStart"/>
       <w:r>
         <w:rPr>
           <w:rFonts w:cstheme="minorHAnsi"/>
         </w:rPr>
-        <w:t>QqTOF instrument with IMS separation (</w:t>
-      </w:r>
+        <w:t>QqTOF</w:t>
+      </w:r>
+      <w:proofErr w:type="spellEnd"/>
+      <w:r>
+        <w:rPr>
+          <w:rFonts w:cstheme="minorHAnsi"/>
+        </w:rPr>
+        <w:t xml:space="preserve"> instrument with IMS separation (</w:t>
+      </w:r>
+      <w:proofErr w:type="spellStart"/>
       <w:r>
         <w:rPr>
           <w:rFonts w:eastAsia="Calibri" w:cstheme="minorHAnsi"/>
         </w:rPr>
-        <w:t>timsTOF Pro, Bruker</w:t>
+        <w:t>timsTOF</w:t>
+      </w:r>
+      <w:proofErr w:type="spellEnd"/>
+      <w:r>
+        <w:rPr>
+          <w:rFonts w:eastAsia="Calibri" w:cstheme="minorHAnsi"/>
+        </w:rPr>
+        <w:t xml:space="preserve"> Pro, Bruker</w:t>
       </w:r>
       <w:r>
         <w:rPr>
@@ -88,6 +146,7 @@
         <w:t xml:space="preserve">The data are from samples replicating the </w:t>
       </w:r>
       <w:hyperlink r:id="rId8">
+        <w:proofErr w:type="spellStart"/>
         <w:r>
           <w:rPr>
             <w:rStyle w:val="InternetLink"/>
@@ -95,6 +154,7 @@
           </w:rPr>
           <w:t>LFQBench</w:t>
         </w:r>
+        <w:proofErr w:type="spellEnd"/>
         <w:r>
           <w:rPr>
             <w:rStyle w:val="InternetLink"/>
@@ -179,7 +239,15 @@
         </w:drawing>
       </w:r>
       <w:r>
-        <w:t>Initially, you will set all the parameters in the Skyline session required to work with data-independent datasets and then you will proceed to extract the quantification information from the raw data files. You will import DDA search results to create a spectral library in order to generate peptide query parameters to analyze the DIA data.</w:t>
+        <w:t xml:space="preserve">Initially, you will set all the parameters in the Skyline session required to work with data-independent datasets and then you will proceed to extract the quantification information from the raw data files. You will import DDA search results to create a spectral library </w:t>
+      </w:r>
+      <w:proofErr w:type="gramStart"/>
+      <w:r>
+        <w:t>in order to</w:t>
+      </w:r>
+      <w:proofErr w:type="gramEnd"/>
+      <w:r>
+        <w:t xml:space="preserve"> generate peptide query parameters to analyze the DIA data.</w:t>
       </w:r>
     </w:p>
     <w:p>
@@ -331,6 +399,7 @@
     </w:p>
     <w:p>
       <w:r>
+        <w:lastRenderedPageBreak/>
         <w:t>This will create a new folder</w:t>
       </w:r>
       <w:r>
@@ -527,7 +596,15 @@
         <w:spacing w:after="120" w:line="259" w:lineRule="auto"/>
       </w:pPr>
       <w:r>
-        <w:t xml:space="preserve">Click the user interface button in the upper right hand corner on the Skyline toolbar and select </w:t>
+        <w:t xml:space="preserve">Click the user interface button in the upper </w:t>
+      </w:r>
+      <w:proofErr w:type="gramStart"/>
+      <w:r>
+        <w:t>right hand</w:t>
+      </w:r>
+      <w:proofErr w:type="gramEnd"/>
+      <w:r>
+        <w:t xml:space="preserve"> corner on the Skyline toolbar and select </w:t>
       </w:r>
       <w:r>
         <w:rPr>
@@ -686,12 +763,40 @@
     </w:p>
     <w:p>
       <w:r>
-        <w:t>If you know where to look, you could perform all of the following steps through various menu options on Skyline. To simplify the normal workflow for DIA, you will instead use a “wizard” which will step you through the critical choices required for Skyline to run the analysis. You will start with building a spectral library from DDA peptide spectrum match results, followed by specifying a set of DIA runs to extract chromatograms from, and then specifying various settings, and finally the targets themselves, which you are interested in querying.</w:t>
-      </w:r>
-    </w:p>
-    <w:p>
-      <w:r>
-        <w:t xml:space="preserve">You will build the library from the analysis of one DDA run each of the A and B samples. The DDA search has already been performed using the MSFragger search engine and post processed using PeptideProphet – see this link for more DDA search engines supported by Skyline </w:t>
+        <w:t xml:space="preserve">If you know where to look, you could perform </w:t>
+      </w:r>
+      <w:proofErr w:type="gramStart"/>
+      <w:r>
+        <w:t>all of</w:t>
+      </w:r>
+      <w:proofErr w:type="gramEnd"/>
+      <w:r>
+        <w:t xml:space="preserve"> the following steps through various menu options on Skyline. To simplify the normal workflow for DIA, you will instead use a “wizard” which will step you through the critical choices required for Skyline to run the analysis. You will start with building a spectral library from DDA peptide spectrum match results, followed by specifying a set of </w:t>
+      </w:r>
+      <w:r>
+        <w:lastRenderedPageBreak/>
+        <w:t>DIA runs to extract chromatograms from, and then specifying various settings, and finally the targets themselves, which you are interested in querying.</w:t>
+      </w:r>
+    </w:p>
+    <w:p>
+      <w:r>
+        <w:t xml:space="preserve">You will build the library from the analysis of one DDA run each of the A and B samples. The DDA search has already been performed using the </w:t>
+      </w:r>
+      <w:proofErr w:type="spellStart"/>
+      <w:r>
+        <w:t>MSFragger</w:t>
+      </w:r>
+      <w:proofErr w:type="spellEnd"/>
+      <w:r>
+        <w:t xml:space="preserve"> search engine and post processed using </w:t>
+      </w:r>
+      <w:proofErr w:type="spellStart"/>
+      <w:r>
+        <w:t>PeptideProphet</w:t>
+      </w:r>
+      <w:proofErr w:type="spellEnd"/>
+      <w:r>
+        <w:t xml:space="preserve"> – see this link for more DDA search engines supported by Skyline </w:t>
       </w:r>
       <w:hyperlink r:id="rId16">
         <w:r>
@@ -703,7 +808,15 @@
         </w:r>
       </w:hyperlink>
       <w:r>
-        <w:t>. You will start from the interact.pep.xml file which is the output of PeptideProphet and contains the database search results from both DDA files.</w:t>
+        <w:t xml:space="preserve">. You will start from the interact.pep.xml file which is the output of </w:t>
+      </w:r>
+      <w:proofErr w:type="spellStart"/>
+      <w:r>
+        <w:t>PeptideProphet</w:t>
+      </w:r>
+      <w:proofErr w:type="spellEnd"/>
+      <w:r>
+        <w:t xml:space="preserve"> and contains the database search results from both DDA files.</w:t>
       </w:r>
     </w:p>
     <w:p>
@@ -859,10 +972,10 @@
           <w:noProof/>
         </w:rPr>
         <w:drawing>
-          <wp:inline distT="0" distB="0" distL="0" distR="0" wp14:anchorId="08D978B5" wp14:editId="19F87652">
-            <wp:extent cx="3848100" cy="5514975"/>
-            <wp:effectExtent l="0" t="0" r="0" b="9525"/>
-            <wp:docPr id="1" name="Picture 1" descr="Graphical user interface, text, application&#10;&#10;Description automatically generated"/>
+          <wp:inline distT="0" distB="0" distL="0" distR="0" wp14:anchorId="1EA0A003" wp14:editId="5B622E1C">
+            <wp:extent cx="4496031" cy="4273770"/>
+            <wp:effectExtent l="0" t="0" r="0" b="0"/>
+            <wp:docPr id="6" name="Picture 6" descr="Graphical user interface, application&#10;&#10;Description automatically generated"/>
             <wp:cNvGraphicFramePr>
               <a:graphicFrameLocks xmlns:a="http://schemas.openxmlformats.org/drawingml/2006/main" noChangeAspect="1"/>
             </wp:cNvGraphicFramePr>
@@ -870,11 +983,17 @@
               <a:graphicData uri="http://schemas.openxmlformats.org/drawingml/2006/picture">
                 <pic:pic xmlns:pic="http://schemas.openxmlformats.org/drawingml/2006/picture">
                   <pic:nvPicPr>
-                    <pic:cNvPr id="1" name="Picture 1" descr="Graphical user interface, text, application&#10;&#10;Description automatically generated"/>
+                    <pic:cNvPr id="6" name="Picture 6" descr="Graphical user interface, application&#10;&#10;Description automatically generated"/>
                     <pic:cNvPicPr/>
                   </pic:nvPicPr>
                   <pic:blipFill>
-                    <a:blip r:embed="rId17"/>
+                    <a:blip r:embed="rId17">
+                      <a:extLst>
+                        <a:ext uri="{28A0092B-C50C-407E-A947-70E740481C1C}">
+                          <a14:useLocalDpi xmlns:a14="http://schemas.microsoft.com/office/drawing/2010/main" val="0"/>
+                        </a:ext>
+                      </a:extLst>
+                    </a:blip>
                     <a:stretch>
                       <a:fillRect/>
                     </a:stretch>
@@ -882,7 +1001,7 @@
                   <pic:spPr>
                     <a:xfrm>
                       <a:off x="0" y="0"/>
-                      <a:ext cx="3848100" cy="5514975"/>
+                      <a:ext cx="4496031" cy="4273770"/>
                     </a:xfrm>
                     <a:prstGeom prst="rect">
                       <a:avLst/>
@@ -896,11 +1015,6 @@
       </w:r>
     </w:p>
     <w:p>
-      <w:r>
-        <w:t>Note: 0.95 is the threshold applied to the PeptideProphet probability computed for every peptide spectrum match in the DDA database search – in this particular data set this corresponds to a PSM false discovery rate of 0.2% but this will differ among data sets so a score threshold to achieve the FDR you want to use should be entered here.</w:t>
-      </w:r>
-    </w:p>
-    <w:p>
       <w:pPr>
         <w:pStyle w:val="ListParagraph"/>
         <w:numPr>
@@ -936,7 +1050,15 @@
         <w:t>PASEF-small</w:t>
       </w:r>
       <w:r>
-        <w:t xml:space="preserve"> folder created earlier and into its DDA_search subfolder.</w:t>
+        <w:t xml:space="preserve"> folder created earlier and into its </w:t>
+      </w:r>
+      <w:proofErr w:type="spellStart"/>
+      <w:r>
+        <w:t>DDA_search</w:t>
+      </w:r>
+      <w:proofErr w:type="spellEnd"/>
+      <w:r>
+        <w:t xml:space="preserve"> subfolder.</w:t>
       </w:r>
     </w:p>
     <w:p>
@@ -948,6 +1070,7 @@
         </w:numPr>
       </w:pPr>
       <w:r>
+        <w:lastRenderedPageBreak/>
         <w:t>Double-click on the “interact.pep.xml” file.</w:t>
       </w:r>
     </w:p>
@@ -962,11 +1085,19 @@
       <w:r>
         <w:t xml:space="preserve">In the </w:t>
       </w:r>
-      <w:r>
-        <w:rPr>
-          <w:b/>
-        </w:rPr>
-        <w:t>iRT standard peptides</w:t>
+      <w:proofErr w:type="spellStart"/>
+      <w:r>
+        <w:rPr>
+          <w:b/>
+        </w:rPr>
+        <w:t>iRT</w:t>
+      </w:r>
+      <w:proofErr w:type="spellEnd"/>
+      <w:r>
+        <w:rPr>
+          <w:b/>
+        </w:rPr>
+        <w:t xml:space="preserve"> standard peptides</w:t>
       </w:r>
       <w:r>
         <w:t xml:space="preserve"> dropdown list, click “</w:t>
@@ -1031,10 +1162,10 @@
           <w:noProof/>
         </w:rPr>
         <w:drawing>
-          <wp:inline distT="0" distB="0" distL="0" distR="0" wp14:anchorId="24242B37" wp14:editId="1A9A9ED8">
-            <wp:extent cx="3848100" cy="5514975"/>
-            <wp:effectExtent l="0" t="0" r="0" b="9525"/>
-            <wp:docPr id="41" name="Picture 41" descr="Graphical user interface, text, application&#10;&#10;Description automatically generated"/>
+          <wp:inline distT="0" distB="0" distL="0" distR="0" wp14:anchorId="5739A632" wp14:editId="0DA9281A">
+            <wp:extent cx="4978656" cy="4711942"/>
+            <wp:effectExtent l="0" t="0" r="0" b="0"/>
+            <wp:docPr id="7" name="Picture 7" descr="Graphical user interface, application&#10;&#10;Description automatically generated"/>
             <wp:cNvGraphicFramePr>
               <a:graphicFrameLocks xmlns:a="http://schemas.openxmlformats.org/drawingml/2006/main" noChangeAspect="1"/>
             </wp:cNvGraphicFramePr>
@@ -1042,11 +1173,17 @@
               <a:graphicData uri="http://schemas.openxmlformats.org/drawingml/2006/picture">
                 <pic:pic xmlns:pic="http://schemas.openxmlformats.org/drawingml/2006/picture">
                   <pic:nvPicPr>
-                    <pic:cNvPr id="41" name="Picture 41" descr="Graphical user interface, text, application&#10;&#10;Description automatically generated"/>
+                    <pic:cNvPr id="7" name="Picture 7" descr="Graphical user interface, application&#10;&#10;Description automatically generated"/>
                     <pic:cNvPicPr/>
                   </pic:nvPicPr>
                   <pic:blipFill>
-                    <a:blip r:embed="rId18"/>
+                    <a:blip r:embed="rId18">
+                      <a:extLst>
+                        <a:ext uri="{28A0092B-C50C-407E-A947-70E740481C1C}">
+                          <a14:useLocalDpi xmlns:a14="http://schemas.microsoft.com/office/drawing/2010/main" val="0"/>
+                        </a:ext>
+                      </a:extLst>
+                    </a:blip>
                     <a:stretch>
                       <a:fillRect/>
                     </a:stretch>
@@ -1054,7 +1191,7 @@
                   <pic:spPr>
                     <a:xfrm>
                       <a:off x="0" y="0"/>
-                      <a:ext cx="3848100" cy="5514975"/>
+                      <a:ext cx="4978656" cy="4711942"/>
                     </a:xfrm>
                     <a:prstGeom prst="rect">
                       <a:avLst/>
@@ -1068,6 +1205,27 @@
       </w:r>
     </w:p>
     <w:p>
+      <w:r>
+        <w:t xml:space="preserve">Note: 0.95 is the threshold applied to the </w:t>
+      </w:r>
+      <w:proofErr w:type="spellStart"/>
+      <w:r>
+        <w:t>PeptideProphet</w:t>
+      </w:r>
+      <w:proofErr w:type="spellEnd"/>
+      <w:r>
+        <w:t xml:space="preserve"> probability computed for every peptide spectrum match in the DDA database search – in this </w:t>
+      </w:r>
+      <w:proofErr w:type="gramStart"/>
+      <w:r>
+        <w:t>particular data</w:t>
+      </w:r>
+      <w:proofErr w:type="gramEnd"/>
+      <w:r>
+        <w:t xml:space="preserve"> set this corresponds to a PSM false discovery rate of 0.2% but this will differ among data sets so a score threshold to achieve the FDR you want to use should be entered here.</w:t>
+      </w:r>
+    </w:p>
+    <w:p>
       <w:pPr>
         <w:pStyle w:val="ListParagraph"/>
         <w:numPr>
@@ -1108,7 +1266,15 @@
         <w:t xml:space="preserve"> as</w:t>
       </w:r>
       <w:r>
-        <w:t xml:space="preserve"> iRT </w:t>
+        <w:t xml:space="preserve"> </w:t>
+      </w:r>
+      <w:proofErr w:type="spellStart"/>
+      <w:r>
+        <w:t>iRT</w:t>
+      </w:r>
+      <w:proofErr w:type="spellEnd"/>
+      <w:r>
+        <w:t xml:space="preserve"> </w:t>
       </w:r>
       <w:r>
         <w:t>landmark peptides</w:t>
@@ -1122,6 +1288,7 @@
         <w:rPr>
           <w:noProof/>
         </w:rPr>
+        <w:lastRenderedPageBreak/>
         <w:drawing>
           <wp:inline distT="0" distB="0" distL="0" distR="0" wp14:anchorId="696D7DD3" wp14:editId="2880EC6F">
             <wp:extent cx="3895725" cy="2057400"/>
@@ -1284,6 +1451,7 @@
         <w:rPr>
           <w:noProof/>
         </w:rPr>
+        <w:lastRenderedPageBreak/>
         <w:drawing>
           <wp:inline distT="0" distB="0" distL="0" distR="0" wp14:anchorId="1BF23A2B" wp14:editId="70FAD2A3">
             <wp:extent cx="5760720" cy="4345940"/>
@@ -1365,7 +1533,15 @@
     </w:p>
     <w:p>
       <w:r>
-        <w:t>Skyline will ask if you want to recalibrate the iRT standard values onto the regression line calculated and shown in the graph above.</w:t>
+        <w:t xml:space="preserve">Skyline will ask if you want to recalibrate the </w:t>
+      </w:r>
+      <w:proofErr w:type="spellStart"/>
+      <w:r>
+        <w:t>iRT</w:t>
+      </w:r>
+      <w:proofErr w:type="spellEnd"/>
+      <w:r>
+        <w:t xml:space="preserve"> standard values onto the regression line calculated and shown in the graph above.</w:t>
       </w:r>
     </w:p>
     <w:p>
@@ -1426,7 +1602,15 @@
         <w:t>Extract Chromatograms</w:t>
       </w:r>
       <w:r>
-        <w:t xml:space="preserve"> page which allows you to tell Skyline where to find the DIA data files it will use for chromatogram extraction, peak detection and peak area calculation.</w:t>
+        <w:t xml:space="preserve"> page which allows you to tell Skyline where to find the DIA data files it will use for chromatogram extraction, peak </w:t>
+      </w:r>
+      <w:proofErr w:type="gramStart"/>
+      <w:r>
+        <w:t>detection</w:t>
+      </w:r>
+      <w:proofErr w:type="gramEnd"/>
+      <w:r>
+        <w:t xml:space="preserve"> and peak area calculation.</w:t>
       </w:r>
     </w:p>
     <w:p>
@@ -1479,6 +1663,7 @@
         <w:keepNext/>
       </w:pPr>
       <w:r>
+        <w:lastRenderedPageBreak/>
         <w:t xml:space="preserve">The </w:t>
       </w:r>
       <w:r>
@@ -1559,6 +1744,7 @@
         <w:keepNext/>
       </w:pPr>
       <w:r>
+        <w:lastRenderedPageBreak/>
         <w:t xml:space="preserve">The </w:t>
       </w:r>
       <w:r>
@@ -1683,6 +1869,7 @@
         </w:numPr>
       </w:pPr>
       <w:r>
+        <w:lastRenderedPageBreak/>
         <w:t xml:space="preserve">Set </w:t>
       </w:r>
       <w:r>
@@ -1769,6 +1956,7 @@
         <w:keepNext/>
       </w:pPr>
       <w:r>
+        <w:lastRenderedPageBreak/>
         <w:t xml:space="preserve">The </w:t>
       </w:r>
       <w:r>
@@ -1874,6 +2062,7 @@
     </w:p>
     <w:p>
       <w:r>
+        <w:lastRenderedPageBreak/>
         <w:t>Make the following changes to the default values:</w:t>
       </w:r>
     </w:p>
@@ -1975,7 +2164,15 @@
         <w:t>Name</w:t>
       </w:r>
       <w:r>
-        <w:t xml:space="preserve"> field, enter “diaPASEF (24 fixed)”.</w:t>
+        <w:t xml:space="preserve"> field, enter “</w:t>
+      </w:r>
+      <w:proofErr w:type="spellStart"/>
+      <w:r>
+        <w:t>diaPASEF</w:t>
+      </w:r>
+      <w:proofErr w:type="spellEnd"/>
+      <w:r>
+        <w:t xml:space="preserve"> (24 fixed)”.</w:t>
       </w:r>
     </w:p>
     <w:p>
@@ -2049,6 +2246,7 @@
         <w:keepNext/>
       </w:pPr>
       <w:r>
+        <w:lastRenderedPageBreak/>
         <w:t xml:space="preserve">The </w:t>
       </w:r>
       <w:r>
@@ -2166,6 +2364,7 @@
         <w:keepNext/>
       </w:pPr>
       <w:r>
+        <w:lastRenderedPageBreak/>
         <w:t>You will see a form like the one below:</w:t>
       </w:r>
     </w:p>
@@ -2296,6 +2495,7 @@
         <w:keepNext/>
       </w:pPr>
       <w:r>
+        <w:lastRenderedPageBreak/>
         <w:t xml:space="preserve">The </w:t>
       </w:r>
       <w:r>
@@ -2370,8 +2570,6 @@
       <w:r>
         <w:t xml:space="preserve"> button.</w:t>
       </w:r>
-      <w:bookmarkStart w:id="0" w:name="_GoBack"/>
-      <w:bookmarkEnd w:id="0"/>
     </w:p>
     <w:p>
       <w:r>
@@ -2429,7 +2627,20 @@
         </w:numPr>
       </w:pPr>
       <w:r>
-        <w:t>Double-click on the “target_protein_sequences.fasta” file.</w:t>
+        <w:t>Double-click on the “</w:t>
+      </w:r>
+      <w:proofErr w:type="spellStart"/>
+      <w:r>
+        <w:t>target_protein_</w:t>
+      </w:r>
+      <w:proofErr w:type="gramStart"/>
+      <w:r>
+        <w:t>sequences.fasta</w:t>
+      </w:r>
+      <w:proofErr w:type="spellEnd"/>
+      <w:proofErr w:type="gramEnd"/>
+      <w:r>
+        <w:t>” file.</w:t>
       </w:r>
     </w:p>
     <w:tbl>
@@ -2452,7 +2663,31 @@
               <w:spacing w:after="0"/>
             </w:pPr>
             <w:r>
-              <w:t>NOTE: At this point, you could choose to perform a proteome-wide analysis by instead navigating to the DDA_search subfolder where you found the “interact.pep.xml” file and double-clicking the full FASTA sequence file “napedro_3mixed_human_yeast_ecoli_20140403_iRT_reverse.fasta” that was used in the peptide search. This would produce quite a lot more targets and take more time to process, but is still feasible on most modern laptops.</w:t>
+              <w:t xml:space="preserve">NOTE: At this point, you could choose to perform a proteome-wide analysis by instead navigating to the </w:t>
+            </w:r>
+            <w:proofErr w:type="spellStart"/>
+            <w:r>
+              <w:t>DDA_search</w:t>
+            </w:r>
+            <w:proofErr w:type="spellEnd"/>
+            <w:r>
+              <w:t xml:space="preserve"> subfolder where you found the “interact.pep.xml” file and double-clicking the full FASTA sequence file “napedro_3mixed_human_yeast_ecoli_20140403_iRT_</w:t>
+            </w:r>
+            <w:proofErr w:type="gramStart"/>
+            <w:r>
+              <w:t>reverse.fasta</w:t>
+            </w:r>
+            <w:proofErr w:type="gramEnd"/>
+            <w:r>
+              <w:t xml:space="preserve">” that was used in the peptide search. This would produce quite a lot more targets and take more time to </w:t>
+            </w:r>
+            <w:proofErr w:type="gramStart"/>
+            <w:r>
+              <w:t>process, but</w:t>
+            </w:r>
+            <w:proofErr w:type="gramEnd"/>
+            <w:r>
+              <w:t xml:space="preserve"> is still feasible on most modern laptops.</w:t>
             </w:r>
           </w:p>
         </w:tc>
@@ -2468,6 +2703,7 @@
         <w:spacing w:before="240"/>
       </w:pPr>
       <w:r>
+        <w:lastRenderedPageBreak/>
         <w:t xml:space="preserve">In the </w:t>
       </w:r>
       <w:r>
@@ -2495,7 +2731,21 @@
         <w:rPr>
           <w:b/>
         </w:rPr>
-        <w:t>Automatically train mProphet model</w:t>
+        <w:t xml:space="preserve">Automatically train </w:t>
+      </w:r>
+      <w:proofErr w:type="spellStart"/>
+      <w:r>
+        <w:rPr>
+          <w:b/>
+        </w:rPr>
+        <w:t>mProphet</w:t>
+      </w:r>
+      <w:proofErr w:type="spellEnd"/>
+      <w:r>
+        <w:rPr>
+          <w:b/>
+        </w:rPr>
+        <w:t xml:space="preserve"> model</w:t>
       </w:r>
       <w:r>
         <w:t>.</w:t>
@@ -2586,6 +2836,7 @@
         <w:keepNext/>
       </w:pPr>
       <w:r>
+        <w:lastRenderedPageBreak/>
         <w:t>You should be presented with a form describing the targets calculated based on your settings and the FASTA sequence text provided that looks like this:</w:t>
       </w:r>
     </w:p>
@@ -2645,7 +2896,15 @@
         <w:t xml:space="preserve"> filter of “1” the 13 proteins found in the FASTA file </w:t>
       </w:r>
       <w:r>
-        <w:t xml:space="preserve">(plus 1 iRT list) </w:t>
+        <w:t xml:space="preserve">(plus 1 </w:t>
+      </w:r>
+      <w:proofErr w:type="spellStart"/>
+      <w:r>
+        <w:t>iRT</w:t>
+      </w:r>
+      <w:proofErr w:type="spellEnd"/>
+      <w:r>
+        <w:t xml:space="preserve"> list) </w:t>
       </w:r>
       <w:r>
         <w:t xml:space="preserve">produce 11 </w:t>
@@ -2666,7 +2925,15 @@
         <w:t>Keep all</w:t>
       </w:r>
       <w:r>
-        <w:t>, you will see a warning “2 empty proteins will be added”, but switch back before continuing to avoid adding the empty protein to your targets list.</w:t>
+        <w:t>, you will see a warning “2 empty proteins will be added</w:t>
+      </w:r>
+      <w:proofErr w:type="gramStart"/>
+      <w:r>
+        <w:t>”, but</w:t>
+      </w:r>
+      <w:proofErr w:type="gramEnd"/>
+      <w:r>
+        <w:t xml:space="preserve"> switch back before continuing to avoid adding the empty protein to your targets list.</w:t>
       </w:r>
     </w:p>
     <w:p>
@@ -2747,7 +3014,16 @@
         <w:keepNext/>
       </w:pPr>
       <w:r>
-        <w:t xml:space="preserve">After the import is completed, Skyline will show you the mProphet model you requested on the </w:t>
+        <w:lastRenderedPageBreak/>
+        <w:t xml:space="preserve">After the import is completed, Skyline will show you the </w:t>
+      </w:r>
+      <w:proofErr w:type="spellStart"/>
+      <w:r>
+        <w:t>mProphet</w:t>
+      </w:r>
+      <w:proofErr w:type="spellEnd"/>
+      <w:r>
+        <w:t xml:space="preserve"> model you requested on the </w:t>
       </w:r>
       <w:r>
         <w:rPr>
@@ -2818,7 +3094,23 @@
         </w:rPr>
       </w:pPr>
       <w:r>
-        <w:t xml:space="preserve">It has already been used to re-score the 10 best peaks Skyline found in each set of chromatograms, using its default score, and re-choose the peaks to be the ones with the best mProphet scores. These mProphet scores (given the name </w:t>
+        <w:t xml:space="preserve">It has already been used to re-score the 10 best peaks Skyline found in each set of chromatograms, using its default score, and re-choose the peaks to be the ones with the best </w:t>
+      </w:r>
+      <w:proofErr w:type="spellStart"/>
+      <w:r>
+        <w:t>mProphet</w:t>
+      </w:r>
+      <w:proofErr w:type="spellEnd"/>
+      <w:r>
+        <w:t xml:space="preserve"> scores. These </w:t>
+      </w:r>
+      <w:proofErr w:type="spellStart"/>
+      <w:r>
+        <w:t>mProphet</w:t>
+      </w:r>
+      <w:proofErr w:type="spellEnd"/>
+      <w:r>
+        <w:t xml:space="preserve"> scores (given the name </w:t>
       </w:r>
       <w:r>
         <w:rPr>
@@ -2827,7 +3119,15 @@
         <w:t>Detection Z Score</w:t>
       </w:r>
       <w:r>
-        <w:t xml:space="preserve"> in Skyline) are scaled such that 1.0 is 1 standard deviation from the mean mProphet score for the distribution of similar best peaks for the sequence shuffled decoy peptides you requested. Each has also been assigned a q value (given the name </w:t>
+        <w:t xml:space="preserve"> in Skyline) are scaled such that 1.0 is 1 standard deviation from the mean </w:t>
+      </w:r>
+      <w:proofErr w:type="spellStart"/>
+      <w:r>
+        <w:t>mProphet</w:t>
+      </w:r>
+      <w:proofErr w:type="spellEnd"/>
+      <w:r>
+        <w:t xml:space="preserve"> score for the distribution of similar best peaks for the sequence shuffled decoy peptides you requested. Each has also been assigned a q value (given the name </w:t>
       </w:r>
       <w:r>
         <w:rPr>
@@ -3034,7 +3334,15 @@
     </w:p>
     <w:p>
       <w:r>
-        <w:t>In this experiment there are two conditions: Condition A are samples that have a proteome composition of E.coli 20%, yeast 15% and human 65%, and condition B have a composition of  E.coli 5%, yeast 30% and human 65%.</w:t>
+        <w:t xml:space="preserve">In this experiment there are two conditions: Condition A are samples that have a proteome composition of </w:t>
+      </w:r>
+      <w:proofErr w:type="gramStart"/>
+      <w:r>
+        <w:t>E.coli</w:t>
+      </w:r>
+      <w:proofErr w:type="gramEnd"/>
+      <w:r>
+        <w:t xml:space="preserve"> 20%, yeast 15% and human 65%, and condition B have a composition of  E.coli 5%, yeast 30% and human 65%.</w:t>
       </w:r>
     </w:p>
     <w:p>
@@ -3042,6 +3350,7 @@
         <w:keepNext/>
       </w:pPr>
       <w:r>
+        <w:lastRenderedPageBreak/>
         <w:t xml:space="preserve">The </w:t>
       </w:r>
       <w:r>
@@ -3132,7 +3441,15 @@
         </w:numPr>
       </w:pPr>
       <w:r>
-        <w:t xml:space="preserve">Follow the steps above and create a second annotation named “BioReplicate.” </w:t>
+        <w:t>Follow the steps above and create a second annotation named “</w:t>
+      </w:r>
+      <w:proofErr w:type="spellStart"/>
+      <w:r>
+        <w:t>BioReplicate</w:t>
+      </w:r>
+      <w:proofErr w:type="spellEnd"/>
+      <w:r>
+        <w:t xml:space="preserve">.” </w:t>
       </w:r>
     </w:p>
     <w:p>
@@ -3153,7 +3470,15 @@
         <w:t>Type</w:t>
       </w:r>
       <w:r>
-        <w:t xml:space="preserve"> dropdown list select “Text” for the BioReplicate annotation.  </w:t>
+        <w:t xml:space="preserve"> dropdown list select “Text” for the </w:t>
+      </w:r>
+      <w:proofErr w:type="spellStart"/>
+      <w:r>
+        <w:t>BioReplicate</w:t>
+      </w:r>
+      <w:proofErr w:type="spellEnd"/>
+      <w:r>
+        <w:t xml:space="preserve"> annotation.  </w:t>
       </w:r>
     </w:p>
     <w:p>
@@ -3241,12 +3566,14 @@
       <w:r>
         <w:t xml:space="preserve"> and </w:t>
       </w:r>
+      <w:proofErr w:type="spellStart"/>
       <w:r>
         <w:rPr>
           <w:b/>
         </w:rPr>
         <w:t>BioReplicate</w:t>
       </w:r>
+      <w:proofErr w:type="spellEnd"/>
       <w:r>
         <w:t xml:space="preserve"> are checked.</w:t>
       </w:r>
@@ -3348,8 +3675,16 @@
         <w:rPr>
           <w:b/>
         </w:rPr>
-        <w:t>Document Grid: Proteins</w:t>
-      </w:r>
+        <w:t xml:space="preserve">Document Grid: </w:t>
+      </w:r>
+      <w:proofErr w:type="gramStart"/>
+      <w:r>
+        <w:rPr>
+          <w:b/>
+        </w:rPr>
+        <w:t>Proteins</w:t>
+      </w:r>
+      <w:proofErr w:type="gramEnd"/>
       <w:r>
         <w:t xml:space="preserve"> window, click the </w:t>
       </w:r>
@@ -3377,6 +3712,7 @@
         </w:rPr>
       </w:pPr>
       <w:r>
+        <w:lastRenderedPageBreak/>
         <w:t>Annotate the samples as shown in the screen capture below using keyboard keys for A, B, 1, 2, 3, Enter and arrow keys to navigate:</w:t>
       </w:r>
     </w:p>
@@ -3445,7 +3781,15 @@
         <w:t>Document Grid: Replicates</w:t>
       </w:r>
       <w:r>
-        <w:t xml:space="preserve"> window by clicking on the red X in the upper right hand corner of the form. </w:t>
+        <w:t xml:space="preserve"> window by clicking on the red X in the upper </w:t>
+      </w:r>
+      <w:proofErr w:type="gramStart"/>
+      <w:r>
+        <w:t>right hand</w:t>
+      </w:r>
+      <w:proofErr w:type="gramEnd"/>
+      <w:r>
+        <w:t xml:space="preserve"> corner of the form. </w:t>
       </w:r>
     </w:p>
     <w:p>
@@ -3808,7 +4152,16 @@
     </w:p>
     <w:p>
       <w:r>
-        <w:t>Note: In order to dock a window like this, the mouse arrow cursor must be placed inside one of the docking icons, in this case, at the top. Once you begin dragging with the left-mouse button held down, Skyline will show the docking icons and a transparent blue rectangle where the window will be placed if you were to release the left-mouse button at that moment.</w:t>
+        <w:lastRenderedPageBreak/>
+        <w:t xml:space="preserve">Note: </w:t>
+      </w:r>
+      <w:proofErr w:type="gramStart"/>
+      <w:r>
+        <w:t>In order to</w:t>
+      </w:r>
+      <w:proofErr w:type="gramEnd"/>
+      <w:r>
+        <w:t xml:space="preserve"> dock a window like this, the mouse arrow cursor must be placed inside one of the docking icons, in this case, at the top. Once you begin dragging with the left-mouse button held down, Skyline will show the docking icons and a transparent blue rectangle where the window will be placed if you were to release the left-mouse button at that moment.</w:t>
       </w:r>
     </w:p>
     <w:p>
@@ -3967,6 +4320,7 @@
         <w:rPr>
           <w:noProof/>
         </w:rPr>
+        <w:lastRenderedPageBreak/>
         <w:drawing>
           <wp:inline distT="0" distB="0" distL="0" distR="0" wp14:anchorId="058F5640" wp14:editId="3229760E">
             <wp:extent cx="5760720" cy="4244340"/>
@@ -4018,77 +4372,105 @@
       <w:r>
         <w:t>Click on the first E. coli protein: “</w:t>
       </w:r>
-      <w:bookmarkStart w:id="1" w:name="OLE_LINK1"/>
-      <w:bookmarkStart w:id="2" w:name="OLE_LINK2"/>
+      <w:bookmarkStart w:id="0" w:name="OLE_LINK1"/>
+      <w:bookmarkStart w:id="1" w:name="OLE_LINK2"/>
       <w:r>
         <w:t>sp|P63284|CLPB_ECOLI</w:t>
       </w:r>
+      <w:bookmarkEnd w:id="0"/>
       <w:bookmarkEnd w:id="1"/>
+      <w:r>
+        <w:t>”.</w:t>
+      </w:r>
+    </w:p>
+    <w:p>
+      <w:pPr>
+        <w:rPr>
+          <w:lang w:val="en-GB"/>
+        </w:rPr>
+      </w:pPr>
+      <w:r>
+        <w:rPr>
+          <w:lang w:val="en-GB"/>
+        </w:rPr>
+        <w:t xml:space="preserve">You should see </w:t>
+      </w:r>
+      <w:proofErr w:type="gramStart"/>
+      <w:r>
+        <w:rPr>
+          <w:lang w:val="en-GB"/>
+        </w:rPr>
+        <w:t>all of</w:t>
+      </w:r>
+      <w:proofErr w:type="gramEnd"/>
+      <w:r>
+        <w:rPr>
+          <w:lang w:val="en-GB"/>
+        </w:rPr>
+        <w:t xml:space="preserve"> the peptides for this protein shown on the various plots (chromatogram, peak areas, and retention time replicate graphs). The screenshot above is an example of when one protein is selected and </w:t>
+      </w:r>
+      <w:proofErr w:type="gramStart"/>
+      <w:r>
+        <w:rPr>
+          <w:lang w:val="en-GB"/>
+        </w:rPr>
+        <w:t>all of</w:t>
+      </w:r>
+      <w:proofErr w:type="gramEnd"/>
+      <w:r>
+        <w:rPr>
+          <w:lang w:val="en-GB"/>
+        </w:rPr>
+        <w:t xml:space="preserve"> the peptides for this protein are summarized in each of these views (except library match window where nothing is shown).</w:t>
+      </w:r>
+    </w:p>
+    <w:p>
+      <w:pPr>
+        <w:rPr>
+          <w:lang w:val="en-GB"/>
+        </w:rPr>
+      </w:pPr>
+      <w:r>
+        <w:rPr>
+          <w:lang w:val="en-GB"/>
+        </w:rPr>
+        <w:t xml:space="preserve">Based on what you see in the </w:t>
+      </w:r>
+      <w:r>
+        <w:rPr>
+          <w:b/>
+          <w:lang w:val="en-GB"/>
+        </w:rPr>
+        <w:t>Peak Area - Replicate Comparison</w:t>
+      </w:r>
+      <w:r>
+        <w:rPr>
+          <w:lang w:val="en-GB"/>
+        </w:rPr>
+        <w:t xml:space="preserve"> plot, does this protein appear to be differentially regulated? Recall that the expected fold-change ratio between A:B is 4:1 for E. coli.</w:t>
+      </w:r>
+    </w:p>
+    <w:p>
+      <w:pPr>
+        <w:pStyle w:val="ListParagraph"/>
+        <w:numPr>
+          <w:ilvl w:val="0"/>
+          <w:numId w:val="7"/>
+        </w:numPr>
+      </w:pPr>
+      <w:r>
+        <w:t xml:space="preserve">Select the peptide </w:t>
+      </w:r>
+      <w:bookmarkStart w:id="2" w:name="OLE_LINK3"/>
+      <w:bookmarkStart w:id="3" w:name="OLE_LINK4"/>
+      <w:r>
+        <w:rPr>
+          <w:bCs/>
+        </w:rPr>
+        <w:t>LPQVEGTGGDVQPSQDLVR</w:t>
+      </w:r>
       <w:bookmarkEnd w:id="2"/>
-      <w:r>
-        <w:t>”.</w:t>
-      </w:r>
-    </w:p>
-    <w:p>
-      <w:pPr>
-        <w:rPr>
-          <w:lang w:val="en-GB"/>
-        </w:rPr>
-      </w:pPr>
-      <w:r>
-        <w:rPr>
-          <w:lang w:val="en-GB"/>
-        </w:rPr>
-        <w:t>You should see all of the peptides for this protein shown on the various plots (chromatogram, peak areas, and retention time replicate graphs). The screenshot above is an example of when one protein is selected and all of the peptides for this protein are summarized in each of these views (except library match window where nothing is shown).</w:t>
-      </w:r>
-    </w:p>
-    <w:p>
-      <w:pPr>
-        <w:rPr>
-          <w:lang w:val="en-GB"/>
-        </w:rPr>
-      </w:pPr>
-      <w:r>
-        <w:rPr>
-          <w:lang w:val="en-GB"/>
-        </w:rPr>
-        <w:t xml:space="preserve">Based on what you see in the </w:t>
-      </w:r>
-      <w:r>
-        <w:rPr>
-          <w:b/>
-          <w:lang w:val="en-GB"/>
-        </w:rPr>
-        <w:t>Peak Area - Replicate Comparison</w:t>
-      </w:r>
-      <w:r>
-        <w:rPr>
-          <w:lang w:val="en-GB"/>
-        </w:rPr>
-        <w:t xml:space="preserve"> plot, does this protein appear to be differentially regulated? Recall that the expected fold-change ratio between A:B is 4:1 for E. coli.</w:t>
-      </w:r>
-    </w:p>
-    <w:p>
-      <w:pPr>
-        <w:pStyle w:val="ListParagraph"/>
-        <w:numPr>
-          <w:ilvl w:val="0"/>
-          <w:numId w:val="7"/>
-        </w:numPr>
-      </w:pPr>
-      <w:r>
-        <w:t xml:space="preserve">Select the peptide </w:t>
-      </w:r>
-      <w:bookmarkStart w:id="3" w:name="OLE_LINK3"/>
-      <w:bookmarkStart w:id="4" w:name="OLE_LINK4"/>
-      <w:r>
-        <w:rPr>
-          <w:bCs/>
-        </w:rPr>
-        <w:t>LPQVEGTGGDVQPSQDLVR</w:t>
-      </w:r>
       <w:bookmarkEnd w:id="3"/>
-      <w:bookmarkEnd w:id="4"/>
       <w:r>
         <w:t xml:space="preserve"> in this protein.</w:t>
       </w:r>
@@ -4098,7 +4480,16 @@
         <w:keepNext/>
       </w:pPr>
       <w:r>
-        <w:t>You get specific information for this peptide in all of the views, as shown below:</w:t>
+        <w:lastRenderedPageBreak/>
+        <w:t xml:space="preserve">You get specific information for this peptide in </w:t>
+      </w:r>
+      <w:proofErr w:type="gramStart"/>
+      <w:r>
+        <w:t>all of</w:t>
+      </w:r>
+      <w:proofErr w:type="gramEnd"/>
+      <w:r>
+        <w:t xml:space="preserve"> the views, as shown below:</w:t>
       </w:r>
     </w:p>
     <w:p>
@@ -4274,6 +4665,7 @@
         <w:rPr>
           <w:noProof/>
         </w:rPr>
+        <w:lastRenderedPageBreak/>
         <w:drawing>
           <wp:inline distT="0" distB="0" distL="0" distR="0" wp14:anchorId="5ED40815" wp14:editId="4541A08F">
             <wp:extent cx="4324350" cy="3848100"/>
@@ -4412,6 +4804,7 @@
         <w:spacing w:before="240" w:after="240"/>
       </w:pPr>
       <w:r>
+        <w:lastRenderedPageBreak/>
         <w:t xml:space="preserve">Click the black spectrum button in the </w:t>
       </w:r>
       <w:r>
@@ -4509,6 +4902,7 @@
         <w:rPr>
           <w:noProof/>
         </w:rPr>
+        <w:lastRenderedPageBreak/>
         <w:drawing>
           <wp:inline distT="0" distB="0" distL="0" distR="0" wp14:anchorId="0E70B3D0" wp14:editId="14AEF67D">
             <wp:extent cx="5619750" cy="4114800"/>
@@ -4675,6 +5069,7 @@
         <w:rPr>
           <w:noProof/>
         </w:rPr>
+        <w:lastRenderedPageBreak/>
         <w:drawing>
           <wp:inline distT="0" distB="0" distL="0" distR="0" wp14:anchorId="0F7B9979" wp14:editId="13BB7E11">
             <wp:extent cx="5619750" cy="4114800"/>
@@ -4931,7 +5326,23 @@
     </w:p>
     <w:p>
       <w:r>
-        <w:t>To the see the linear regression used to predict the target peptide retention times based on the iRT peptides and library iRT values from the target peptides:</w:t>
+        <w:t xml:space="preserve">To the see the linear regression used to predict the target peptide retention times based on the </w:t>
+      </w:r>
+      <w:proofErr w:type="spellStart"/>
+      <w:r>
+        <w:t>iRT</w:t>
+      </w:r>
+      <w:proofErr w:type="spellEnd"/>
+      <w:r>
+        <w:t xml:space="preserve"> peptides and library </w:t>
+      </w:r>
+      <w:proofErr w:type="spellStart"/>
+      <w:r>
+        <w:t>iRT</w:t>
+      </w:r>
+      <w:proofErr w:type="spellEnd"/>
+      <w:r>
+        <w:t xml:space="preserve"> values from the target peptides:</w:t>
       </w:r>
     </w:p>
     <w:p>
@@ -4990,12 +5401,13 @@
       </w:r>
     </w:p>
     <w:p>
-      <w:bookmarkStart w:id="5" w:name="_Hlk23864603"/>
-      <w:bookmarkEnd w:id="5"/>
+      <w:bookmarkStart w:id="4" w:name="_Hlk23864603"/>
+      <w:bookmarkEnd w:id="4"/>
       <w:r>
         <w:rPr>
           <w:noProof/>
         </w:rPr>
+        <w:lastRenderedPageBreak/>
         <w:drawing>
           <wp:inline distT="0" distB="0" distL="0" distR="0" wp14:anchorId="187B8581" wp14:editId="55BD6540">
             <wp:extent cx="5619750" cy="4114800"/>
@@ -5088,6 +5500,7 @@
         <w:rPr>
           <w:noProof/>
         </w:rPr>
+        <w:lastRenderedPageBreak/>
         <w:drawing>
           <wp:inline distT="0" distB="0" distL="0" distR="0" wp14:anchorId="2CCA626C" wp14:editId="6B2E8F24">
             <wp:extent cx="5619750" cy="4114800"/>
@@ -5141,7 +5554,15 @@
         <w:t>Note:</w:t>
       </w:r>
       <w:r>
-        <w:t xml:space="preserve"> As the spectral library for this analysis was constructed from a side-by-side analysis of the same samples. As such, the accuracy of the retention time predictions are very good. Retention times from external spectral libraries acquired on different instruments, at different times, from different samples would lead to larger errors in these predictions.</w:t>
+        <w:t xml:space="preserve"> As the spectral library for this analysis was constructed from a side-by-side analysis of the same samples. As such, the accuracy of the retention time predictions </w:t>
+      </w:r>
+      <w:proofErr w:type="gramStart"/>
+      <w:r>
+        <w:t>are</w:t>
+      </w:r>
+      <w:proofErr w:type="gramEnd"/>
+      <w:r>
+        <w:t xml:space="preserve"> very good. Retention times from external spectral libraries acquired on different instruments, at different times, from different samples would lead to larger errors in these predictions.</w:t>
       </w:r>
     </w:p>
     <w:p>
@@ -5168,7 +5589,49 @@
         <w:rPr>
           <w:lang w:val="en-GB"/>
         </w:rPr>
-        <w:t>You have performed some general validation that the data processing with Skyline has no serious flaws. All available features scores were included in the mProphet scoring model, and the model achieved reasonable separation between the targets and the decoys, which are used to simulate random undetectable targets. You may feel that the RT extraction range could be tightened from +/- 5 to 3. But, these settings will clearly work and the resulting mProphet model looks acceptable.</w:t>
+        <w:t xml:space="preserve">You have performed some general validation that the data processing with Skyline has no serious flaws. All available features scores were included in the </w:t>
+      </w:r>
+      <w:proofErr w:type="spellStart"/>
+      <w:r>
+        <w:rPr>
+          <w:lang w:val="en-GB"/>
+        </w:rPr>
+        <w:t>mProphet</w:t>
+      </w:r>
+      <w:proofErr w:type="spellEnd"/>
+      <w:r>
+        <w:rPr>
+          <w:lang w:val="en-GB"/>
+        </w:rPr>
+        <w:t xml:space="preserve"> scoring model, and the model achieved reasonable separation between the targets and the decoys, which are used to simulate random undetectable targets. You may feel that the RT extraction range could be tightened from +/- 5 to 3. </w:t>
+      </w:r>
+      <w:proofErr w:type="gramStart"/>
+      <w:r>
+        <w:rPr>
+          <w:lang w:val="en-GB"/>
+        </w:rPr>
+        <w:t>But,</w:t>
+      </w:r>
+      <w:proofErr w:type="gramEnd"/>
+      <w:r>
+        <w:rPr>
+          <w:lang w:val="en-GB"/>
+        </w:rPr>
+        <w:t xml:space="preserve"> these settings will clearly work and the resulting </w:t>
+      </w:r>
+      <w:proofErr w:type="spellStart"/>
+      <w:r>
+        <w:rPr>
+          <w:lang w:val="en-GB"/>
+        </w:rPr>
+        <w:t>mProphet</w:t>
+      </w:r>
+      <w:proofErr w:type="spellEnd"/>
+      <w:r>
+        <w:rPr>
+          <w:lang w:val="en-GB"/>
+        </w:rPr>
+        <w:t xml:space="preserve"> model looks acceptable.</w:t>
       </w:r>
     </w:p>
     <w:p>
@@ -5194,7 +5657,21 @@
         <w:rPr>
           <w:lang w:val="en-GB"/>
         </w:rPr>
-        <w:t>To perform a simple pairwise group comparison inside Skyline do the following:</w:t>
+        <w:t xml:space="preserve">To perform a simple pairwise group comparison inside Skyline </w:t>
+      </w:r>
+      <w:proofErr w:type="gramStart"/>
+      <w:r>
+        <w:rPr>
+          <w:lang w:val="en-GB"/>
+        </w:rPr>
+        <w:t>do</w:t>
+      </w:r>
+      <w:proofErr w:type="gramEnd"/>
+      <w:r>
+        <w:rPr>
+          <w:lang w:val="en-GB"/>
+        </w:rPr>
+        <w:t xml:space="preserve"> the following:</w:t>
       </w:r>
     </w:p>
     <w:p>
@@ -5324,6 +5801,7 @@
         </w:rPr>
       </w:pPr>
       <w:r>
+        <w:lastRenderedPageBreak/>
         <w:t xml:space="preserve">For the </w:t>
       </w:r>
       <w:r>
@@ -5527,23 +6005,19 @@
           <w:szCs w:val="20"/>
           <w:lang w:val="en-GB"/>
         </w:rPr>
-        <w:t>To see the group comparison you have just created:</w:t>
-      </w:r>
-    </w:p>
-    <w:p>
-      <w:pPr>
-        <w:pStyle w:val="ListParagraph"/>
-        <w:numPr>
-          <w:ilvl w:val="0"/>
-          <w:numId w:val="8"/>
-        </w:numPr>
+        <w:t xml:space="preserve">To see the group </w:t>
+      </w:r>
+      <w:proofErr w:type="gramStart"/>
+      <w:r>
         <w:rPr>
           <w:rFonts w:ascii="Arial" w:hAnsi="Arial" w:cs="Arial"/>
           <w:sz w:val="20"/>
           <w:szCs w:val="20"/>
           <w:lang w:val="en-GB"/>
         </w:rPr>
-      </w:pPr>
+        <w:t>comparison</w:t>
+      </w:r>
+      <w:proofErr w:type="gramEnd"/>
       <w:r>
         <w:rPr>
           <w:rFonts w:ascii="Arial" w:hAnsi="Arial" w:cs="Arial"/>
@@ -5551,37 +6025,23 @@
           <w:szCs w:val="20"/>
           <w:lang w:val="en-GB"/>
         </w:rPr>
-        <w:t xml:space="preserve">On the </w:t>
-      </w:r>
-      <w:r>
-        <w:rPr>
-          <w:rFonts w:ascii="Arial" w:hAnsi="Arial" w:cs="Arial"/>
-          <w:b/>
-          <w:sz w:val="20"/>
-          <w:szCs w:val="20"/>
-          <w:lang w:val="en-GB"/>
-        </w:rPr>
-        <w:t>View</w:t>
-      </w:r>
-      <w:r>
+        <w:t xml:space="preserve"> you have just created:</w:t>
+      </w:r>
+    </w:p>
+    <w:p>
+      <w:pPr>
+        <w:pStyle w:val="ListParagraph"/>
+        <w:numPr>
+          <w:ilvl w:val="0"/>
+          <w:numId w:val="8"/>
+        </w:numPr>
         <w:rPr>
           <w:rFonts w:ascii="Arial" w:hAnsi="Arial" w:cs="Arial"/>
           <w:sz w:val="20"/>
           <w:szCs w:val="20"/>
           <w:lang w:val="en-GB"/>
         </w:rPr>
-        <w:t xml:space="preserve"> menu, choose </w:t>
-      </w:r>
-      <w:r>
-        <w:rPr>
-          <w:rFonts w:ascii="Arial" w:hAnsi="Arial" w:cs="Arial"/>
-          <w:b/>
-          <w:sz w:val="20"/>
-          <w:szCs w:val="20"/>
-          <w:lang w:val="en-GB"/>
-        </w:rPr>
-        <w:t>Other Grids</w:t>
-      </w:r>
+      </w:pPr>
       <w:r>
         <w:rPr>
           <w:rFonts w:ascii="Arial" w:hAnsi="Arial" w:cs="Arial"/>
@@ -5589,7 +6049,7 @@
           <w:szCs w:val="20"/>
           <w:lang w:val="en-GB"/>
         </w:rPr>
-        <w:t xml:space="preserve">, then </w:t>
+        <w:t xml:space="preserve">On the </w:t>
       </w:r>
       <w:r>
         <w:rPr>
@@ -5599,7 +6059,7 @@
           <w:szCs w:val="20"/>
           <w:lang w:val="en-GB"/>
         </w:rPr>
-        <w:t>Group Comparison</w:t>
+        <w:t>View</w:t>
       </w:r>
       <w:r>
         <w:rPr>
@@ -5608,7 +6068,7 @@
           <w:szCs w:val="20"/>
           <w:lang w:val="en-GB"/>
         </w:rPr>
-        <w:t xml:space="preserve">, and click </w:t>
+        <w:t xml:space="preserve"> menu, choose </w:t>
       </w:r>
       <w:r>
         <w:rPr>
@@ -5618,7 +6078,7 @@
           <w:szCs w:val="20"/>
           <w:lang w:val="en-GB"/>
         </w:rPr>
-        <w:t>By Condition</w:t>
+        <w:t>Other Grids</w:t>
       </w:r>
       <w:r>
         <w:rPr>
@@ -5627,6 +6087,44 @@
           <w:szCs w:val="20"/>
           <w:lang w:val="en-GB"/>
         </w:rPr>
+        <w:t xml:space="preserve">, then </w:t>
+      </w:r>
+      <w:r>
+        <w:rPr>
+          <w:rFonts w:ascii="Arial" w:hAnsi="Arial" w:cs="Arial"/>
+          <w:b/>
+          <w:sz w:val="20"/>
+          <w:szCs w:val="20"/>
+          <w:lang w:val="en-GB"/>
+        </w:rPr>
+        <w:t>Group Comparison</w:t>
+      </w:r>
+      <w:r>
+        <w:rPr>
+          <w:rFonts w:ascii="Arial" w:hAnsi="Arial" w:cs="Arial"/>
+          <w:sz w:val="20"/>
+          <w:szCs w:val="20"/>
+          <w:lang w:val="en-GB"/>
+        </w:rPr>
+        <w:t xml:space="preserve">, and click </w:t>
+      </w:r>
+      <w:r>
+        <w:rPr>
+          <w:rFonts w:ascii="Arial" w:hAnsi="Arial" w:cs="Arial"/>
+          <w:b/>
+          <w:sz w:val="20"/>
+          <w:szCs w:val="20"/>
+          <w:lang w:val="en-GB"/>
+        </w:rPr>
+        <w:t>By Condition</w:t>
+      </w:r>
+      <w:r>
+        <w:rPr>
+          <w:rFonts w:ascii="Arial" w:hAnsi="Arial" w:cs="Arial"/>
+          <w:sz w:val="20"/>
+          <w:szCs w:val="20"/>
+          <w:lang w:val="en-GB"/>
+        </w:rPr>
         <w:t>.</w:t>
       </w:r>
     </w:p>
@@ -5688,6 +6186,7 @@
     </w:p>
     <w:p>
       <w:r>
+        <w:lastRenderedPageBreak/>
         <w:t>Inspect the fold changes estimated for some of the peptides in the table keeping in mind which species they are from and the expected ratios (human 1:1, yeast 1:2, E. coli 4:1). Consider the adjusted p values and what you might expect of them.</w:t>
       </w:r>
     </w:p>
@@ -5815,16 +6314,28 @@
         </w:numPr>
       </w:pPr>
       <w:r>
+        <w:lastRenderedPageBreak/>
         <w:t xml:space="preserve">Right-click the </w:t>
       </w:r>
       <w:r>
         <w:rPr>
           <w:b/>
         </w:rPr>
-        <w:t>Volcano Plot</w:t>
-      </w:r>
-      <w:r>
-        <w:t xml:space="preserve">, and click </w:t>
+        <w:t xml:space="preserve">Volcano </w:t>
+      </w:r>
+      <w:proofErr w:type="gramStart"/>
+      <w:r>
+        <w:rPr>
+          <w:b/>
+        </w:rPr>
+        <w:t>Plot</w:t>
+      </w:r>
+      <w:r>
+        <w:t>, and</w:t>
+      </w:r>
+      <w:proofErr w:type="gramEnd"/>
+      <w:r>
+        <w:t xml:space="preserve"> click </w:t>
       </w:r>
       <w:r>
         <w:rPr>
@@ -6050,6 +6561,7 @@
         <w:keepNext/>
       </w:pPr>
       <w:r>
+        <w:lastRenderedPageBreak/>
         <w:t xml:space="preserve">Which should leave the </w:t>
       </w:r>
       <w:r>
@@ -6199,7 +6711,15 @@
         <w:t>Targets</w:t>
       </w:r>
       <w:r>
-        <w:t xml:space="preserve"> view and have their display test shown on the graph in red. You can also hover the mouse cursor over any point to get more information on it. In this way you can see that the gray dots belong to the iRT standard peptides. You can filter them from the grid and the plot at the same time by doing the following:</w:t>
+        <w:t xml:space="preserve"> view and have their display test shown on the graph in red. You can also hover the mouse cursor over any point to get more information on it. In this way you can see that the gray dots belong to the </w:t>
+      </w:r>
+      <w:proofErr w:type="spellStart"/>
+      <w:r>
+        <w:t>iRT</w:t>
+      </w:r>
+      <w:proofErr w:type="spellEnd"/>
+      <w:r>
+        <w:t xml:space="preserve"> standard peptides. You can filter them from the grid and the plot at the same time by doing the following:</w:t>
       </w:r>
     </w:p>
     <w:p>
@@ -6211,6 +6731,7 @@
         </w:numPr>
       </w:pPr>
       <w:r>
+        <w:lastRenderedPageBreak/>
         <w:t xml:space="preserve">Click the </w:t>
       </w:r>
       <w:r>
@@ -6220,7 +6741,15 @@
         <w:t>Protein</w:t>
       </w:r>
       <w:r>
-        <w:t xml:space="preserve"> column header, and click </w:t>
+        <w:t xml:space="preserve"> column </w:t>
+      </w:r>
+      <w:proofErr w:type="gramStart"/>
+      <w:r>
+        <w:t>header, and</w:t>
+      </w:r>
+      <w:proofErr w:type="gramEnd"/>
+      <w:r>
+        <w:t xml:space="preserve"> click </w:t>
       </w:r>
       <w:r>
         <w:rPr>
@@ -6355,7 +6884,23 @@
         <w:rPr>
           <w:b/>
         </w:rPr>
-        <w:t>By Condition:Bar Graph</w:t>
+        <w:t xml:space="preserve">By </w:t>
+      </w:r>
+      <w:proofErr w:type="spellStart"/>
+      <w:proofErr w:type="gramStart"/>
+      <w:r>
+        <w:rPr>
+          <w:b/>
+        </w:rPr>
+        <w:t>Condition:Bar</w:t>
+      </w:r>
+      <w:proofErr w:type="spellEnd"/>
+      <w:proofErr w:type="gramEnd"/>
+      <w:r>
+        <w:rPr>
+          <w:b/>
+        </w:rPr>
+        <w:t xml:space="preserve"> Graph</w:t>
       </w:r>
       <w:r>
         <w:t xml:space="preserve"> tab, hold, and drag to a new location and release.</w:t>
@@ -6376,7 +6921,23 @@
         <w:rPr>
           <w:b/>
         </w:rPr>
-        <w:t>By Condition:Bar Graph</w:t>
+        <w:t xml:space="preserve">By </w:t>
+      </w:r>
+      <w:proofErr w:type="spellStart"/>
+      <w:proofErr w:type="gramStart"/>
+      <w:r>
+        <w:rPr>
+          <w:b/>
+        </w:rPr>
+        <w:t>Condition:Bar</w:t>
+      </w:r>
+      <w:proofErr w:type="spellEnd"/>
+      <w:proofErr w:type="gramEnd"/>
+      <w:r>
+        <w:rPr>
+          <w:b/>
+        </w:rPr>
+        <w:t xml:space="preserve"> Graph</w:t>
       </w:r>
       <w:r>
         <w:t xml:space="preserve"> window.</w:t>
@@ -6397,8 +6958,18 @@
         <w:rPr>
           <w:b/>
         </w:rPr>
-        <w:t>By Condition:Grid</w:t>
-      </w:r>
+        <w:t xml:space="preserve">By </w:t>
+      </w:r>
+      <w:proofErr w:type="spellStart"/>
+      <w:proofErr w:type="gramStart"/>
+      <w:r>
+        <w:rPr>
+          <w:b/>
+        </w:rPr>
+        <w:t>Condition:Grid</w:t>
+      </w:r>
+      <w:proofErr w:type="spellEnd"/>
+      <w:proofErr w:type="gramEnd"/>
       <w:r>
         <w:t xml:space="preserve">, click the </w:t>
       </w:r>
@@ -6493,7 +7064,27 @@
           <w:szCs w:val="20"/>
           <w:lang w:val="en-GB"/>
         </w:rPr>
-        <w:t>To view the fold-change results at the protein-level for the 11 targeted proteins (excluding iRT standards and decoys), do the following:</w:t>
+        <w:t xml:space="preserve">To view the fold-change results at the protein-level for the 11 targeted proteins (excluding </w:t>
+      </w:r>
+      <w:proofErr w:type="spellStart"/>
+      <w:r>
+        <w:rPr>
+          <w:rFonts w:ascii="Arial" w:hAnsi="Arial" w:cs="Arial"/>
+          <w:sz w:val="20"/>
+          <w:szCs w:val="20"/>
+          <w:lang w:val="en-GB"/>
+        </w:rPr>
+        <w:t>iRT</w:t>
+      </w:r>
+      <w:proofErr w:type="spellEnd"/>
+      <w:r>
+        <w:rPr>
+          <w:rFonts w:ascii="Arial" w:hAnsi="Arial" w:cs="Arial"/>
+          <w:sz w:val="20"/>
+          <w:szCs w:val="20"/>
+          <w:lang w:val="en-GB"/>
+        </w:rPr>
+        <w:t xml:space="preserve"> standards and decoys), do the following:</w:t>
       </w:r>
     </w:p>
     <w:p>
@@ -6641,7 +7232,14 @@
         <w:rPr>
           <w:lang w:val="en-GB"/>
         </w:rPr>
-        <w:t xml:space="preserve"> that there are just 9 bars and not the 10 you might have been expecting. This is because the current settings give Skyline no way to deal with missing values (due to 0.01 q value cut-off) other than dropping targets without consistent enough measurement to support a T-test. To fix this, do the following:</w:t>
+        <w:t xml:space="preserve"> that there are just 9 bars and not the 10 you might have been expecting. This is because the current settings give Skyline no way to deal with missing values (due to 0.01 q value cut-off) other than </w:t>
+      </w:r>
+      <w:r>
+        <w:rPr>
+          <w:lang w:val="en-GB"/>
+        </w:rPr>
+        <w:lastRenderedPageBreak/>
+        <w:t>dropping targets without consistent enough measurement to support a T-test. To fix this, do the following:</w:t>
       </w:r>
     </w:p>
     <w:p>
@@ -6826,7 +7424,35 @@
         <w:rPr>
           <w:lang w:val="en-GB"/>
         </w:rPr>
-        <w:t xml:space="preserve">You may also want to consider using a more sophisticated statistical tool like MSstats for your comparisons. To do this, you can install MSstats from the Skyline Tool Store (using </w:t>
+        <w:t xml:space="preserve">You may also want to consider using a more sophisticated statistical tool like </w:t>
+      </w:r>
+      <w:proofErr w:type="spellStart"/>
+      <w:r>
+        <w:rPr>
+          <w:lang w:val="en-GB"/>
+        </w:rPr>
+        <w:t>MSstats</w:t>
+      </w:r>
+      <w:proofErr w:type="spellEnd"/>
+      <w:r>
+        <w:rPr>
+          <w:lang w:val="en-GB"/>
+        </w:rPr>
+        <w:t xml:space="preserve"> for your comparisons. To do this, you can install </w:t>
+      </w:r>
+      <w:proofErr w:type="spellStart"/>
+      <w:r>
+        <w:rPr>
+          <w:lang w:val="en-GB"/>
+        </w:rPr>
+        <w:t>MSstats</w:t>
+      </w:r>
+      <w:proofErr w:type="spellEnd"/>
+      <w:r>
+        <w:rPr>
+          <w:lang w:val="en-GB"/>
+        </w:rPr>
+        <w:t xml:space="preserve"> from the Skyline Tool Store (using </w:t>
       </w:r>
       <w:r>
         <w:rPr>
@@ -6852,7 +7478,21 @@
         <w:rPr>
           <w:lang w:val="en-GB"/>
         </w:rPr>
-        <w:t xml:space="preserve"> in the Skyline menus or by clicking the Tool Store button on the Skyline installation web page). Then you can either run MSstats directly from the Skyline </w:t>
+        <w:t xml:space="preserve"> in the Skyline menus or by clicking the Tool Store button on the Skyline installation web page). Then you can either run </w:t>
+      </w:r>
+      <w:proofErr w:type="spellStart"/>
+      <w:r>
+        <w:rPr>
+          <w:lang w:val="en-GB"/>
+        </w:rPr>
+        <w:t>MSstats</w:t>
+      </w:r>
+      <w:proofErr w:type="spellEnd"/>
+      <w:r>
+        <w:rPr>
+          <w:lang w:val="en-GB"/>
+        </w:rPr>
+        <w:t xml:space="preserve"> directly from the Skyline </w:t>
       </w:r>
       <w:r>
         <w:rPr>
@@ -6865,7 +7505,21 @@
         <w:rPr>
           <w:lang w:val="en-GB"/>
         </w:rPr>
-        <w:t xml:space="preserve"> menu or do the following to prepare to run MSstats in R or RStudio later:</w:t>
+        <w:t xml:space="preserve"> menu or do the following to prepare to run </w:t>
+      </w:r>
+      <w:proofErr w:type="spellStart"/>
+      <w:r>
+        <w:rPr>
+          <w:lang w:val="en-GB"/>
+        </w:rPr>
+        <w:t>MSstats</w:t>
+      </w:r>
+      <w:proofErr w:type="spellEnd"/>
+      <w:r>
+        <w:rPr>
+          <w:lang w:val="en-GB"/>
+        </w:rPr>
+        <w:t xml:space="preserve"> in R or RStudio later:</w:t>
       </w:r>
     </w:p>
     <w:p>
@@ -6883,6 +7537,7 @@
         <w:rPr>
           <w:lang w:val="en-GB"/>
         </w:rPr>
+        <w:lastRenderedPageBreak/>
         <w:t xml:space="preserve">On the </w:t>
       </w:r>
       <w:r>
@@ -6955,17 +7610,26 @@
         </w:rPr>
         <w:t xml:space="preserve"> folder, select </w:t>
       </w:r>
+      <w:proofErr w:type="spellStart"/>
       <w:r>
         <w:rPr>
           <w:b/>
           <w:szCs w:val="20"/>
         </w:rPr>
-        <w:t>MSstats Input</w:t>
-      </w:r>
-      <w:r>
-        <w:rPr>
+        <w:t>MSstats</w:t>
+      </w:r>
+      <w:proofErr w:type="spellEnd"/>
+      <w:r>
+        <w:rPr>
+          <w:b/>
           <w:szCs w:val="20"/>
         </w:rPr>
+        <w:t xml:space="preserve"> Input</w:t>
+      </w:r>
+      <w:r>
+        <w:rPr>
+          <w:szCs w:val="20"/>
+        </w:rPr>
         <w:t xml:space="preserve">. </w:t>
       </w:r>
     </w:p>
@@ -6999,9 +7663,11 @@
       <w:r>
         <w:t xml:space="preserve">Congratulations! You have completed your first differential proteomics comparison using Skyline with </w:t>
       </w:r>
+      <w:proofErr w:type="spellStart"/>
       <w:r>
         <w:t>diaPASEF</w:t>
       </w:r>
+      <w:proofErr w:type="spellEnd"/>
       <w:r>
         <w:t xml:space="preserve"> data. You have learned how to use the </w:t>
       </w:r>
@@ -7014,15 +7680,19 @@
       <w:r>
         <w:t xml:space="preserve"> wizard to streamline the initial data processing from building a spectral library out of </w:t>
       </w:r>
+      <w:proofErr w:type="spellStart"/>
       <w:r>
         <w:t>ddaPASEF</w:t>
       </w:r>
+      <w:proofErr w:type="spellEnd"/>
       <w:r>
         <w:t xml:space="preserve"> peptide search data to chromatogram extraction from quantitative </w:t>
       </w:r>
+      <w:proofErr w:type="spellStart"/>
       <w:r>
         <w:t>diaPASEF</w:t>
       </w:r>
+      <w:proofErr w:type="spellEnd"/>
       <w:r>
         <w:t xml:space="preserve"> runs</w:t>
       </w:r>
@@ -7030,7 +7700,39 @@
         <w:t xml:space="preserve"> with IMS filtering</w:t>
       </w:r>
       <w:r>
-        <w:t>, creating and applying an mProphet statistical peak detection model to improve peak selection and assign q values which can be used to control the false discovery rate among the peak areas you used in your group comparison. You learned to first assess the DIA data quality with the mass error and retention time regression plots. And finally, you learned to perform a simple pairwise comparison between two groups of samples directly within Skyline, which gave you the interactive group comparison grid, volcano plot and bar graph to help you understand and interact with the results. Having exported the MSstats Input report, you could now use the MSstats external tool to perform further statistical tests.</w:t>
+        <w:t xml:space="preserve">, </w:t>
+      </w:r>
+      <w:proofErr w:type="gramStart"/>
+      <w:r>
+        <w:t>creating</w:t>
+      </w:r>
+      <w:proofErr w:type="gramEnd"/>
+      <w:r>
+        <w:t xml:space="preserve"> and applying an </w:t>
+      </w:r>
+      <w:proofErr w:type="spellStart"/>
+      <w:r>
+        <w:t>mProphet</w:t>
+      </w:r>
+      <w:proofErr w:type="spellEnd"/>
+      <w:r>
+        <w:t xml:space="preserve"> statistical peak detection model to improve peak selection and assign q values which can be used to control the false discovery rate among the peak areas you used in your group comparison. You learned to first assess the DIA data quality with the mass error and retention time regression plots. And finally, you learned to perform a simple pairwise comparison between two groups of samples directly within Skyline, which gave you the interactive group comparison grid, volcano plot and bar graph to help you understand and interact with the results. Having exported the </w:t>
+      </w:r>
+      <w:proofErr w:type="spellStart"/>
+      <w:r>
+        <w:t>MSstats</w:t>
+      </w:r>
+      <w:proofErr w:type="spellEnd"/>
+      <w:r>
+        <w:t xml:space="preserve"> Input report, you could now use the </w:t>
+      </w:r>
+      <w:proofErr w:type="spellStart"/>
+      <w:r>
+        <w:t>MSstats</w:t>
+      </w:r>
+      <w:proofErr w:type="spellEnd"/>
+      <w:r>
+        <w:t xml:space="preserve"> external tool to perform further statistical tests.</w:t>
       </w:r>
     </w:p>
     <w:p>
@@ -7057,7 +7759,7 @@
 </file>
 
 <file path=word/endnotes.xml><?xml version="1.0" encoding="utf-8"?>
-<w:endnotes xmlns:wpc="http://schemas.microsoft.com/office/word/2010/wordprocessingCanvas" xmlns:cx="http://schemas.microsoft.com/office/drawing/2014/chartex" xmlns:mc="http://schemas.openxmlformats.org/markup-compatibility/2006" xmlns:o="urn:schemas-microsoft-com:office:office" xmlns:r="http://schemas.openxmlformats.org/officeDocument/2006/relationships" xmlns:m="http://schemas.openxmlformats.org/officeDocument/2006/math" xmlns:v="urn:schemas-microsoft-com:vml" xmlns:wp14="http://schemas.microsoft.com/office/word/2010/wordprocessingDrawing" xmlns:wp="http://schemas.openxmlformats.org/drawingml/2006/wordprocessingDrawing" xmlns:w10="urn:schemas-microsoft-com:office:word" xmlns:w="http://schemas.openxmlformats.org/wordprocessingml/2006/main" xmlns:w14="http://schemas.microsoft.com/office/word/2010/wordml" xmlns:w15="http://schemas.microsoft.com/office/word/2012/wordml" xmlns:w16se="http://schemas.microsoft.com/office/word/2015/wordml/symex" xmlns:wpg="http://schemas.microsoft.com/office/word/2010/wordprocessingGroup" xmlns:wpi="http://schemas.microsoft.com/office/word/2010/wordprocessingInk" xmlns:wne="http://schemas.microsoft.com/office/word/2006/wordml" xmlns:wps="http://schemas.microsoft.com/office/word/2010/wordprocessingShape" mc:Ignorable="w14 w15 w16se wp14">
+<w:endnotes xmlns:wpc="http://schemas.microsoft.com/office/word/2010/wordprocessingCanvas" xmlns:cx="http://schemas.microsoft.com/office/drawing/2014/chartex" xmlns:cx1="http://schemas.microsoft.com/office/drawing/2015/9/8/chartex" xmlns:cx2="http://schemas.microsoft.com/office/drawing/2015/10/21/chartex" xmlns:cx3="http://schemas.microsoft.com/office/drawing/2016/5/9/chartex" xmlns:cx4="http://schemas.microsoft.com/office/drawing/2016/5/10/chartex" xmlns:cx5="http://schemas.microsoft.com/office/drawing/2016/5/11/chartex" xmlns:cx6="http://schemas.microsoft.com/office/drawing/2016/5/12/chartex" xmlns:cx7="http://schemas.microsoft.com/office/drawing/2016/5/13/chartex" xmlns:cx8="http://schemas.microsoft.com/office/drawing/2016/5/14/chartex" xmlns:mc="http://schemas.openxmlformats.org/markup-compatibility/2006" xmlns:aink="http://schemas.microsoft.com/office/drawing/2016/ink" xmlns:am3d="http://schemas.microsoft.com/office/drawing/2017/model3d" xmlns:o="urn:schemas-microsoft-com:office:office" xmlns:r="http://schemas.openxmlformats.org/officeDocument/2006/relationships" xmlns:m="http://schemas.openxmlformats.org/officeDocument/2006/math" xmlns:v="urn:schemas-microsoft-com:vml" xmlns:wp14="http://schemas.microsoft.com/office/word/2010/wordprocessingDrawing" xmlns:wp="http://schemas.openxmlformats.org/drawingml/2006/wordprocessingDrawing" xmlns:w10="urn:schemas-microsoft-com:office:word" xmlns:w="http://schemas.openxmlformats.org/wordprocessingml/2006/main" xmlns:w14="http://schemas.microsoft.com/office/word/2010/wordml" xmlns:w15="http://schemas.microsoft.com/office/word/2012/wordml" xmlns:w16cex="http://schemas.microsoft.com/office/word/2018/wordml/cex" xmlns:w16cid="http://schemas.microsoft.com/office/word/2016/wordml/cid" xmlns:w16="http://schemas.microsoft.com/office/word/2018/wordml" xmlns:w16sdtdh="http://schemas.microsoft.com/office/word/2020/wordml/sdtdatahash" xmlns:w16se="http://schemas.microsoft.com/office/word/2015/wordml/symex" xmlns:wpg="http://schemas.microsoft.com/office/word/2010/wordprocessingGroup" xmlns:wpi="http://schemas.microsoft.com/office/word/2010/wordprocessingInk" xmlns:wne="http://schemas.microsoft.com/office/word/2006/wordml" xmlns:wps="http://schemas.microsoft.com/office/word/2010/wordprocessingShape" mc:Ignorable="w14 w15 w16se w16cid w16 w16cex w16sdtdh wp14">
   <w:endnote w:type="separator" w:id="-1">
     <w:p>
       <w:pPr>
@@ -7082,7 +7784,7 @@
 </file>
 
 <file path=word/footer1.xml><?xml version="1.0" encoding="utf-8"?>
-<w:ftr xmlns:wpc="http://schemas.microsoft.com/office/word/2010/wordprocessingCanvas" xmlns:cx="http://schemas.microsoft.com/office/drawing/2014/chartex" xmlns:mc="http://schemas.openxmlformats.org/markup-compatibility/2006" xmlns:o="urn:schemas-microsoft-com:office:office" xmlns:r="http://schemas.openxmlformats.org/officeDocument/2006/relationships" xmlns:m="http://schemas.openxmlformats.org/officeDocument/2006/math" xmlns:v="urn:schemas-microsoft-com:vml" xmlns:wp14="http://schemas.microsoft.com/office/word/2010/wordprocessingDrawing" xmlns:wp="http://schemas.openxmlformats.org/drawingml/2006/wordprocessingDrawing" xmlns:w10="urn:schemas-microsoft-com:office:word" xmlns:w="http://schemas.openxmlformats.org/wordprocessingml/2006/main" xmlns:w14="http://schemas.microsoft.com/office/word/2010/wordml" xmlns:w15="http://schemas.microsoft.com/office/word/2012/wordml" xmlns:w16se="http://schemas.microsoft.com/office/word/2015/wordml/symex" xmlns:wpg="http://schemas.microsoft.com/office/word/2010/wordprocessingGroup" xmlns:wpi="http://schemas.microsoft.com/office/word/2010/wordprocessingInk" xmlns:wne="http://schemas.microsoft.com/office/word/2006/wordml" xmlns:wps="http://schemas.microsoft.com/office/word/2010/wordprocessingShape" mc:Ignorable="w14 w15 w16se wp14">
+<w:ftr xmlns:wpc="http://schemas.microsoft.com/office/word/2010/wordprocessingCanvas" xmlns:cx="http://schemas.microsoft.com/office/drawing/2014/chartex" xmlns:cx1="http://schemas.microsoft.com/office/drawing/2015/9/8/chartex" xmlns:cx2="http://schemas.microsoft.com/office/drawing/2015/10/21/chartex" xmlns:cx3="http://schemas.microsoft.com/office/drawing/2016/5/9/chartex" xmlns:cx4="http://schemas.microsoft.com/office/drawing/2016/5/10/chartex" xmlns:cx5="http://schemas.microsoft.com/office/drawing/2016/5/11/chartex" xmlns:cx6="http://schemas.microsoft.com/office/drawing/2016/5/12/chartex" xmlns:cx7="http://schemas.microsoft.com/office/drawing/2016/5/13/chartex" xmlns:cx8="http://schemas.microsoft.com/office/drawing/2016/5/14/chartex" xmlns:mc="http://schemas.openxmlformats.org/markup-compatibility/2006" xmlns:aink="http://schemas.microsoft.com/office/drawing/2016/ink" xmlns:am3d="http://schemas.microsoft.com/office/drawing/2017/model3d" xmlns:o="urn:schemas-microsoft-com:office:office" xmlns:r="http://schemas.openxmlformats.org/officeDocument/2006/relationships" xmlns:m="http://schemas.openxmlformats.org/officeDocument/2006/math" xmlns:v="urn:schemas-microsoft-com:vml" xmlns:wp14="http://schemas.microsoft.com/office/word/2010/wordprocessingDrawing" xmlns:wp="http://schemas.openxmlformats.org/drawingml/2006/wordprocessingDrawing" xmlns:w10="urn:schemas-microsoft-com:office:word" xmlns:w="http://schemas.openxmlformats.org/wordprocessingml/2006/main" xmlns:w14="http://schemas.microsoft.com/office/word/2010/wordml" xmlns:w15="http://schemas.microsoft.com/office/word/2012/wordml" xmlns:w16cex="http://schemas.microsoft.com/office/word/2018/wordml/cex" xmlns:w16cid="http://schemas.microsoft.com/office/word/2016/wordml/cid" xmlns:w16="http://schemas.microsoft.com/office/word/2018/wordml" xmlns:w16sdtdh="http://schemas.microsoft.com/office/word/2020/wordml/sdtdatahash" xmlns:w16se="http://schemas.microsoft.com/office/word/2015/wordml/symex" xmlns:wpg="http://schemas.microsoft.com/office/word/2010/wordprocessingGroup" xmlns:wpi="http://schemas.microsoft.com/office/word/2010/wordprocessingInk" xmlns:wne="http://schemas.microsoft.com/office/word/2006/wordml" xmlns:wps="http://schemas.microsoft.com/office/word/2010/wordprocessingShape" mc:Ignorable="w14 w15 w16se w16cid w16 w16cex w16sdtdh wp14">
   <w:p>
     <w:pPr>
       <w:pStyle w:val="Footer"/>
@@ -7092,7 +7794,7 @@
         <w:noProof/>
       </w:rPr>
       <w:pict w14:anchorId="19FAF972">
-        <v:rect id="Frame1" o:spid="_x0000_s2049" style="position:absolute;margin-left:0;margin-top:.05pt;width:12.35pt;height:12.6pt;z-index:-251658752;visibility:visible;mso-wrap-style:square;mso-wrap-distance-left:0;mso-wrap-distance-top:0;mso-wrap-distance-right:0;mso-wrap-distance-bottom:0;mso-position-horizontal:center;mso-position-horizontal-relative:margin;mso-position-vertical:absolute;mso-position-vertical-relative:text;v-text-anchor:top" o:gfxdata="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" filled="f" stroked="f">
+        <v:rect id="Frame1" o:spid="_x0000_s1025" style="position:absolute;margin-left:0;margin-top:.05pt;width:12.35pt;height:12.6pt;z-index:-251658752;visibility:visible;mso-wrap-style:square;mso-wrap-distance-left:0;mso-wrap-distance-top:0;mso-wrap-distance-right:0;mso-wrap-distance-bottom:0;mso-position-horizontal:center;mso-position-horizontal-relative:margin;mso-position-vertical:absolute;mso-position-vertical-relative:text;v-text-anchor:top" o:gfxdata="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" filled="f" stroked="f">
           <v:textbox style="mso-fit-shape-to-text:t" inset="0,0,0,0">
             <w:txbxContent>
               <w:p>
@@ -7147,7 +7849,7 @@
 </file>
 
 <file path=word/footnotes.xml><?xml version="1.0" encoding="utf-8"?>
-<w:footnotes xmlns:wpc="http://schemas.microsoft.com/office/word/2010/wordprocessingCanvas" xmlns:cx="http://schemas.microsoft.com/office/drawing/2014/chartex" xmlns:mc="http://schemas.openxmlformats.org/markup-compatibility/2006" xmlns:o="urn:schemas-microsoft-com:office:office" xmlns:r="http://schemas.openxmlformats.org/officeDocument/2006/relationships" xmlns:m="http://schemas.openxmlformats.org/officeDocument/2006/math" xmlns:v="urn:schemas-microsoft-com:vml" xmlns:wp14="http://schemas.microsoft.com/office/word/2010/wordprocessingDrawing" xmlns:wp="http://schemas.openxmlformats.org/drawingml/2006/wordprocessingDrawing" xmlns:w10="urn:schemas-microsoft-com:office:word" xmlns:w="http://schemas.openxmlformats.org/wordprocessingml/2006/main" xmlns:w14="http://schemas.microsoft.com/office/word/2010/wordml" xmlns:w15="http://schemas.microsoft.com/office/word/2012/wordml" xmlns:w16se="http://schemas.microsoft.com/office/word/2015/wordml/symex" xmlns:wpg="http://schemas.microsoft.com/office/word/2010/wordprocessingGroup" xmlns:wpi="http://schemas.microsoft.com/office/word/2010/wordprocessingInk" xmlns:wne="http://schemas.microsoft.com/office/word/2006/wordml" xmlns:wps="http://schemas.microsoft.com/office/word/2010/wordprocessingShape" mc:Ignorable="w14 w15 w16se wp14">
+<w:footnotes xmlns:wpc="http://schemas.microsoft.com/office/word/2010/wordprocessingCanvas" xmlns:cx="http://schemas.microsoft.com/office/drawing/2014/chartex" xmlns:cx1="http://schemas.microsoft.com/office/drawing/2015/9/8/chartex" xmlns:cx2="http://schemas.microsoft.com/office/drawing/2015/10/21/chartex" xmlns:cx3="http://schemas.microsoft.com/office/drawing/2016/5/9/chartex" xmlns:cx4="http://schemas.microsoft.com/office/drawing/2016/5/10/chartex" xmlns:cx5="http://schemas.microsoft.com/office/drawing/2016/5/11/chartex" xmlns:cx6="http://schemas.microsoft.com/office/drawing/2016/5/12/chartex" xmlns:cx7="http://schemas.microsoft.com/office/drawing/2016/5/13/chartex" xmlns:cx8="http://schemas.microsoft.com/office/drawing/2016/5/14/chartex" xmlns:mc="http://schemas.openxmlformats.org/markup-compatibility/2006" xmlns:aink="http://schemas.microsoft.com/office/drawing/2016/ink" xmlns:am3d="http://schemas.microsoft.com/office/drawing/2017/model3d" xmlns:o="urn:schemas-microsoft-com:office:office" xmlns:r="http://schemas.openxmlformats.org/officeDocument/2006/relationships" xmlns:m="http://schemas.openxmlformats.org/officeDocument/2006/math" xmlns:v="urn:schemas-microsoft-com:vml" xmlns:wp14="http://schemas.microsoft.com/office/word/2010/wordprocessingDrawing" xmlns:wp="http://schemas.openxmlformats.org/drawingml/2006/wordprocessingDrawing" xmlns:w10="urn:schemas-microsoft-com:office:word" xmlns:w="http://schemas.openxmlformats.org/wordprocessingml/2006/main" xmlns:w14="http://schemas.microsoft.com/office/word/2010/wordml" xmlns:w15="http://schemas.microsoft.com/office/word/2012/wordml" xmlns:w16cex="http://schemas.microsoft.com/office/word/2018/wordml/cex" xmlns:w16cid="http://schemas.microsoft.com/office/word/2016/wordml/cid" xmlns:w16="http://schemas.microsoft.com/office/word/2018/wordml" xmlns:w16sdtdh="http://schemas.microsoft.com/office/word/2020/wordml/sdtdatahash" xmlns:w16se="http://schemas.microsoft.com/office/word/2015/wordml/symex" xmlns:wpg="http://schemas.microsoft.com/office/word/2010/wordprocessingGroup" xmlns:wpi="http://schemas.microsoft.com/office/word/2010/wordprocessingInk" xmlns:wne="http://schemas.microsoft.com/office/word/2006/wordml" xmlns:wps="http://schemas.microsoft.com/office/word/2010/wordprocessingShape" mc:Ignorable="w14 w15 w16se w16cid w16 w16cex w16sdtdh wp14">
   <w:footnote w:type="separator" w:id="-1">
     <w:p>
       <w:pPr>
@@ -7172,7 +7874,7 @@
 </file>
 
 <file path=word/numbering.xml><?xml version="1.0" encoding="utf-8"?>
-<w:numbering xmlns:wpc="http://schemas.microsoft.com/office/word/2010/wordprocessingCanvas" xmlns:cx="http://schemas.microsoft.com/office/drawing/2014/chartex" xmlns:mc="http://schemas.openxmlformats.org/markup-compatibility/2006" xmlns:o="urn:schemas-microsoft-com:office:office" xmlns:r="http://schemas.openxmlformats.org/officeDocument/2006/relationships" xmlns:m="http://schemas.openxmlformats.org/officeDocument/2006/math" xmlns:v="urn:schemas-microsoft-com:vml" xmlns:wp14="http://schemas.microsoft.com/office/word/2010/wordprocessingDrawing" xmlns:wp="http://schemas.openxmlformats.org/drawingml/2006/wordprocessingDrawing" xmlns:w10="urn:schemas-microsoft-com:office:word" xmlns:w="http://schemas.openxmlformats.org/wordprocessingml/2006/main" xmlns:w14="http://schemas.microsoft.com/office/word/2010/wordml" xmlns:w15="http://schemas.microsoft.com/office/word/2012/wordml" xmlns:w16se="http://schemas.microsoft.com/office/word/2015/wordml/symex" xmlns:wpg="http://schemas.microsoft.com/office/word/2010/wordprocessingGroup" xmlns:wpi="http://schemas.microsoft.com/office/word/2010/wordprocessingInk" xmlns:wne="http://schemas.microsoft.com/office/word/2006/wordml" xmlns:wps="http://schemas.microsoft.com/office/word/2010/wordprocessingShape" mc:Ignorable="w14 w15 w16se wp14">
+<w:numbering xmlns:wpc="http://schemas.microsoft.com/office/word/2010/wordprocessingCanvas" xmlns:cx="http://schemas.microsoft.com/office/drawing/2014/chartex" xmlns:cx1="http://schemas.microsoft.com/office/drawing/2015/9/8/chartex" xmlns:cx2="http://schemas.microsoft.com/office/drawing/2015/10/21/chartex" xmlns:cx3="http://schemas.microsoft.com/office/drawing/2016/5/9/chartex" xmlns:cx4="http://schemas.microsoft.com/office/drawing/2016/5/10/chartex" xmlns:cx5="http://schemas.microsoft.com/office/drawing/2016/5/11/chartex" xmlns:cx6="http://schemas.microsoft.com/office/drawing/2016/5/12/chartex" xmlns:cx7="http://schemas.microsoft.com/office/drawing/2016/5/13/chartex" xmlns:cx8="http://schemas.microsoft.com/office/drawing/2016/5/14/chartex" xmlns:mc="http://schemas.openxmlformats.org/markup-compatibility/2006" xmlns:aink="http://schemas.microsoft.com/office/drawing/2016/ink" xmlns:am3d="http://schemas.microsoft.com/office/drawing/2017/model3d" xmlns:o="urn:schemas-microsoft-com:office:office" xmlns:r="http://schemas.openxmlformats.org/officeDocument/2006/relationships" xmlns:m="http://schemas.openxmlformats.org/officeDocument/2006/math" xmlns:v="urn:schemas-microsoft-com:vml" xmlns:wp14="http://schemas.microsoft.com/office/word/2010/wordprocessingDrawing" xmlns:wp="http://schemas.openxmlformats.org/drawingml/2006/wordprocessingDrawing" xmlns:w10="urn:schemas-microsoft-com:office:word" xmlns:w="http://schemas.openxmlformats.org/wordprocessingml/2006/main" xmlns:w14="http://schemas.microsoft.com/office/word/2010/wordml" xmlns:w15="http://schemas.microsoft.com/office/word/2012/wordml" xmlns:w16cex="http://schemas.microsoft.com/office/word/2018/wordml/cex" xmlns:w16cid="http://schemas.microsoft.com/office/word/2016/wordml/cid" xmlns:w16="http://schemas.microsoft.com/office/word/2018/wordml" xmlns:w16sdtdh="http://schemas.microsoft.com/office/word/2020/wordml/sdtdatahash" xmlns:w16se="http://schemas.microsoft.com/office/word/2015/wordml/symex" xmlns:wpg="http://schemas.microsoft.com/office/word/2010/wordprocessingGroup" xmlns:wpi="http://schemas.microsoft.com/office/word/2010/wordprocessingInk" xmlns:wne="http://schemas.microsoft.com/office/word/2006/wordml" xmlns:wps="http://schemas.microsoft.com/office/word/2010/wordprocessingShape" mc:Ignorable="w14 w15 w16se w16cid w16 w16cex w16sdtdh wp14">
   <w:abstractNum w:abstractNumId="0" w15:restartNumberingAfterBreak="0">
     <w:nsid w:val="0158351F"/>
     <w:multiLevelType w:val="multilevel"/>
@@ -10061,7 +10763,7 @@
 </file>
 
 <file path=word/styles.xml><?xml version="1.0" encoding="utf-8"?>
-<w:styles xmlns:mc="http://schemas.openxmlformats.org/markup-compatibility/2006" xmlns:r="http://schemas.openxmlformats.org/officeDocument/2006/relationships" xmlns:w="http://schemas.openxmlformats.org/wordprocessingml/2006/main" xmlns:w14="http://schemas.microsoft.com/office/word/2010/wordml" xmlns:w15="http://schemas.microsoft.com/office/word/2012/wordml" xmlns:w16se="http://schemas.microsoft.com/office/word/2015/wordml/symex" mc:Ignorable="w14 w15 w16se">
+<w:styles xmlns:mc="http://schemas.openxmlformats.org/markup-compatibility/2006" xmlns:r="http://schemas.openxmlformats.org/officeDocument/2006/relationships" xmlns:w="http://schemas.openxmlformats.org/wordprocessingml/2006/main" xmlns:w14="http://schemas.microsoft.com/office/word/2010/wordml" xmlns:w15="http://schemas.microsoft.com/office/word/2012/wordml" xmlns:w16cex="http://schemas.microsoft.com/office/word/2018/wordml/cex" xmlns:w16cid="http://schemas.microsoft.com/office/word/2016/wordml/cid" xmlns:w16="http://schemas.microsoft.com/office/word/2018/wordml" xmlns:w16sdtdh="http://schemas.microsoft.com/office/word/2020/wordml/sdtdatahash" xmlns:w16se="http://schemas.microsoft.com/office/word/2015/wordml/symex" mc:Ignorable="w14 w15 w16se w16cid w16 w16cex w16sdtdh">
   <w:docDefaults>
     <w:rPrDefault>
       <w:rPr>
@@ -10072,7 +10774,7 @@
     </w:rPrDefault>
     <w:pPrDefault/>
   </w:docDefaults>
-  <w:latentStyles w:defLockedState="0" w:defUIPriority="99" w:defSemiHidden="0" w:defUnhideWhenUsed="0" w:defQFormat="0" w:count="371">
+  <w:latentStyles w:defLockedState="0" w:defUIPriority="99" w:defSemiHidden="0" w:defUnhideWhenUsed="0" w:defQFormat="0" w:count="376">
     <w:lsdException w:name="Normal" w:uiPriority="0" w:qFormat="1"/>
     <w:lsdException w:name="heading 1" w:uiPriority="9" w:qFormat="1"/>
     <w:lsdException w:name="heading 2" w:semiHidden="1" w:uiPriority="9" w:unhideWhenUsed="1" w:qFormat="1"/>
@@ -10178,7 +10880,6 @@
     <w:lsdException w:name="HTML Sample" w:semiHidden="1" w:unhideWhenUsed="1"/>
     <w:lsdException w:name="HTML Typewriter" w:semiHidden="1" w:unhideWhenUsed="1"/>
     <w:lsdException w:name="HTML Variable" w:semiHidden="1" w:unhideWhenUsed="1"/>
-    <w:lsdException w:name="Normal Table" w:semiHidden="1" w:unhideWhenUsed="1"/>
     <w:lsdException w:name="annotation subject" w:semiHidden="1" w:unhideWhenUsed="1"/>
     <w:lsdException w:name="No List" w:semiHidden="1" w:unhideWhenUsed="1"/>
     <w:lsdException w:name="Outline List 1" w:semiHidden="1" w:unhideWhenUsed="1"/>
@@ -10221,11 +10922,8 @@
     <w:lsdException w:name="Table Contemporary" w:semiHidden="1" w:unhideWhenUsed="1"/>
     <w:lsdException w:name="Table Elegant" w:semiHidden="1" w:unhideWhenUsed="1"/>
     <w:lsdException w:name="Table Professional" w:semiHidden="1" w:unhideWhenUsed="1"/>
-    <w:lsdException w:name="Table Subtle 1" w:semiHidden="1" w:unhideWhenUsed="1"/>
     <w:lsdException w:name="Table Subtle 2" w:semiHidden="1" w:unhideWhenUsed="1"/>
     <w:lsdException w:name="Table Web 1" w:semiHidden="1" w:unhideWhenUsed="1"/>
-    <w:lsdException w:name="Table Web 2" w:semiHidden="1" w:unhideWhenUsed="1"/>
-    <w:lsdException w:name="Table Web 3" w:semiHidden="1" w:unhideWhenUsed="1"/>
     <w:lsdException w:name="Balloon Text" w:semiHidden="1" w:unhideWhenUsed="1"/>
     <w:lsdException w:name="Table Grid" w:uiPriority="39"/>
     <w:lsdException w:name="Table Theme" w:semiHidden="1" w:unhideWhenUsed="1"/>
@@ -10435,6 +11133,11 @@
     <w:lsdException w:name="List Table 5 Dark Accent 6" w:uiPriority="50"/>
     <w:lsdException w:name="List Table 6 Colorful Accent 6" w:uiPriority="51"/>
     <w:lsdException w:name="List Table 7 Colorful Accent 6" w:uiPriority="52"/>
+    <w:lsdException w:name="Mention" w:semiHidden="1" w:unhideWhenUsed="1"/>
+    <w:lsdException w:name="Smart Hyperlink" w:semiHidden="1" w:unhideWhenUsed="1"/>
+    <w:lsdException w:name="Hashtag" w:semiHidden="1" w:unhideWhenUsed="1"/>
+    <w:lsdException w:name="Unresolved Mention" w:semiHidden="1" w:unhideWhenUsed="1"/>
+    <w:lsdException w:name="Smart Link" w:semiHidden="1" w:unhideWhenUsed="1"/>
   </w:latentStyles>
   <w:style w:type="paragraph" w:default="1" w:styleId="Normal">
     <w:name w:val="Normal"/>

</xml_diff>

<commit_message>
- Improve peptide search wizard layout and update impacted tutorials - Fix tests to stop at the right wizard pages for the Forms tab - Fix the Forms tab to avoid double loading the form names
</commit_message>
<xml_diff>
--- a/pwiz_tools/Skyline/Documentation/Tutorials/Skyline DIA PASEF.docx
+++ b/pwiz_tools/Skyline/Documentation/Tutorials/Skyline DIA PASEF.docx
@@ -9,11 +9,9 @@
       <w:r>
         <w:t xml:space="preserve">Analysis of </w:t>
       </w:r>
-      <w:proofErr w:type="spellStart"/>
       <w:r>
         <w:t>diaPASEF</w:t>
       </w:r>
-      <w:proofErr w:type="spellEnd"/>
       <w:r>
         <w:t xml:space="preserve"> data in Skyline</w:t>
       </w:r>
@@ -38,47 +36,7 @@
               <w:spacing w:after="0"/>
             </w:pPr>
             <w:r>
-              <w:t xml:space="preserve">Note: This tutorial uses data from a Bruker </w:t>
-            </w:r>
-            <w:proofErr w:type="spellStart"/>
-            <w:r>
-              <w:t>timsTOF</w:t>
-            </w:r>
-            <w:proofErr w:type="spellEnd"/>
-            <w:r>
-              <w:t xml:space="preserve"> Pro instrument. If you prefer to use the data from a </w:t>
-            </w:r>
-            <w:proofErr w:type="spellStart"/>
-            <w:r>
-              <w:t>Thermo</w:t>
-            </w:r>
-            <w:proofErr w:type="spellEnd"/>
-            <w:r>
-              <w:t xml:space="preserve"> Q-</w:t>
-            </w:r>
-            <w:proofErr w:type="spellStart"/>
-            <w:r>
-              <w:t>Exactive</w:t>
-            </w:r>
-            <w:proofErr w:type="spellEnd"/>
-            <w:r>
-              <w:t xml:space="preserve"> Plus or </w:t>
-            </w:r>
-            <w:proofErr w:type="spellStart"/>
-            <w:r>
-              <w:t>Sciex</w:t>
-            </w:r>
-            <w:proofErr w:type="spellEnd"/>
-            <w:r>
-              <w:t xml:space="preserve"> </w:t>
-            </w:r>
-            <w:proofErr w:type="spellStart"/>
-            <w:r>
-              <w:t>TripleTOF</w:t>
-            </w:r>
-            <w:proofErr w:type="spellEnd"/>
-            <w:r>
-              <w:t xml:space="preserve">, see their respective versions. </w:t>
+              <w:t xml:space="preserve">Note: This tutorial uses data from a Bruker timsTOF Pro instrument. If you prefer to use the data from a Thermo Q-Exactive Plus or Sciex TripleTOF, see their respective versions. </w:t>
             </w:r>
           </w:p>
         </w:tc>
@@ -91,38 +49,22 @@
       <w:r>
         <w:t xml:space="preserve">In this tutorial you will learn how to use Skyline to perform targeted post-acquisition analysis for peptide and inferred protein detection and quantification using a SWATH-MS dataset acquired on a </w:t>
       </w:r>
-      <w:proofErr w:type="spellStart"/>
       <w:r>
         <w:rPr>
           <w:rFonts w:cstheme="minorHAnsi"/>
         </w:rPr>
-        <w:t>QqTOF</w:t>
-      </w:r>
-      <w:proofErr w:type="spellEnd"/>
+        <w:t>QqTOF instrument with IMS separation (</w:t>
+      </w:r>
+      <w:r>
+        <w:rPr>
+          <w:rFonts w:eastAsia="Calibri" w:cstheme="minorHAnsi"/>
+        </w:rPr>
+        <w:t>timsTOF Pro, Bruker</w:t>
+      </w:r>
       <w:r>
         <w:rPr>
           <w:rFonts w:cstheme="minorHAnsi"/>
         </w:rPr>
-        <w:t xml:space="preserve"> instrument with IMS separation (</w:t>
-      </w:r>
-      <w:proofErr w:type="spellStart"/>
-      <w:r>
-        <w:rPr>
-          <w:rFonts w:eastAsia="Calibri" w:cstheme="minorHAnsi"/>
-        </w:rPr>
-        <w:t>timsTOF</w:t>
-      </w:r>
-      <w:proofErr w:type="spellEnd"/>
-      <w:r>
-        <w:rPr>
-          <w:rFonts w:eastAsia="Calibri" w:cstheme="minorHAnsi"/>
-        </w:rPr>
-        <w:t xml:space="preserve"> Pro, Bruker</w:t>
-      </w:r>
-      <w:r>
-        <w:rPr>
-          <w:rFonts w:cstheme="minorHAnsi"/>
-        </w:rPr>
         <w:t>),</w:t>
       </w:r>
       <w:r>
@@ -146,7 +88,6 @@
         <w:t xml:space="preserve">The data are from samples replicating the </w:t>
       </w:r>
       <w:hyperlink r:id="rId8">
-        <w:proofErr w:type="spellStart"/>
         <w:r>
           <w:rPr>
             <w:rStyle w:val="InternetLink"/>
@@ -154,7 +95,6 @@
           </w:rPr>
           <w:t>LFQBench</w:t>
         </w:r>
-        <w:proofErr w:type="spellEnd"/>
         <w:r>
           <w:rPr>
             <w:rStyle w:val="InternetLink"/>
@@ -239,15 +179,7 @@
         </w:drawing>
       </w:r>
       <w:r>
-        <w:t xml:space="preserve">Initially, you will set all the parameters in the Skyline session required to work with data-independent datasets and then you will proceed to extract the quantification information from the raw data files. You will import DDA search results to create a spectral library </w:t>
-      </w:r>
-      <w:proofErr w:type="gramStart"/>
-      <w:r>
-        <w:t>in order to</w:t>
-      </w:r>
-      <w:proofErr w:type="gramEnd"/>
-      <w:r>
-        <w:t xml:space="preserve"> generate peptide query parameters to analyze the DIA data.</w:t>
+        <w:t>Initially, you will set all the parameters in the Skyline session required to work with data-independent datasets and then you will proceed to extract the quantification information from the raw data files. You will import DDA search results to create a spectral library in order to generate peptide query parameters to analyze the DIA data.</w:t>
       </w:r>
     </w:p>
     <w:p>
@@ -596,15 +528,7 @@
         <w:spacing w:after="120" w:line="259" w:lineRule="auto"/>
       </w:pPr>
       <w:r>
-        <w:t xml:space="preserve">Click the user interface button in the upper </w:t>
-      </w:r>
-      <w:proofErr w:type="gramStart"/>
-      <w:r>
-        <w:t>right hand</w:t>
-      </w:r>
-      <w:proofErr w:type="gramEnd"/>
-      <w:r>
-        <w:t xml:space="preserve"> corner on the Skyline toolbar and select </w:t>
+        <w:t xml:space="preserve">Click the user interface button in the upper right hand corner on the Skyline toolbar and select </w:t>
       </w:r>
       <w:r>
         <w:rPr>
@@ -763,15 +687,7 @@
     </w:p>
     <w:p>
       <w:r>
-        <w:t xml:space="preserve">If you know where to look, you could perform </w:t>
-      </w:r>
-      <w:proofErr w:type="gramStart"/>
-      <w:r>
-        <w:t>all of</w:t>
-      </w:r>
-      <w:proofErr w:type="gramEnd"/>
-      <w:r>
-        <w:t xml:space="preserve"> the following steps through various menu options on Skyline. To simplify the normal workflow for DIA, you will instead use a “wizard” which will step you through the critical choices required for Skyline to run the analysis. You will start with building a spectral library from DDA peptide spectrum match results, followed by specifying a set of </w:t>
+        <w:t xml:space="preserve">If you know where to look, you could perform all of the following steps through various menu options on Skyline. To simplify the normal workflow for DIA, you will instead use a “wizard” which will step you through the critical choices required for Skyline to run the analysis. You will start with building a spectral library from DDA peptide spectrum match results, followed by specifying a set of </w:t>
       </w:r>
       <w:r>
         <w:lastRenderedPageBreak/>
@@ -780,23 +696,7 @@
     </w:p>
     <w:p>
       <w:r>
-        <w:t xml:space="preserve">You will build the library from the analysis of one DDA run each of the A and B samples. The DDA search has already been performed using the </w:t>
-      </w:r>
-      <w:proofErr w:type="spellStart"/>
-      <w:r>
-        <w:t>MSFragger</w:t>
-      </w:r>
-      <w:proofErr w:type="spellEnd"/>
-      <w:r>
-        <w:t xml:space="preserve"> search engine and post processed using </w:t>
-      </w:r>
-      <w:proofErr w:type="spellStart"/>
-      <w:r>
-        <w:t>PeptideProphet</w:t>
-      </w:r>
-      <w:proofErr w:type="spellEnd"/>
-      <w:r>
-        <w:t xml:space="preserve"> – see this link for more DDA search engines supported by Skyline </w:t>
+        <w:t xml:space="preserve">You will build the library from the analysis of one DDA run each of the A and B samples. The DDA search has already been performed using the MSFragger search engine and post processed using PeptideProphet – see this link for more DDA search engines supported by Skyline </w:t>
       </w:r>
       <w:hyperlink r:id="rId16">
         <w:r>
@@ -808,15 +708,7 @@
         </w:r>
       </w:hyperlink>
       <w:r>
-        <w:t xml:space="preserve">. You will start from the interact.pep.xml file which is the output of </w:t>
-      </w:r>
-      <w:proofErr w:type="spellStart"/>
-      <w:r>
-        <w:t>PeptideProphet</w:t>
-      </w:r>
-      <w:proofErr w:type="spellEnd"/>
-      <w:r>
-        <w:t xml:space="preserve"> and contains the database search results from both DDA files.</w:t>
+        <w:t>. You will start from the interact.pep.xml file which is the output of PeptideProphet and contains the database search results from both DDA files.</w:t>
       </w:r>
     </w:p>
     <w:p>
@@ -954,6 +846,7 @@
         <w:keepNext/>
       </w:pPr>
       <w:r>
+        <w:lastRenderedPageBreak/>
         <w:t xml:space="preserve">The </w:t>
       </w:r>
       <w:r>
@@ -972,10 +865,10 @@
           <w:noProof/>
         </w:rPr>
         <w:drawing>
-          <wp:inline distT="0" distB="0" distL="0" distR="0" wp14:anchorId="1EA0A003" wp14:editId="5B622E1C">
-            <wp:extent cx="4496031" cy="4273770"/>
+          <wp:inline distT="0" distB="0" distL="0" distR="0" wp14:anchorId="778553C2" wp14:editId="0DC359B9">
+            <wp:extent cx="4572000" cy="5250779"/>
             <wp:effectExtent l="0" t="0" r="0" b="0"/>
-            <wp:docPr id="6" name="Picture 6" descr="Graphical user interface, application&#10;&#10;Description automatically generated"/>
+            <wp:docPr id="1" name="Picture 1" descr="Graphical user interface, text, application&#10;&#10;Description automatically generated"/>
             <wp:cNvGraphicFramePr>
               <a:graphicFrameLocks xmlns:a="http://schemas.openxmlformats.org/drawingml/2006/main" noChangeAspect="1"/>
             </wp:cNvGraphicFramePr>
@@ -983,17 +876,11 @@
               <a:graphicData uri="http://schemas.openxmlformats.org/drawingml/2006/picture">
                 <pic:pic xmlns:pic="http://schemas.openxmlformats.org/drawingml/2006/picture">
                   <pic:nvPicPr>
-                    <pic:cNvPr id="6" name="Picture 6" descr="Graphical user interface, application&#10;&#10;Description automatically generated"/>
+                    <pic:cNvPr id="1" name="Picture 1" descr="Graphical user interface, text, application&#10;&#10;Description automatically generated"/>
                     <pic:cNvPicPr/>
                   </pic:nvPicPr>
                   <pic:blipFill>
-                    <a:blip r:embed="rId17">
-                      <a:extLst>
-                        <a:ext uri="{28A0092B-C50C-407E-A947-70E740481C1C}">
-                          <a14:useLocalDpi xmlns:a14="http://schemas.microsoft.com/office/drawing/2010/main" val="0"/>
-                        </a:ext>
-                      </a:extLst>
-                    </a:blip>
+                    <a:blip r:embed="rId17"/>
                     <a:stretch>
                       <a:fillRect/>
                     </a:stretch>
@@ -1001,7 +888,7 @@
                   <pic:spPr>
                     <a:xfrm>
                       <a:off x="0" y="0"/>
-                      <a:ext cx="4496031" cy="4273770"/>
+                      <a:ext cx="4572000" cy="5250779"/>
                     </a:xfrm>
                     <a:prstGeom prst="rect">
                       <a:avLst/>
@@ -1050,15 +937,7 @@
         <w:t>PASEF-small</w:t>
       </w:r>
       <w:r>
-        <w:t xml:space="preserve"> folder created earlier and into its </w:t>
-      </w:r>
-      <w:proofErr w:type="spellStart"/>
-      <w:r>
-        <w:t>DDA_search</w:t>
-      </w:r>
-      <w:proofErr w:type="spellEnd"/>
-      <w:r>
-        <w:t xml:space="preserve"> subfolder.</w:t>
+        <w:t xml:space="preserve"> folder created earlier and into its DDA_search subfolder.</w:t>
       </w:r>
     </w:p>
     <w:p>
@@ -1070,80 +949,72 @@
         </w:numPr>
       </w:pPr>
       <w:r>
+        <w:t>Double-click on the “interact.pep.xml” file.</w:t>
+      </w:r>
+    </w:p>
+    <w:p>
+      <w:pPr>
+        <w:pStyle w:val="ListParagraph"/>
+        <w:numPr>
+          <w:ilvl w:val="0"/>
+          <w:numId w:val="14"/>
+        </w:numPr>
+      </w:pPr>
+      <w:r>
+        <w:t xml:space="preserve">In the </w:t>
+      </w:r>
+      <w:r>
+        <w:rPr>
+          <w:b/>
+        </w:rPr>
+        <w:t>iRT standard peptides</w:t>
+      </w:r>
+      <w:r>
+        <w:t xml:space="preserve"> dropdown list, click “</w:t>
+      </w:r>
+      <w:r>
+        <w:t>Automatic</w:t>
+      </w:r>
+      <w:r>
+        <w:t>”.</w:t>
+      </w:r>
+    </w:p>
+    <w:p>
+      <w:pPr>
+        <w:pStyle w:val="ListParagraph"/>
+        <w:numPr>
+          <w:ilvl w:val="0"/>
+          <w:numId w:val="14"/>
+        </w:numPr>
+      </w:pPr>
+      <w:r>
+        <w:t xml:space="preserve">In the </w:t>
+      </w:r>
+      <w:r>
+        <w:rPr>
+          <w:b/>
+        </w:rPr>
+        <w:t>Workflow</w:t>
+      </w:r>
+      <w:r>
+        <w:t xml:space="preserve"> box, click the </w:t>
+      </w:r>
+      <w:r>
+        <w:rPr>
+          <w:b/>
+        </w:rPr>
+        <w:t>DIA</w:t>
+      </w:r>
+      <w:r>
+        <w:t xml:space="preserve"> option.</w:t>
+      </w:r>
+    </w:p>
+    <w:p>
+      <w:pPr>
+        <w:keepNext/>
+      </w:pPr>
+      <w:r>
         <w:lastRenderedPageBreak/>
-        <w:t>Double-click on the “interact.pep.xml” file.</w:t>
-      </w:r>
-    </w:p>
-    <w:p>
-      <w:pPr>
-        <w:pStyle w:val="ListParagraph"/>
-        <w:numPr>
-          <w:ilvl w:val="0"/>
-          <w:numId w:val="14"/>
-        </w:numPr>
-      </w:pPr>
-      <w:r>
-        <w:t xml:space="preserve">In the </w:t>
-      </w:r>
-      <w:proofErr w:type="spellStart"/>
-      <w:r>
-        <w:rPr>
-          <w:b/>
-        </w:rPr>
-        <w:t>iRT</w:t>
-      </w:r>
-      <w:proofErr w:type="spellEnd"/>
-      <w:r>
-        <w:rPr>
-          <w:b/>
-        </w:rPr>
-        <w:t xml:space="preserve"> standard peptides</w:t>
-      </w:r>
-      <w:r>
-        <w:t xml:space="preserve"> dropdown list, click “</w:t>
-      </w:r>
-      <w:r>
-        <w:t>Automatic</w:t>
-      </w:r>
-      <w:r>
-        <w:t>”.</w:t>
-      </w:r>
-    </w:p>
-    <w:p>
-      <w:pPr>
-        <w:pStyle w:val="ListParagraph"/>
-        <w:numPr>
-          <w:ilvl w:val="0"/>
-          <w:numId w:val="14"/>
-        </w:numPr>
-      </w:pPr>
-      <w:r>
-        <w:t xml:space="preserve">In the </w:t>
-      </w:r>
-      <w:r>
-        <w:rPr>
-          <w:b/>
-        </w:rPr>
-        <w:t>Workflow</w:t>
-      </w:r>
-      <w:r>
-        <w:t xml:space="preserve"> box, click the </w:t>
-      </w:r>
-      <w:r>
-        <w:rPr>
-          <w:b/>
-        </w:rPr>
-        <w:t>DIA</w:t>
-      </w:r>
-      <w:r>
-        <w:t xml:space="preserve"> option.</w:t>
-      </w:r>
-    </w:p>
-    <w:p>
-      <w:pPr>
-        <w:keepNext/>
-      </w:pPr>
-      <w:r>
         <w:t xml:space="preserve">The </w:t>
       </w:r>
       <w:r>
@@ -1162,10 +1033,10 @@
           <w:noProof/>
         </w:rPr>
         <w:drawing>
-          <wp:inline distT="0" distB="0" distL="0" distR="0" wp14:anchorId="5739A632" wp14:editId="0DA9281A">
-            <wp:extent cx="4978656" cy="4711942"/>
+          <wp:inline distT="0" distB="0" distL="0" distR="0" wp14:anchorId="72CA951B" wp14:editId="00DCAB92">
+            <wp:extent cx="4572000" cy="5250779"/>
             <wp:effectExtent l="0" t="0" r="0" b="0"/>
-            <wp:docPr id="7" name="Picture 7" descr="Graphical user interface, application&#10;&#10;Description automatically generated"/>
+            <wp:docPr id="6" name="Picture 6" descr="Graphical user interface, text, application&#10;&#10;Description automatically generated"/>
             <wp:cNvGraphicFramePr>
               <a:graphicFrameLocks xmlns:a="http://schemas.openxmlformats.org/drawingml/2006/main" noChangeAspect="1"/>
             </wp:cNvGraphicFramePr>
@@ -1173,17 +1044,11 @@
               <a:graphicData uri="http://schemas.openxmlformats.org/drawingml/2006/picture">
                 <pic:pic xmlns:pic="http://schemas.openxmlformats.org/drawingml/2006/picture">
                   <pic:nvPicPr>
-                    <pic:cNvPr id="7" name="Picture 7" descr="Graphical user interface, application&#10;&#10;Description automatically generated"/>
+                    <pic:cNvPr id="6" name="Picture 6" descr="Graphical user interface, text, application&#10;&#10;Description automatically generated"/>
                     <pic:cNvPicPr/>
                   </pic:nvPicPr>
                   <pic:blipFill>
-                    <a:blip r:embed="rId18">
-                      <a:extLst>
-                        <a:ext uri="{28A0092B-C50C-407E-A947-70E740481C1C}">
-                          <a14:useLocalDpi xmlns:a14="http://schemas.microsoft.com/office/drawing/2010/main" val="0"/>
-                        </a:ext>
-                      </a:extLst>
-                    </a:blip>
+                    <a:blip r:embed="rId18"/>
                     <a:stretch>
                       <a:fillRect/>
                     </a:stretch>
@@ -1191,7 +1056,7 @@
                   <pic:spPr>
                     <a:xfrm>
                       <a:off x="0" y="0"/>
-                      <a:ext cx="4978656" cy="4711942"/>
+                      <a:ext cx="4572000" cy="5250779"/>
                     </a:xfrm>
                     <a:prstGeom prst="rect">
                       <a:avLst/>
@@ -1206,23 +1071,7 @@
     </w:p>
     <w:p>
       <w:r>
-        <w:t xml:space="preserve">Note: 0.95 is the threshold applied to the </w:t>
-      </w:r>
-      <w:proofErr w:type="spellStart"/>
-      <w:r>
-        <w:t>PeptideProphet</w:t>
-      </w:r>
-      <w:proofErr w:type="spellEnd"/>
-      <w:r>
-        <w:t xml:space="preserve"> probability computed for every peptide spectrum match in the DDA database search – in this </w:t>
-      </w:r>
-      <w:proofErr w:type="gramStart"/>
-      <w:r>
-        <w:t>particular data</w:t>
-      </w:r>
-      <w:proofErr w:type="gramEnd"/>
-      <w:r>
-        <w:t xml:space="preserve"> set this corresponds to a PSM false discovery rate of 0.2% but this will differ among data sets so a score threshold to achieve the FDR you want to use should be entered here.</w:t>
+        <w:t>Note: 0.95 is the threshold applied to the PeptideProphet probability computed for every peptide spectrum match in the DDA database search – in this particular data set this corresponds to a PSM false discovery rate of 0.2% but this will differ among data sets so a score threshold to achieve the FDR you want to use should be entered here.</w:t>
       </w:r>
     </w:p>
     <w:p>
@@ -1266,15 +1115,7 @@
         <w:t xml:space="preserve"> as</w:t>
       </w:r>
       <w:r>
-        <w:t xml:space="preserve"> </w:t>
-      </w:r>
-      <w:proofErr w:type="spellStart"/>
-      <w:r>
-        <w:t>iRT</w:t>
-      </w:r>
-      <w:proofErr w:type="spellEnd"/>
-      <w:r>
-        <w:t xml:space="preserve"> </w:t>
+        <w:t xml:space="preserve"> iRT </w:t>
       </w:r>
       <w:r>
         <w:t>landmark peptides</w:t>
@@ -1533,15 +1374,7 @@
     </w:p>
     <w:p>
       <w:r>
-        <w:t xml:space="preserve">Skyline will ask if you want to recalibrate the </w:t>
-      </w:r>
-      <w:proofErr w:type="spellStart"/>
-      <w:r>
-        <w:t>iRT</w:t>
-      </w:r>
-      <w:proofErr w:type="spellEnd"/>
-      <w:r>
-        <w:t xml:space="preserve"> standard values onto the regression line calculated and shown in the graph above.</w:t>
+        <w:t>Skyline will ask if you want to recalibrate the iRT standard values onto the regression line calculated and shown in the graph above.</w:t>
       </w:r>
     </w:p>
     <w:p>
@@ -1602,15 +1435,7 @@
         <w:t>Extract Chromatograms</w:t>
       </w:r>
       <w:r>
-        <w:t xml:space="preserve"> page which allows you to tell Skyline where to find the DIA data files it will use for chromatogram extraction, peak </w:t>
-      </w:r>
-      <w:proofErr w:type="gramStart"/>
-      <w:r>
-        <w:t>detection</w:t>
-      </w:r>
-      <w:proofErr w:type="gramEnd"/>
-      <w:r>
-        <w:t xml:space="preserve"> and peak area calculation.</w:t>
+        <w:t xml:space="preserve"> page which allows you to tell Skyline where to find the DIA data files it will use for chromatogram extraction, peak detection and peak area calculation.</w:t>
       </w:r>
     </w:p>
     <w:p>
@@ -1763,10 +1588,10 @@
           <w:noProof/>
         </w:rPr>
         <w:drawing>
-          <wp:inline distT="0" distB="0" distL="0" distR="0" wp14:anchorId="48E94590" wp14:editId="381E7ACE">
-            <wp:extent cx="3848100" cy="7029450"/>
+          <wp:inline distT="0" distB="0" distL="0" distR="0" wp14:anchorId="285599E5" wp14:editId="60423BC3">
+            <wp:extent cx="4572000" cy="4837270"/>
             <wp:effectExtent l="0" t="0" r="0" b="0"/>
-            <wp:docPr id="47" name="Picture 47" descr="Graphical user interface, text, application&#10;&#10;Description automatically generated"/>
+            <wp:docPr id="7" name="Picture 7" descr="Graphical user interface, text, application&#10;&#10;Description automatically generated"/>
             <wp:cNvGraphicFramePr>
               <a:graphicFrameLocks xmlns:a="http://schemas.openxmlformats.org/drawingml/2006/main" noChangeAspect="1"/>
             </wp:cNvGraphicFramePr>
@@ -1774,7 +1599,7 @@
               <a:graphicData uri="http://schemas.openxmlformats.org/drawingml/2006/picture">
                 <pic:pic xmlns:pic="http://schemas.openxmlformats.org/drawingml/2006/picture">
                   <pic:nvPicPr>
-                    <pic:cNvPr id="47" name="Picture 47" descr="Graphical user interface, text, application&#10;&#10;Description automatically generated"/>
+                    <pic:cNvPr id="7" name="Picture 7" descr="Graphical user interface, text, application&#10;&#10;Description automatically generated"/>
                     <pic:cNvPicPr/>
                   </pic:nvPicPr>
                   <pic:blipFill>
@@ -1786,7 +1611,7 @@
                   <pic:spPr>
                     <a:xfrm>
                       <a:off x="0" y="0"/>
-                      <a:ext cx="3848100" cy="7029450"/>
+                      <a:ext cx="4572000" cy="4837270"/>
                     </a:xfrm>
                     <a:prstGeom prst="rect">
                       <a:avLst/>
@@ -1869,7 +1694,6 @@
         </w:numPr>
       </w:pPr>
       <w:r>
-        <w:lastRenderedPageBreak/>
         <w:t xml:space="preserve">Set </w:t>
       </w:r>
       <w:r>
@@ -1975,10 +1799,10 @@
           <w:noProof/>
         </w:rPr>
         <w:drawing>
-          <wp:inline distT="0" distB="0" distL="0" distR="0" wp14:anchorId="7DE7109B" wp14:editId="2474F589">
-            <wp:extent cx="3848100" cy="7029450"/>
+          <wp:inline distT="0" distB="0" distL="0" distR="0" wp14:anchorId="402F2741" wp14:editId="1A395DB2">
+            <wp:extent cx="4572000" cy="4837270"/>
             <wp:effectExtent l="0" t="0" r="0" b="0"/>
-            <wp:docPr id="48" name="Picture 48" descr="Graphical user interface, application&#10;&#10;Description automatically generated"/>
+            <wp:docPr id="10" name="Picture 10" descr="Graphical user interface&#10;&#10;Description automatically generated"/>
             <wp:cNvGraphicFramePr>
               <a:graphicFrameLocks xmlns:a="http://schemas.openxmlformats.org/drawingml/2006/main" noChangeAspect="1"/>
             </wp:cNvGraphicFramePr>
@@ -1986,7 +1810,7 @@
               <a:graphicData uri="http://schemas.openxmlformats.org/drawingml/2006/picture">
                 <pic:pic xmlns:pic="http://schemas.openxmlformats.org/drawingml/2006/picture">
                   <pic:nvPicPr>
-                    <pic:cNvPr id="48" name="Picture 48" descr="Graphical user interface, application&#10;&#10;Description automatically generated"/>
+                    <pic:cNvPr id="10" name="Picture 10" descr="Graphical user interface&#10;&#10;Description automatically generated"/>
                     <pic:cNvPicPr/>
                   </pic:nvPicPr>
                   <pic:blipFill>
@@ -1998,7 +1822,7 @@
                   <pic:spPr>
                     <a:xfrm>
                       <a:off x="0" y="0"/>
-                      <a:ext cx="3848100" cy="7029450"/>
+                      <a:ext cx="4572000" cy="4837270"/>
                     </a:xfrm>
                     <a:prstGeom prst="rect">
                       <a:avLst/>
@@ -2062,88 +1886,109 @@
     </w:p>
     <w:p>
       <w:r>
+        <w:t>Make the following changes to the default values:</w:t>
+      </w:r>
+    </w:p>
+    <w:p>
+      <w:pPr>
+        <w:pStyle w:val="ListParagraph"/>
+        <w:numPr>
+          <w:ilvl w:val="0"/>
+          <w:numId w:val="17"/>
+        </w:numPr>
+      </w:pPr>
+      <w:r>
+        <w:t xml:space="preserve">In both </w:t>
+      </w:r>
+      <w:r>
+        <w:rPr>
+          <w:b/>
+        </w:rPr>
+        <w:t>Mass accuracy</w:t>
+      </w:r>
+      <w:r>
+        <w:t xml:space="preserve"> fields, use “20” ppm.</w:t>
+      </w:r>
+    </w:p>
+    <w:p>
+      <w:pPr>
+        <w:rPr>
+          <w:lang w:val="en-GB"/>
+        </w:rPr>
+      </w:pPr>
+      <w:r>
+        <w:rPr>
+          <w:lang w:val="en-GB"/>
+        </w:rPr>
+        <w:t>Now you need to define a new isolation scheme according to the parameters defined on the instrument for data-independent acquisition.</w:t>
+      </w:r>
+    </w:p>
+    <w:p>
+      <w:r>
+        <w:rPr>
+          <w:b/>
+        </w:rPr>
+        <w:t>Note:</w:t>
+      </w:r>
+      <w:r>
+        <w:t xml:space="preserve"> In this example, we used 24 fixed width (25 m/z) windows that covered the range from 400 to 1000 m/z.</w:t>
+      </w:r>
+    </w:p>
+    <w:p>
+      <w:pPr>
+        <w:pStyle w:val="ListParagraph"/>
+        <w:numPr>
+          <w:ilvl w:val="0"/>
+          <w:numId w:val="17"/>
+        </w:numPr>
+      </w:pPr>
+      <w:r>
+        <w:t xml:space="preserve">In the </w:t>
+      </w:r>
+      <w:r>
+        <w:rPr>
+          <w:b/>
+        </w:rPr>
+        <w:t>Isolation scheme</w:t>
+      </w:r>
+      <w:r>
+        <w:t xml:space="preserve"> dropdown list, click “&lt;Add…&gt;”.</w:t>
+      </w:r>
+    </w:p>
+    <w:p>
+      <w:r>
+        <w:t xml:space="preserve">This brings up the </w:t>
+      </w:r>
+      <w:r>
+        <w:rPr>
+          <w:b/>
+        </w:rPr>
+        <w:t>Edit Isolation Scheme</w:t>
+      </w:r>
+      <w:r>
+        <w:t xml:space="preserve"> form in which you should do the following.</w:t>
+      </w:r>
+    </w:p>
+    <w:p>
+      <w:pPr>
+        <w:pStyle w:val="ListParagraph"/>
+        <w:numPr>
+          <w:ilvl w:val="0"/>
+          <w:numId w:val="18"/>
+        </w:numPr>
+      </w:pPr>
+      <w:r>
         <w:lastRenderedPageBreak/>
-        <w:t>Make the following changes to the default values:</w:t>
-      </w:r>
-    </w:p>
-    <w:p>
-      <w:pPr>
-        <w:pStyle w:val="ListParagraph"/>
-        <w:numPr>
-          <w:ilvl w:val="0"/>
-          <w:numId w:val="17"/>
-        </w:numPr>
-      </w:pPr>
-      <w:r>
-        <w:t xml:space="preserve">In both </w:t>
-      </w:r>
-      <w:r>
-        <w:rPr>
-          <w:b/>
-        </w:rPr>
-        <w:t>Mass accuracy</w:t>
-      </w:r>
-      <w:r>
-        <w:t xml:space="preserve"> fields, use “20” ppm.</w:t>
-      </w:r>
-    </w:p>
-    <w:p>
-      <w:pPr>
-        <w:rPr>
-          <w:lang w:val="en-GB"/>
-        </w:rPr>
-      </w:pPr>
-      <w:r>
-        <w:rPr>
-          <w:lang w:val="en-GB"/>
-        </w:rPr>
-        <w:t>Now you need to define a new isolation scheme according to the parameters defined on the instrument for data-independent acquisition.</w:t>
-      </w:r>
-    </w:p>
-    <w:p>
-      <w:r>
-        <w:rPr>
-          <w:b/>
-        </w:rPr>
-        <w:t>Note:</w:t>
-      </w:r>
-      <w:r>
-        <w:t xml:space="preserve"> In this example, we used 24 fixed width (25 m/z) windows that covered the range from 400 to 1000 m/z.</w:t>
-      </w:r>
-    </w:p>
-    <w:p>
-      <w:pPr>
-        <w:pStyle w:val="ListParagraph"/>
-        <w:numPr>
-          <w:ilvl w:val="0"/>
-          <w:numId w:val="17"/>
-        </w:numPr>
-      </w:pPr>
-      <w:r>
         <w:t xml:space="preserve">In the </w:t>
       </w:r>
       <w:r>
         <w:rPr>
           <w:b/>
         </w:rPr>
-        <w:t>Isolation scheme</w:t>
-      </w:r>
-      <w:r>
-        <w:t xml:space="preserve"> dropdown list, click “&lt;Add…&gt;”.</w:t>
-      </w:r>
-    </w:p>
-    <w:p>
-      <w:r>
-        <w:t xml:space="preserve">This brings up the </w:t>
-      </w:r>
-      <w:r>
-        <w:rPr>
-          <w:b/>
-        </w:rPr>
-        <w:t>Edit Isolation Scheme</w:t>
-      </w:r>
-      <w:r>
-        <w:t xml:space="preserve"> form in which you should do the following.</w:t>
+        <w:t>Name</w:t>
+      </w:r>
+      <w:r>
+        <w:t xml:space="preserve"> field, enter “diaPASEF (24 fixed)”.</w:t>
       </w:r>
     </w:p>
     <w:p>
@@ -2155,24 +2000,16 @@
         </w:numPr>
       </w:pPr>
       <w:r>
-        <w:t xml:space="preserve">In the </w:t>
-      </w:r>
-      <w:r>
-        <w:rPr>
-          <w:b/>
-        </w:rPr>
-        <w:t>Name</w:t>
-      </w:r>
-      <w:r>
-        <w:t xml:space="preserve"> field, enter “</w:t>
-      </w:r>
-      <w:proofErr w:type="spellStart"/>
-      <w:r>
-        <w:t>diaPASEF</w:t>
-      </w:r>
-      <w:proofErr w:type="spellEnd"/>
-      <w:r>
-        <w:t xml:space="preserve"> (24 fixed)”.</w:t>
+        <w:t xml:space="preserve">Click the </w:t>
+      </w:r>
+      <w:r>
+        <w:rPr>
+          <w:b/>
+        </w:rPr>
+        <w:t>Prespecified isolation windows</w:t>
+      </w:r>
+      <w:r>
+        <w:t xml:space="preserve"> option.</w:t>
       </w:r>
     </w:p>
     <w:p>
@@ -2190,10 +2027,10 @@
         <w:rPr>
           <w:b/>
         </w:rPr>
-        <w:t>Prespecified isolation windows</w:t>
-      </w:r>
-      <w:r>
-        <w:t xml:space="preserve"> option.</w:t>
+        <w:t>Import</w:t>
+      </w:r>
+      <w:r>
+        <w:t xml:space="preserve"> button.</w:t>
       </w:r>
     </w:p>
     <w:p>
@@ -2205,16 +2042,7 @@
         </w:numPr>
       </w:pPr>
       <w:r>
-        <w:t xml:space="preserve">Click the </w:t>
-      </w:r>
-      <w:r>
-        <w:rPr>
-          <w:b/>
-        </w:rPr>
-        <w:t>Import</w:t>
-      </w:r>
-      <w:r>
-        <w:t xml:space="preserve"> button.</w:t>
+        <w:t>Navigate to the DIA-PASEF-small folder created earlier and into its DIA subfolder.</w:t>
       </w:r>
     </w:p>
     <w:p>
@@ -2226,18 +2054,6 @@
         </w:numPr>
       </w:pPr>
       <w:r>
-        <w:t>Navigate to the DIA-PASEF-small folder created earlier and into its DIA subfolder.</w:t>
-      </w:r>
-    </w:p>
-    <w:p>
-      <w:pPr>
-        <w:pStyle w:val="ListParagraph"/>
-        <w:numPr>
-          <w:ilvl w:val="0"/>
-          <w:numId w:val="18"/>
-        </w:numPr>
-      </w:pPr>
-      <w:r>
         <w:t>Double-click the file “A210331_bcc_1180_lfqbA_17min_dia_200ng.d”.</w:t>
       </w:r>
     </w:p>
@@ -2246,7 +2062,6 @@
         <w:keepNext/>
       </w:pPr>
       <w:r>
-        <w:lastRenderedPageBreak/>
         <w:t xml:space="preserve">The </w:t>
       </w:r>
       <w:r>
@@ -2514,10 +2329,10 @@
           <w:noProof/>
         </w:rPr>
         <w:drawing>
-          <wp:inline distT="0" distB="0" distL="0" distR="0" wp14:anchorId="512783C5" wp14:editId="73F70191">
-            <wp:extent cx="3848100" cy="5895975"/>
-            <wp:effectExtent l="0" t="0" r="0" b="9525"/>
-            <wp:docPr id="8" name="Picture 8"/>
+          <wp:inline distT="0" distB="0" distL="0" distR="0" wp14:anchorId="42B01098" wp14:editId="6DB3513D">
+            <wp:extent cx="4572000" cy="4837270"/>
+            <wp:effectExtent l="0" t="0" r="0" b="0"/>
+            <wp:docPr id="11" name="Picture 11" descr="Graphical user interface, application&#10;&#10;Description automatically generated"/>
             <wp:cNvGraphicFramePr>
               <a:graphicFrameLocks xmlns:a="http://schemas.openxmlformats.org/drawingml/2006/main" noChangeAspect="1"/>
             </wp:cNvGraphicFramePr>
@@ -2525,7 +2340,7 @@
               <a:graphicData uri="http://schemas.openxmlformats.org/drawingml/2006/picture">
                 <pic:pic xmlns:pic="http://schemas.openxmlformats.org/drawingml/2006/picture">
                   <pic:nvPicPr>
-                    <pic:cNvPr id="1" name=""/>
+                    <pic:cNvPr id="11" name="Picture 11" descr="Graphical user interface, application&#10;&#10;Description automatically generated"/>
                     <pic:cNvPicPr/>
                   </pic:nvPicPr>
                   <pic:blipFill>
@@ -2537,7 +2352,7 @@
                   <pic:spPr>
                     <a:xfrm>
                       <a:off x="0" y="0"/>
-                      <a:ext cx="3848100" cy="5895975"/>
+                      <a:ext cx="4572000" cy="4837270"/>
                     </a:xfrm>
                     <a:prstGeom prst="rect">
                       <a:avLst/>
@@ -2627,20 +2442,7 @@
         </w:numPr>
       </w:pPr>
       <w:r>
-        <w:t>Double-click on the “</w:t>
-      </w:r>
-      <w:proofErr w:type="spellStart"/>
-      <w:r>
-        <w:t>target_protein_</w:t>
-      </w:r>
-      <w:proofErr w:type="gramStart"/>
-      <w:r>
-        <w:t>sequences.fasta</w:t>
-      </w:r>
-      <w:proofErr w:type="spellEnd"/>
-      <w:proofErr w:type="gramEnd"/>
-      <w:r>
-        <w:t>” file.</w:t>
+        <w:t>Double-click on the “target_protein_sequences.fasta” file.</w:t>
       </w:r>
     </w:p>
     <w:tbl>
@@ -2663,31 +2465,7 @@
               <w:spacing w:after="0"/>
             </w:pPr>
             <w:r>
-              <w:t xml:space="preserve">NOTE: At this point, you could choose to perform a proteome-wide analysis by instead navigating to the </w:t>
-            </w:r>
-            <w:proofErr w:type="spellStart"/>
-            <w:r>
-              <w:t>DDA_search</w:t>
-            </w:r>
-            <w:proofErr w:type="spellEnd"/>
-            <w:r>
-              <w:t xml:space="preserve"> subfolder where you found the “interact.pep.xml” file and double-clicking the full FASTA sequence file “napedro_3mixed_human_yeast_ecoli_20140403_iRT_</w:t>
-            </w:r>
-            <w:proofErr w:type="gramStart"/>
-            <w:r>
-              <w:t>reverse.fasta</w:t>
-            </w:r>
-            <w:proofErr w:type="gramEnd"/>
-            <w:r>
-              <w:t xml:space="preserve">” that was used in the peptide search. This would produce quite a lot more targets and take more time to </w:t>
-            </w:r>
-            <w:proofErr w:type="gramStart"/>
-            <w:r>
-              <w:t>process, but</w:t>
-            </w:r>
-            <w:proofErr w:type="gramEnd"/>
-            <w:r>
-              <w:t xml:space="preserve"> is still feasible on most modern laptops.</w:t>
+              <w:t>NOTE: At this point, you could choose to perform a proteome-wide analysis by instead navigating to the DDA_search subfolder where you found the “interact.pep.xml” file and double-clicking the full FASTA sequence file “napedro_3mixed_human_yeast_ecoli_20140403_iRT_reverse.fasta” that was used in the peptide search. This would produce quite a lot more targets and take more time to process, but is still feasible on most modern laptops.</w:t>
             </w:r>
           </w:p>
         </w:tc>
@@ -2703,59 +2481,45 @@
         <w:spacing w:before="240"/>
       </w:pPr>
       <w:r>
+        <w:t xml:space="preserve">In the </w:t>
+      </w:r>
+      <w:r>
+        <w:rPr>
+          <w:b/>
+        </w:rPr>
+        <w:t>Decoy generation method</w:t>
+      </w:r>
+      <w:r>
+        <w:t xml:space="preserve"> dropdown list, click “Shuffle Sequence”.</w:t>
+      </w:r>
+    </w:p>
+    <w:p>
+      <w:pPr>
+        <w:pStyle w:val="ListParagraph"/>
+        <w:numPr>
+          <w:ilvl w:val="0"/>
+          <w:numId w:val="20"/>
+        </w:numPr>
+      </w:pPr>
+      <w:r>
+        <w:t xml:space="preserve">Check </w:t>
+      </w:r>
+      <w:r>
+        <w:rPr>
+          <w:b/>
+        </w:rPr>
+        <w:t>Automatically train mProphet model</w:t>
+      </w:r>
+      <w:r>
+        <w:t>.</w:t>
+      </w:r>
+    </w:p>
+    <w:p>
+      <w:pPr>
+        <w:keepNext/>
+      </w:pPr>
+      <w:r>
         <w:lastRenderedPageBreak/>
-        <w:t xml:space="preserve">In the </w:t>
-      </w:r>
-      <w:r>
-        <w:rPr>
-          <w:b/>
-        </w:rPr>
-        <w:t>Decoy generation method</w:t>
-      </w:r>
-      <w:r>
-        <w:t xml:space="preserve"> dropdown list, click “Shuffle Sequence”.</w:t>
-      </w:r>
-    </w:p>
-    <w:p>
-      <w:pPr>
-        <w:pStyle w:val="ListParagraph"/>
-        <w:numPr>
-          <w:ilvl w:val="0"/>
-          <w:numId w:val="20"/>
-        </w:numPr>
-      </w:pPr>
-      <w:r>
-        <w:t xml:space="preserve">Check </w:t>
-      </w:r>
-      <w:r>
-        <w:rPr>
-          <w:b/>
-        </w:rPr>
-        <w:t xml:space="preserve">Automatically train </w:t>
-      </w:r>
-      <w:proofErr w:type="spellStart"/>
-      <w:r>
-        <w:rPr>
-          <w:b/>
-        </w:rPr>
-        <w:t>mProphet</w:t>
-      </w:r>
-      <w:proofErr w:type="spellEnd"/>
-      <w:r>
-        <w:rPr>
-          <w:b/>
-        </w:rPr>
-        <w:t xml:space="preserve"> model</w:t>
-      </w:r>
-      <w:r>
-        <w:t>.</w:t>
-      </w:r>
-    </w:p>
-    <w:p>
-      <w:pPr>
-        <w:keepNext/>
-      </w:pPr>
-      <w:r>
         <w:t xml:space="preserve">The </w:t>
       </w:r>
       <w:r>
@@ -2774,10 +2538,10 @@
           <w:noProof/>
         </w:rPr>
         <w:drawing>
-          <wp:inline distT="0" distB="0" distL="0" distR="0" wp14:anchorId="05DB855A" wp14:editId="51977DF3">
-            <wp:extent cx="3848100" cy="7029450"/>
+          <wp:inline distT="0" distB="0" distL="0" distR="0" wp14:anchorId="1C4CA0B5" wp14:editId="4D222DA1">
+            <wp:extent cx="4572000" cy="4837270"/>
             <wp:effectExtent l="0" t="0" r="0" b="0"/>
-            <wp:docPr id="52" name="Picture 52" descr="Text&#10;&#10;Description automatically generated"/>
+            <wp:docPr id="12" name="Picture 12" descr="Graphical user interface, text&#10;&#10;Description automatically generated"/>
             <wp:cNvGraphicFramePr>
               <a:graphicFrameLocks xmlns:a="http://schemas.openxmlformats.org/drawingml/2006/main" noChangeAspect="1"/>
             </wp:cNvGraphicFramePr>
@@ -2785,7 +2549,7 @@
               <a:graphicData uri="http://schemas.openxmlformats.org/drawingml/2006/picture">
                 <pic:pic xmlns:pic="http://schemas.openxmlformats.org/drawingml/2006/picture">
                   <pic:nvPicPr>
-                    <pic:cNvPr id="52" name="Picture 52" descr="Text&#10;&#10;Description automatically generated"/>
+                    <pic:cNvPr id="12" name="Picture 12" descr="Graphical user interface, text&#10;&#10;Description automatically generated"/>
                     <pic:cNvPicPr/>
                   </pic:nvPicPr>
                   <pic:blipFill>
@@ -2797,7 +2561,7 @@
                   <pic:spPr>
                     <a:xfrm>
                       <a:off x="0" y="0"/>
-                      <a:ext cx="3848100" cy="7029450"/>
+                      <a:ext cx="4572000" cy="4837270"/>
                     </a:xfrm>
                     <a:prstGeom prst="rect">
                       <a:avLst/>
@@ -2836,7 +2600,6 @@
         <w:keepNext/>
       </w:pPr>
       <w:r>
-        <w:lastRenderedPageBreak/>
         <w:t>You should be presented with a form describing the targets calculated based on your settings and the FASTA sequence text provided that looks like this:</w:t>
       </w:r>
     </w:p>
@@ -2884,6 +2647,7 @@
     </w:p>
     <w:p>
       <w:r>
+        <w:lastRenderedPageBreak/>
         <w:t xml:space="preserve">Notice that with a </w:t>
       </w:r>
       <w:r>
@@ -2896,15 +2660,7 @@
         <w:t xml:space="preserve"> filter of “1” the 13 proteins found in the FASTA file </w:t>
       </w:r>
       <w:r>
-        <w:t xml:space="preserve">(plus 1 </w:t>
-      </w:r>
-      <w:proofErr w:type="spellStart"/>
-      <w:r>
-        <w:t>iRT</w:t>
-      </w:r>
-      <w:proofErr w:type="spellEnd"/>
-      <w:r>
-        <w:t xml:space="preserve"> list) </w:t>
+        <w:t xml:space="preserve">(plus 1 iRT list) </w:t>
       </w:r>
       <w:r>
         <w:t xml:space="preserve">produce 11 </w:t>
@@ -2925,15 +2681,7 @@
         <w:t>Keep all</w:t>
       </w:r>
       <w:r>
-        <w:t>, you will see a warning “2 empty proteins will be added</w:t>
-      </w:r>
-      <w:proofErr w:type="gramStart"/>
-      <w:r>
-        <w:t>”, but</w:t>
-      </w:r>
-      <w:proofErr w:type="gramEnd"/>
-      <w:r>
-        <w:t xml:space="preserve"> switch back before continuing to avoid adding the empty protein to your targets list.</w:t>
+        <w:t>, you will see a warning “2 empty proteins will be added”, but switch back before continuing to avoid adding the empty protein to your targets list.</w:t>
       </w:r>
     </w:p>
     <w:p>
@@ -3015,15 +2763,7 @@
       </w:pPr>
       <w:r>
         <w:lastRenderedPageBreak/>
-        <w:t xml:space="preserve">After the import is completed, Skyline will show you the </w:t>
-      </w:r>
-      <w:proofErr w:type="spellStart"/>
-      <w:r>
-        <w:t>mProphet</w:t>
-      </w:r>
-      <w:proofErr w:type="spellEnd"/>
-      <w:r>
-        <w:t xml:space="preserve"> model you requested on the </w:t>
+        <w:t xml:space="preserve">After the import is completed, Skyline will show you the mProphet model you requested on the </w:t>
       </w:r>
       <w:r>
         <w:rPr>
@@ -3094,23 +2834,7 @@
         </w:rPr>
       </w:pPr>
       <w:r>
-        <w:t xml:space="preserve">It has already been used to re-score the 10 best peaks Skyline found in each set of chromatograms, using its default score, and re-choose the peaks to be the ones with the best </w:t>
-      </w:r>
-      <w:proofErr w:type="spellStart"/>
-      <w:r>
-        <w:t>mProphet</w:t>
-      </w:r>
-      <w:proofErr w:type="spellEnd"/>
-      <w:r>
-        <w:t xml:space="preserve"> scores. These </w:t>
-      </w:r>
-      <w:proofErr w:type="spellStart"/>
-      <w:r>
-        <w:t>mProphet</w:t>
-      </w:r>
-      <w:proofErr w:type="spellEnd"/>
-      <w:r>
-        <w:t xml:space="preserve"> scores (given the name </w:t>
+        <w:t xml:space="preserve">It has already been used to re-score the 10 best peaks Skyline found in each set of chromatograms, using its default score, and re-choose the peaks to be the ones with the best mProphet scores. These mProphet scores (given the name </w:t>
       </w:r>
       <w:r>
         <w:rPr>
@@ -3119,15 +2843,7 @@
         <w:t>Detection Z Score</w:t>
       </w:r>
       <w:r>
-        <w:t xml:space="preserve"> in Skyline) are scaled such that 1.0 is 1 standard deviation from the mean </w:t>
-      </w:r>
-      <w:proofErr w:type="spellStart"/>
-      <w:r>
-        <w:t>mProphet</w:t>
-      </w:r>
-      <w:proofErr w:type="spellEnd"/>
-      <w:r>
-        <w:t xml:space="preserve"> score for the distribution of similar best peaks for the sequence shuffled decoy peptides you requested. Each has also been assigned a q value (given the name </w:t>
+        <w:t xml:space="preserve"> in Skyline) are scaled such that 1.0 is 1 standard deviation from the mean mProphet score for the distribution of similar best peaks for the sequence shuffled decoy peptides you requested. Each has also been assigned a q value (given the name </w:t>
       </w:r>
       <w:r>
         <w:rPr>
@@ -3334,15 +3050,7 @@
     </w:p>
     <w:p>
       <w:r>
-        <w:t xml:space="preserve">In this experiment there are two conditions: Condition A are samples that have a proteome composition of </w:t>
-      </w:r>
-      <w:proofErr w:type="gramStart"/>
-      <w:r>
-        <w:t>E.coli</w:t>
-      </w:r>
-      <w:proofErr w:type="gramEnd"/>
-      <w:r>
-        <w:t xml:space="preserve"> 20%, yeast 15% and human 65%, and condition B have a composition of  E.coli 5%, yeast 30% and human 65%.</w:t>
+        <w:t>In this experiment there are two conditions: Condition A are samples that have a proteome composition of E.coli 20%, yeast 15% and human 65%, and condition B have a composition of  E.coli 5%, yeast 30% and human 65%.</w:t>
       </w:r>
     </w:p>
     <w:p>
@@ -3441,15 +3149,123 @@
         </w:numPr>
       </w:pPr>
       <w:r>
-        <w:t>Follow the steps above and create a second annotation named “</w:t>
-      </w:r>
-      <w:proofErr w:type="spellStart"/>
-      <w:r>
+        <w:t xml:space="preserve">Follow the steps above and create a second annotation named “BioReplicate.” </w:t>
+      </w:r>
+    </w:p>
+    <w:p>
+      <w:pPr>
+        <w:pStyle w:val="ListParagraph"/>
+        <w:numPr>
+          <w:ilvl w:val="0"/>
+          <w:numId w:val="3"/>
+        </w:numPr>
+      </w:pPr>
+      <w:r>
+        <w:t xml:space="preserve">In the </w:t>
+      </w:r>
+      <w:r>
+        <w:rPr>
+          <w:b/>
+        </w:rPr>
+        <w:t>Type</w:t>
+      </w:r>
+      <w:r>
+        <w:t xml:space="preserve"> dropdown list select “Text” for the BioReplicate annotation.  </w:t>
+      </w:r>
+    </w:p>
+    <w:p>
+      <w:pPr>
+        <w:pStyle w:val="ListParagraph"/>
+        <w:numPr>
+          <w:ilvl w:val="0"/>
+          <w:numId w:val="2"/>
+        </w:numPr>
+      </w:pPr>
+      <w:r>
+        <w:t xml:space="preserve">In the list under </w:t>
+      </w:r>
+      <w:r>
+        <w:rPr>
+          <w:b/>
+        </w:rPr>
+        <w:t xml:space="preserve">Applies To, </w:t>
+      </w:r>
+      <w:r>
+        <w:t xml:space="preserve">check </w:t>
+      </w:r>
+      <w:r>
+        <w:rPr>
+          <w:b/>
+        </w:rPr>
+        <w:t xml:space="preserve">Replicates. </w:t>
+      </w:r>
+    </w:p>
+    <w:p>
+      <w:pPr>
+        <w:pStyle w:val="ListParagraph"/>
+        <w:numPr>
+          <w:ilvl w:val="0"/>
+          <w:numId w:val="3"/>
+        </w:numPr>
+      </w:pPr>
+      <w:r>
+        <w:t xml:space="preserve">Click the </w:t>
+      </w:r>
+      <w:r>
+        <w:rPr>
+          <w:b/>
+        </w:rPr>
+        <w:t xml:space="preserve">OK </w:t>
+      </w:r>
+      <w:r>
+        <w:t xml:space="preserve">button. </w:t>
+      </w:r>
+    </w:p>
+    <w:p>
+      <w:r>
+        <w:t xml:space="preserve">This will return you to the </w:t>
+      </w:r>
+      <w:r>
+        <w:rPr>
+          <w:b/>
+        </w:rPr>
+        <w:t xml:space="preserve">Document Settings </w:t>
+      </w:r>
+      <w:r>
+        <w:t xml:space="preserve">window. </w:t>
+      </w:r>
+    </w:p>
+    <w:p>
+      <w:pPr>
+        <w:pStyle w:val="ListParagraph"/>
+        <w:numPr>
+          <w:ilvl w:val="0"/>
+          <w:numId w:val="3"/>
+        </w:numPr>
+        <w:rPr>
+          <w:b/>
+        </w:rPr>
+      </w:pPr>
+      <w:r>
+        <w:t xml:space="preserve">Make sure the checkboxes for </w:t>
+      </w:r>
+      <w:r>
+        <w:rPr>
+          <w:b/>
+        </w:rPr>
+        <w:t>Condition</w:t>
+      </w:r>
+      <w:r>
+        <w:t xml:space="preserve"> and </w:t>
+      </w:r>
+      <w:r>
+        <w:rPr>
+          <w:b/>
+        </w:rPr>
         <w:t>BioReplicate</w:t>
       </w:r>
-      <w:proofErr w:type="spellEnd"/>
-      <w:r>
-        <w:t xml:space="preserve">.” </w:t>
+      <w:r>
+        <w:t xml:space="preserve"> are checked.</w:t>
       </w:r>
     </w:p>
     <w:p>
@@ -3461,230 +3277,96 @@
         </w:numPr>
       </w:pPr>
       <w:r>
+        <w:t xml:space="preserve">Click the </w:t>
+      </w:r>
+      <w:r>
+        <w:rPr>
+          <w:b/>
+        </w:rPr>
+        <w:t xml:space="preserve">OK </w:t>
+      </w:r>
+      <w:r>
+        <w:t>button.</w:t>
+      </w:r>
+    </w:p>
+    <w:p>
+      <w:r>
+        <w:t>You are now ready to annotate the replicates you have imported:</w:t>
+      </w:r>
+    </w:p>
+    <w:p>
+      <w:pPr>
+        <w:pStyle w:val="ListParagraph"/>
+        <w:numPr>
+          <w:ilvl w:val="0"/>
+          <w:numId w:val="3"/>
+        </w:numPr>
+      </w:pPr>
+      <w:r>
+        <w:t xml:space="preserve">On the </w:t>
+      </w:r>
+      <w:r>
+        <w:rPr>
+          <w:b/>
+        </w:rPr>
+        <w:t>View</w:t>
+      </w:r>
+      <w:r>
+        <w:t xml:space="preserve"> menu, choose </w:t>
+      </w:r>
+      <w:r>
+        <w:rPr>
+          <w:b/>
+        </w:rPr>
+        <w:t>Document Grid</w:t>
+      </w:r>
+      <w:r>
+        <w:t xml:space="preserve"> (Alt-3).</w:t>
+      </w:r>
+    </w:p>
+    <w:p>
+      <w:r>
+        <w:t xml:space="preserve">This brings up the </w:t>
+      </w:r>
+      <w:r>
+        <w:rPr>
+          <w:b/>
+        </w:rPr>
+        <w:t>Document Grid</w:t>
+      </w:r>
+      <w:r>
+        <w:t xml:space="preserve"> window, which will show the </w:t>
+      </w:r>
+      <w:r>
+        <w:rPr>
+          <w:b/>
+        </w:rPr>
+        <w:t>Proteins</w:t>
+      </w:r>
+      <w:r>
+        <w:t xml:space="preserve"> report if you have never used it before:</w:t>
+      </w:r>
+    </w:p>
+    <w:p>
+      <w:pPr>
+        <w:pStyle w:val="ListParagraph"/>
+        <w:numPr>
+          <w:ilvl w:val="0"/>
+          <w:numId w:val="3"/>
+        </w:numPr>
+        <w:rPr>
+          <w:u w:val="single"/>
+        </w:rPr>
+      </w:pPr>
+      <w:r>
         <w:t xml:space="preserve">In the </w:t>
       </w:r>
       <w:r>
         <w:rPr>
           <w:b/>
         </w:rPr>
-        <w:t>Type</w:t>
-      </w:r>
-      <w:r>
-        <w:t xml:space="preserve"> dropdown list select “Text” for the </w:t>
-      </w:r>
-      <w:proofErr w:type="spellStart"/>
-      <w:r>
-        <w:t>BioReplicate</w:t>
-      </w:r>
-      <w:proofErr w:type="spellEnd"/>
-      <w:r>
-        <w:t xml:space="preserve"> annotation.  </w:t>
-      </w:r>
-    </w:p>
-    <w:p>
-      <w:pPr>
-        <w:pStyle w:val="ListParagraph"/>
-        <w:numPr>
-          <w:ilvl w:val="0"/>
-          <w:numId w:val="2"/>
-        </w:numPr>
-      </w:pPr>
-      <w:r>
-        <w:t xml:space="preserve">In the list under </w:t>
-      </w:r>
-      <w:r>
-        <w:rPr>
-          <w:b/>
-        </w:rPr>
-        <w:t xml:space="preserve">Applies To, </w:t>
-      </w:r>
-      <w:r>
-        <w:t xml:space="preserve">check </w:t>
-      </w:r>
-      <w:r>
-        <w:rPr>
-          <w:b/>
-        </w:rPr>
-        <w:t xml:space="preserve">Replicates. </w:t>
-      </w:r>
-    </w:p>
-    <w:p>
-      <w:pPr>
-        <w:pStyle w:val="ListParagraph"/>
-        <w:numPr>
-          <w:ilvl w:val="0"/>
-          <w:numId w:val="3"/>
-        </w:numPr>
-      </w:pPr>
-      <w:r>
-        <w:t xml:space="preserve">Click the </w:t>
-      </w:r>
-      <w:r>
-        <w:rPr>
-          <w:b/>
-        </w:rPr>
-        <w:t xml:space="preserve">OK </w:t>
-      </w:r>
-      <w:r>
-        <w:t xml:space="preserve">button. </w:t>
-      </w:r>
-    </w:p>
-    <w:p>
-      <w:r>
-        <w:t xml:space="preserve">This will return you to the </w:t>
-      </w:r>
-      <w:r>
-        <w:rPr>
-          <w:b/>
-        </w:rPr>
-        <w:t xml:space="preserve">Document Settings </w:t>
-      </w:r>
-      <w:r>
-        <w:t xml:space="preserve">window. </w:t>
-      </w:r>
-    </w:p>
-    <w:p>
-      <w:pPr>
-        <w:pStyle w:val="ListParagraph"/>
-        <w:numPr>
-          <w:ilvl w:val="0"/>
-          <w:numId w:val="3"/>
-        </w:numPr>
-        <w:rPr>
-          <w:b/>
-        </w:rPr>
-      </w:pPr>
-      <w:r>
-        <w:t xml:space="preserve">Make sure the checkboxes for </w:t>
-      </w:r>
-      <w:r>
-        <w:rPr>
-          <w:b/>
-        </w:rPr>
-        <w:t>Condition</w:t>
-      </w:r>
-      <w:r>
-        <w:t xml:space="preserve"> and </w:t>
-      </w:r>
-      <w:proofErr w:type="spellStart"/>
-      <w:r>
-        <w:rPr>
-          <w:b/>
-        </w:rPr>
-        <w:t>BioReplicate</w:t>
-      </w:r>
-      <w:proofErr w:type="spellEnd"/>
-      <w:r>
-        <w:t xml:space="preserve"> are checked.</w:t>
-      </w:r>
-    </w:p>
-    <w:p>
-      <w:pPr>
-        <w:pStyle w:val="ListParagraph"/>
-        <w:numPr>
-          <w:ilvl w:val="0"/>
-          <w:numId w:val="3"/>
-        </w:numPr>
-      </w:pPr>
-      <w:r>
-        <w:t xml:space="preserve">Click the </w:t>
-      </w:r>
-      <w:r>
-        <w:rPr>
-          <w:b/>
-        </w:rPr>
-        <w:t xml:space="preserve">OK </w:t>
-      </w:r>
-      <w:r>
-        <w:t>button.</w:t>
-      </w:r>
-    </w:p>
-    <w:p>
-      <w:r>
-        <w:t>You are now ready to annotate the replicates you have imported:</w:t>
-      </w:r>
-    </w:p>
-    <w:p>
-      <w:pPr>
-        <w:pStyle w:val="ListParagraph"/>
-        <w:numPr>
-          <w:ilvl w:val="0"/>
-          <w:numId w:val="3"/>
-        </w:numPr>
-      </w:pPr>
-      <w:r>
-        <w:t xml:space="preserve">On the </w:t>
-      </w:r>
-      <w:r>
-        <w:rPr>
-          <w:b/>
-        </w:rPr>
-        <w:t>View</w:t>
-      </w:r>
-      <w:r>
-        <w:t xml:space="preserve"> menu, choose </w:t>
-      </w:r>
-      <w:r>
-        <w:rPr>
-          <w:b/>
-        </w:rPr>
-        <w:t>Document Grid</w:t>
-      </w:r>
-      <w:r>
-        <w:t xml:space="preserve"> (Alt-3).</w:t>
-      </w:r>
-    </w:p>
-    <w:p>
-      <w:r>
-        <w:t xml:space="preserve">This brings up the </w:t>
-      </w:r>
-      <w:r>
-        <w:rPr>
-          <w:b/>
-        </w:rPr>
-        <w:t>Document Grid</w:t>
-      </w:r>
-      <w:r>
-        <w:t xml:space="preserve"> window, which will show the </w:t>
-      </w:r>
-      <w:r>
-        <w:rPr>
-          <w:b/>
-        </w:rPr>
-        <w:t>Proteins</w:t>
-      </w:r>
-      <w:r>
-        <w:t xml:space="preserve"> report if you have never used it before:</w:t>
-      </w:r>
-    </w:p>
-    <w:p>
-      <w:pPr>
-        <w:pStyle w:val="ListParagraph"/>
-        <w:numPr>
-          <w:ilvl w:val="0"/>
-          <w:numId w:val="3"/>
-        </w:numPr>
-        <w:rPr>
-          <w:u w:val="single"/>
-        </w:rPr>
-      </w:pPr>
-      <w:r>
-        <w:t xml:space="preserve">In the </w:t>
-      </w:r>
-      <w:r>
-        <w:rPr>
-          <w:b/>
-        </w:rPr>
-        <w:t xml:space="preserve">Document Grid: </w:t>
-      </w:r>
-      <w:proofErr w:type="gramStart"/>
-      <w:r>
-        <w:rPr>
-          <w:b/>
-        </w:rPr>
-        <w:t>Proteins</w:t>
-      </w:r>
-      <w:proofErr w:type="gramEnd"/>
+        <w:t>Document Grid: Proteins</w:t>
+      </w:r>
       <w:r>
         <w:t xml:space="preserve"> window, click the </w:t>
       </w:r>
@@ -3781,15 +3463,7 @@
         <w:t>Document Grid: Replicates</w:t>
       </w:r>
       <w:r>
-        <w:t xml:space="preserve"> window by clicking on the red X in the upper </w:t>
-      </w:r>
-      <w:proofErr w:type="gramStart"/>
-      <w:r>
-        <w:t>right hand</w:t>
-      </w:r>
-      <w:proofErr w:type="gramEnd"/>
-      <w:r>
-        <w:t xml:space="preserve"> corner of the form. </w:t>
+        <w:t xml:space="preserve"> window by clicking on the red X in the upper right hand corner of the form. </w:t>
       </w:r>
     </w:p>
     <w:p>
@@ -4153,15 +3827,7 @@
     <w:p>
       <w:r>
         <w:lastRenderedPageBreak/>
-        <w:t xml:space="preserve">Note: </w:t>
-      </w:r>
-      <w:proofErr w:type="gramStart"/>
-      <w:r>
-        <w:t>In order to</w:t>
-      </w:r>
-      <w:proofErr w:type="gramEnd"/>
-      <w:r>
-        <w:t xml:space="preserve"> dock a window like this, the mouse arrow cursor must be placed inside one of the docking icons, in this case, at the top. Once you begin dragging with the left-mouse button held down, Skyline will show the docking icons and a transparent blue rectangle where the window will be placed if you were to release the left-mouse button at that moment.</w:t>
+        <w:t>Note: In order to dock a window like this, the mouse arrow cursor must be placed inside one of the docking icons, in this case, at the top. Once you begin dragging with the left-mouse button held down, Skyline will show the docking icons and a transparent blue rectangle where the window will be placed if you were to release the left-mouse button at that moment.</w:t>
       </w:r>
     </w:p>
     <w:p>
@@ -4393,35 +4059,7 @@
         <w:rPr>
           <w:lang w:val="en-GB"/>
         </w:rPr>
-        <w:t xml:space="preserve">You should see </w:t>
-      </w:r>
-      <w:proofErr w:type="gramStart"/>
-      <w:r>
-        <w:rPr>
-          <w:lang w:val="en-GB"/>
-        </w:rPr>
-        <w:t>all of</w:t>
-      </w:r>
-      <w:proofErr w:type="gramEnd"/>
-      <w:r>
-        <w:rPr>
-          <w:lang w:val="en-GB"/>
-        </w:rPr>
-        <w:t xml:space="preserve"> the peptides for this protein shown on the various plots (chromatogram, peak areas, and retention time replicate graphs). The screenshot above is an example of when one protein is selected and </w:t>
-      </w:r>
-      <w:proofErr w:type="gramStart"/>
-      <w:r>
-        <w:rPr>
-          <w:lang w:val="en-GB"/>
-        </w:rPr>
-        <w:t>all of</w:t>
-      </w:r>
-      <w:proofErr w:type="gramEnd"/>
-      <w:r>
-        <w:rPr>
-          <w:lang w:val="en-GB"/>
-        </w:rPr>
-        <w:t xml:space="preserve"> the peptides for this protein are summarized in each of these views (except library match window where nothing is shown).</w:t>
+        <w:t>You should see all of the peptides for this protein shown on the various plots (chromatogram, peak areas, and retention time replicate graphs). The screenshot above is an example of when one protein is selected and all of the peptides for this protein are summarized in each of these views (except library match window where nothing is shown).</w:t>
       </w:r>
     </w:p>
     <w:p>
@@ -4481,15 +4119,7 @@
       </w:pPr>
       <w:r>
         <w:lastRenderedPageBreak/>
-        <w:t xml:space="preserve">You get specific information for this peptide in </w:t>
-      </w:r>
-      <w:proofErr w:type="gramStart"/>
-      <w:r>
-        <w:t>all of</w:t>
-      </w:r>
-      <w:proofErr w:type="gramEnd"/>
-      <w:r>
-        <w:t xml:space="preserve"> the views, as shown below:</w:t>
+        <w:t>You get specific information for this peptide in all of the views, as shown below:</w:t>
       </w:r>
     </w:p>
     <w:p>
@@ -5326,23 +4956,7 @@
     </w:p>
     <w:p>
       <w:r>
-        <w:t xml:space="preserve">To the see the linear regression used to predict the target peptide retention times based on the </w:t>
-      </w:r>
-      <w:proofErr w:type="spellStart"/>
-      <w:r>
-        <w:t>iRT</w:t>
-      </w:r>
-      <w:proofErr w:type="spellEnd"/>
-      <w:r>
-        <w:t xml:space="preserve"> peptides and library </w:t>
-      </w:r>
-      <w:proofErr w:type="spellStart"/>
-      <w:r>
-        <w:t>iRT</w:t>
-      </w:r>
-      <w:proofErr w:type="spellEnd"/>
-      <w:r>
-        <w:t xml:space="preserve"> values from the target peptides:</w:t>
+        <w:t>To the see the linear regression used to predict the target peptide retention times based on the iRT peptides and library iRT values from the target peptides:</w:t>
       </w:r>
     </w:p>
     <w:p>
@@ -5554,15 +5168,7 @@
         <w:t>Note:</w:t>
       </w:r>
       <w:r>
-        <w:t xml:space="preserve"> As the spectral library for this analysis was constructed from a side-by-side analysis of the same samples. As such, the accuracy of the retention time predictions </w:t>
-      </w:r>
-      <w:proofErr w:type="gramStart"/>
-      <w:r>
-        <w:t>are</w:t>
-      </w:r>
-      <w:proofErr w:type="gramEnd"/>
-      <w:r>
-        <w:t xml:space="preserve"> very good. Retention times from external spectral libraries acquired on different instruments, at different times, from different samples would lead to larger errors in these predictions.</w:t>
+        <w:t xml:space="preserve"> As the spectral library for this analysis was constructed from a side-by-side analysis of the same samples. As such, the accuracy of the retention time predictions are very good. Retention times from external spectral libraries acquired on different instruments, at different times, from different samples would lead to larger errors in these predictions.</w:t>
       </w:r>
     </w:p>
     <w:p>
@@ -5589,89 +5195,33 @@
         <w:rPr>
           <w:lang w:val="en-GB"/>
         </w:rPr>
-        <w:t xml:space="preserve">You have performed some general validation that the data processing with Skyline has no serious flaws. All available features scores were included in the </w:t>
-      </w:r>
-      <w:proofErr w:type="spellStart"/>
-      <w:r>
+        <w:t>You have performed some general validation that the data processing with Skyline has no serious flaws. All available features scores were included in the mProphet scoring model, and the model achieved reasonable separation between the targets and the decoys, which are used to simulate random undetectable targets. You may feel that the RT extraction range could be tightened from +/- 5 to 3. But, these settings will clearly work and the resulting mProphet model looks acceptable.</w:t>
+      </w:r>
+    </w:p>
+    <w:p>
+      <w:pPr>
         <w:rPr>
           <w:lang w:val="en-GB"/>
         </w:rPr>
-        <w:t>mProphet</w:t>
-      </w:r>
-      <w:proofErr w:type="spellEnd"/>
+      </w:pPr>
       <w:r>
         <w:rPr>
           <w:lang w:val="en-GB"/>
         </w:rPr>
-        <w:t xml:space="preserve"> scoring model, and the model achieved reasonable separation between the targets and the decoys, which are used to simulate random undetectable targets. You may feel that the RT extraction range could be tightened from +/- 5 to 3. </w:t>
-      </w:r>
-      <w:proofErr w:type="gramStart"/>
-      <w:r>
+        <w:t>This type of analysis of even hundreds of peptides generally makes manual analysis of every single target time consuming and even error prone itself. The current analysis could be extended to the entire 3-organisms FASTA file, known as proteome-wide analysis, which would include tens of thousands of peptides. Rather than consider each individually, researchers more typically perform some type of grouped comparison and then follow up on peptides or proteins which appear to be changing in interesting ways.</w:t>
+      </w:r>
+    </w:p>
+    <w:p>
+      <w:pPr>
         <w:rPr>
           <w:lang w:val="en-GB"/>
         </w:rPr>
-        <w:t>But,</w:t>
-      </w:r>
-      <w:proofErr w:type="gramEnd"/>
+      </w:pPr>
       <w:r>
         <w:rPr>
           <w:lang w:val="en-GB"/>
         </w:rPr>
-        <w:t xml:space="preserve"> these settings will clearly work and the resulting </w:t>
-      </w:r>
-      <w:proofErr w:type="spellStart"/>
-      <w:r>
-        <w:rPr>
-          <w:lang w:val="en-GB"/>
-        </w:rPr>
-        <w:t>mProphet</w:t>
-      </w:r>
-      <w:proofErr w:type="spellEnd"/>
-      <w:r>
-        <w:rPr>
-          <w:lang w:val="en-GB"/>
-        </w:rPr>
-        <w:t xml:space="preserve"> model looks acceptable.</w:t>
-      </w:r>
-    </w:p>
-    <w:p>
-      <w:pPr>
-        <w:rPr>
-          <w:lang w:val="en-GB"/>
-        </w:rPr>
-      </w:pPr>
-      <w:r>
-        <w:rPr>
-          <w:lang w:val="en-GB"/>
-        </w:rPr>
-        <w:t>This type of analysis of even hundreds of peptides generally makes manual analysis of every single target time consuming and even error prone itself. The current analysis could be extended to the entire 3-organisms FASTA file, known as proteome-wide analysis, which would include tens of thousands of peptides. Rather than consider each individually, researchers more typically perform some type of grouped comparison and then follow up on peptides or proteins which appear to be changing in interesting ways.</w:t>
-      </w:r>
-    </w:p>
-    <w:p>
-      <w:pPr>
-        <w:rPr>
-          <w:lang w:val="en-GB"/>
-        </w:rPr>
-      </w:pPr>
-      <w:r>
-        <w:rPr>
-          <w:lang w:val="en-GB"/>
-        </w:rPr>
-        <w:t xml:space="preserve">To perform a simple pairwise group comparison inside Skyline </w:t>
-      </w:r>
-      <w:proofErr w:type="gramStart"/>
-      <w:r>
-        <w:rPr>
-          <w:lang w:val="en-GB"/>
-        </w:rPr>
-        <w:t>do</w:t>
-      </w:r>
-      <w:proofErr w:type="gramEnd"/>
-      <w:r>
-        <w:rPr>
-          <w:lang w:val="en-GB"/>
-        </w:rPr>
-        <w:t xml:space="preserve"> the following:</w:t>
+        <w:t>To perform a simple pairwise group comparison inside Skyline do the following:</w:t>
       </w:r>
     </w:p>
     <w:p>
@@ -6005,27 +5555,7 @@
           <w:szCs w:val="20"/>
           <w:lang w:val="en-GB"/>
         </w:rPr>
-        <w:t xml:space="preserve">To see the group </w:t>
-      </w:r>
-      <w:proofErr w:type="gramStart"/>
-      <w:r>
-        <w:rPr>
-          <w:rFonts w:ascii="Arial" w:hAnsi="Arial" w:cs="Arial"/>
-          <w:sz w:val="20"/>
-          <w:szCs w:val="20"/>
-          <w:lang w:val="en-GB"/>
-        </w:rPr>
-        <w:t>comparison</w:t>
-      </w:r>
-      <w:proofErr w:type="gramEnd"/>
-      <w:r>
-        <w:rPr>
-          <w:rFonts w:ascii="Arial" w:hAnsi="Arial" w:cs="Arial"/>
-          <w:sz w:val="20"/>
-          <w:szCs w:val="20"/>
-          <w:lang w:val="en-GB"/>
-        </w:rPr>
-        <w:t xml:space="preserve"> you have just created:</w:t>
+        <w:t>To see the group comparison you have just created:</w:t>
       </w:r>
     </w:p>
     <w:p>
@@ -6321,21 +5851,10 @@
         <w:rPr>
           <w:b/>
         </w:rPr>
-        <w:t xml:space="preserve">Volcano </w:t>
-      </w:r>
-      <w:proofErr w:type="gramStart"/>
-      <w:r>
-        <w:rPr>
-          <w:b/>
-        </w:rPr>
-        <w:t>Plot</w:t>
-      </w:r>
-      <w:r>
-        <w:t>, and</w:t>
-      </w:r>
-      <w:proofErr w:type="gramEnd"/>
-      <w:r>
-        <w:t xml:space="preserve"> click </w:t>
+        <w:t>Volcano Plot</w:t>
+      </w:r>
+      <w:r>
+        <w:t xml:space="preserve">, and click </w:t>
       </w:r>
       <w:r>
         <w:rPr>
@@ -6711,15 +6230,7 @@
         <w:t>Targets</w:t>
       </w:r>
       <w:r>
-        <w:t xml:space="preserve"> view and have their display test shown on the graph in red. You can also hover the mouse cursor over any point to get more information on it. In this way you can see that the gray dots belong to the </w:t>
-      </w:r>
-      <w:proofErr w:type="spellStart"/>
-      <w:r>
-        <w:t>iRT</w:t>
-      </w:r>
-      <w:proofErr w:type="spellEnd"/>
-      <w:r>
-        <w:t xml:space="preserve"> standard peptides. You can filter them from the grid and the plot at the same time by doing the following:</w:t>
+        <w:t xml:space="preserve"> view and have their display test shown on the graph in red. You can also hover the mouse cursor over any point to get more information on it. In this way you can see that the gray dots belong to the iRT standard peptides. You can filter them from the grid and the plot at the same time by doing the following:</w:t>
       </w:r>
     </w:p>
     <w:p>
@@ -6741,15 +6252,7 @@
         <w:t>Protein</w:t>
       </w:r>
       <w:r>
-        <w:t xml:space="preserve"> column </w:t>
-      </w:r>
-      <w:proofErr w:type="gramStart"/>
-      <w:r>
-        <w:t>header, and</w:t>
-      </w:r>
-      <w:proofErr w:type="gramEnd"/>
-      <w:r>
-        <w:t xml:space="preserve"> click </w:t>
+        <w:t xml:space="preserve"> column header, and click </w:t>
       </w:r>
       <w:r>
         <w:rPr>
@@ -6884,23 +6387,7 @@
         <w:rPr>
           <w:b/>
         </w:rPr>
-        <w:t xml:space="preserve">By </w:t>
-      </w:r>
-      <w:proofErr w:type="spellStart"/>
-      <w:proofErr w:type="gramStart"/>
-      <w:r>
-        <w:rPr>
-          <w:b/>
-        </w:rPr>
-        <w:t>Condition:Bar</w:t>
-      </w:r>
-      <w:proofErr w:type="spellEnd"/>
-      <w:proofErr w:type="gramEnd"/>
-      <w:r>
-        <w:rPr>
-          <w:b/>
-        </w:rPr>
-        <w:t xml:space="preserve"> Graph</w:t>
+        <w:t>By Condition:Bar Graph</w:t>
       </w:r>
       <w:r>
         <w:t xml:space="preserve"> tab, hold, and drag to a new location and release.</w:t>
@@ -6921,23 +6408,7 @@
         <w:rPr>
           <w:b/>
         </w:rPr>
-        <w:t xml:space="preserve">By </w:t>
-      </w:r>
-      <w:proofErr w:type="spellStart"/>
-      <w:proofErr w:type="gramStart"/>
-      <w:r>
-        <w:rPr>
-          <w:b/>
-        </w:rPr>
-        <w:t>Condition:Bar</w:t>
-      </w:r>
-      <w:proofErr w:type="spellEnd"/>
-      <w:proofErr w:type="gramEnd"/>
-      <w:r>
-        <w:rPr>
-          <w:b/>
-        </w:rPr>
-        <w:t xml:space="preserve"> Graph</w:t>
+        <w:t>By Condition:Bar Graph</w:t>
       </w:r>
       <w:r>
         <w:t xml:space="preserve"> window.</w:t>
@@ -6958,18 +6429,8 @@
         <w:rPr>
           <w:b/>
         </w:rPr>
-        <w:t xml:space="preserve">By </w:t>
-      </w:r>
-      <w:proofErr w:type="spellStart"/>
-      <w:proofErr w:type="gramStart"/>
-      <w:r>
-        <w:rPr>
-          <w:b/>
-        </w:rPr>
-        <w:t>Condition:Grid</w:t>
-      </w:r>
-      <w:proofErr w:type="spellEnd"/>
-      <w:proofErr w:type="gramEnd"/>
+        <w:t>By Condition:Grid</w:t>
+      </w:r>
       <w:r>
         <w:t xml:space="preserve">, click the </w:t>
       </w:r>
@@ -7064,27 +6525,7 @@
           <w:szCs w:val="20"/>
           <w:lang w:val="en-GB"/>
         </w:rPr>
-        <w:t xml:space="preserve">To view the fold-change results at the protein-level for the 11 targeted proteins (excluding </w:t>
-      </w:r>
-      <w:proofErr w:type="spellStart"/>
-      <w:r>
-        <w:rPr>
-          <w:rFonts w:ascii="Arial" w:hAnsi="Arial" w:cs="Arial"/>
-          <w:sz w:val="20"/>
-          <w:szCs w:val="20"/>
-          <w:lang w:val="en-GB"/>
-        </w:rPr>
-        <w:t>iRT</w:t>
-      </w:r>
-      <w:proofErr w:type="spellEnd"/>
-      <w:r>
-        <w:rPr>
-          <w:rFonts w:ascii="Arial" w:hAnsi="Arial" w:cs="Arial"/>
-          <w:sz w:val="20"/>
-          <w:szCs w:val="20"/>
-          <w:lang w:val="en-GB"/>
-        </w:rPr>
-        <w:t xml:space="preserve"> standards and decoys), do the following:</w:t>
+        <w:t>To view the fold-change results at the protein-level for the 11 targeted proteins (excluding iRT standards and decoys), do the following:</w:t>
       </w:r>
     </w:p>
     <w:p>
@@ -7424,35 +6865,33 @@
         <w:rPr>
           <w:lang w:val="en-GB"/>
         </w:rPr>
-        <w:t xml:space="preserve">You may also want to consider using a more sophisticated statistical tool like </w:t>
-      </w:r>
-      <w:proofErr w:type="spellStart"/>
-      <w:r>
-        <w:rPr>
+        <w:t xml:space="preserve">You may also want to consider using a more sophisticated statistical tool like MSstats for your comparisons. To do this, you can install MSstats from the Skyline Tool Store (using </w:t>
+      </w:r>
+      <w:r>
+        <w:rPr>
+          <w:b/>
           <w:lang w:val="en-GB"/>
         </w:rPr>
-        <w:t>MSstats</w:t>
-      </w:r>
-      <w:proofErr w:type="spellEnd"/>
+        <w:t>Tools</w:t>
+      </w:r>
       <w:r>
         <w:rPr>
           <w:lang w:val="en-GB"/>
         </w:rPr>
-        <w:t xml:space="preserve"> for your comparisons. To do this, you can install </w:t>
-      </w:r>
-      <w:proofErr w:type="spellStart"/>
-      <w:r>
-        <w:rPr>
+        <w:t xml:space="preserve"> &gt; </w:t>
+      </w:r>
+      <w:r>
+        <w:rPr>
+          <w:b/>
           <w:lang w:val="en-GB"/>
         </w:rPr>
-        <w:t>MSstats</w:t>
-      </w:r>
-      <w:proofErr w:type="spellEnd"/>
+        <w:t>Store</w:t>
+      </w:r>
       <w:r>
         <w:rPr>
           <w:lang w:val="en-GB"/>
         </w:rPr>
-        <w:t xml:space="preserve"> from the Skyline Tool Store (using </w:t>
+        <w:t xml:space="preserve"> in the Skyline menus or by clicking the Tool Store button on the Skyline installation web page). Then you can either run MSstats directly from the Skyline </w:t>
       </w:r>
       <w:r>
         <w:rPr>
@@ -7465,61 +6904,7 @@
         <w:rPr>
           <w:lang w:val="en-GB"/>
         </w:rPr>
-        <w:t xml:space="preserve"> &gt; </w:t>
-      </w:r>
-      <w:r>
-        <w:rPr>
-          <w:b/>
-          <w:lang w:val="en-GB"/>
-        </w:rPr>
-        <w:t>Store</w:t>
-      </w:r>
-      <w:r>
-        <w:rPr>
-          <w:lang w:val="en-GB"/>
-        </w:rPr>
-        <w:t xml:space="preserve"> in the Skyline menus or by clicking the Tool Store button on the Skyline installation web page). Then you can either run </w:t>
-      </w:r>
-      <w:proofErr w:type="spellStart"/>
-      <w:r>
-        <w:rPr>
-          <w:lang w:val="en-GB"/>
-        </w:rPr>
-        <w:t>MSstats</w:t>
-      </w:r>
-      <w:proofErr w:type="spellEnd"/>
-      <w:r>
-        <w:rPr>
-          <w:lang w:val="en-GB"/>
-        </w:rPr>
-        <w:t xml:space="preserve"> directly from the Skyline </w:t>
-      </w:r>
-      <w:r>
-        <w:rPr>
-          <w:b/>
-          <w:lang w:val="en-GB"/>
-        </w:rPr>
-        <w:t>Tools</w:t>
-      </w:r>
-      <w:r>
-        <w:rPr>
-          <w:lang w:val="en-GB"/>
-        </w:rPr>
-        <w:t xml:space="preserve"> menu or do the following to prepare to run </w:t>
-      </w:r>
-      <w:proofErr w:type="spellStart"/>
-      <w:r>
-        <w:rPr>
-          <w:lang w:val="en-GB"/>
-        </w:rPr>
-        <w:t>MSstats</w:t>
-      </w:r>
-      <w:proofErr w:type="spellEnd"/>
-      <w:r>
-        <w:rPr>
-          <w:lang w:val="en-GB"/>
-        </w:rPr>
-        <w:t xml:space="preserve"> in R or RStudio later:</w:t>
+        <w:t xml:space="preserve"> menu or do the following to prepare to run MSstats in R or RStudio later:</w:t>
       </w:r>
     </w:p>
     <w:p>
@@ -7610,26 +6995,17 @@
         </w:rPr>
         <w:t xml:space="preserve"> folder, select </w:t>
       </w:r>
-      <w:proofErr w:type="spellStart"/>
       <w:r>
         <w:rPr>
           <w:b/>
           <w:szCs w:val="20"/>
         </w:rPr>
-        <w:t>MSstats</w:t>
-      </w:r>
-      <w:proofErr w:type="spellEnd"/>
-      <w:r>
-        <w:rPr>
-          <w:b/>
+        <w:t>MSstats Input</w:t>
+      </w:r>
+      <w:r>
+        <w:rPr>
           <w:szCs w:val="20"/>
         </w:rPr>
-        <w:t xml:space="preserve"> Input</w:t>
-      </w:r>
-      <w:r>
-        <w:rPr>
-          <w:szCs w:val="20"/>
-        </w:rPr>
         <w:t xml:space="preserve">. </w:t>
       </w:r>
     </w:p>
@@ -7663,11 +7039,9 @@
       <w:r>
         <w:t xml:space="preserve">Congratulations! You have completed your first differential proteomics comparison using Skyline with </w:t>
       </w:r>
-      <w:proofErr w:type="spellStart"/>
       <w:r>
         <w:t>diaPASEF</w:t>
       </w:r>
-      <w:proofErr w:type="spellEnd"/>
       <w:r>
         <w:t xml:space="preserve"> data. You have learned how to use the </w:t>
       </w:r>
@@ -7680,19 +7054,15 @@
       <w:r>
         <w:t xml:space="preserve"> wizard to streamline the initial data processing from building a spectral library out of </w:t>
       </w:r>
-      <w:proofErr w:type="spellStart"/>
       <w:r>
         <w:t>ddaPASEF</w:t>
       </w:r>
-      <w:proofErr w:type="spellEnd"/>
       <w:r>
         <w:t xml:space="preserve"> peptide search data to chromatogram extraction from quantitative </w:t>
       </w:r>
-      <w:proofErr w:type="spellStart"/>
       <w:r>
         <w:t>diaPASEF</w:t>
       </w:r>
-      <w:proofErr w:type="spellEnd"/>
       <w:r>
         <w:t xml:space="preserve"> runs</w:t>
       </w:r>
@@ -7700,39 +7070,7 @@
         <w:t xml:space="preserve"> with IMS filtering</w:t>
       </w:r>
       <w:r>
-        <w:t xml:space="preserve">, </w:t>
-      </w:r>
-      <w:proofErr w:type="gramStart"/>
-      <w:r>
-        <w:t>creating</w:t>
-      </w:r>
-      <w:proofErr w:type="gramEnd"/>
-      <w:r>
-        <w:t xml:space="preserve"> and applying an </w:t>
-      </w:r>
-      <w:proofErr w:type="spellStart"/>
-      <w:r>
-        <w:t>mProphet</w:t>
-      </w:r>
-      <w:proofErr w:type="spellEnd"/>
-      <w:r>
-        <w:t xml:space="preserve"> statistical peak detection model to improve peak selection and assign q values which can be used to control the false discovery rate among the peak areas you used in your group comparison. You learned to first assess the DIA data quality with the mass error and retention time regression plots. And finally, you learned to perform a simple pairwise comparison between two groups of samples directly within Skyline, which gave you the interactive group comparison grid, volcano plot and bar graph to help you understand and interact with the results. Having exported the </w:t>
-      </w:r>
-      <w:proofErr w:type="spellStart"/>
-      <w:r>
-        <w:t>MSstats</w:t>
-      </w:r>
-      <w:proofErr w:type="spellEnd"/>
-      <w:r>
-        <w:t xml:space="preserve"> Input report, you could now use the </w:t>
-      </w:r>
-      <w:proofErr w:type="spellStart"/>
-      <w:r>
-        <w:t>MSstats</w:t>
-      </w:r>
-      <w:proofErr w:type="spellEnd"/>
-      <w:r>
-        <w:t xml:space="preserve"> external tool to perform further statistical tests.</w:t>
+        <w:t>, creating and applying an mProphet statistical peak detection model to improve peak selection and assign q values which can be used to control the false discovery rate among the peak areas you used in your group comparison. You learned to first assess the DIA data quality with the mass error and retention time regression plots. And finally, you learned to perform a simple pairwise comparison between two groups of samples directly within Skyline, which gave you the interactive group comparison grid, volcano plot and bar graph to help you understand and interact with the results. Having exported the MSstats Input report, you could now use the MSstats external tool to perform further statistical tests.</w:t>
       </w:r>
     </w:p>
     <w:p>
@@ -10684,79 +10022,79 @@
       </w:rPr>
     </w:lvl>
   </w:abstractNum>
-  <w:num w:numId="1">
+  <w:num w:numId="1" w16cid:durableId="1693416657">
     <w:abstractNumId w:val="11"/>
   </w:num>
-  <w:num w:numId="2">
+  <w:num w:numId="2" w16cid:durableId="615260540">
     <w:abstractNumId w:val="5"/>
   </w:num>
-  <w:num w:numId="3">
+  <w:num w:numId="3" w16cid:durableId="145443105">
     <w:abstractNumId w:val="12"/>
   </w:num>
-  <w:num w:numId="4">
+  <w:num w:numId="4" w16cid:durableId="1095328047">
     <w:abstractNumId w:val="21"/>
   </w:num>
-  <w:num w:numId="5">
+  <w:num w:numId="5" w16cid:durableId="1289703073">
     <w:abstractNumId w:val="2"/>
   </w:num>
-  <w:num w:numId="6">
+  <w:num w:numId="6" w16cid:durableId="155927428">
     <w:abstractNumId w:val="13"/>
   </w:num>
-  <w:num w:numId="7">
+  <w:num w:numId="7" w16cid:durableId="59447743">
     <w:abstractNumId w:val="10"/>
   </w:num>
-  <w:num w:numId="8">
+  <w:num w:numId="8" w16cid:durableId="528839873">
     <w:abstractNumId w:val="9"/>
   </w:num>
-  <w:num w:numId="9">
+  <w:num w:numId="9" w16cid:durableId="123892799">
     <w:abstractNumId w:val="23"/>
   </w:num>
-  <w:num w:numId="10">
+  <w:num w:numId="10" w16cid:durableId="422068761">
     <w:abstractNumId w:val="0"/>
   </w:num>
-  <w:num w:numId="11">
+  <w:num w:numId="11" w16cid:durableId="30233917">
     <w:abstractNumId w:val="14"/>
   </w:num>
-  <w:num w:numId="12">
+  <w:num w:numId="12" w16cid:durableId="1321153460">
     <w:abstractNumId w:val="22"/>
   </w:num>
-  <w:num w:numId="13">
+  <w:num w:numId="13" w16cid:durableId="706487418">
     <w:abstractNumId w:val="4"/>
   </w:num>
-  <w:num w:numId="14">
+  <w:num w:numId="14" w16cid:durableId="83890158">
     <w:abstractNumId w:val="7"/>
   </w:num>
-  <w:num w:numId="15">
+  <w:num w:numId="15" w16cid:durableId="1048141518">
     <w:abstractNumId w:val="8"/>
   </w:num>
-  <w:num w:numId="16">
+  <w:num w:numId="16" w16cid:durableId="400566172">
     <w:abstractNumId w:val="6"/>
   </w:num>
-  <w:num w:numId="17">
+  <w:num w:numId="17" w16cid:durableId="557056534">
     <w:abstractNumId w:val="15"/>
   </w:num>
-  <w:num w:numId="18">
+  <w:num w:numId="18" w16cid:durableId="1736125638">
     <w:abstractNumId w:val="17"/>
   </w:num>
-  <w:num w:numId="19">
+  <w:num w:numId="19" w16cid:durableId="1313295069">
     <w:abstractNumId w:val="3"/>
   </w:num>
-  <w:num w:numId="20">
+  <w:num w:numId="20" w16cid:durableId="1592737617">
     <w:abstractNumId w:val="20"/>
   </w:num>
-  <w:num w:numId="21">
+  <w:num w:numId="21" w16cid:durableId="1014184629">
     <w:abstractNumId w:val="16"/>
   </w:num>
-  <w:num w:numId="22">
+  <w:num w:numId="22" w16cid:durableId="749471249">
     <w:abstractNumId w:val="24"/>
   </w:num>
-  <w:num w:numId="23">
+  <w:num w:numId="23" w16cid:durableId="1137143747">
     <w:abstractNumId w:val="19"/>
   </w:num>
-  <w:num w:numId="24">
+  <w:num w:numId="24" w16cid:durableId="69425377">
     <w:abstractNumId w:val="1"/>
   </w:num>
-  <w:num w:numId="25">
+  <w:num w:numId="25" w16cid:durableId="916092484">
     <w:abstractNumId w:val="18"/>
   </w:num>
 </w:numbering>
@@ -10880,6 +10218,7 @@
     <w:lsdException w:name="HTML Sample" w:semiHidden="1" w:unhideWhenUsed="1"/>
     <w:lsdException w:name="HTML Typewriter" w:semiHidden="1" w:unhideWhenUsed="1"/>
     <w:lsdException w:name="HTML Variable" w:semiHidden="1" w:unhideWhenUsed="1"/>
+    <w:lsdException w:name="Normal Table" w:semiHidden="1" w:unhideWhenUsed="1"/>
     <w:lsdException w:name="annotation subject" w:semiHidden="1" w:unhideWhenUsed="1"/>
     <w:lsdException w:name="No List" w:semiHidden="1" w:unhideWhenUsed="1"/>
     <w:lsdException w:name="Outline List 1" w:semiHidden="1" w:unhideWhenUsed="1"/>
@@ -10922,8 +10261,11 @@
     <w:lsdException w:name="Table Contemporary" w:semiHidden="1" w:unhideWhenUsed="1"/>
     <w:lsdException w:name="Table Elegant" w:semiHidden="1" w:unhideWhenUsed="1"/>
     <w:lsdException w:name="Table Professional" w:semiHidden="1" w:unhideWhenUsed="1"/>
+    <w:lsdException w:name="Table Subtle 1" w:semiHidden="1" w:unhideWhenUsed="1"/>
     <w:lsdException w:name="Table Subtle 2" w:semiHidden="1" w:unhideWhenUsed="1"/>
     <w:lsdException w:name="Table Web 1" w:semiHidden="1" w:unhideWhenUsed="1"/>
+    <w:lsdException w:name="Table Web 2" w:semiHidden="1" w:unhideWhenUsed="1"/>
+    <w:lsdException w:name="Table Web 3" w:semiHidden="1" w:unhideWhenUsed="1"/>
     <w:lsdException w:name="Balloon Text" w:semiHidden="1" w:unhideWhenUsed="1"/>
     <w:lsdException w:name="Table Grid" w:uiPriority="39"/>
     <w:lsdException w:name="Table Theme" w:semiHidden="1" w:unhideWhenUsed="1"/>

</xml_diff>

<commit_message>
Update tutorials for new library building interface (#2045)
* Update tutorials for new library building interface
* - Improve peptide search wizard layout and update impacted tutorials
- Fix tests to stop at the right wizard pages for the Forms tab
- Fix the Forms tab to avoid double loading the form names
</commit_message>
<xml_diff>
--- a/pwiz_tools/Skyline/Documentation/Tutorials/Skyline DIA PASEF.docx
+++ b/pwiz_tools/Skyline/Documentation/Tutorials/Skyline DIA PASEF.docx
@@ -1,6 +1,6 @@
 
 <file path=word/document.xml><?xml version="1.0" encoding="utf-8"?>
-<w:document xmlns:wpc="http://schemas.microsoft.com/office/word/2010/wordprocessingCanvas" xmlns:cx="http://schemas.microsoft.com/office/drawing/2014/chartex" xmlns:mc="http://schemas.openxmlformats.org/markup-compatibility/2006" xmlns:o="urn:schemas-microsoft-com:office:office" xmlns:r="http://schemas.openxmlformats.org/officeDocument/2006/relationships" xmlns:m="http://schemas.openxmlformats.org/officeDocument/2006/math" xmlns:v="urn:schemas-microsoft-com:vml" xmlns:wp14="http://schemas.microsoft.com/office/word/2010/wordprocessingDrawing" xmlns:wp="http://schemas.openxmlformats.org/drawingml/2006/wordprocessingDrawing" xmlns:w10="urn:schemas-microsoft-com:office:word" xmlns:w="http://schemas.openxmlformats.org/wordprocessingml/2006/main" xmlns:w14="http://schemas.microsoft.com/office/word/2010/wordml" xmlns:w15="http://schemas.microsoft.com/office/word/2012/wordml" xmlns:w16se="http://schemas.microsoft.com/office/word/2015/wordml/symex" xmlns:wpg="http://schemas.microsoft.com/office/word/2010/wordprocessingGroup" xmlns:wpi="http://schemas.microsoft.com/office/word/2010/wordprocessingInk" xmlns:wne="http://schemas.microsoft.com/office/word/2006/wordml" xmlns:wps="http://schemas.microsoft.com/office/word/2010/wordprocessingShape" mc:Ignorable="w14 w15 w16se wp14">
+<w:document xmlns:wpc="http://schemas.microsoft.com/office/word/2010/wordprocessingCanvas" xmlns:cx="http://schemas.microsoft.com/office/drawing/2014/chartex" xmlns:cx1="http://schemas.microsoft.com/office/drawing/2015/9/8/chartex" xmlns:cx2="http://schemas.microsoft.com/office/drawing/2015/10/21/chartex" xmlns:cx3="http://schemas.microsoft.com/office/drawing/2016/5/9/chartex" xmlns:cx4="http://schemas.microsoft.com/office/drawing/2016/5/10/chartex" xmlns:cx5="http://schemas.microsoft.com/office/drawing/2016/5/11/chartex" xmlns:cx6="http://schemas.microsoft.com/office/drawing/2016/5/12/chartex" xmlns:cx7="http://schemas.microsoft.com/office/drawing/2016/5/13/chartex" xmlns:cx8="http://schemas.microsoft.com/office/drawing/2016/5/14/chartex" xmlns:mc="http://schemas.openxmlformats.org/markup-compatibility/2006" xmlns:aink="http://schemas.microsoft.com/office/drawing/2016/ink" xmlns:am3d="http://schemas.microsoft.com/office/drawing/2017/model3d" xmlns:o="urn:schemas-microsoft-com:office:office" xmlns:r="http://schemas.openxmlformats.org/officeDocument/2006/relationships" xmlns:m="http://schemas.openxmlformats.org/officeDocument/2006/math" xmlns:v="urn:schemas-microsoft-com:vml" xmlns:wp14="http://schemas.microsoft.com/office/word/2010/wordprocessingDrawing" xmlns:wp="http://schemas.openxmlformats.org/drawingml/2006/wordprocessingDrawing" xmlns:w10="urn:schemas-microsoft-com:office:word" xmlns:w="http://schemas.openxmlformats.org/wordprocessingml/2006/main" xmlns:w14="http://schemas.microsoft.com/office/word/2010/wordml" xmlns:w15="http://schemas.microsoft.com/office/word/2012/wordml" xmlns:w16cex="http://schemas.microsoft.com/office/word/2018/wordml/cex" xmlns:w16cid="http://schemas.microsoft.com/office/word/2016/wordml/cid" xmlns:w16="http://schemas.microsoft.com/office/word/2018/wordml" xmlns:w16sdtdh="http://schemas.microsoft.com/office/word/2020/wordml/sdtdatahash" xmlns:w16se="http://schemas.microsoft.com/office/word/2015/wordml/symex" xmlns:wpg="http://schemas.microsoft.com/office/word/2010/wordprocessingGroup" xmlns:wpi="http://schemas.microsoft.com/office/word/2010/wordprocessingInk" xmlns:wne="http://schemas.microsoft.com/office/word/2006/wordml" xmlns:wps="http://schemas.microsoft.com/office/word/2010/wordprocessingShape" mc:Ignorable="w14 w15 w16se w16cid w16 w16cex w16sdtdh wp14">
   <w:body>
     <w:p>
       <w:pPr>
@@ -331,6 +331,7 @@
     </w:p>
     <w:p>
       <w:r>
+        <w:lastRenderedPageBreak/>
         <w:t>This will create a new folder</w:t>
       </w:r>
       <w:r>
@@ -686,7 +687,11 @@
     </w:p>
     <w:p>
       <w:r>
-        <w:t>If you know where to look, you could perform all of the following steps through various menu options on Skyline. To simplify the normal workflow for DIA, you will instead use a “wizard” which will step you through the critical choices required for Skyline to run the analysis. You will start with building a spectral library from DDA peptide spectrum match results, followed by specifying a set of DIA runs to extract chromatograms from, and then specifying various settings, and finally the targets themselves, which you are interested in querying.</w:t>
+        <w:t xml:space="preserve">If you know where to look, you could perform all of the following steps through various menu options on Skyline. To simplify the normal workflow for DIA, you will instead use a “wizard” which will step you through the critical choices required for Skyline to run the analysis. You will start with building a spectral library from DDA peptide spectrum match results, followed by specifying a set of </w:t>
+      </w:r>
+      <w:r>
+        <w:lastRenderedPageBreak/>
+        <w:t>DIA runs to extract chromatograms from, and then specifying various settings, and finally the targets themselves, which you are interested in querying.</w:t>
       </w:r>
     </w:p>
     <w:p>
@@ -841,6 +846,7 @@
         <w:keepNext/>
       </w:pPr>
       <w:r>
+        <w:lastRenderedPageBreak/>
         <w:t xml:space="preserve">The </w:t>
       </w:r>
       <w:r>
@@ -859,9 +865,9 @@
           <w:noProof/>
         </w:rPr>
         <w:drawing>
-          <wp:inline distT="0" distB="0" distL="0" distR="0" wp14:anchorId="08D978B5" wp14:editId="19F87652">
-            <wp:extent cx="3848100" cy="5514975"/>
-            <wp:effectExtent l="0" t="0" r="0" b="9525"/>
+          <wp:inline distT="0" distB="0" distL="0" distR="0" wp14:anchorId="778553C2" wp14:editId="0DC359B9">
+            <wp:extent cx="4572000" cy="5250779"/>
+            <wp:effectExtent l="0" t="0" r="0" b="0"/>
             <wp:docPr id="1" name="Picture 1" descr="Graphical user interface, text, application&#10;&#10;Description automatically generated"/>
             <wp:cNvGraphicFramePr>
               <a:graphicFrameLocks xmlns:a="http://schemas.openxmlformats.org/drawingml/2006/main" noChangeAspect="1"/>
@@ -882,7 +888,7 @@
                   <pic:spPr>
                     <a:xfrm>
                       <a:off x="0" y="0"/>
-                      <a:ext cx="3848100" cy="5514975"/>
+                      <a:ext cx="4572000" cy="5250779"/>
                     </a:xfrm>
                     <a:prstGeom prst="rect">
                       <a:avLst/>
@@ -896,11 +902,6 @@
       </w:r>
     </w:p>
     <w:p>
-      <w:r>
-        <w:t>Note: 0.95 is the threshold applied to the PeptideProphet probability computed for every peptide spectrum match in the DDA database search – in this particular data set this corresponds to a PSM false discovery rate of 0.2% but this will differ among data sets so a score threshold to achieve the FDR you want to use should be entered here.</w:t>
-      </w:r>
-    </w:p>
-    <w:p>
       <w:pPr>
         <w:pStyle w:val="ListParagraph"/>
         <w:numPr>
@@ -1013,6 +1014,7 @@
         <w:keepNext/>
       </w:pPr>
       <w:r>
+        <w:lastRenderedPageBreak/>
         <w:t xml:space="preserve">The </w:t>
       </w:r>
       <w:r>
@@ -1031,10 +1033,10 @@
           <w:noProof/>
         </w:rPr>
         <w:drawing>
-          <wp:inline distT="0" distB="0" distL="0" distR="0" wp14:anchorId="24242B37" wp14:editId="1A9A9ED8">
-            <wp:extent cx="3848100" cy="5514975"/>
-            <wp:effectExtent l="0" t="0" r="0" b="9525"/>
-            <wp:docPr id="41" name="Picture 41" descr="Graphical user interface, text, application&#10;&#10;Description automatically generated"/>
+          <wp:inline distT="0" distB="0" distL="0" distR="0" wp14:anchorId="72CA951B" wp14:editId="00DCAB92">
+            <wp:extent cx="4572000" cy="5250779"/>
+            <wp:effectExtent l="0" t="0" r="0" b="0"/>
+            <wp:docPr id="6" name="Picture 6" descr="Graphical user interface, text, application&#10;&#10;Description automatically generated"/>
             <wp:cNvGraphicFramePr>
               <a:graphicFrameLocks xmlns:a="http://schemas.openxmlformats.org/drawingml/2006/main" noChangeAspect="1"/>
             </wp:cNvGraphicFramePr>
@@ -1042,7 +1044,7 @@
               <a:graphicData uri="http://schemas.openxmlformats.org/drawingml/2006/picture">
                 <pic:pic xmlns:pic="http://schemas.openxmlformats.org/drawingml/2006/picture">
                   <pic:nvPicPr>
-                    <pic:cNvPr id="41" name="Picture 41" descr="Graphical user interface, text, application&#10;&#10;Description automatically generated"/>
+                    <pic:cNvPr id="6" name="Picture 6" descr="Graphical user interface, text, application&#10;&#10;Description automatically generated"/>
                     <pic:cNvPicPr/>
                   </pic:nvPicPr>
                   <pic:blipFill>
@@ -1054,7 +1056,7 @@
                   <pic:spPr>
                     <a:xfrm>
                       <a:off x="0" y="0"/>
-                      <a:ext cx="3848100" cy="5514975"/>
+                      <a:ext cx="4572000" cy="5250779"/>
                     </a:xfrm>
                     <a:prstGeom prst="rect">
                       <a:avLst/>
@@ -1068,6 +1070,11 @@
       </w:r>
     </w:p>
     <w:p>
+      <w:r>
+        <w:t>Note: 0.95 is the threshold applied to the PeptideProphet probability computed for every peptide spectrum match in the DDA database search – in this particular data set this corresponds to a PSM false discovery rate of 0.2% but this will differ among data sets so a score threshold to achieve the FDR you want to use should be entered here.</w:t>
+      </w:r>
+    </w:p>
+    <w:p>
       <w:pPr>
         <w:pStyle w:val="ListParagraph"/>
         <w:numPr>
@@ -1122,6 +1129,7 @@
         <w:rPr>
           <w:noProof/>
         </w:rPr>
+        <w:lastRenderedPageBreak/>
         <w:drawing>
           <wp:inline distT="0" distB="0" distL="0" distR="0" wp14:anchorId="696D7DD3" wp14:editId="2880EC6F">
             <wp:extent cx="3895725" cy="2057400"/>
@@ -1284,6 +1292,7 @@
         <w:rPr>
           <w:noProof/>
         </w:rPr>
+        <w:lastRenderedPageBreak/>
         <w:drawing>
           <wp:inline distT="0" distB="0" distL="0" distR="0" wp14:anchorId="1BF23A2B" wp14:editId="70FAD2A3">
             <wp:extent cx="5760720" cy="4345940"/>
@@ -1479,6 +1488,7 @@
         <w:keepNext/>
       </w:pPr>
       <w:r>
+        <w:lastRenderedPageBreak/>
         <w:t xml:space="preserve">The </w:t>
       </w:r>
       <w:r>
@@ -1559,6 +1569,7 @@
         <w:keepNext/>
       </w:pPr>
       <w:r>
+        <w:lastRenderedPageBreak/>
         <w:t xml:space="preserve">The </w:t>
       </w:r>
       <w:r>
@@ -1577,10 +1588,10 @@
           <w:noProof/>
         </w:rPr>
         <w:drawing>
-          <wp:inline distT="0" distB="0" distL="0" distR="0" wp14:anchorId="48E94590" wp14:editId="381E7ACE">
-            <wp:extent cx="3848100" cy="7029450"/>
+          <wp:inline distT="0" distB="0" distL="0" distR="0" wp14:anchorId="285599E5" wp14:editId="60423BC3">
+            <wp:extent cx="4572000" cy="4837270"/>
             <wp:effectExtent l="0" t="0" r="0" b="0"/>
-            <wp:docPr id="47" name="Picture 47" descr="Graphical user interface, text, application&#10;&#10;Description automatically generated"/>
+            <wp:docPr id="7" name="Picture 7" descr="Graphical user interface, text, application&#10;&#10;Description automatically generated"/>
             <wp:cNvGraphicFramePr>
               <a:graphicFrameLocks xmlns:a="http://schemas.openxmlformats.org/drawingml/2006/main" noChangeAspect="1"/>
             </wp:cNvGraphicFramePr>
@@ -1588,7 +1599,7 @@
               <a:graphicData uri="http://schemas.openxmlformats.org/drawingml/2006/picture">
                 <pic:pic xmlns:pic="http://schemas.openxmlformats.org/drawingml/2006/picture">
                   <pic:nvPicPr>
-                    <pic:cNvPr id="47" name="Picture 47" descr="Graphical user interface, text, application&#10;&#10;Description automatically generated"/>
+                    <pic:cNvPr id="7" name="Picture 7" descr="Graphical user interface, text, application&#10;&#10;Description automatically generated"/>
                     <pic:cNvPicPr/>
                   </pic:nvPicPr>
                   <pic:blipFill>
@@ -1600,7 +1611,7 @@
                   <pic:spPr>
                     <a:xfrm>
                       <a:off x="0" y="0"/>
-                      <a:ext cx="3848100" cy="7029450"/>
+                      <a:ext cx="4572000" cy="4837270"/>
                     </a:xfrm>
                     <a:prstGeom prst="rect">
                       <a:avLst/>
@@ -1769,6 +1780,7 @@
         <w:keepNext/>
       </w:pPr>
       <w:r>
+        <w:lastRenderedPageBreak/>
         <w:t xml:space="preserve">The </w:t>
       </w:r>
       <w:r>
@@ -1787,10 +1799,10 @@
           <w:noProof/>
         </w:rPr>
         <w:drawing>
-          <wp:inline distT="0" distB="0" distL="0" distR="0" wp14:anchorId="7DE7109B" wp14:editId="2474F589">
-            <wp:extent cx="3848100" cy="7029450"/>
+          <wp:inline distT="0" distB="0" distL="0" distR="0" wp14:anchorId="402F2741" wp14:editId="1A395DB2">
+            <wp:extent cx="4572000" cy="4837270"/>
             <wp:effectExtent l="0" t="0" r="0" b="0"/>
-            <wp:docPr id="48" name="Picture 48" descr="Graphical user interface, application&#10;&#10;Description automatically generated"/>
+            <wp:docPr id="10" name="Picture 10" descr="Graphical user interface&#10;&#10;Description automatically generated"/>
             <wp:cNvGraphicFramePr>
               <a:graphicFrameLocks xmlns:a="http://schemas.openxmlformats.org/drawingml/2006/main" noChangeAspect="1"/>
             </wp:cNvGraphicFramePr>
@@ -1798,7 +1810,7 @@
               <a:graphicData uri="http://schemas.openxmlformats.org/drawingml/2006/picture">
                 <pic:pic xmlns:pic="http://schemas.openxmlformats.org/drawingml/2006/picture">
                   <pic:nvPicPr>
-                    <pic:cNvPr id="48" name="Picture 48" descr="Graphical user interface, application&#10;&#10;Description automatically generated"/>
+                    <pic:cNvPr id="10" name="Picture 10" descr="Graphical user interface&#10;&#10;Description automatically generated"/>
                     <pic:cNvPicPr/>
                   </pic:nvPicPr>
                   <pic:blipFill>
@@ -1810,7 +1822,7 @@
                   <pic:spPr>
                     <a:xfrm>
                       <a:off x="0" y="0"/>
-                      <a:ext cx="3848100" cy="7029450"/>
+                      <a:ext cx="4572000" cy="4837270"/>
                     </a:xfrm>
                     <a:prstGeom prst="rect">
                       <a:avLst/>
@@ -1966,6 +1978,7 @@
         </w:numPr>
       </w:pPr>
       <w:r>
+        <w:lastRenderedPageBreak/>
         <w:t xml:space="preserve">In the </w:t>
       </w:r>
       <w:r>
@@ -2166,6 +2179,7 @@
         <w:keepNext/>
       </w:pPr>
       <w:r>
+        <w:lastRenderedPageBreak/>
         <w:t>You will see a form like the one below:</w:t>
       </w:r>
     </w:p>
@@ -2296,6 +2310,7 @@
         <w:keepNext/>
       </w:pPr>
       <w:r>
+        <w:lastRenderedPageBreak/>
         <w:t xml:space="preserve">The </w:t>
       </w:r>
       <w:r>
@@ -2314,10 +2329,10 @@
           <w:noProof/>
         </w:rPr>
         <w:drawing>
-          <wp:inline distT="0" distB="0" distL="0" distR="0" wp14:anchorId="512783C5" wp14:editId="73F70191">
-            <wp:extent cx="3848100" cy="5895975"/>
-            <wp:effectExtent l="0" t="0" r="0" b="9525"/>
-            <wp:docPr id="8" name="Picture 8"/>
+          <wp:inline distT="0" distB="0" distL="0" distR="0" wp14:anchorId="42B01098" wp14:editId="6DB3513D">
+            <wp:extent cx="4572000" cy="4837270"/>
+            <wp:effectExtent l="0" t="0" r="0" b="0"/>
+            <wp:docPr id="11" name="Picture 11" descr="Graphical user interface, application&#10;&#10;Description automatically generated"/>
             <wp:cNvGraphicFramePr>
               <a:graphicFrameLocks xmlns:a="http://schemas.openxmlformats.org/drawingml/2006/main" noChangeAspect="1"/>
             </wp:cNvGraphicFramePr>
@@ -2325,7 +2340,7 @@
               <a:graphicData uri="http://schemas.openxmlformats.org/drawingml/2006/picture">
                 <pic:pic xmlns:pic="http://schemas.openxmlformats.org/drawingml/2006/picture">
                   <pic:nvPicPr>
-                    <pic:cNvPr id="1" name=""/>
+                    <pic:cNvPr id="11" name="Picture 11" descr="Graphical user interface, application&#10;&#10;Description automatically generated"/>
                     <pic:cNvPicPr/>
                   </pic:nvPicPr>
                   <pic:blipFill>
@@ -2337,7 +2352,7 @@
                   <pic:spPr>
                     <a:xfrm>
                       <a:off x="0" y="0"/>
-                      <a:ext cx="3848100" cy="5895975"/>
+                      <a:ext cx="4572000" cy="4837270"/>
                     </a:xfrm>
                     <a:prstGeom prst="rect">
                       <a:avLst/>
@@ -2370,8 +2385,6 @@
       <w:r>
         <w:t xml:space="preserve"> button.</w:t>
       </w:r>
-      <w:bookmarkStart w:id="0" w:name="_GoBack"/>
-      <w:bookmarkEnd w:id="0"/>
     </w:p>
     <w:p>
       <w:r>
@@ -2506,6 +2519,7 @@
         <w:keepNext/>
       </w:pPr>
       <w:r>
+        <w:lastRenderedPageBreak/>
         <w:t xml:space="preserve">The </w:t>
       </w:r>
       <w:r>
@@ -2524,10 +2538,10 @@
           <w:noProof/>
         </w:rPr>
         <w:drawing>
-          <wp:inline distT="0" distB="0" distL="0" distR="0" wp14:anchorId="05DB855A" wp14:editId="51977DF3">
-            <wp:extent cx="3848100" cy="7029450"/>
+          <wp:inline distT="0" distB="0" distL="0" distR="0" wp14:anchorId="1C4CA0B5" wp14:editId="4D222DA1">
+            <wp:extent cx="4572000" cy="4837270"/>
             <wp:effectExtent l="0" t="0" r="0" b="0"/>
-            <wp:docPr id="52" name="Picture 52" descr="Text&#10;&#10;Description automatically generated"/>
+            <wp:docPr id="12" name="Picture 12" descr="Graphical user interface, text&#10;&#10;Description automatically generated"/>
             <wp:cNvGraphicFramePr>
               <a:graphicFrameLocks xmlns:a="http://schemas.openxmlformats.org/drawingml/2006/main" noChangeAspect="1"/>
             </wp:cNvGraphicFramePr>
@@ -2535,7 +2549,7 @@
               <a:graphicData uri="http://schemas.openxmlformats.org/drawingml/2006/picture">
                 <pic:pic xmlns:pic="http://schemas.openxmlformats.org/drawingml/2006/picture">
                   <pic:nvPicPr>
-                    <pic:cNvPr id="52" name="Picture 52" descr="Text&#10;&#10;Description automatically generated"/>
+                    <pic:cNvPr id="12" name="Picture 12" descr="Graphical user interface, text&#10;&#10;Description automatically generated"/>
                     <pic:cNvPicPr/>
                   </pic:nvPicPr>
                   <pic:blipFill>
@@ -2547,7 +2561,7 @@
                   <pic:spPr>
                     <a:xfrm>
                       <a:off x="0" y="0"/>
-                      <a:ext cx="3848100" cy="7029450"/>
+                      <a:ext cx="4572000" cy="4837270"/>
                     </a:xfrm>
                     <a:prstGeom prst="rect">
                       <a:avLst/>
@@ -2633,6 +2647,7 @@
     </w:p>
     <w:p>
       <w:r>
+        <w:lastRenderedPageBreak/>
         <w:t xml:space="preserve">Notice that with a </w:t>
       </w:r>
       <w:r>
@@ -2747,6 +2762,7 @@
         <w:keepNext/>
       </w:pPr>
       <w:r>
+        <w:lastRenderedPageBreak/>
         <w:t xml:space="preserve">After the import is completed, Skyline will show you the mProphet model you requested on the </w:t>
       </w:r>
       <w:r>
@@ -3042,6 +3058,7 @@
         <w:keepNext/>
       </w:pPr>
       <w:r>
+        <w:lastRenderedPageBreak/>
         <w:t xml:space="preserve">The </w:t>
       </w:r>
       <w:r>
@@ -3377,6 +3394,7 @@
         </w:rPr>
       </w:pPr>
       <w:r>
+        <w:lastRenderedPageBreak/>
         <w:t>Annotate the samples as shown in the screen capture below using keyboard keys for A, B, 1, 2, 3, Enter and arrow keys to navigate:</w:t>
       </w:r>
     </w:p>
@@ -3808,6 +3826,7 @@
     </w:p>
     <w:p>
       <w:r>
+        <w:lastRenderedPageBreak/>
         <w:t>Note: In order to dock a window like this, the mouse arrow cursor must be placed inside one of the docking icons, in this case, at the top. Once you begin dragging with the left-mouse button held down, Skyline will show the docking icons and a transparent blue rectangle where the window will be placed if you were to release the left-mouse button at that moment.</w:t>
       </w:r>
     </w:p>
@@ -3967,6 +3986,7 @@
         <w:rPr>
           <w:noProof/>
         </w:rPr>
+        <w:lastRenderedPageBreak/>
         <w:drawing>
           <wp:inline distT="0" distB="0" distL="0" distR="0" wp14:anchorId="058F5640" wp14:editId="3229760E">
             <wp:extent cx="5760720" cy="4244340"/>
@@ -4018,77 +4038,77 @@
       <w:r>
         <w:t>Click on the first E. coli protein: “</w:t>
       </w:r>
-      <w:bookmarkStart w:id="1" w:name="OLE_LINK1"/>
-      <w:bookmarkStart w:id="2" w:name="OLE_LINK2"/>
+      <w:bookmarkStart w:id="0" w:name="OLE_LINK1"/>
+      <w:bookmarkStart w:id="1" w:name="OLE_LINK2"/>
       <w:r>
         <w:t>sp|P63284|CLPB_ECOLI</w:t>
       </w:r>
+      <w:bookmarkEnd w:id="0"/>
       <w:bookmarkEnd w:id="1"/>
+      <w:r>
+        <w:t>”.</w:t>
+      </w:r>
+    </w:p>
+    <w:p>
+      <w:pPr>
+        <w:rPr>
+          <w:lang w:val="en-GB"/>
+        </w:rPr>
+      </w:pPr>
+      <w:r>
+        <w:rPr>
+          <w:lang w:val="en-GB"/>
+        </w:rPr>
+        <w:t>You should see all of the peptides for this protein shown on the various plots (chromatogram, peak areas, and retention time replicate graphs). The screenshot above is an example of when one protein is selected and all of the peptides for this protein are summarized in each of these views (except library match window where nothing is shown).</w:t>
+      </w:r>
+    </w:p>
+    <w:p>
+      <w:pPr>
+        <w:rPr>
+          <w:lang w:val="en-GB"/>
+        </w:rPr>
+      </w:pPr>
+      <w:r>
+        <w:rPr>
+          <w:lang w:val="en-GB"/>
+        </w:rPr>
+        <w:t xml:space="preserve">Based on what you see in the </w:t>
+      </w:r>
+      <w:r>
+        <w:rPr>
+          <w:b/>
+          <w:lang w:val="en-GB"/>
+        </w:rPr>
+        <w:t>Peak Area - Replicate Comparison</w:t>
+      </w:r>
+      <w:r>
+        <w:rPr>
+          <w:lang w:val="en-GB"/>
+        </w:rPr>
+        <w:t xml:space="preserve"> plot, does this protein appear to be differentially regulated? Recall that the expected fold-change ratio between A:B is 4:1 for E. coli.</w:t>
+      </w:r>
+    </w:p>
+    <w:p>
+      <w:pPr>
+        <w:pStyle w:val="ListParagraph"/>
+        <w:numPr>
+          <w:ilvl w:val="0"/>
+          <w:numId w:val="7"/>
+        </w:numPr>
+      </w:pPr>
+      <w:r>
+        <w:t xml:space="preserve">Select the peptide </w:t>
+      </w:r>
+      <w:bookmarkStart w:id="2" w:name="OLE_LINK3"/>
+      <w:bookmarkStart w:id="3" w:name="OLE_LINK4"/>
+      <w:r>
+        <w:rPr>
+          <w:bCs/>
+        </w:rPr>
+        <w:t>LPQVEGTGGDVQPSQDLVR</w:t>
+      </w:r>
       <w:bookmarkEnd w:id="2"/>
-      <w:r>
-        <w:t>”.</w:t>
-      </w:r>
-    </w:p>
-    <w:p>
-      <w:pPr>
-        <w:rPr>
-          <w:lang w:val="en-GB"/>
-        </w:rPr>
-      </w:pPr>
-      <w:r>
-        <w:rPr>
-          <w:lang w:val="en-GB"/>
-        </w:rPr>
-        <w:t>You should see all of the peptides for this protein shown on the various plots (chromatogram, peak areas, and retention time replicate graphs). The screenshot above is an example of when one protein is selected and all of the peptides for this protein are summarized in each of these views (except library match window where nothing is shown).</w:t>
-      </w:r>
-    </w:p>
-    <w:p>
-      <w:pPr>
-        <w:rPr>
-          <w:lang w:val="en-GB"/>
-        </w:rPr>
-      </w:pPr>
-      <w:r>
-        <w:rPr>
-          <w:lang w:val="en-GB"/>
-        </w:rPr>
-        <w:t xml:space="preserve">Based on what you see in the </w:t>
-      </w:r>
-      <w:r>
-        <w:rPr>
-          <w:b/>
-          <w:lang w:val="en-GB"/>
-        </w:rPr>
-        <w:t>Peak Area - Replicate Comparison</w:t>
-      </w:r>
-      <w:r>
-        <w:rPr>
-          <w:lang w:val="en-GB"/>
-        </w:rPr>
-        <w:t xml:space="preserve"> plot, does this protein appear to be differentially regulated? Recall that the expected fold-change ratio between A:B is 4:1 for E. coli.</w:t>
-      </w:r>
-    </w:p>
-    <w:p>
-      <w:pPr>
-        <w:pStyle w:val="ListParagraph"/>
-        <w:numPr>
-          <w:ilvl w:val="0"/>
-          <w:numId w:val="7"/>
-        </w:numPr>
-      </w:pPr>
-      <w:r>
-        <w:t xml:space="preserve">Select the peptide </w:t>
-      </w:r>
-      <w:bookmarkStart w:id="3" w:name="OLE_LINK3"/>
-      <w:bookmarkStart w:id="4" w:name="OLE_LINK4"/>
-      <w:r>
-        <w:rPr>
-          <w:bCs/>
-        </w:rPr>
-        <w:t>LPQVEGTGGDVQPSQDLVR</w:t>
-      </w:r>
       <w:bookmarkEnd w:id="3"/>
-      <w:bookmarkEnd w:id="4"/>
       <w:r>
         <w:t xml:space="preserve"> in this protein.</w:t>
       </w:r>
@@ -4098,6 +4118,7 @@
         <w:keepNext/>
       </w:pPr>
       <w:r>
+        <w:lastRenderedPageBreak/>
         <w:t>You get specific information for this peptide in all of the views, as shown below:</w:t>
       </w:r>
     </w:p>
@@ -4274,6 +4295,7 @@
         <w:rPr>
           <w:noProof/>
         </w:rPr>
+        <w:lastRenderedPageBreak/>
         <w:drawing>
           <wp:inline distT="0" distB="0" distL="0" distR="0" wp14:anchorId="5ED40815" wp14:editId="4541A08F">
             <wp:extent cx="4324350" cy="3848100"/>
@@ -4412,6 +4434,7 @@
         <w:spacing w:before="240" w:after="240"/>
       </w:pPr>
       <w:r>
+        <w:lastRenderedPageBreak/>
         <w:t xml:space="preserve">Click the black spectrum button in the </w:t>
       </w:r>
       <w:r>
@@ -4509,6 +4532,7 @@
         <w:rPr>
           <w:noProof/>
         </w:rPr>
+        <w:lastRenderedPageBreak/>
         <w:drawing>
           <wp:inline distT="0" distB="0" distL="0" distR="0" wp14:anchorId="0E70B3D0" wp14:editId="14AEF67D">
             <wp:extent cx="5619750" cy="4114800"/>
@@ -4675,6 +4699,7 @@
         <w:rPr>
           <w:noProof/>
         </w:rPr>
+        <w:lastRenderedPageBreak/>
         <w:drawing>
           <wp:inline distT="0" distB="0" distL="0" distR="0" wp14:anchorId="0F7B9979" wp14:editId="13BB7E11">
             <wp:extent cx="5619750" cy="4114800"/>
@@ -4990,12 +5015,13 @@
       </w:r>
     </w:p>
     <w:p>
-      <w:bookmarkStart w:id="5" w:name="_Hlk23864603"/>
-      <w:bookmarkEnd w:id="5"/>
+      <w:bookmarkStart w:id="4" w:name="_Hlk23864603"/>
+      <w:bookmarkEnd w:id="4"/>
       <w:r>
         <w:rPr>
           <w:noProof/>
         </w:rPr>
+        <w:lastRenderedPageBreak/>
         <w:drawing>
           <wp:inline distT="0" distB="0" distL="0" distR="0" wp14:anchorId="187B8581" wp14:editId="55BD6540">
             <wp:extent cx="5619750" cy="4114800"/>
@@ -5088,6 +5114,7 @@
         <w:rPr>
           <w:noProof/>
         </w:rPr>
+        <w:lastRenderedPageBreak/>
         <w:drawing>
           <wp:inline distT="0" distB="0" distL="0" distR="0" wp14:anchorId="2CCA626C" wp14:editId="6B2E8F24">
             <wp:extent cx="5619750" cy="4114800"/>
@@ -5324,6 +5351,7 @@
         </w:rPr>
       </w:pPr>
       <w:r>
+        <w:lastRenderedPageBreak/>
         <w:t xml:space="preserve">For the </w:t>
       </w:r>
       <w:r>
@@ -5688,6 +5716,7 @@
     </w:p>
     <w:p>
       <w:r>
+        <w:lastRenderedPageBreak/>
         <w:t>Inspect the fold changes estimated for some of the peptides in the table keeping in mind which species they are from and the expected ratios (human 1:1, yeast 1:2, E. coli 4:1). Consider the adjusted p values and what you might expect of them.</w:t>
       </w:r>
     </w:p>
@@ -5815,6 +5844,7 @@
         </w:numPr>
       </w:pPr>
       <w:r>
+        <w:lastRenderedPageBreak/>
         <w:t xml:space="preserve">Right-click the </w:t>
       </w:r>
       <w:r>
@@ -6050,6 +6080,7 @@
         <w:keepNext/>
       </w:pPr>
       <w:r>
+        <w:lastRenderedPageBreak/>
         <w:t xml:space="preserve">Which should leave the </w:t>
       </w:r>
       <w:r>
@@ -6211,6 +6242,7 @@
         </w:numPr>
       </w:pPr>
       <w:r>
+        <w:lastRenderedPageBreak/>
         <w:t xml:space="preserve">Click the </w:t>
       </w:r>
       <w:r>
@@ -6641,7 +6673,14 @@
         <w:rPr>
           <w:lang w:val="en-GB"/>
         </w:rPr>
-        <w:t xml:space="preserve"> that there are just 9 bars and not the 10 you might have been expecting. This is because the current settings give Skyline no way to deal with missing values (due to 0.01 q value cut-off) other than dropping targets without consistent enough measurement to support a T-test. To fix this, do the following:</w:t>
+        <w:t xml:space="preserve"> that there are just 9 bars and not the 10 you might have been expecting. This is because the current settings give Skyline no way to deal with missing values (due to 0.01 q value cut-off) other than </w:t>
+      </w:r>
+      <w:r>
+        <w:rPr>
+          <w:lang w:val="en-GB"/>
+        </w:rPr>
+        <w:lastRenderedPageBreak/>
+        <w:t>dropping targets without consistent enough measurement to support a T-test. To fix this, do the following:</w:t>
       </w:r>
     </w:p>
     <w:p>
@@ -6883,6 +6922,7 @@
         <w:rPr>
           <w:lang w:val="en-GB"/>
         </w:rPr>
+        <w:lastRenderedPageBreak/>
         <w:t xml:space="preserve">On the </w:t>
       </w:r>
       <w:r>
@@ -7057,7 +7097,7 @@
 </file>
 
 <file path=word/endnotes.xml><?xml version="1.0" encoding="utf-8"?>
-<w:endnotes xmlns:wpc="http://schemas.microsoft.com/office/word/2010/wordprocessingCanvas" xmlns:cx="http://schemas.microsoft.com/office/drawing/2014/chartex" xmlns:mc="http://schemas.openxmlformats.org/markup-compatibility/2006" xmlns:o="urn:schemas-microsoft-com:office:office" xmlns:r="http://schemas.openxmlformats.org/officeDocument/2006/relationships" xmlns:m="http://schemas.openxmlformats.org/officeDocument/2006/math" xmlns:v="urn:schemas-microsoft-com:vml" xmlns:wp14="http://schemas.microsoft.com/office/word/2010/wordprocessingDrawing" xmlns:wp="http://schemas.openxmlformats.org/drawingml/2006/wordprocessingDrawing" xmlns:w10="urn:schemas-microsoft-com:office:word" xmlns:w="http://schemas.openxmlformats.org/wordprocessingml/2006/main" xmlns:w14="http://schemas.microsoft.com/office/word/2010/wordml" xmlns:w15="http://schemas.microsoft.com/office/word/2012/wordml" xmlns:w16se="http://schemas.microsoft.com/office/word/2015/wordml/symex" xmlns:wpg="http://schemas.microsoft.com/office/word/2010/wordprocessingGroup" xmlns:wpi="http://schemas.microsoft.com/office/word/2010/wordprocessingInk" xmlns:wne="http://schemas.microsoft.com/office/word/2006/wordml" xmlns:wps="http://schemas.microsoft.com/office/word/2010/wordprocessingShape" mc:Ignorable="w14 w15 w16se wp14">
+<w:endnotes xmlns:wpc="http://schemas.microsoft.com/office/word/2010/wordprocessingCanvas" xmlns:cx="http://schemas.microsoft.com/office/drawing/2014/chartex" xmlns:cx1="http://schemas.microsoft.com/office/drawing/2015/9/8/chartex" xmlns:cx2="http://schemas.microsoft.com/office/drawing/2015/10/21/chartex" xmlns:cx3="http://schemas.microsoft.com/office/drawing/2016/5/9/chartex" xmlns:cx4="http://schemas.microsoft.com/office/drawing/2016/5/10/chartex" xmlns:cx5="http://schemas.microsoft.com/office/drawing/2016/5/11/chartex" xmlns:cx6="http://schemas.microsoft.com/office/drawing/2016/5/12/chartex" xmlns:cx7="http://schemas.microsoft.com/office/drawing/2016/5/13/chartex" xmlns:cx8="http://schemas.microsoft.com/office/drawing/2016/5/14/chartex" xmlns:mc="http://schemas.openxmlformats.org/markup-compatibility/2006" xmlns:aink="http://schemas.microsoft.com/office/drawing/2016/ink" xmlns:am3d="http://schemas.microsoft.com/office/drawing/2017/model3d" xmlns:o="urn:schemas-microsoft-com:office:office" xmlns:r="http://schemas.openxmlformats.org/officeDocument/2006/relationships" xmlns:m="http://schemas.openxmlformats.org/officeDocument/2006/math" xmlns:v="urn:schemas-microsoft-com:vml" xmlns:wp14="http://schemas.microsoft.com/office/word/2010/wordprocessingDrawing" xmlns:wp="http://schemas.openxmlformats.org/drawingml/2006/wordprocessingDrawing" xmlns:w10="urn:schemas-microsoft-com:office:word" xmlns:w="http://schemas.openxmlformats.org/wordprocessingml/2006/main" xmlns:w14="http://schemas.microsoft.com/office/word/2010/wordml" xmlns:w15="http://schemas.microsoft.com/office/word/2012/wordml" xmlns:w16cex="http://schemas.microsoft.com/office/word/2018/wordml/cex" xmlns:w16cid="http://schemas.microsoft.com/office/word/2016/wordml/cid" xmlns:w16="http://schemas.microsoft.com/office/word/2018/wordml" xmlns:w16sdtdh="http://schemas.microsoft.com/office/word/2020/wordml/sdtdatahash" xmlns:w16se="http://schemas.microsoft.com/office/word/2015/wordml/symex" xmlns:wpg="http://schemas.microsoft.com/office/word/2010/wordprocessingGroup" xmlns:wpi="http://schemas.microsoft.com/office/word/2010/wordprocessingInk" xmlns:wne="http://schemas.microsoft.com/office/word/2006/wordml" xmlns:wps="http://schemas.microsoft.com/office/word/2010/wordprocessingShape" mc:Ignorable="w14 w15 w16se w16cid w16 w16cex w16sdtdh wp14">
   <w:endnote w:type="separator" w:id="-1">
     <w:p>
       <w:pPr>
@@ -7082,7 +7122,7 @@
 </file>
 
 <file path=word/footer1.xml><?xml version="1.0" encoding="utf-8"?>
-<w:ftr xmlns:wpc="http://schemas.microsoft.com/office/word/2010/wordprocessingCanvas" xmlns:cx="http://schemas.microsoft.com/office/drawing/2014/chartex" xmlns:mc="http://schemas.openxmlformats.org/markup-compatibility/2006" xmlns:o="urn:schemas-microsoft-com:office:office" xmlns:r="http://schemas.openxmlformats.org/officeDocument/2006/relationships" xmlns:m="http://schemas.openxmlformats.org/officeDocument/2006/math" xmlns:v="urn:schemas-microsoft-com:vml" xmlns:wp14="http://schemas.microsoft.com/office/word/2010/wordprocessingDrawing" xmlns:wp="http://schemas.openxmlformats.org/drawingml/2006/wordprocessingDrawing" xmlns:w10="urn:schemas-microsoft-com:office:word" xmlns:w="http://schemas.openxmlformats.org/wordprocessingml/2006/main" xmlns:w14="http://schemas.microsoft.com/office/word/2010/wordml" xmlns:w15="http://schemas.microsoft.com/office/word/2012/wordml" xmlns:w16se="http://schemas.microsoft.com/office/word/2015/wordml/symex" xmlns:wpg="http://schemas.microsoft.com/office/word/2010/wordprocessingGroup" xmlns:wpi="http://schemas.microsoft.com/office/word/2010/wordprocessingInk" xmlns:wne="http://schemas.microsoft.com/office/word/2006/wordml" xmlns:wps="http://schemas.microsoft.com/office/word/2010/wordprocessingShape" mc:Ignorable="w14 w15 w16se wp14">
+<w:ftr xmlns:wpc="http://schemas.microsoft.com/office/word/2010/wordprocessingCanvas" xmlns:cx="http://schemas.microsoft.com/office/drawing/2014/chartex" xmlns:cx1="http://schemas.microsoft.com/office/drawing/2015/9/8/chartex" xmlns:cx2="http://schemas.microsoft.com/office/drawing/2015/10/21/chartex" xmlns:cx3="http://schemas.microsoft.com/office/drawing/2016/5/9/chartex" xmlns:cx4="http://schemas.microsoft.com/office/drawing/2016/5/10/chartex" xmlns:cx5="http://schemas.microsoft.com/office/drawing/2016/5/11/chartex" xmlns:cx6="http://schemas.microsoft.com/office/drawing/2016/5/12/chartex" xmlns:cx7="http://schemas.microsoft.com/office/drawing/2016/5/13/chartex" xmlns:cx8="http://schemas.microsoft.com/office/drawing/2016/5/14/chartex" xmlns:mc="http://schemas.openxmlformats.org/markup-compatibility/2006" xmlns:aink="http://schemas.microsoft.com/office/drawing/2016/ink" xmlns:am3d="http://schemas.microsoft.com/office/drawing/2017/model3d" xmlns:o="urn:schemas-microsoft-com:office:office" xmlns:r="http://schemas.openxmlformats.org/officeDocument/2006/relationships" xmlns:m="http://schemas.openxmlformats.org/officeDocument/2006/math" xmlns:v="urn:schemas-microsoft-com:vml" xmlns:wp14="http://schemas.microsoft.com/office/word/2010/wordprocessingDrawing" xmlns:wp="http://schemas.openxmlformats.org/drawingml/2006/wordprocessingDrawing" xmlns:w10="urn:schemas-microsoft-com:office:word" xmlns:w="http://schemas.openxmlformats.org/wordprocessingml/2006/main" xmlns:w14="http://schemas.microsoft.com/office/word/2010/wordml" xmlns:w15="http://schemas.microsoft.com/office/word/2012/wordml" xmlns:w16cex="http://schemas.microsoft.com/office/word/2018/wordml/cex" xmlns:w16cid="http://schemas.microsoft.com/office/word/2016/wordml/cid" xmlns:w16="http://schemas.microsoft.com/office/word/2018/wordml" xmlns:w16sdtdh="http://schemas.microsoft.com/office/word/2020/wordml/sdtdatahash" xmlns:w16se="http://schemas.microsoft.com/office/word/2015/wordml/symex" xmlns:wpg="http://schemas.microsoft.com/office/word/2010/wordprocessingGroup" xmlns:wpi="http://schemas.microsoft.com/office/word/2010/wordprocessingInk" xmlns:wne="http://schemas.microsoft.com/office/word/2006/wordml" xmlns:wps="http://schemas.microsoft.com/office/word/2010/wordprocessingShape" mc:Ignorable="w14 w15 w16se w16cid w16 w16cex w16sdtdh wp14">
   <w:p>
     <w:pPr>
       <w:pStyle w:val="Footer"/>
@@ -7092,7 +7132,7 @@
         <w:noProof/>
       </w:rPr>
       <w:pict w14:anchorId="19FAF972">
-        <v:rect id="Frame1" o:spid="_x0000_s2049" style="position:absolute;margin-left:0;margin-top:.05pt;width:12.35pt;height:12.6pt;z-index:-251658752;visibility:visible;mso-wrap-style:square;mso-wrap-distance-left:0;mso-wrap-distance-top:0;mso-wrap-distance-right:0;mso-wrap-distance-bottom:0;mso-position-horizontal:center;mso-position-horizontal-relative:margin;mso-position-vertical:absolute;mso-position-vertical-relative:text;v-text-anchor:top" o:gfxdata="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" filled="f" stroked="f">
+        <v:rect id="Frame1" o:spid="_x0000_s1025" style="position:absolute;margin-left:0;margin-top:.05pt;width:12.35pt;height:12.6pt;z-index:-251658752;visibility:visible;mso-wrap-style:square;mso-wrap-distance-left:0;mso-wrap-distance-top:0;mso-wrap-distance-right:0;mso-wrap-distance-bottom:0;mso-position-horizontal:center;mso-position-horizontal-relative:margin;mso-position-vertical:absolute;mso-position-vertical-relative:text;v-text-anchor:top" o:gfxdata="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" filled="f" stroked="f">
           <v:textbox style="mso-fit-shape-to-text:t" inset="0,0,0,0">
             <w:txbxContent>
               <w:p>
@@ -7147,7 +7187,7 @@
 </file>
 
 <file path=word/footnotes.xml><?xml version="1.0" encoding="utf-8"?>
-<w:footnotes xmlns:wpc="http://schemas.microsoft.com/office/word/2010/wordprocessingCanvas" xmlns:cx="http://schemas.microsoft.com/office/drawing/2014/chartex" xmlns:mc="http://schemas.openxmlformats.org/markup-compatibility/2006" xmlns:o="urn:schemas-microsoft-com:office:office" xmlns:r="http://schemas.openxmlformats.org/officeDocument/2006/relationships" xmlns:m="http://schemas.openxmlformats.org/officeDocument/2006/math" xmlns:v="urn:schemas-microsoft-com:vml" xmlns:wp14="http://schemas.microsoft.com/office/word/2010/wordprocessingDrawing" xmlns:wp="http://schemas.openxmlformats.org/drawingml/2006/wordprocessingDrawing" xmlns:w10="urn:schemas-microsoft-com:office:word" xmlns:w="http://schemas.openxmlformats.org/wordprocessingml/2006/main" xmlns:w14="http://schemas.microsoft.com/office/word/2010/wordml" xmlns:w15="http://schemas.microsoft.com/office/word/2012/wordml" xmlns:w16se="http://schemas.microsoft.com/office/word/2015/wordml/symex" xmlns:wpg="http://schemas.microsoft.com/office/word/2010/wordprocessingGroup" xmlns:wpi="http://schemas.microsoft.com/office/word/2010/wordprocessingInk" xmlns:wne="http://schemas.microsoft.com/office/word/2006/wordml" xmlns:wps="http://schemas.microsoft.com/office/word/2010/wordprocessingShape" mc:Ignorable="w14 w15 w16se wp14">
+<w:footnotes xmlns:wpc="http://schemas.microsoft.com/office/word/2010/wordprocessingCanvas" xmlns:cx="http://schemas.microsoft.com/office/drawing/2014/chartex" xmlns:cx1="http://schemas.microsoft.com/office/drawing/2015/9/8/chartex" xmlns:cx2="http://schemas.microsoft.com/office/drawing/2015/10/21/chartex" xmlns:cx3="http://schemas.microsoft.com/office/drawing/2016/5/9/chartex" xmlns:cx4="http://schemas.microsoft.com/office/drawing/2016/5/10/chartex" xmlns:cx5="http://schemas.microsoft.com/office/drawing/2016/5/11/chartex" xmlns:cx6="http://schemas.microsoft.com/office/drawing/2016/5/12/chartex" xmlns:cx7="http://schemas.microsoft.com/office/drawing/2016/5/13/chartex" xmlns:cx8="http://schemas.microsoft.com/office/drawing/2016/5/14/chartex" xmlns:mc="http://schemas.openxmlformats.org/markup-compatibility/2006" xmlns:aink="http://schemas.microsoft.com/office/drawing/2016/ink" xmlns:am3d="http://schemas.microsoft.com/office/drawing/2017/model3d" xmlns:o="urn:schemas-microsoft-com:office:office" xmlns:r="http://schemas.openxmlformats.org/officeDocument/2006/relationships" xmlns:m="http://schemas.openxmlformats.org/officeDocument/2006/math" xmlns:v="urn:schemas-microsoft-com:vml" xmlns:wp14="http://schemas.microsoft.com/office/word/2010/wordprocessingDrawing" xmlns:wp="http://schemas.openxmlformats.org/drawingml/2006/wordprocessingDrawing" xmlns:w10="urn:schemas-microsoft-com:office:word" xmlns:w="http://schemas.openxmlformats.org/wordprocessingml/2006/main" xmlns:w14="http://schemas.microsoft.com/office/word/2010/wordml" xmlns:w15="http://schemas.microsoft.com/office/word/2012/wordml" xmlns:w16cex="http://schemas.microsoft.com/office/word/2018/wordml/cex" xmlns:w16cid="http://schemas.microsoft.com/office/word/2016/wordml/cid" xmlns:w16="http://schemas.microsoft.com/office/word/2018/wordml" xmlns:w16sdtdh="http://schemas.microsoft.com/office/word/2020/wordml/sdtdatahash" xmlns:w16se="http://schemas.microsoft.com/office/word/2015/wordml/symex" xmlns:wpg="http://schemas.microsoft.com/office/word/2010/wordprocessingGroup" xmlns:wpi="http://schemas.microsoft.com/office/word/2010/wordprocessingInk" xmlns:wne="http://schemas.microsoft.com/office/word/2006/wordml" xmlns:wps="http://schemas.microsoft.com/office/word/2010/wordprocessingShape" mc:Ignorable="w14 w15 w16se w16cid w16 w16cex w16sdtdh wp14">
   <w:footnote w:type="separator" w:id="-1">
     <w:p>
       <w:pPr>
@@ -7172,7 +7212,7 @@
 </file>
 
 <file path=word/numbering.xml><?xml version="1.0" encoding="utf-8"?>
-<w:numbering xmlns:wpc="http://schemas.microsoft.com/office/word/2010/wordprocessingCanvas" xmlns:cx="http://schemas.microsoft.com/office/drawing/2014/chartex" xmlns:mc="http://schemas.openxmlformats.org/markup-compatibility/2006" xmlns:o="urn:schemas-microsoft-com:office:office" xmlns:r="http://schemas.openxmlformats.org/officeDocument/2006/relationships" xmlns:m="http://schemas.openxmlformats.org/officeDocument/2006/math" xmlns:v="urn:schemas-microsoft-com:vml" xmlns:wp14="http://schemas.microsoft.com/office/word/2010/wordprocessingDrawing" xmlns:wp="http://schemas.openxmlformats.org/drawingml/2006/wordprocessingDrawing" xmlns:w10="urn:schemas-microsoft-com:office:word" xmlns:w="http://schemas.openxmlformats.org/wordprocessingml/2006/main" xmlns:w14="http://schemas.microsoft.com/office/word/2010/wordml" xmlns:w15="http://schemas.microsoft.com/office/word/2012/wordml" xmlns:w16se="http://schemas.microsoft.com/office/word/2015/wordml/symex" xmlns:wpg="http://schemas.microsoft.com/office/word/2010/wordprocessingGroup" xmlns:wpi="http://schemas.microsoft.com/office/word/2010/wordprocessingInk" xmlns:wne="http://schemas.microsoft.com/office/word/2006/wordml" xmlns:wps="http://schemas.microsoft.com/office/word/2010/wordprocessingShape" mc:Ignorable="w14 w15 w16se wp14">
+<w:numbering xmlns:wpc="http://schemas.microsoft.com/office/word/2010/wordprocessingCanvas" xmlns:cx="http://schemas.microsoft.com/office/drawing/2014/chartex" xmlns:cx1="http://schemas.microsoft.com/office/drawing/2015/9/8/chartex" xmlns:cx2="http://schemas.microsoft.com/office/drawing/2015/10/21/chartex" xmlns:cx3="http://schemas.microsoft.com/office/drawing/2016/5/9/chartex" xmlns:cx4="http://schemas.microsoft.com/office/drawing/2016/5/10/chartex" xmlns:cx5="http://schemas.microsoft.com/office/drawing/2016/5/11/chartex" xmlns:cx6="http://schemas.microsoft.com/office/drawing/2016/5/12/chartex" xmlns:cx7="http://schemas.microsoft.com/office/drawing/2016/5/13/chartex" xmlns:cx8="http://schemas.microsoft.com/office/drawing/2016/5/14/chartex" xmlns:mc="http://schemas.openxmlformats.org/markup-compatibility/2006" xmlns:aink="http://schemas.microsoft.com/office/drawing/2016/ink" xmlns:am3d="http://schemas.microsoft.com/office/drawing/2017/model3d" xmlns:o="urn:schemas-microsoft-com:office:office" xmlns:r="http://schemas.openxmlformats.org/officeDocument/2006/relationships" xmlns:m="http://schemas.openxmlformats.org/officeDocument/2006/math" xmlns:v="urn:schemas-microsoft-com:vml" xmlns:wp14="http://schemas.microsoft.com/office/word/2010/wordprocessingDrawing" xmlns:wp="http://schemas.openxmlformats.org/drawingml/2006/wordprocessingDrawing" xmlns:w10="urn:schemas-microsoft-com:office:word" xmlns:w="http://schemas.openxmlformats.org/wordprocessingml/2006/main" xmlns:w14="http://schemas.microsoft.com/office/word/2010/wordml" xmlns:w15="http://schemas.microsoft.com/office/word/2012/wordml" xmlns:w16cex="http://schemas.microsoft.com/office/word/2018/wordml/cex" xmlns:w16cid="http://schemas.microsoft.com/office/word/2016/wordml/cid" xmlns:w16="http://schemas.microsoft.com/office/word/2018/wordml" xmlns:w16sdtdh="http://schemas.microsoft.com/office/word/2020/wordml/sdtdatahash" xmlns:w16se="http://schemas.microsoft.com/office/word/2015/wordml/symex" xmlns:wpg="http://schemas.microsoft.com/office/word/2010/wordprocessingGroup" xmlns:wpi="http://schemas.microsoft.com/office/word/2010/wordprocessingInk" xmlns:wne="http://schemas.microsoft.com/office/word/2006/wordml" xmlns:wps="http://schemas.microsoft.com/office/word/2010/wordprocessingShape" mc:Ignorable="w14 w15 w16se w16cid w16 w16cex w16sdtdh wp14">
   <w:abstractNum w:abstractNumId="0" w15:restartNumberingAfterBreak="0">
     <w:nsid w:val="0158351F"/>
     <w:multiLevelType w:val="multilevel"/>
@@ -9982,86 +10022,86 @@
       </w:rPr>
     </w:lvl>
   </w:abstractNum>
-  <w:num w:numId="1">
+  <w:num w:numId="1" w16cid:durableId="1693416657">
     <w:abstractNumId w:val="11"/>
   </w:num>
-  <w:num w:numId="2">
+  <w:num w:numId="2" w16cid:durableId="615260540">
     <w:abstractNumId w:val="5"/>
   </w:num>
-  <w:num w:numId="3">
+  <w:num w:numId="3" w16cid:durableId="145443105">
     <w:abstractNumId w:val="12"/>
   </w:num>
-  <w:num w:numId="4">
+  <w:num w:numId="4" w16cid:durableId="1095328047">
     <w:abstractNumId w:val="21"/>
   </w:num>
-  <w:num w:numId="5">
+  <w:num w:numId="5" w16cid:durableId="1289703073">
     <w:abstractNumId w:val="2"/>
   </w:num>
-  <w:num w:numId="6">
+  <w:num w:numId="6" w16cid:durableId="155927428">
     <w:abstractNumId w:val="13"/>
   </w:num>
-  <w:num w:numId="7">
+  <w:num w:numId="7" w16cid:durableId="59447743">
     <w:abstractNumId w:val="10"/>
   </w:num>
-  <w:num w:numId="8">
+  <w:num w:numId="8" w16cid:durableId="528839873">
     <w:abstractNumId w:val="9"/>
   </w:num>
-  <w:num w:numId="9">
+  <w:num w:numId="9" w16cid:durableId="123892799">
     <w:abstractNumId w:val="23"/>
   </w:num>
-  <w:num w:numId="10">
+  <w:num w:numId="10" w16cid:durableId="422068761">
     <w:abstractNumId w:val="0"/>
   </w:num>
-  <w:num w:numId="11">
+  <w:num w:numId="11" w16cid:durableId="30233917">
     <w:abstractNumId w:val="14"/>
   </w:num>
-  <w:num w:numId="12">
+  <w:num w:numId="12" w16cid:durableId="1321153460">
     <w:abstractNumId w:val="22"/>
   </w:num>
-  <w:num w:numId="13">
+  <w:num w:numId="13" w16cid:durableId="706487418">
     <w:abstractNumId w:val="4"/>
   </w:num>
-  <w:num w:numId="14">
+  <w:num w:numId="14" w16cid:durableId="83890158">
     <w:abstractNumId w:val="7"/>
   </w:num>
-  <w:num w:numId="15">
+  <w:num w:numId="15" w16cid:durableId="1048141518">
     <w:abstractNumId w:val="8"/>
   </w:num>
-  <w:num w:numId="16">
+  <w:num w:numId="16" w16cid:durableId="400566172">
     <w:abstractNumId w:val="6"/>
   </w:num>
-  <w:num w:numId="17">
+  <w:num w:numId="17" w16cid:durableId="557056534">
     <w:abstractNumId w:val="15"/>
   </w:num>
-  <w:num w:numId="18">
+  <w:num w:numId="18" w16cid:durableId="1736125638">
     <w:abstractNumId w:val="17"/>
   </w:num>
-  <w:num w:numId="19">
+  <w:num w:numId="19" w16cid:durableId="1313295069">
     <w:abstractNumId w:val="3"/>
   </w:num>
-  <w:num w:numId="20">
+  <w:num w:numId="20" w16cid:durableId="1592737617">
     <w:abstractNumId w:val="20"/>
   </w:num>
-  <w:num w:numId="21">
+  <w:num w:numId="21" w16cid:durableId="1014184629">
     <w:abstractNumId w:val="16"/>
   </w:num>
-  <w:num w:numId="22">
+  <w:num w:numId="22" w16cid:durableId="749471249">
     <w:abstractNumId w:val="24"/>
   </w:num>
-  <w:num w:numId="23">
+  <w:num w:numId="23" w16cid:durableId="1137143747">
     <w:abstractNumId w:val="19"/>
   </w:num>
-  <w:num w:numId="24">
+  <w:num w:numId="24" w16cid:durableId="69425377">
     <w:abstractNumId w:val="1"/>
   </w:num>
-  <w:num w:numId="25">
+  <w:num w:numId="25" w16cid:durableId="916092484">
     <w:abstractNumId w:val="18"/>
   </w:num>
 </w:numbering>
 </file>
 
 <file path=word/styles.xml><?xml version="1.0" encoding="utf-8"?>
-<w:styles xmlns:mc="http://schemas.openxmlformats.org/markup-compatibility/2006" xmlns:r="http://schemas.openxmlformats.org/officeDocument/2006/relationships" xmlns:w="http://schemas.openxmlformats.org/wordprocessingml/2006/main" xmlns:w14="http://schemas.microsoft.com/office/word/2010/wordml" xmlns:w15="http://schemas.microsoft.com/office/word/2012/wordml" xmlns:w16se="http://schemas.microsoft.com/office/word/2015/wordml/symex" mc:Ignorable="w14 w15 w16se">
+<w:styles xmlns:mc="http://schemas.openxmlformats.org/markup-compatibility/2006" xmlns:r="http://schemas.openxmlformats.org/officeDocument/2006/relationships" xmlns:w="http://schemas.openxmlformats.org/wordprocessingml/2006/main" xmlns:w14="http://schemas.microsoft.com/office/word/2010/wordml" xmlns:w15="http://schemas.microsoft.com/office/word/2012/wordml" xmlns:w16cex="http://schemas.microsoft.com/office/word/2018/wordml/cex" xmlns:w16cid="http://schemas.microsoft.com/office/word/2016/wordml/cid" xmlns:w16="http://schemas.microsoft.com/office/word/2018/wordml" xmlns:w16sdtdh="http://schemas.microsoft.com/office/word/2020/wordml/sdtdatahash" xmlns:w16se="http://schemas.microsoft.com/office/word/2015/wordml/symex" mc:Ignorable="w14 w15 w16se w16cid w16 w16cex w16sdtdh">
   <w:docDefaults>
     <w:rPrDefault>
       <w:rPr>
@@ -10072,7 +10112,7 @@
     </w:rPrDefault>
     <w:pPrDefault/>
   </w:docDefaults>
-  <w:latentStyles w:defLockedState="0" w:defUIPriority="99" w:defSemiHidden="0" w:defUnhideWhenUsed="0" w:defQFormat="0" w:count="371">
+  <w:latentStyles w:defLockedState="0" w:defUIPriority="99" w:defSemiHidden="0" w:defUnhideWhenUsed="0" w:defQFormat="0" w:count="376">
     <w:lsdException w:name="Normal" w:uiPriority="0" w:qFormat="1"/>
     <w:lsdException w:name="heading 1" w:uiPriority="9" w:qFormat="1"/>
     <w:lsdException w:name="heading 2" w:semiHidden="1" w:uiPriority="9" w:unhideWhenUsed="1" w:qFormat="1"/>
@@ -10435,6 +10475,11 @@
     <w:lsdException w:name="List Table 5 Dark Accent 6" w:uiPriority="50"/>
     <w:lsdException w:name="List Table 6 Colorful Accent 6" w:uiPriority="51"/>
     <w:lsdException w:name="List Table 7 Colorful Accent 6" w:uiPriority="52"/>
+    <w:lsdException w:name="Mention" w:semiHidden="1" w:unhideWhenUsed="1"/>
+    <w:lsdException w:name="Smart Hyperlink" w:semiHidden="1" w:unhideWhenUsed="1"/>
+    <w:lsdException w:name="Hashtag" w:semiHidden="1" w:unhideWhenUsed="1"/>
+    <w:lsdException w:name="Unresolved Mention" w:semiHidden="1" w:unhideWhenUsed="1"/>
+    <w:lsdException w:name="Smart Link" w:semiHidden="1" w:unhideWhenUsed="1"/>
   </w:latentStyles>
   <w:style w:type="paragraph" w:default="1" w:styleId="Normal">
     <w:name w:val="Normal"/>

</xml_diff>

<commit_message>
Skyline (23.1): Update DIA/SWATH tutorial docx files with protein grouping UI
</commit_message>
<xml_diff>
--- a/pwiz_tools/Skyline/Documentation/Tutorials/Skyline DIA PASEF.docx
+++ b/pwiz_tools/Skyline/Documentation/Tutorials/Skyline DIA PASEF.docx
@@ -1,6 +1,6 @@
 
 <file path=word/document.xml><?xml version="1.0" encoding="utf-8"?>
-<w:document xmlns:wpc="http://schemas.microsoft.com/office/word/2010/wordprocessingCanvas" xmlns:cx="http://schemas.microsoft.com/office/drawing/2014/chartex" xmlns:cx1="http://schemas.microsoft.com/office/drawing/2015/9/8/chartex" xmlns:cx2="http://schemas.microsoft.com/office/drawing/2015/10/21/chartex" xmlns:cx3="http://schemas.microsoft.com/office/drawing/2016/5/9/chartex" xmlns:cx4="http://schemas.microsoft.com/office/drawing/2016/5/10/chartex" xmlns:cx5="http://schemas.microsoft.com/office/drawing/2016/5/11/chartex" xmlns:cx6="http://schemas.microsoft.com/office/drawing/2016/5/12/chartex" xmlns:cx7="http://schemas.microsoft.com/office/drawing/2016/5/13/chartex" xmlns:cx8="http://schemas.microsoft.com/office/drawing/2016/5/14/chartex" xmlns:mc="http://schemas.openxmlformats.org/markup-compatibility/2006" xmlns:aink="http://schemas.microsoft.com/office/drawing/2016/ink" xmlns:am3d="http://schemas.microsoft.com/office/drawing/2017/model3d" xmlns:o="urn:schemas-microsoft-com:office:office" xmlns:r="http://schemas.openxmlformats.org/officeDocument/2006/relationships" xmlns:m="http://schemas.openxmlformats.org/officeDocument/2006/math" xmlns:v="urn:schemas-microsoft-com:vml" xmlns:wp14="http://schemas.microsoft.com/office/word/2010/wordprocessingDrawing" xmlns:wp="http://schemas.openxmlformats.org/drawingml/2006/wordprocessingDrawing" xmlns:w10="urn:schemas-microsoft-com:office:word" xmlns:w="http://schemas.openxmlformats.org/wordprocessingml/2006/main" xmlns:w14="http://schemas.microsoft.com/office/word/2010/wordml" xmlns:w15="http://schemas.microsoft.com/office/word/2012/wordml" xmlns:w16cex="http://schemas.microsoft.com/office/word/2018/wordml/cex" xmlns:w16cid="http://schemas.microsoft.com/office/word/2016/wordml/cid" xmlns:w16="http://schemas.microsoft.com/office/word/2018/wordml" xmlns:w16sdtdh="http://schemas.microsoft.com/office/word/2020/wordml/sdtdatahash" xmlns:w16se="http://schemas.microsoft.com/office/word/2015/wordml/symex" xmlns:wpg="http://schemas.microsoft.com/office/word/2010/wordprocessingGroup" xmlns:wpi="http://schemas.microsoft.com/office/word/2010/wordprocessingInk" xmlns:wne="http://schemas.microsoft.com/office/word/2006/wordml" xmlns:wps="http://schemas.microsoft.com/office/word/2010/wordprocessingShape" mc:Ignorable="w14 w15 w16se w16cid w16 w16cex w16sdtdh wp14">
+<w:document xmlns:wpc="http://schemas.microsoft.com/office/word/2010/wordprocessingCanvas" xmlns:cx="http://schemas.microsoft.com/office/drawing/2014/chartex" xmlns:cx1="http://schemas.microsoft.com/office/drawing/2015/9/8/chartex" xmlns:cx2="http://schemas.microsoft.com/office/drawing/2015/10/21/chartex" xmlns:cx3="http://schemas.microsoft.com/office/drawing/2016/5/9/chartex" xmlns:cx4="http://schemas.microsoft.com/office/drawing/2016/5/10/chartex" xmlns:cx5="http://schemas.microsoft.com/office/drawing/2016/5/11/chartex" xmlns:cx6="http://schemas.microsoft.com/office/drawing/2016/5/12/chartex" xmlns:cx7="http://schemas.microsoft.com/office/drawing/2016/5/13/chartex" xmlns:cx8="http://schemas.microsoft.com/office/drawing/2016/5/14/chartex" xmlns:mc="http://schemas.openxmlformats.org/markup-compatibility/2006" xmlns:aink="http://schemas.microsoft.com/office/drawing/2016/ink" xmlns:am3d="http://schemas.microsoft.com/office/drawing/2017/model3d" xmlns:o="urn:schemas-microsoft-com:office:office" xmlns:oel="http://schemas.microsoft.com/office/2019/extlst" xmlns:r="http://schemas.openxmlformats.org/officeDocument/2006/relationships" xmlns:m="http://schemas.openxmlformats.org/officeDocument/2006/math" xmlns:v="urn:schemas-microsoft-com:vml" xmlns:wp14="http://schemas.microsoft.com/office/word/2010/wordprocessingDrawing" xmlns:wp="http://schemas.openxmlformats.org/drawingml/2006/wordprocessingDrawing" xmlns:w10="urn:schemas-microsoft-com:office:word" xmlns:w="http://schemas.openxmlformats.org/wordprocessingml/2006/main" xmlns:w14="http://schemas.microsoft.com/office/word/2010/wordml" xmlns:w15="http://schemas.microsoft.com/office/word/2012/wordml" xmlns:w16cex="http://schemas.microsoft.com/office/word/2018/wordml/cex" xmlns:w16cid="http://schemas.microsoft.com/office/word/2016/wordml/cid" xmlns:w16="http://schemas.microsoft.com/office/word/2018/wordml" xmlns:w16sdtdh="http://schemas.microsoft.com/office/word/2020/wordml/sdtdatahash" xmlns:w16se="http://schemas.microsoft.com/office/word/2015/wordml/symex" xmlns:wpg="http://schemas.microsoft.com/office/word/2010/wordprocessingGroup" xmlns:wpi="http://schemas.microsoft.com/office/word/2010/wordprocessingInk" xmlns:wne="http://schemas.microsoft.com/office/word/2006/wordml" xmlns:wps="http://schemas.microsoft.com/office/word/2010/wordprocessingShape" mc:Ignorable="w14 w15 w16se w16cid w16 w16cex w16sdtdh wp14">
   <w:body>
     <w:p>
       <w:pPr>
@@ -2600,6 +2600,7 @@
         <w:keepNext/>
       </w:pPr>
       <w:r>
+        <w:lastRenderedPageBreak/>
         <w:t>You should be presented with a form describing the targets calculated based on your settings and the FASTA sequence text provided that looks like this:</w:t>
       </w:r>
     </w:p>
@@ -2609,10 +2610,10 @@
           <w:noProof/>
         </w:rPr>
         <w:drawing>
-          <wp:inline distT="0" distB="0" distL="0" distR="0" wp14:anchorId="539A8B95" wp14:editId="6AE9BD00">
-            <wp:extent cx="3962400" cy="2752725"/>
-            <wp:effectExtent l="0" t="0" r="0" b="9525"/>
-            <wp:docPr id="53" name="Picture 53" descr="Graphical user interface, text, application, email&#10;&#10;Description automatically generated"/>
+          <wp:inline distT="0" distB="0" distL="0" distR="0" wp14:anchorId="60AF4F64" wp14:editId="4085A03F">
+            <wp:extent cx="4848225" cy="4362450"/>
+            <wp:effectExtent l="0" t="0" r="9525" b="0"/>
+            <wp:docPr id="1330443278" name="Picture 1" descr="A screenshot of a computer screen&#10;&#10;Description automatically generated"/>
             <wp:cNvGraphicFramePr>
               <a:graphicFrameLocks xmlns:a="http://schemas.openxmlformats.org/drawingml/2006/main" noChangeAspect="1"/>
             </wp:cNvGraphicFramePr>
@@ -2620,7 +2621,7 @@
               <a:graphicData uri="http://schemas.openxmlformats.org/drawingml/2006/picture">
                 <pic:pic xmlns:pic="http://schemas.openxmlformats.org/drawingml/2006/picture">
                   <pic:nvPicPr>
-                    <pic:cNvPr id="53" name="Picture 53" descr="Graphical user interface, text, application, email&#10;&#10;Description automatically generated"/>
+                    <pic:cNvPr id="1330443278" name="Picture 1" descr="A screenshot of a computer screen&#10;&#10;Description automatically generated"/>
                     <pic:cNvPicPr/>
                   </pic:nvPicPr>
                   <pic:blipFill>
@@ -2632,7 +2633,7 @@
                   <pic:spPr>
                     <a:xfrm>
                       <a:off x="0" y="0"/>
-                      <a:ext cx="3962400" cy="2752725"/>
+                      <a:ext cx="4848225" cy="4362450"/>
                     </a:xfrm>
                     <a:prstGeom prst="rect">
                       <a:avLst/>
@@ -2647,66 +2648,134 @@
     </w:p>
     <w:p>
       <w:r>
+        <w:t xml:space="preserve">Notice that with a </w:t>
+      </w:r>
+      <w:r>
+        <w:rPr>
+          <w:b/>
+        </w:rPr>
+        <w:t>Min peptides per protein</w:t>
+      </w:r>
+      <w:r>
+        <w:t xml:space="preserve"> filter of “1” the 12 proteins found in the FASTA file produce 1</w:t>
+      </w:r>
+      <w:r>
+        <w:t>0</w:t>
+      </w:r>
+      <w:r>
+        <w:t xml:space="preserve"> “</w:t>
+      </w:r>
+      <w:r>
+        <w:rPr>
+          <w:bCs/>
+        </w:rPr>
+        <w:t>Mapped</w:t>
+      </w:r>
+      <w:r>
+        <w:rPr>
+          <w:bCs/>
+        </w:rPr>
+        <w:t>”</w:t>
+      </w:r>
+      <w:r>
+        <w:t xml:space="preserve"> proteins. This is because </w:t>
+      </w:r>
+      <w:r>
+        <w:t>2</w:t>
+      </w:r>
+      <w:r>
+        <w:t xml:space="preserve"> “Unmapped” protein</w:t>
+      </w:r>
+      <w:r>
+        <w:t>s</w:t>
+      </w:r>
+      <w:r>
+        <w:t xml:space="preserve"> ha</w:t>
+      </w:r>
+      <w:r>
+        <w:t>ve</w:t>
+      </w:r>
+      <w:r>
+        <w:t xml:space="preserve"> no peptides found in the spectral library.</w:t>
+      </w:r>
+    </w:p>
+    <w:tbl>
+      <w:tblPr>
+        <w:tblStyle w:val="TableGrid"/>
+        <w:tblW w:w="0" w:type="auto"/>
+        <w:tblLook w:val="04A0" w:firstRow="1" w:lastRow="0" w:firstColumn="1" w:lastColumn="0" w:noHBand="0" w:noVBand="1"/>
+      </w:tblPr>
+      <w:tblGrid>
+        <w:gridCol w:w="9056"/>
+      </w:tblGrid>
+      <w:tr>
+        <w:tc>
+          <w:tcPr>
+            <w:tcW w:w="9056" w:type="dxa"/>
+          </w:tcPr>
+          <w:p>
+            <w:pPr>
+              <w:spacing w:after="0"/>
+            </w:pPr>
+            <w:r>
+              <w:t xml:space="preserve">Note: The final document will include </w:t>
+            </w:r>
+            <w:r>
+              <w:t xml:space="preserve">an </w:t>
+            </w:r>
+            <w:r>
+              <w:t>“</w:t>
+            </w:r>
+            <w:r>
+              <w:t>iRT</w:t>
+            </w:r>
+            <w:r>
+              <w:t xml:space="preserve"> standards” peptide list, for the iRT peptides, and a “Decoys” peptide list</w:t>
+            </w:r>
+            <w:r>
+              <w:t>,</w:t>
+            </w:r>
+            <w:r>
+              <w:t xml:space="preserve"> for the decoys you have specified. This will also add 1</w:t>
+            </w:r>
+            <w:r>
+              <w:t>5</w:t>
+            </w:r>
+            <w:r>
+              <w:t xml:space="preserve"> iRT peptides and 30 decoy peptides. In the form above, the precursors and transitions count reflect these additions while the proteins and peptides counts do not.</w:t>
+            </w:r>
+          </w:p>
+        </w:tc>
+      </w:tr>
+    </w:tbl>
+    <w:p>
+      <w:pPr>
+        <w:pStyle w:val="ListParagraph"/>
+        <w:numPr>
+          <w:ilvl w:val="0"/>
+          <w:numId w:val="26"/>
+        </w:numPr>
+        <w:spacing w:before="240"/>
+      </w:pPr>
+      <w:r>
+        <w:t xml:space="preserve">Click the </w:t>
+      </w:r>
+      <w:r>
+        <w:rPr>
+          <w:b/>
+        </w:rPr>
+        <w:t>OK</w:t>
+      </w:r>
+      <w:r>
+        <w:t xml:space="preserve"> button.</w:t>
+      </w:r>
+    </w:p>
+    <w:p>
+      <w:pPr>
+        <w:keepNext/>
+      </w:pPr>
+      <w:r>
         <w:lastRenderedPageBreak/>
-        <w:t xml:space="preserve">Notice that with a </w:t>
-      </w:r>
-      <w:r>
-        <w:rPr>
-          <w:b/>
-        </w:rPr>
-        <w:t>Min peptides per protein</w:t>
-      </w:r>
-      <w:r>
-        <w:t xml:space="preserve"> filter of “1” the 13 proteins found in the FASTA file </w:t>
-      </w:r>
-      <w:r>
-        <w:t xml:space="preserve">(plus 1 iRT list) </w:t>
-      </w:r>
-      <w:r>
-        <w:t xml:space="preserve">produce 11 </w:t>
-      </w:r>
-      <w:r>
-        <w:rPr>
-          <w:b/>
-        </w:rPr>
-        <w:t>Remaining</w:t>
-      </w:r>
-      <w:r>
-        <w:t xml:space="preserve"> proteins. This is because two proteins have no peptides which are found in the spectral library. If you click </w:t>
-      </w:r>
-      <w:r>
-        <w:rPr>
-          <w:b/>
-        </w:rPr>
-        <w:t>Keep all</w:t>
-      </w:r>
-      <w:r>
-        <w:t>, you will see a warning “2 empty proteins will be added”, but switch back before continuing to avoid adding the empty protein to your targets list.</w:t>
-      </w:r>
-    </w:p>
-    <w:p>
-      <w:pPr>
-        <w:pStyle w:val="ListParagraph"/>
-        <w:numPr>
-          <w:ilvl w:val="0"/>
-          <w:numId w:val="21"/>
-        </w:numPr>
-      </w:pPr>
-      <w:r>
-        <w:t xml:space="preserve">Click the </w:t>
-      </w:r>
-      <w:r>
-        <w:rPr>
-          <w:b/>
-        </w:rPr>
-        <w:t>OK</w:t>
-      </w:r>
-      <w:r>
-        <w:t xml:space="preserve"> button.</w:t>
-      </w:r>
-    </w:p>
-    <w:p>
-      <w:r>
         <w:t>Skyline begins extracting chromatograms which should look like this on a standard i7 4-core processor:</w:t>
       </w:r>
     </w:p>
@@ -2762,7 +2831,6 @@
         <w:keepNext/>
       </w:pPr>
       <w:r>
-        <w:lastRenderedPageBreak/>
         <w:t xml:space="preserve">After the import is completed, Skyline will show you the mProphet model you requested on the </w:t>
       </w:r>
       <w:r>
@@ -2834,7 +2902,11 @@
         </w:rPr>
       </w:pPr>
       <w:r>
-        <w:t xml:space="preserve">It has already been used to re-score the 10 best peaks Skyline found in each set of chromatograms, using its default score, and re-choose the peaks to be the ones with the best mProphet scores. These mProphet scores (given the name </w:t>
+        <w:t xml:space="preserve">It has already been used to re-score the 10 best peaks Skyline found in each set of chromatograms, using its default score, and re-choose the peaks to be the ones with the best mProphet scores. These </w:t>
+      </w:r>
+      <w:r>
+        <w:lastRenderedPageBreak/>
+        <w:t xml:space="preserve">mProphet scores (given the name </w:t>
       </w:r>
       <w:r>
         <w:rPr>
@@ -3058,7 +3130,6 @@
         <w:keepNext/>
       </w:pPr>
       <w:r>
-        <w:lastRenderedPageBreak/>
         <w:t xml:space="preserve">The </w:t>
       </w:r>
       <w:r>
@@ -3149,6 +3220,7 @@
         </w:numPr>
       </w:pPr>
       <w:r>
+        <w:lastRenderedPageBreak/>
         <w:t xml:space="preserve">Follow the steps above and create a second annotation named “BioReplicate.” </w:t>
       </w:r>
     </w:p>
@@ -3394,7 +3466,6 @@
         </w:rPr>
       </w:pPr>
       <w:r>
-        <w:lastRenderedPageBreak/>
         <w:t>Annotate the samples as shown in the screen capture below using keyboard keys for A, B, 1, 2, 3, Enter and arrow keys to navigate:</w:t>
       </w:r>
     </w:p>
@@ -3645,6 +3716,7 @@
         </w:rPr>
       </w:pPr>
       <w:r>
+        <w:lastRenderedPageBreak/>
         <w:t>Note: If the data is still importing at this stage you will need to wait until this is finished to save the document.</w:t>
       </w:r>
     </w:p>
@@ -3826,7 +3898,6 @@
     </w:p>
     <w:p>
       <w:r>
-        <w:lastRenderedPageBreak/>
         <w:t>Note: In order to dock a window like this, the mouse arrow cursor must be placed inside one of the docking icons, in this case, at the top. Once you begin dragging with the left-mouse button held down, Skyline will show the docking icons and a transparent blue rectangle where the window will be placed if you were to release the left-mouse button at that moment.</w:t>
       </w:r>
     </w:p>
@@ -7097,7 +7168,7 @@
 </file>
 
 <file path=word/endnotes.xml><?xml version="1.0" encoding="utf-8"?>
-<w:endnotes xmlns:wpc="http://schemas.microsoft.com/office/word/2010/wordprocessingCanvas" xmlns:cx="http://schemas.microsoft.com/office/drawing/2014/chartex" xmlns:cx1="http://schemas.microsoft.com/office/drawing/2015/9/8/chartex" xmlns:cx2="http://schemas.microsoft.com/office/drawing/2015/10/21/chartex" xmlns:cx3="http://schemas.microsoft.com/office/drawing/2016/5/9/chartex" xmlns:cx4="http://schemas.microsoft.com/office/drawing/2016/5/10/chartex" xmlns:cx5="http://schemas.microsoft.com/office/drawing/2016/5/11/chartex" xmlns:cx6="http://schemas.microsoft.com/office/drawing/2016/5/12/chartex" xmlns:cx7="http://schemas.microsoft.com/office/drawing/2016/5/13/chartex" xmlns:cx8="http://schemas.microsoft.com/office/drawing/2016/5/14/chartex" xmlns:mc="http://schemas.openxmlformats.org/markup-compatibility/2006" xmlns:aink="http://schemas.microsoft.com/office/drawing/2016/ink" xmlns:am3d="http://schemas.microsoft.com/office/drawing/2017/model3d" xmlns:o="urn:schemas-microsoft-com:office:office" xmlns:r="http://schemas.openxmlformats.org/officeDocument/2006/relationships" xmlns:m="http://schemas.openxmlformats.org/officeDocument/2006/math" xmlns:v="urn:schemas-microsoft-com:vml" xmlns:wp14="http://schemas.microsoft.com/office/word/2010/wordprocessingDrawing" xmlns:wp="http://schemas.openxmlformats.org/drawingml/2006/wordprocessingDrawing" xmlns:w10="urn:schemas-microsoft-com:office:word" xmlns:w="http://schemas.openxmlformats.org/wordprocessingml/2006/main" xmlns:w14="http://schemas.microsoft.com/office/word/2010/wordml" xmlns:w15="http://schemas.microsoft.com/office/word/2012/wordml" xmlns:w16cex="http://schemas.microsoft.com/office/word/2018/wordml/cex" xmlns:w16cid="http://schemas.microsoft.com/office/word/2016/wordml/cid" xmlns:w16="http://schemas.microsoft.com/office/word/2018/wordml" xmlns:w16sdtdh="http://schemas.microsoft.com/office/word/2020/wordml/sdtdatahash" xmlns:w16se="http://schemas.microsoft.com/office/word/2015/wordml/symex" xmlns:wpg="http://schemas.microsoft.com/office/word/2010/wordprocessingGroup" xmlns:wpi="http://schemas.microsoft.com/office/word/2010/wordprocessingInk" xmlns:wne="http://schemas.microsoft.com/office/word/2006/wordml" xmlns:wps="http://schemas.microsoft.com/office/word/2010/wordprocessingShape" mc:Ignorable="w14 w15 w16se w16cid w16 w16cex w16sdtdh wp14">
+<w:endnotes xmlns:wpc="http://schemas.microsoft.com/office/word/2010/wordprocessingCanvas" xmlns:cx="http://schemas.microsoft.com/office/drawing/2014/chartex" xmlns:cx1="http://schemas.microsoft.com/office/drawing/2015/9/8/chartex" xmlns:cx2="http://schemas.microsoft.com/office/drawing/2015/10/21/chartex" xmlns:cx3="http://schemas.microsoft.com/office/drawing/2016/5/9/chartex" xmlns:cx4="http://schemas.microsoft.com/office/drawing/2016/5/10/chartex" xmlns:cx5="http://schemas.microsoft.com/office/drawing/2016/5/11/chartex" xmlns:cx6="http://schemas.microsoft.com/office/drawing/2016/5/12/chartex" xmlns:cx7="http://schemas.microsoft.com/office/drawing/2016/5/13/chartex" xmlns:cx8="http://schemas.microsoft.com/office/drawing/2016/5/14/chartex" xmlns:mc="http://schemas.openxmlformats.org/markup-compatibility/2006" xmlns:aink="http://schemas.microsoft.com/office/drawing/2016/ink" xmlns:am3d="http://schemas.microsoft.com/office/drawing/2017/model3d" xmlns:o="urn:schemas-microsoft-com:office:office" xmlns:oel="http://schemas.microsoft.com/office/2019/extlst" xmlns:r="http://schemas.openxmlformats.org/officeDocument/2006/relationships" xmlns:m="http://schemas.openxmlformats.org/officeDocument/2006/math" xmlns:v="urn:schemas-microsoft-com:vml" xmlns:wp14="http://schemas.microsoft.com/office/word/2010/wordprocessingDrawing" xmlns:wp="http://schemas.openxmlformats.org/drawingml/2006/wordprocessingDrawing" xmlns:w10="urn:schemas-microsoft-com:office:word" xmlns:w="http://schemas.openxmlformats.org/wordprocessingml/2006/main" xmlns:w14="http://schemas.microsoft.com/office/word/2010/wordml" xmlns:w15="http://schemas.microsoft.com/office/word/2012/wordml" xmlns:w16cex="http://schemas.microsoft.com/office/word/2018/wordml/cex" xmlns:w16cid="http://schemas.microsoft.com/office/word/2016/wordml/cid" xmlns:w16="http://schemas.microsoft.com/office/word/2018/wordml" xmlns:w16sdtdh="http://schemas.microsoft.com/office/word/2020/wordml/sdtdatahash" xmlns:w16se="http://schemas.microsoft.com/office/word/2015/wordml/symex" xmlns:wpg="http://schemas.microsoft.com/office/word/2010/wordprocessingGroup" xmlns:wpi="http://schemas.microsoft.com/office/word/2010/wordprocessingInk" xmlns:wne="http://schemas.microsoft.com/office/word/2006/wordml" xmlns:wps="http://schemas.microsoft.com/office/word/2010/wordprocessingShape" mc:Ignorable="w14 w15 w16se w16cid w16 w16cex w16sdtdh wp14">
   <w:endnote w:type="separator" w:id="-1">
     <w:p>
       <w:pPr>
@@ -7122,7 +7193,7 @@
 </file>
 
 <file path=word/footer1.xml><?xml version="1.0" encoding="utf-8"?>
-<w:ftr xmlns:wpc="http://schemas.microsoft.com/office/word/2010/wordprocessingCanvas" xmlns:cx="http://schemas.microsoft.com/office/drawing/2014/chartex" xmlns:cx1="http://schemas.microsoft.com/office/drawing/2015/9/8/chartex" xmlns:cx2="http://schemas.microsoft.com/office/drawing/2015/10/21/chartex" xmlns:cx3="http://schemas.microsoft.com/office/drawing/2016/5/9/chartex" xmlns:cx4="http://schemas.microsoft.com/office/drawing/2016/5/10/chartex" xmlns:cx5="http://schemas.microsoft.com/office/drawing/2016/5/11/chartex" xmlns:cx6="http://schemas.microsoft.com/office/drawing/2016/5/12/chartex" xmlns:cx7="http://schemas.microsoft.com/office/drawing/2016/5/13/chartex" xmlns:cx8="http://schemas.microsoft.com/office/drawing/2016/5/14/chartex" xmlns:mc="http://schemas.openxmlformats.org/markup-compatibility/2006" xmlns:aink="http://schemas.microsoft.com/office/drawing/2016/ink" xmlns:am3d="http://schemas.microsoft.com/office/drawing/2017/model3d" xmlns:o="urn:schemas-microsoft-com:office:office" xmlns:r="http://schemas.openxmlformats.org/officeDocument/2006/relationships" xmlns:m="http://schemas.openxmlformats.org/officeDocument/2006/math" xmlns:v="urn:schemas-microsoft-com:vml" xmlns:wp14="http://schemas.microsoft.com/office/word/2010/wordprocessingDrawing" xmlns:wp="http://schemas.openxmlformats.org/drawingml/2006/wordprocessingDrawing" xmlns:w10="urn:schemas-microsoft-com:office:word" xmlns:w="http://schemas.openxmlformats.org/wordprocessingml/2006/main" xmlns:w14="http://schemas.microsoft.com/office/word/2010/wordml" xmlns:w15="http://schemas.microsoft.com/office/word/2012/wordml" xmlns:w16cex="http://schemas.microsoft.com/office/word/2018/wordml/cex" xmlns:w16cid="http://schemas.microsoft.com/office/word/2016/wordml/cid" xmlns:w16="http://schemas.microsoft.com/office/word/2018/wordml" xmlns:w16sdtdh="http://schemas.microsoft.com/office/word/2020/wordml/sdtdatahash" xmlns:w16se="http://schemas.microsoft.com/office/word/2015/wordml/symex" xmlns:wpg="http://schemas.microsoft.com/office/word/2010/wordprocessingGroup" xmlns:wpi="http://schemas.microsoft.com/office/word/2010/wordprocessingInk" xmlns:wne="http://schemas.microsoft.com/office/word/2006/wordml" xmlns:wps="http://schemas.microsoft.com/office/word/2010/wordprocessingShape" mc:Ignorable="w14 w15 w16se w16cid w16 w16cex w16sdtdh wp14">
+<w:ftr xmlns:wpc="http://schemas.microsoft.com/office/word/2010/wordprocessingCanvas" xmlns:cx="http://schemas.microsoft.com/office/drawing/2014/chartex" xmlns:cx1="http://schemas.microsoft.com/office/drawing/2015/9/8/chartex" xmlns:cx2="http://schemas.microsoft.com/office/drawing/2015/10/21/chartex" xmlns:cx3="http://schemas.microsoft.com/office/drawing/2016/5/9/chartex" xmlns:cx4="http://schemas.microsoft.com/office/drawing/2016/5/10/chartex" xmlns:cx5="http://schemas.microsoft.com/office/drawing/2016/5/11/chartex" xmlns:cx6="http://schemas.microsoft.com/office/drawing/2016/5/12/chartex" xmlns:cx7="http://schemas.microsoft.com/office/drawing/2016/5/13/chartex" xmlns:cx8="http://schemas.microsoft.com/office/drawing/2016/5/14/chartex" xmlns:mc="http://schemas.openxmlformats.org/markup-compatibility/2006" xmlns:aink="http://schemas.microsoft.com/office/drawing/2016/ink" xmlns:am3d="http://schemas.microsoft.com/office/drawing/2017/model3d" xmlns:o="urn:schemas-microsoft-com:office:office" xmlns:oel="http://schemas.microsoft.com/office/2019/extlst" xmlns:r="http://schemas.openxmlformats.org/officeDocument/2006/relationships" xmlns:m="http://schemas.openxmlformats.org/officeDocument/2006/math" xmlns:v="urn:schemas-microsoft-com:vml" xmlns:wp14="http://schemas.microsoft.com/office/word/2010/wordprocessingDrawing" xmlns:wp="http://schemas.openxmlformats.org/drawingml/2006/wordprocessingDrawing" xmlns:w10="urn:schemas-microsoft-com:office:word" xmlns:w="http://schemas.openxmlformats.org/wordprocessingml/2006/main" xmlns:w14="http://schemas.microsoft.com/office/word/2010/wordml" xmlns:w15="http://schemas.microsoft.com/office/word/2012/wordml" xmlns:w16cex="http://schemas.microsoft.com/office/word/2018/wordml/cex" xmlns:w16cid="http://schemas.microsoft.com/office/word/2016/wordml/cid" xmlns:w16="http://schemas.microsoft.com/office/word/2018/wordml" xmlns:w16sdtdh="http://schemas.microsoft.com/office/word/2020/wordml/sdtdatahash" xmlns:w16se="http://schemas.microsoft.com/office/word/2015/wordml/symex" xmlns:wpg="http://schemas.microsoft.com/office/word/2010/wordprocessingGroup" xmlns:wpi="http://schemas.microsoft.com/office/word/2010/wordprocessingInk" xmlns:wne="http://schemas.microsoft.com/office/word/2006/wordml" xmlns:wps="http://schemas.microsoft.com/office/word/2010/wordprocessingShape" mc:Ignorable="w14 w15 w16se w16cid w16 w16cex w16sdtdh wp14">
   <w:p>
     <w:pPr>
       <w:pStyle w:val="Footer"/>
@@ -7187,7 +7258,7 @@
 </file>
 
 <file path=word/footnotes.xml><?xml version="1.0" encoding="utf-8"?>
-<w:footnotes xmlns:wpc="http://schemas.microsoft.com/office/word/2010/wordprocessingCanvas" xmlns:cx="http://schemas.microsoft.com/office/drawing/2014/chartex" xmlns:cx1="http://schemas.microsoft.com/office/drawing/2015/9/8/chartex" xmlns:cx2="http://schemas.microsoft.com/office/drawing/2015/10/21/chartex" xmlns:cx3="http://schemas.microsoft.com/office/drawing/2016/5/9/chartex" xmlns:cx4="http://schemas.microsoft.com/office/drawing/2016/5/10/chartex" xmlns:cx5="http://schemas.microsoft.com/office/drawing/2016/5/11/chartex" xmlns:cx6="http://schemas.microsoft.com/office/drawing/2016/5/12/chartex" xmlns:cx7="http://schemas.microsoft.com/office/drawing/2016/5/13/chartex" xmlns:cx8="http://schemas.microsoft.com/office/drawing/2016/5/14/chartex" xmlns:mc="http://schemas.openxmlformats.org/markup-compatibility/2006" xmlns:aink="http://schemas.microsoft.com/office/drawing/2016/ink" xmlns:am3d="http://schemas.microsoft.com/office/drawing/2017/model3d" xmlns:o="urn:schemas-microsoft-com:office:office" xmlns:r="http://schemas.openxmlformats.org/officeDocument/2006/relationships" xmlns:m="http://schemas.openxmlformats.org/officeDocument/2006/math" xmlns:v="urn:schemas-microsoft-com:vml" xmlns:wp14="http://schemas.microsoft.com/office/word/2010/wordprocessingDrawing" xmlns:wp="http://schemas.openxmlformats.org/drawingml/2006/wordprocessingDrawing" xmlns:w10="urn:schemas-microsoft-com:office:word" xmlns:w="http://schemas.openxmlformats.org/wordprocessingml/2006/main" xmlns:w14="http://schemas.microsoft.com/office/word/2010/wordml" xmlns:w15="http://schemas.microsoft.com/office/word/2012/wordml" xmlns:w16cex="http://schemas.microsoft.com/office/word/2018/wordml/cex" xmlns:w16cid="http://schemas.microsoft.com/office/word/2016/wordml/cid" xmlns:w16="http://schemas.microsoft.com/office/word/2018/wordml" xmlns:w16sdtdh="http://schemas.microsoft.com/office/word/2020/wordml/sdtdatahash" xmlns:w16se="http://schemas.microsoft.com/office/word/2015/wordml/symex" xmlns:wpg="http://schemas.microsoft.com/office/word/2010/wordprocessingGroup" xmlns:wpi="http://schemas.microsoft.com/office/word/2010/wordprocessingInk" xmlns:wne="http://schemas.microsoft.com/office/word/2006/wordml" xmlns:wps="http://schemas.microsoft.com/office/word/2010/wordprocessingShape" mc:Ignorable="w14 w15 w16se w16cid w16 w16cex w16sdtdh wp14">
+<w:footnotes xmlns:wpc="http://schemas.microsoft.com/office/word/2010/wordprocessingCanvas" xmlns:cx="http://schemas.microsoft.com/office/drawing/2014/chartex" xmlns:cx1="http://schemas.microsoft.com/office/drawing/2015/9/8/chartex" xmlns:cx2="http://schemas.microsoft.com/office/drawing/2015/10/21/chartex" xmlns:cx3="http://schemas.microsoft.com/office/drawing/2016/5/9/chartex" xmlns:cx4="http://schemas.microsoft.com/office/drawing/2016/5/10/chartex" xmlns:cx5="http://schemas.microsoft.com/office/drawing/2016/5/11/chartex" xmlns:cx6="http://schemas.microsoft.com/office/drawing/2016/5/12/chartex" xmlns:cx7="http://schemas.microsoft.com/office/drawing/2016/5/13/chartex" xmlns:cx8="http://schemas.microsoft.com/office/drawing/2016/5/14/chartex" xmlns:mc="http://schemas.openxmlformats.org/markup-compatibility/2006" xmlns:aink="http://schemas.microsoft.com/office/drawing/2016/ink" xmlns:am3d="http://schemas.microsoft.com/office/drawing/2017/model3d" xmlns:o="urn:schemas-microsoft-com:office:office" xmlns:oel="http://schemas.microsoft.com/office/2019/extlst" xmlns:r="http://schemas.openxmlformats.org/officeDocument/2006/relationships" xmlns:m="http://schemas.openxmlformats.org/officeDocument/2006/math" xmlns:v="urn:schemas-microsoft-com:vml" xmlns:wp14="http://schemas.microsoft.com/office/word/2010/wordprocessingDrawing" xmlns:wp="http://schemas.openxmlformats.org/drawingml/2006/wordprocessingDrawing" xmlns:w10="urn:schemas-microsoft-com:office:word" xmlns:w="http://schemas.openxmlformats.org/wordprocessingml/2006/main" xmlns:w14="http://schemas.microsoft.com/office/word/2010/wordml" xmlns:w15="http://schemas.microsoft.com/office/word/2012/wordml" xmlns:w16cex="http://schemas.microsoft.com/office/word/2018/wordml/cex" xmlns:w16cid="http://schemas.microsoft.com/office/word/2016/wordml/cid" xmlns:w16="http://schemas.microsoft.com/office/word/2018/wordml" xmlns:w16sdtdh="http://schemas.microsoft.com/office/word/2020/wordml/sdtdatahash" xmlns:w16se="http://schemas.microsoft.com/office/word/2015/wordml/symex" xmlns:wpg="http://schemas.microsoft.com/office/word/2010/wordprocessingGroup" xmlns:wpi="http://schemas.microsoft.com/office/word/2010/wordprocessingInk" xmlns:wne="http://schemas.microsoft.com/office/word/2006/wordml" xmlns:wps="http://schemas.microsoft.com/office/word/2010/wordprocessingShape" mc:Ignorable="w14 w15 w16se w16cid w16 w16cex w16sdtdh wp14">
   <w:footnote w:type="separator" w:id="-1">
     <w:p>
       <w:pPr>
@@ -7212,7 +7283,7 @@
 </file>
 
 <file path=word/numbering.xml><?xml version="1.0" encoding="utf-8"?>
-<w:numbering xmlns:wpc="http://schemas.microsoft.com/office/word/2010/wordprocessingCanvas" xmlns:cx="http://schemas.microsoft.com/office/drawing/2014/chartex" xmlns:cx1="http://schemas.microsoft.com/office/drawing/2015/9/8/chartex" xmlns:cx2="http://schemas.microsoft.com/office/drawing/2015/10/21/chartex" xmlns:cx3="http://schemas.microsoft.com/office/drawing/2016/5/9/chartex" xmlns:cx4="http://schemas.microsoft.com/office/drawing/2016/5/10/chartex" xmlns:cx5="http://schemas.microsoft.com/office/drawing/2016/5/11/chartex" xmlns:cx6="http://schemas.microsoft.com/office/drawing/2016/5/12/chartex" xmlns:cx7="http://schemas.microsoft.com/office/drawing/2016/5/13/chartex" xmlns:cx8="http://schemas.microsoft.com/office/drawing/2016/5/14/chartex" xmlns:mc="http://schemas.openxmlformats.org/markup-compatibility/2006" xmlns:aink="http://schemas.microsoft.com/office/drawing/2016/ink" xmlns:am3d="http://schemas.microsoft.com/office/drawing/2017/model3d" xmlns:o="urn:schemas-microsoft-com:office:office" xmlns:r="http://schemas.openxmlformats.org/officeDocument/2006/relationships" xmlns:m="http://schemas.openxmlformats.org/officeDocument/2006/math" xmlns:v="urn:schemas-microsoft-com:vml" xmlns:wp14="http://schemas.microsoft.com/office/word/2010/wordprocessingDrawing" xmlns:wp="http://schemas.openxmlformats.org/drawingml/2006/wordprocessingDrawing" xmlns:w10="urn:schemas-microsoft-com:office:word" xmlns:w="http://schemas.openxmlformats.org/wordprocessingml/2006/main" xmlns:w14="http://schemas.microsoft.com/office/word/2010/wordml" xmlns:w15="http://schemas.microsoft.com/office/word/2012/wordml" xmlns:w16cex="http://schemas.microsoft.com/office/word/2018/wordml/cex" xmlns:w16cid="http://schemas.microsoft.com/office/word/2016/wordml/cid" xmlns:w16="http://schemas.microsoft.com/office/word/2018/wordml" xmlns:w16sdtdh="http://schemas.microsoft.com/office/word/2020/wordml/sdtdatahash" xmlns:w16se="http://schemas.microsoft.com/office/word/2015/wordml/symex" xmlns:wpg="http://schemas.microsoft.com/office/word/2010/wordprocessingGroup" xmlns:wpi="http://schemas.microsoft.com/office/word/2010/wordprocessingInk" xmlns:wne="http://schemas.microsoft.com/office/word/2006/wordml" xmlns:wps="http://schemas.microsoft.com/office/word/2010/wordprocessingShape" mc:Ignorable="w14 w15 w16se w16cid w16 w16cex w16sdtdh wp14">
+<w:numbering xmlns:wpc="http://schemas.microsoft.com/office/word/2010/wordprocessingCanvas" xmlns:cx="http://schemas.microsoft.com/office/drawing/2014/chartex" xmlns:cx1="http://schemas.microsoft.com/office/drawing/2015/9/8/chartex" xmlns:cx2="http://schemas.microsoft.com/office/drawing/2015/10/21/chartex" xmlns:cx3="http://schemas.microsoft.com/office/drawing/2016/5/9/chartex" xmlns:cx4="http://schemas.microsoft.com/office/drawing/2016/5/10/chartex" xmlns:cx5="http://schemas.microsoft.com/office/drawing/2016/5/11/chartex" xmlns:cx6="http://schemas.microsoft.com/office/drawing/2016/5/12/chartex" xmlns:cx7="http://schemas.microsoft.com/office/drawing/2016/5/13/chartex" xmlns:cx8="http://schemas.microsoft.com/office/drawing/2016/5/14/chartex" xmlns:mc="http://schemas.openxmlformats.org/markup-compatibility/2006" xmlns:aink="http://schemas.microsoft.com/office/drawing/2016/ink" xmlns:am3d="http://schemas.microsoft.com/office/drawing/2017/model3d" xmlns:o="urn:schemas-microsoft-com:office:office" xmlns:oel="http://schemas.microsoft.com/office/2019/extlst" xmlns:r="http://schemas.openxmlformats.org/officeDocument/2006/relationships" xmlns:m="http://schemas.openxmlformats.org/officeDocument/2006/math" xmlns:v="urn:schemas-microsoft-com:vml" xmlns:wp14="http://schemas.microsoft.com/office/word/2010/wordprocessingDrawing" xmlns:wp="http://schemas.openxmlformats.org/drawingml/2006/wordprocessingDrawing" xmlns:w10="urn:schemas-microsoft-com:office:word" xmlns:w="http://schemas.openxmlformats.org/wordprocessingml/2006/main" xmlns:w14="http://schemas.microsoft.com/office/word/2010/wordml" xmlns:w15="http://schemas.microsoft.com/office/word/2012/wordml" xmlns:w16cex="http://schemas.microsoft.com/office/word/2018/wordml/cex" xmlns:w16cid="http://schemas.microsoft.com/office/word/2016/wordml/cid" xmlns:w16="http://schemas.microsoft.com/office/word/2018/wordml" xmlns:w16sdtdh="http://schemas.microsoft.com/office/word/2020/wordml/sdtdatahash" xmlns:w16se="http://schemas.microsoft.com/office/word/2015/wordml/symex" xmlns:wpg="http://schemas.microsoft.com/office/word/2010/wordprocessingGroup" xmlns:wpi="http://schemas.microsoft.com/office/word/2010/wordprocessingInk" xmlns:wne="http://schemas.microsoft.com/office/word/2006/wordml" xmlns:wps="http://schemas.microsoft.com/office/word/2010/wordprocessingShape" mc:Ignorable="w14 w15 w16se w16cid w16 w16cex w16sdtdh wp14">
   <w:abstractNum w:abstractNumId="0" w15:restartNumberingAfterBreak="0">
     <w:nsid w:val="0158351F"/>
     <w:multiLevelType w:val="multilevel"/>
@@ -8911,6 +8982,119 @@
     </w:lvl>
   </w:abstractNum>
   <w:abstractNum w:abstractNumId="15" w15:restartNumberingAfterBreak="0">
+    <w:nsid w:val="59AE2290"/>
+    <w:multiLevelType w:val="hybridMultilevel"/>
+    <w:tmpl w:val="E4925352"/>
+    <w:lvl w:ilvl="0" w:tplc="04090001">
+      <w:start w:val="1"/>
+      <w:numFmt w:val="bullet"/>
+      <w:lvlText w:val=""/>
+      <w:lvlJc w:val="left"/>
+      <w:pPr>
+        <w:ind w:left="720" w:hanging="360"/>
+      </w:pPr>
+      <w:rPr>
+        <w:rFonts w:ascii="Symbol" w:hAnsi="Symbol" w:hint="default"/>
+      </w:rPr>
+    </w:lvl>
+    <w:lvl w:ilvl="1" w:tplc="04090003" w:tentative="1">
+      <w:start w:val="1"/>
+      <w:numFmt w:val="bullet"/>
+      <w:lvlText w:val="o"/>
+      <w:lvlJc w:val="left"/>
+      <w:pPr>
+        <w:ind w:left="1440" w:hanging="360"/>
+      </w:pPr>
+      <w:rPr>
+        <w:rFonts w:ascii="Courier New" w:hAnsi="Courier New" w:cs="Courier New" w:hint="default"/>
+      </w:rPr>
+    </w:lvl>
+    <w:lvl w:ilvl="2" w:tplc="04090005" w:tentative="1">
+      <w:start w:val="1"/>
+      <w:numFmt w:val="bullet"/>
+      <w:lvlText w:val=""/>
+      <w:lvlJc w:val="left"/>
+      <w:pPr>
+        <w:ind w:left="2160" w:hanging="360"/>
+      </w:pPr>
+      <w:rPr>
+        <w:rFonts w:ascii="Wingdings" w:hAnsi="Wingdings" w:hint="default"/>
+      </w:rPr>
+    </w:lvl>
+    <w:lvl w:ilvl="3" w:tplc="04090001" w:tentative="1">
+      <w:start w:val="1"/>
+      <w:numFmt w:val="bullet"/>
+      <w:lvlText w:val=""/>
+      <w:lvlJc w:val="left"/>
+      <w:pPr>
+        <w:ind w:left="2880" w:hanging="360"/>
+      </w:pPr>
+      <w:rPr>
+        <w:rFonts w:ascii="Symbol" w:hAnsi="Symbol" w:hint="default"/>
+      </w:rPr>
+    </w:lvl>
+    <w:lvl w:ilvl="4" w:tplc="04090003" w:tentative="1">
+      <w:start w:val="1"/>
+      <w:numFmt w:val="bullet"/>
+      <w:lvlText w:val="o"/>
+      <w:lvlJc w:val="left"/>
+      <w:pPr>
+        <w:ind w:left="3600" w:hanging="360"/>
+      </w:pPr>
+      <w:rPr>
+        <w:rFonts w:ascii="Courier New" w:hAnsi="Courier New" w:cs="Courier New" w:hint="default"/>
+      </w:rPr>
+    </w:lvl>
+    <w:lvl w:ilvl="5" w:tplc="04090005" w:tentative="1">
+      <w:start w:val="1"/>
+      <w:numFmt w:val="bullet"/>
+      <w:lvlText w:val=""/>
+      <w:lvlJc w:val="left"/>
+      <w:pPr>
+        <w:ind w:left="4320" w:hanging="360"/>
+      </w:pPr>
+      <w:rPr>
+        <w:rFonts w:ascii="Wingdings" w:hAnsi="Wingdings" w:hint="default"/>
+      </w:rPr>
+    </w:lvl>
+    <w:lvl w:ilvl="6" w:tplc="04090001" w:tentative="1">
+      <w:start w:val="1"/>
+      <w:numFmt w:val="bullet"/>
+      <w:lvlText w:val=""/>
+      <w:lvlJc w:val="left"/>
+      <w:pPr>
+        <w:ind w:left="5040" w:hanging="360"/>
+      </w:pPr>
+      <w:rPr>
+        <w:rFonts w:ascii="Symbol" w:hAnsi="Symbol" w:hint="default"/>
+      </w:rPr>
+    </w:lvl>
+    <w:lvl w:ilvl="7" w:tplc="04090003" w:tentative="1">
+      <w:start w:val="1"/>
+      <w:numFmt w:val="bullet"/>
+      <w:lvlText w:val="o"/>
+      <w:lvlJc w:val="left"/>
+      <w:pPr>
+        <w:ind w:left="5760" w:hanging="360"/>
+      </w:pPr>
+      <w:rPr>
+        <w:rFonts w:ascii="Courier New" w:hAnsi="Courier New" w:cs="Courier New" w:hint="default"/>
+      </w:rPr>
+    </w:lvl>
+    <w:lvl w:ilvl="8" w:tplc="04090005" w:tentative="1">
+      <w:start w:val="1"/>
+      <w:numFmt w:val="bullet"/>
+      <w:lvlText w:val=""/>
+      <w:lvlJc w:val="left"/>
+      <w:pPr>
+        <w:ind w:left="6480" w:hanging="360"/>
+      </w:pPr>
+      <w:rPr>
+        <w:rFonts w:ascii="Wingdings" w:hAnsi="Wingdings" w:hint="default"/>
+      </w:rPr>
+    </w:lvl>
+  </w:abstractNum>
+  <w:abstractNum w:abstractNumId="16" w15:restartNumberingAfterBreak="0">
     <w:nsid w:val="5AC90A2C"/>
     <w:multiLevelType w:val="multilevel"/>
     <w:tmpl w:val="D0E6919C"/>
@@ -9023,7 +9207,7 @@
       </w:rPr>
     </w:lvl>
   </w:abstractNum>
-  <w:abstractNum w:abstractNumId="16" w15:restartNumberingAfterBreak="0">
+  <w:abstractNum w:abstractNumId="17" w15:restartNumberingAfterBreak="0">
     <w:nsid w:val="5BBA3271"/>
     <w:multiLevelType w:val="multilevel"/>
     <w:tmpl w:val="ABBA69D2"/>
@@ -9136,7 +9320,7 @@
       </w:rPr>
     </w:lvl>
   </w:abstractNum>
-  <w:abstractNum w:abstractNumId="17" w15:restartNumberingAfterBreak="0">
+  <w:abstractNum w:abstractNumId="18" w15:restartNumberingAfterBreak="0">
     <w:nsid w:val="5C7A77E1"/>
     <w:multiLevelType w:val="multilevel"/>
     <w:tmpl w:val="821CF76A"/>
@@ -9249,7 +9433,7 @@
       </w:rPr>
     </w:lvl>
   </w:abstractNum>
-  <w:abstractNum w:abstractNumId="18" w15:restartNumberingAfterBreak="0">
+  <w:abstractNum w:abstractNumId="19" w15:restartNumberingAfterBreak="0">
     <w:nsid w:val="5EC0480E"/>
     <w:multiLevelType w:val="multilevel"/>
     <w:tmpl w:val="ED8CD318"/>
@@ -9344,7 +9528,7 @@
       </w:pPr>
     </w:lvl>
   </w:abstractNum>
-  <w:abstractNum w:abstractNumId="19" w15:restartNumberingAfterBreak="0">
+  <w:abstractNum w:abstractNumId="20" w15:restartNumberingAfterBreak="0">
     <w:nsid w:val="62C5769D"/>
     <w:multiLevelType w:val="multilevel"/>
     <w:tmpl w:val="69766E40"/>
@@ -9457,7 +9641,7 @@
       </w:rPr>
     </w:lvl>
   </w:abstractNum>
-  <w:abstractNum w:abstractNumId="20" w15:restartNumberingAfterBreak="0">
+  <w:abstractNum w:abstractNumId="21" w15:restartNumberingAfterBreak="0">
     <w:nsid w:val="68362208"/>
     <w:multiLevelType w:val="multilevel"/>
     <w:tmpl w:val="74FC515C"/>
@@ -9570,7 +9754,7 @@
       </w:rPr>
     </w:lvl>
   </w:abstractNum>
-  <w:abstractNum w:abstractNumId="21" w15:restartNumberingAfterBreak="0">
+  <w:abstractNum w:abstractNumId="22" w15:restartNumberingAfterBreak="0">
     <w:nsid w:val="6AFF7ECE"/>
     <w:multiLevelType w:val="multilevel"/>
     <w:tmpl w:val="0D7A4218"/>
@@ -9683,7 +9867,7 @@
       </w:rPr>
     </w:lvl>
   </w:abstractNum>
-  <w:abstractNum w:abstractNumId="22" w15:restartNumberingAfterBreak="0">
+  <w:abstractNum w:abstractNumId="23" w15:restartNumberingAfterBreak="0">
     <w:nsid w:val="729C17A4"/>
     <w:multiLevelType w:val="multilevel"/>
     <w:tmpl w:val="3A240306"/>
@@ -9796,7 +9980,7 @@
       </w:rPr>
     </w:lvl>
   </w:abstractNum>
-  <w:abstractNum w:abstractNumId="23" w15:restartNumberingAfterBreak="0">
+  <w:abstractNum w:abstractNumId="24" w15:restartNumberingAfterBreak="0">
     <w:nsid w:val="7A0327BF"/>
     <w:multiLevelType w:val="multilevel"/>
     <w:tmpl w:val="17381618"/>
@@ -9909,7 +10093,7 @@
       </w:rPr>
     </w:lvl>
   </w:abstractNum>
-  <w:abstractNum w:abstractNumId="24" w15:restartNumberingAfterBreak="0">
+  <w:abstractNum w:abstractNumId="25" w15:restartNumberingAfterBreak="0">
     <w:nsid w:val="7D6F6A98"/>
     <w:multiLevelType w:val="multilevel"/>
     <w:tmpl w:val="4C0CCE38"/>
@@ -10032,7 +10216,7 @@
     <w:abstractNumId w:val="12"/>
   </w:num>
   <w:num w:numId="4" w16cid:durableId="1095328047">
-    <w:abstractNumId w:val="21"/>
+    <w:abstractNumId w:val="22"/>
   </w:num>
   <w:num w:numId="5" w16cid:durableId="1289703073">
     <w:abstractNumId w:val="2"/>
@@ -10047,7 +10231,7 @@
     <w:abstractNumId w:val="9"/>
   </w:num>
   <w:num w:numId="9" w16cid:durableId="123892799">
-    <w:abstractNumId w:val="23"/>
+    <w:abstractNumId w:val="24"/>
   </w:num>
   <w:num w:numId="10" w16cid:durableId="422068761">
     <w:abstractNumId w:val="0"/>
@@ -10056,7 +10240,7 @@
     <w:abstractNumId w:val="14"/>
   </w:num>
   <w:num w:numId="12" w16cid:durableId="1321153460">
-    <w:abstractNumId w:val="22"/>
+    <w:abstractNumId w:val="23"/>
   </w:num>
   <w:num w:numId="13" w16cid:durableId="706487418">
     <w:abstractNumId w:val="4"/>
@@ -10071,31 +10255,34 @@
     <w:abstractNumId w:val="6"/>
   </w:num>
   <w:num w:numId="17" w16cid:durableId="557056534">
-    <w:abstractNumId w:val="15"/>
+    <w:abstractNumId w:val="16"/>
   </w:num>
   <w:num w:numId="18" w16cid:durableId="1736125638">
-    <w:abstractNumId w:val="17"/>
+    <w:abstractNumId w:val="18"/>
   </w:num>
   <w:num w:numId="19" w16cid:durableId="1313295069">
     <w:abstractNumId w:val="3"/>
   </w:num>
   <w:num w:numId="20" w16cid:durableId="1592737617">
-    <w:abstractNumId w:val="20"/>
+    <w:abstractNumId w:val="21"/>
   </w:num>
   <w:num w:numId="21" w16cid:durableId="1014184629">
-    <w:abstractNumId w:val="16"/>
+    <w:abstractNumId w:val="17"/>
   </w:num>
   <w:num w:numId="22" w16cid:durableId="749471249">
-    <w:abstractNumId w:val="24"/>
+    <w:abstractNumId w:val="25"/>
   </w:num>
   <w:num w:numId="23" w16cid:durableId="1137143747">
-    <w:abstractNumId w:val="19"/>
+    <w:abstractNumId w:val="20"/>
   </w:num>
   <w:num w:numId="24" w16cid:durableId="69425377">
     <w:abstractNumId w:val="1"/>
   </w:num>
   <w:num w:numId="25" w16cid:durableId="916092484">
-    <w:abstractNumId w:val="18"/>
+    <w:abstractNumId w:val="19"/>
+  </w:num>
+  <w:num w:numId="26" w16cid:durableId="1483084749">
+    <w:abstractNumId w:val="15"/>
   </w:num>
 </w:numbering>
 </file>

</xml_diff>

<commit_message>
Skyline/work/20240105 tutorial updates (#2821)
* Cherry-pick from 23.1
* Skyline: Update DIA/SWATH tutorial docx files with protein grouping UI
* Skyline: Update URLs in code to use skyline.ms
* - Update tutorial PDF URLs to be current
* - fix intermittent failure that happened during parallel testing
</commit_message>
<xml_diff>
--- a/pwiz_tools/Skyline/Documentation/Tutorials/Skyline DIA PASEF.docx
+++ b/pwiz_tools/Skyline/Documentation/Tutorials/Skyline DIA PASEF.docx
@@ -1,6 +1,6 @@
 
 <file path=word/document.xml><?xml version="1.0" encoding="utf-8"?>
-<w:document xmlns:wpc="http://schemas.microsoft.com/office/word/2010/wordprocessingCanvas" xmlns:cx="http://schemas.microsoft.com/office/drawing/2014/chartex" xmlns:cx1="http://schemas.microsoft.com/office/drawing/2015/9/8/chartex" xmlns:cx2="http://schemas.microsoft.com/office/drawing/2015/10/21/chartex" xmlns:cx3="http://schemas.microsoft.com/office/drawing/2016/5/9/chartex" xmlns:cx4="http://schemas.microsoft.com/office/drawing/2016/5/10/chartex" xmlns:cx5="http://schemas.microsoft.com/office/drawing/2016/5/11/chartex" xmlns:cx6="http://schemas.microsoft.com/office/drawing/2016/5/12/chartex" xmlns:cx7="http://schemas.microsoft.com/office/drawing/2016/5/13/chartex" xmlns:cx8="http://schemas.microsoft.com/office/drawing/2016/5/14/chartex" xmlns:mc="http://schemas.openxmlformats.org/markup-compatibility/2006" xmlns:aink="http://schemas.microsoft.com/office/drawing/2016/ink" xmlns:am3d="http://schemas.microsoft.com/office/drawing/2017/model3d" xmlns:o="urn:schemas-microsoft-com:office:office" xmlns:r="http://schemas.openxmlformats.org/officeDocument/2006/relationships" xmlns:m="http://schemas.openxmlformats.org/officeDocument/2006/math" xmlns:v="urn:schemas-microsoft-com:vml" xmlns:wp14="http://schemas.microsoft.com/office/word/2010/wordprocessingDrawing" xmlns:wp="http://schemas.openxmlformats.org/drawingml/2006/wordprocessingDrawing" xmlns:w10="urn:schemas-microsoft-com:office:word" xmlns:w="http://schemas.openxmlformats.org/wordprocessingml/2006/main" xmlns:w14="http://schemas.microsoft.com/office/word/2010/wordml" xmlns:w15="http://schemas.microsoft.com/office/word/2012/wordml" xmlns:w16cex="http://schemas.microsoft.com/office/word/2018/wordml/cex" xmlns:w16cid="http://schemas.microsoft.com/office/word/2016/wordml/cid" xmlns:w16="http://schemas.microsoft.com/office/word/2018/wordml" xmlns:w16sdtdh="http://schemas.microsoft.com/office/word/2020/wordml/sdtdatahash" xmlns:w16se="http://schemas.microsoft.com/office/word/2015/wordml/symex" xmlns:wpg="http://schemas.microsoft.com/office/word/2010/wordprocessingGroup" xmlns:wpi="http://schemas.microsoft.com/office/word/2010/wordprocessingInk" xmlns:wne="http://schemas.microsoft.com/office/word/2006/wordml" xmlns:wps="http://schemas.microsoft.com/office/word/2010/wordprocessingShape" mc:Ignorable="w14 w15 w16se w16cid w16 w16cex w16sdtdh wp14">
+<w:document xmlns:wpc="http://schemas.microsoft.com/office/word/2010/wordprocessingCanvas" xmlns:cx="http://schemas.microsoft.com/office/drawing/2014/chartex" xmlns:cx1="http://schemas.microsoft.com/office/drawing/2015/9/8/chartex" xmlns:cx2="http://schemas.microsoft.com/office/drawing/2015/10/21/chartex" xmlns:cx3="http://schemas.microsoft.com/office/drawing/2016/5/9/chartex" xmlns:cx4="http://schemas.microsoft.com/office/drawing/2016/5/10/chartex" xmlns:cx5="http://schemas.microsoft.com/office/drawing/2016/5/11/chartex" xmlns:cx6="http://schemas.microsoft.com/office/drawing/2016/5/12/chartex" xmlns:cx7="http://schemas.microsoft.com/office/drawing/2016/5/13/chartex" xmlns:cx8="http://schemas.microsoft.com/office/drawing/2016/5/14/chartex" xmlns:mc="http://schemas.openxmlformats.org/markup-compatibility/2006" xmlns:aink="http://schemas.microsoft.com/office/drawing/2016/ink" xmlns:am3d="http://schemas.microsoft.com/office/drawing/2017/model3d" xmlns:o="urn:schemas-microsoft-com:office:office" xmlns:oel="http://schemas.microsoft.com/office/2019/extlst" xmlns:r="http://schemas.openxmlformats.org/officeDocument/2006/relationships" xmlns:m="http://schemas.openxmlformats.org/officeDocument/2006/math" xmlns:v="urn:schemas-microsoft-com:vml" xmlns:wp14="http://schemas.microsoft.com/office/word/2010/wordprocessingDrawing" xmlns:wp="http://schemas.openxmlformats.org/drawingml/2006/wordprocessingDrawing" xmlns:w10="urn:schemas-microsoft-com:office:word" xmlns:w="http://schemas.openxmlformats.org/wordprocessingml/2006/main" xmlns:w14="http://schemas.microsoft.com/office/word/2010/wordml" xmlns:w15="http://schemas.microsoft.com/office/word/2012/wordml" xmlns:w16cex="http://schemas.microsoft.com/office/word/2018/wordml/cex" xmlns:w16cid="http://schemas.microsoft.com/office/word/2016/wordml/cid" xmlns:w16="http://schemas.microsoft.com/office/word/2018/wordml" xmlns:w16sdtdh="http://schemas.microsoft.com/office/word/2020/wordml/sdtdatahash" xmlns:w16se="http://schemas.microsoft.com/office/word/2015/wordml/symex" xmlns:wpg="http://schemas.microsoft.com/office/word/2010/wordprocessingGroup" xmlns:wpi="http://schemas.microsoft.com/office/word/2010/wordprocessingInk" xmlns:wne="http://schemas.microsoft.com/office/word/2006/wordml" xmlns:wps="http://schemas.microsoft.com/office/word/2010/wordprocessingShape" mc:Ignorable="w14 w15 w16se w16cid w16 w16cex w16sdtdh wp14">
   <w:body>
     <w:p>
       <w:pPr>
@@ -2600,6 +2600,7 @@
         <w:keepNext/>
       </w:pPr>
       <w:r>
+        <w:lastRenderedPageBreak/>
         <w:t>You should be presented with a form describing the targets calculated based on your settings and the FASTA sequence text provided that looks like this:</w:t>
       </w:r>
     </w:p>
@@ -2609,10 +2610,10 @@
           <w:noProof/>
         </w:rPr>
         <w:drawing>
-          <wp:inline distT="0" distB="0" distL="0" distR="0" wp14:anchorId="539A8B95" wp14:editId="6AE9BD00">
-            <wp:extent cx="3962400" cy="2752725"/>
-            <wp:effectExtent l="0" t="0" r="0" b="9525"/>
-            <wp:docPr id="53" name="Picture 53" descr="Graphical user interface, text, application, email&#10;&#10;Description automatically generated"/>
+          <wp:inline distT="0" distB="0" distL="0" distR="0" wp14:anchorId="60AF4F64" wp14:editId="4085A03F">
+            <wp:extent cx="4848225" cy="4362450"/>
+            <wp:effectExtent l="0" t="0" r="9525" b="0"/>
+            <wp:docPr id="1330443278" name="Picture 1" descr="A screenshot of a computer screen&#10;&#10;Description automatically generated"/>
             <wp:cNvGraphicFramePr>
               <a:graphicFrameLocks xmlns:a="http://schemas.openxmlformats.org/drawingml/2006/main" noChangeAspect="1"/>
             </wp:cNvGraphicFramePr>
@@ -2620,7 +2621,7 @@
               <a:graphicData uri="http://schemas.openxmlformats.org/drawingml/2006/picture">
                 <pic:pic xmlns:pic="http://schemas.openxmlformats.org/drawingml/2006/picture">
                   <pic:nvPicPr>
-                    <pic:cNvPr id="53" name="Picture 53" descr="Graphical user interface, text, application, email&#10;&#10;Description automatically generated"/>
+                    <pic:cNvPr id="1330443278" name="Picture 1" descr="A screenshot of a computer screen&#10;&#10;Description automatically generated"/>
                     <pic:cNvPicPr/>
                   </pic:nvPicPr>
                   <pic:blipFill>
@@ -2632,7 +2633,7 @@
                   <pic:spPr>
                     <a:xfrm>
                       <a:off x="0" y="0"/>
-                      <a:ext cx="3962400" cy="2752725"/>
+                      <a:ext cx="4848225" cy="4362450"/>
                     </a:xfrm>
                     <a:prstGeom prst="rect">
                       <a:avLst/>
@@ -2647,66 +2648,134 @@
     </w:p>
     <w:p>
       <w:r>
+        <w:t xml:space="preserve">Notice that with a </w:t>
+      </w:r>
+      <w:r>
+        <w:rPr>
+          <w:b/>
+        </w:rPr>
+        <w:t>Min peptides per protein</w:t>
+      </w:r>
+      <w:r>
+        <w:t xml:space="preserve"> filter of “1” the 12 proteins found in the FASTA file produce 1</w:t>
+      </w:r>
+      <w:r>
+        <w:t>0</w:t>
+      </w:r>
+      <w:r>
+        <w:t xml:space="preserve"> “</w:t>
+      </w:r>
+      <w:r>
+        <w:rPr>
+          <w:bCs/>
+        </w:rPr>
+        <w:t>Mapped</w:t>
+      </w:r>
+      <w:r>
+        <w:rPr>
+          <w:bCs/>
+        </w:rPr>
+        <w:t>”</w:t>
+      </w:r>
+      <w:r>
+        <w:t xml:space="preserve"> proteins. This is because </w:t>
+      </w:r>
+      <w:r>
+        <w:t>2</w:t>
+      </w:r>
+      <w:r>
+        <w:t xml:space="preserve"> “Unmapped” protein</w:t>
+      </w:r>
+      <w:r>
+        <w:t>s</w:t>
+      </w:r>
+      <w:r>
+        <w:t xml:space="preserve"> ha</w:t>
+      </w:r>
+      <w:r>
+        <w:t>ve</w:t>
+      </w:r>
+      <w:r>
+        <w:t xml:space="preserve"> no peptides found in the spectral library.</w:t>
+      </w:r>
+    </w:p>
+    <w:tbl>
+      <w:tblPr>
+        <w:tblStyle w:val="TableGrid"/>
+        <w:tblW w:w="0" w:type="auto"/>
+        <w:tblLook w:val="04A0" w:firstRow="1" w:lastRow="0" w:firstColumn="1" w:lastColumn="0" w:noHBand="0" w:noVBand="1"/>
+      </w:tblPr>
+      <w:tblGrid>
+        <w:gridCol w:w="9056"/>
+      </w:tblGrid>
+      <w:tr>
+        <w:tc>
+          <w:tcPr>
+            <w:tcW w:w="9056" w:type="dxa"/>
+          </w:tcPr>
+          <w:p>
+            <w:pPr>
+              <w:spacing w:after="0"/>
+            </w:pPr>
+            <w:r>
+              <w:t xml:space="preserve">Note: The final document will include </w:t>
+            </w:r>
+            <w:r>
+              <w:t xml:space="preserve">an </w:t>
+            </w:r>
+            <w:r>
+              <w:t>“</w:t>
+            </w:r>
+            <w:r>
+              <w:t>iRT</w:t>
+            </w:r>
+            <w:r>
+              <w:t xml:space="preserve"> standards” peptide list, for the iRT peptides, and a “Decoys” peptide list</w:t>
+            </w:r>
+            <w:r>
+              <w:t>,</w:t>
+            </w:r>
+            <w:r>
+              <w:t xml:space="preserve"> for the decoys you have specified. This will also add 1</w:t>
+            </w:r>
+            <w:r>
+              <w:t>5</w:t>
+            </w:r>
+            <w:r>
+              <w:t xml:space="preserve"> iRT peptides and 30 decoy peptides. In the form above, the precursors and transitions count reflect these additions while the proteins and peptides counts do not.</w:t>
+            </w:r>
+          </w:p>
+        </w:tc>
+      </w:tr>
+    </w:tbl>
+    <w:p>
+      <w:pPr>
+        <w:pStyle w:val="ListParagraph"/>
+        <w:numPr>
+          <w:ilvl w:val="0"/>
+          <w:numId w:val="26"/>
+        </w:numPr>
+        <w:spacing w:before="240"/>
+      </w:pPr>
+      <w:r>
+        <w:t xml:space="preserve">Click the </w:t>
+      </w:r>
+      <w:r>
+        <w:rPr>
+          <w:b/>
+        </w:rPr>
+        <w:t>OK</w:t>
+      </w:r>
+      <w:r>
+        <w:t xml:space="preserve"> button.</w:t>
+      </w:r>
+    </w:p>
+    <w:p>
+      <w:pPr>
+        <w:keepNext/>
+      </w:pPr>
+      <w:r>
         <w:lastRenderedPageBreak/>
-        <w:t xml:space="preserve">Notice that with a </w:t>
-      </w:r>
-      <w:r>
-        <w:rPr>
-          <w:b/>
-        </w:rPr>
-        <w:t>Min peptides per protein</w:t>
-      </w:r>
-      <w:r>
-        <w:t xml:space="preserve"> filter of “1” the 13 proteins found in the FASTA file </w:t>
-      </w:r>
-      <w:r>
-        <w:t xml:space="preserve">(plus 1 iRT list) </w:t>
-      </w:r>
-      <w:r>
-        <w:t xml:space="preserve">produce 11 </w:t>
-      </w:r>
-      <w:r>
-        <w:rPr>
-          <w:b/>
-        </w:rPr>
-        <w:t>Remaining</w:t>
-      </w:r>
-      <w:r>
-        <w:t xml:space="preserve"> proteins. This is because two proteins have no peptides which are found in the spectral library. If you click </w:t>
-      </w:r>
-      <w:r>
-        <w:rPr>
-          <w:b/>
-        </w:rPr>
-        <w:t>Keep all</w:t>
-      </w:r>
-      <w:r>
-        <w:t>, you will see a warning “2 empty proteins will be added”, but switch back before continuing to avoid adding the empty protein to your targets list.</w:t>
-      </w:r>
-    </w:p>
-    <w:p>
-      <w:pPr>
-        <w:pStyle w:val="ListParagraph"/>
-        <w:numPr>
-          <w:ilvl w:val="0"/>
-          <w:numId w:val="21"/>
-        </w:numPr>
-      </w:pPr>
-      <w:r>
-        <w:t xml:space="preserve">Click the </w:t>
-      </w:r>
-      <w:r>
-        <w:rPr>
-          <w:b/>
-        </w:rPr>
-        <w:t>OK</w:t>
-      </w:r>
-      <w:r>
-        <w:t xml:space="preserve"> button.</w:t>
-      </w:r>
-    </w:p>
-    <w:p>
-      <w:r>
         <w:t>Skyline begins extracting chromatograms which should look like this on a standard i7 4-core processor:</w:t>
       </w:r>
     </w:p>
@@ -2762,7 +2831,6 @@
         <w:keepNext/>
       </w:pPr>
       <w:r>
-        <w:lastRenderedPageBreak/>
         <w:t xml:space="preserve">After the import is completed, Skyline will show you the mProphet model you requested on the </w:t>
       </w:r>
       <w:r>
@@ -2834,7 +2902,11 @@
         </w:rPr>
       </w:pPr>
       <w:r>
-        <w:t xml:space="preserve">It has already been used to re-score the 10 best peaks Skyline found in each set of chromatograms, using its default score, and re-choose the peaks to be the ones with the best mProphet scores. These mProphet scores (given the name </w:t>
+        <w:t xml:space="preserve">It has already been used to re-score the 10 best peaks Skyline found in each set of chromatograms, using its default score, and re-choose the peaks to be the ones with the best mProphet scores. These </w:t>
+      </w:r>
+      <w:r>
+        <w:lastRenderedPageBreak/>
+        <w:t xml:space="preserve">mProphet scores (given the name </w:t>
       </w:r>
       <w:r>
         <w:rPr>
@@ -3058,7 +3130,6 @@
         <w:keepNext/>
       </w:pPr>
       <w:r>
-        <w:lastRenderedPageBreak/>
         <w:t xml:space="preserve">The </w:t>
       </w:r>
       <w:r>
@@ -3149,6 +3220,7 @@
         </w:numPr>
       </w:pPr>
       <w:r>
+        <w:lastRenderedPageBreak/>
         <w:t xml:space="preserve">Follow the steps above and create a second annotation named “BioReplicate.” </w:t>
       </w:r>
     </w:p>
@@ -3394,7 +3466,6 @@
         </w:rPr>
       </w:pPr>
       <w:r>
-        <w:lastRenderedPageBreak/>
         <w:t>Annotate the samples as shown in the screen capture below using keyboard keys for A, B, 1, 2, 3, Enter and arrow keys to navigate:</w:t>
       </w:r>
     </w:p>
@@ -3645,6 +3716,7 @@
         </w:rPr>
       </w:pPr>
       <w:r>
+        <w:lastRenderedPageBreak/>
         <w:t>Note: If the data is still importing at this stage you will need to wait until this is finished to save the document.</w:t>
       </w:r>
     </w:p>
@@ -3826,7 +3898,6 @@
     </w:p>
     <w:p>
       <w:r>
-        <w:lastRenderedPageBreak/>
         <w:t>Note: In order to dock a window like this, the mouse arrow cursor must be placed inside one of the docking icons, in this case, at the top. Once you begin dragging with the left-mouse button held down, Skyline will show the docking icons and a transparent blue rectangle where the window will be placed if you were to release the left-mouse button at that moment.</w:t>
       </w:r>
     </w:p>
@@ -7097,7 +7168,7 @@
 </file>
 
 <file path=word/endnotes.xml><?xml version="1.0" encoding="utf-8"?>
-<w:endnotes xmlns:wpc="http://schemas.microsoft.com/office/word/2010/wordprocessingCanvas" xmlns:cx="http://schemas.microsoft.com/office/drawing/2014/chartex" xmlns:cx1="http://schemas.microsoft.com/office/drawing/2015/9/8/chartex" xmlns:cx2="http://schemas.microsoft.com/office/drawing/2015/10/21/chartex" xmlns:cx3="http://schemas.microsoft.com/office/drawing/2016/5/9/chartex" xmlns:cx4="http://schemas.microsoft.com/office/drawing/2016/5/10/chartex" xmlns:cx5="http://schemas.microsoft.com/office/drawing/2016/5/11/chartex" xmlns:cx6="http://schemas.microsoft.com/office/drawing/2016/5/12/chartex" xmlns:cx7="http://schemas.microsoft.com/office/drawing/2016/5/13/chartex" xmlns:cx8="http://schemas.microsoft.com/office/drawing/2016/5/14/chartex" xmlns:mc="http://schemas.openxmlformats.org/markup-compatibility/2006" xmlns:aink="http://schemas.microsoft.com/office/drawing/2016/ink" xmlns:am3d="http://schemas.microsoft.com/office/drawing/2017/model3d" xmlns:o="urn:schemas-microsoft-com:office:office" xmlns:r="http://schemas.openxmlformats.org/officeDocument/2006/relationships" xmlns:m="http://schemas.openxmlformats.org/officeDocument/2006/math" xmlns:v="urn:schemas-microsoft-com:vml" xmlns:wp14="http://schemas.microsoft.com/office/word/2010/wordprocessingDrawing" xmlns:wp="http://schemas.openxmlformats.org/drawingml/2006/wordprocessingDrawing" xmlns:w10="urn:schemas-microsoft-com:office:word" xmlns:w="http://schemas.openxmlformats.org/wordprocessingml/2006/main" xmlns:w14="http://schemas.microsoft.com/office/word/2010/wordml" xmlns:w15="http://schemas.microsoft.com/office/word/2012/wordml" xmlns:w16cex="http://schemas.microsoft.com/office/word/2018/wordml/cex" xmlns:w16cid="http://schemas.microsoft.com/office/word/2016/wordml/cid" xmlns:w16="http://schemas.microsoft.com/office/word/2018/wordml" xmlns:w16sdtdh="http://schemas.microsoft.com/office/word/2020/wordml/sdtdatahash" xmlns:w16se="http://schemas.microsoft.com/office/word/2015/wordml/symex" xmlns:wpg="http://schemas.microsoft.com/office/word/2010/wordprocessingGroup" xmlns:wpi="http://schemas.microsoft.com/office/word/2010/wordprocessingInk" xmlns:wne="http://schemas.microsoft.com/office/word/2006/wordml" xmlns:wps="http://schemas.microsoft.com/office/word/2010/wordprocessingShape" mc:Ignorable="w14 w15 w16se w16cid w16 w16cex w16sdtdh wp14">
+<w:endnotes xmlns:wpc="http://schemas.microsoft.com/office/word/2010/wordprocessingCanvas" xmlns:cx="http://schemas.microsoft.com/office/drawing/2014/chartex" xmlns:cx1="http://schemas.microsoft.com/office/drawing/2015/9/8/chartex" xmlns:cx2="http://schemas.microsoft.com/office/drawing/2015/10/21/chartex" xmlns:cx3="http://schemas.microsoft.com/office/drawing/2016/5/9/chartex" xmlns:cx4="http://schemas.microsoft.com/office/drawing/2016/5/10/chartex" xmlns:cx5="http://schemas.microsoft.com/office/drawing/2016/5/11/chartex" xmlns:cx6="http://schemas.microsoft.com/office/drawing/2016/5/12/chartex" xmlns:cx7="http://schemas.microsoft.com/office/drawing/2016/5/13/chartex" xmlns:cx8="http://schemas.microsoft.com/office/drawing/2016/5/14/chartex" xmlns:mc="http://schemas.openxmlformats.org/markup-compatibility/2006" xmlns:aink="http://schemas.microsoft.com/office/drawing/2016/ink" xmlns:am3d="http://schemas.microsoft.com/office/drawing/2017/model3d" xmlns:o="urn:schemas-microsoft-com:office:office" xmlns:oel="http://schemas.microsoft.com/office/2019/extlst" xmlns:r="http://schemas.openxmlformats.org/officeDocument/2006/relationships" xmlns:m="http://schemas.openxmlformats.org/officeDocument/2006/math" xmlns:v="urn:schemas-microsoft-com:vml" xmlns:wp14="http://schemas.microsoft.com/office/word/2010/wordprocessingDrawing" xmlns:wp="http://schemas.openxmlformats.org/drawingml/2006/wordprocessingDrawing" xmlns:w10="urn:schemas-microsoft-com:office:word" xmlns:w="http://schemas.openxmlformats.org/wordprocessingml/2006/main" xmlns:w14="http://schemas.microsoft.com/office/word/2010/wordml" xmlns:w15="http://schemas.microsoft.com/office/word/2012/wordml" xmlns:w16cex="http://schemas.microsoft.com/office/word/2018/wordml/cex" xmlns:w16cid="http://schemas.microsoft.com/office/word/2016/wordml/cid" xmlns:w16="http://schemas.microsoft.com/office/word/2018/wordml" xmlns:w16sdtdh="http://schemas.microsoft.com/office/word/2020/wordml/sdtdatahash" xmlns:w16se="http://schemas.microsoft.com/office/word/2015/wordml/symex" xmlns:wpg="http://schemas.microsoft.com/office/word/2010/wordprocessingGroup" xmlns:wpi="http://schemas.microsoft.com/office/word/2010/wordprocessingInk" xmlns:wne="http://schemas.microsoft.com/office/word/2006/wordml" xmlns:wps="http://schemas.microsoft.com/office/word/2010/wordprocessingShape" mc:Ignorable="w14 w15 w16se w16cid w16 w16cex w16sdtdh wp14">
   <w:endnote w:type="separator" w:id="-1">
     <w:p>
       <w:pPr>
@@ -7122,7 +7193,7 @@
 </file>
 
 <file path=word/footer1.xml><?xml version="1.0" encoding="utf-8"?>
-<w:ftr xmlns:wpc="http://schemas.microsoft.com/office/word/2010/wordprocessingCanvas" xmlns:cx="http://schemas.microsoft.com/office/drawing/2014/chartex" xmlns:cx1="http://schemas.microsoft.com/office/drawing/2015/9/8/chartex" xmlns:cx2="http://schemas.microsoft.com/office/drawing/2015/10/21/chartex" xmlns:cx3="http://schemas.microsoft.com/office/drawing/2016/5/9/chartex" xmlns:cx4="http://schemas.microsoft.com/office/drawing/2016/5/10/chartex" xmlns:cx5="http://schemas.microsoft.com/office/drawing/2016/5/11/chartex" xmlns:cx6="http://schemas.microsoft.com/office/drawing/2016/5/12/chartex" xmlns:cx7="http://schemas.microsoft.com/office/drawing/2016/5/13/chartex" xmlns:cx8="http://schemas.microsoft.com/office/drawing/2016/5/14/chartex" xmlns:mc="http://schemas.openxmlformats.org/markup-compatibility/2006" xmlns:aink="http://schemas.microsoft.com/office/drawing/2016/ink" xmlns:am3d="http://schemas.microsoft.com/office/drawing/2017/model3d" xmlns:o="urn:schemas-microsoft-com:office:office" xmlns:r="http://schemas.openxmlformats.org/officeDocument/2006/relationships" xmlns:m="http://schemas.openxmlformats.org/officeDocument/2006/math" xmlns:v="urn:schemas-microsoft-com:vml" xmlns:wp14="http://schemas.microsoft.com/office/word/2010/wordprocessingDrawing" xmlns:wp="http://schemas.openxmlformats.org/drawingml/2006/wordprocessingDrawing" xmlns:w10="urn:schemas-microsoft-com:office:word" xmlns:w="http://schemas.openxmlformats.org/wordprocessingml/2006/main" xmlns:w14="http://schemas.microsoft.com/office/word/2010/wordml" xmlns:w15="http://schemas.microsoft.com/office/word/2012/wordml" xmlns:w16cex="http://schemas.microsoft.com/office/word/2018/wordml/cex" xmlns:w16cid="http://schemas.microsoft.com/office/word/2016/wordml/cid" xmlns:w16="http://schemas.microsoft.com/office/word/2018/wordml" xmlns:w16sdtdh="http://schemas.microsoft.com/office/word/2020/wordml/sdtdatahash" xmlns:w16se="http://schemas.microsoft.com/office/word/2015/wordml/symex" xmlns:wpg="http://schemas.microsoft.com/office/word/2010/wordprocessingGroup" xmlns:wpi="http://schemas.microsoft.com/office/word/2010/wordprocessingInk" xmlns:wne="http://schemas.microsoft.com/office/word/2006/wordml" xmlns:wps="http://schemas.microsoft.com/office/word/2010/wordprocessingShape" mc:Ignorable="w14 w15 w16se w16cid w16 w16cex w16sdtdh wp14">
+<w:ftr xmlns:wpc="http://schemas.microsoft.com/office/word/2010/wordprocessingCanvas" xmlns:cx="http://schemas.microsoft.com/office/drawing/2014/chartex" xmlns:cx1="http://schemas.microsoft.com/office/drawing/2015/9/8/chartex" xmlns:cx2="http://schemas.microsoft.com/office/drawing/2015/10/21/chartex" xmlns:cx3="http://schemas.microsoft.com/office/drawing/2016/5/9/chartex" xmlns:cx4="http://schemas.microsoft.com/office/drawing/2016/5/10/chartex" xmlns:cx5="http://schemas.microsoft.com/office/drawing/2016/5/11/chartex" xmlns:cx6="http://schemas.microsoft.com/office/drawing/2016/5/12/chartex" xmlns:cx7="http://schemas.microsoft.com/office/drawing/2016/5/13/chartex" xmlns:cx8="http://schemas.microsoft.com/office/drawing/2016/5/14/chartex" xmlns:mc="http://schemas.openxmlformats.org/markup-compatibility/2006" xmlns:aink="http://schemas.microsoft.com/office/drawing/2016/ink" xmlns:am3d="http://schemas.microsoft.com/office/drawing/2017/model3d" xmlns:o="urn:schemas-microsoft-com:office:office" xmlns:oel="http://schemas.microsoft.com/office/2019/extlst" xmlns:r="http://schemas.openxmlformats.org/officeDocument/2006/relationships" xmlns:m="http://schemas.openxmlformats.org/officeDocument/2006/math" xmlns:v="urn:schemas-microsoft-com:vml" xmlns:wp14="http://schemas.microsoft.com/office/word/2010/wordprocessingDrawing" xmlns:wp="http://schemas.openxmlformats.org/drawingml/2006/wordprocessingDrawing" xmlns:w10="urn:schemas-microsoft-com:office:word" xmlns:w="http://schemas.openxmlformats.org/wordprocessingml/2006/main" xmlns:w14="http://schemas.microsoft.com/office/word/2010/wordml" xmlns:w15="http://schemas.microsoft.com/office/word/2012/wordml" xmlns:w16cex="http://schemas.microsoft.com/office/word/2018/wordml/cex" xmlns:w16cid="http://schemas.microsoft.com/office/word/2016/wordml/cid" xmlns:w16="http://schemas.microsoft.com/office/word/2018/wordml" xmlns:w16sdtdh="http://schemas.microsoft.com/office/word/2020/wordml/sdtdatahash" xmlns:w16se="http://schemas.microsoft.com/office/word/2015/wordml/symex" xmlns:wpg="http://schemas.microsoft.com/office/word/2010/wordprocessingGroup" xmlns:wpi="http://schemas.microsoft.com/office/word/2010/wordprocessingInk" xmlns:wne="http://schemas.microsoft.com/office/word/2006/wordml" xmlns:wps="http://schemas.microsoft.com/office/word/2010/wordprocessingShape" mc:Ignorable="w14 w15 w16se w16cid w16 w16cex w16sdtdh wp14">
   <w:p>
     <w:pPr>
       <w:pStyle w:val="Footer"/>
@@ -7187,7 +7258,7 @@
 </file>
 
 <file path=word/footnotes.xml><?xml version="1.0" encoding="utf-8"?>
-<w:footnotes xmlns:wpc="http://schemas.microsoft.com/office/word/2010/wordprocessingCanvas" xmlns:cx="http://schemas.microsoft.com/office/drawing/2014/chartex" xmlns:cx1="http://schemas.microsoft.com/office/drawing/2015/9/8/chartex" xmlns:cx2="http://schemas.microsoft.com/office/drawing/2015/10/21/chartex" xmlns:cx3="http://schemas.microsoft.com/office/drawing/2016/5/9/chartex" xmlns:cx4="http://schemas.microsoft.com/office/drawing/2016/5/10/chartex" xmlns:cx5="http://schemas.microsoft.com/office/drawing/2016/5/11/chartex" xmlns:cx6="http://schemas.microsoft.com/office/drawing/2016/5/12/chartex" xmlns:cx7="http://schemas.microsoft.com/office/drawing/2016/5/13/chartex" xmlns:cx8="http://schemas.microsoft.com/office/drawing/2016/5/14/chartex" xmlns:mc="http://schemas.openxmlformats.org/markup-compatibility/2006" xmlns:aink="http://schemas.microsoft.com/office/drawing/2016/ink" xmlns:am3d="http://schemas.microsoft.com/office/drawing/2017/model3d" xmlns:o="urn:schemas-microsoft-com:office:office" xmlns:r="http://schemas.openxmlformats.org/officeDocument/2006/relationships" xmlns:m="http://schemas.openxmlformats.org/officeDocument/2006/math" xmlns:v="urn:schemas-microsoft-com:vml" xmlns:wp14="http://schemas.microsoft.com/office/word/2010/wordprocessingDrawing" xmlns:wp="http://schemas.openxmlformats.org/drawingml/2006/wordprocessingDrawing" xmlns:w10="urn:schemas-microsoft-com:office:word" xmlns:w="http://schemas.openxmlformats.org/wordprocessingml/2006/main" xmlns:w14="http://schemas.microsoft.com/office/word/2010/wordml" xmlns:w15="http://schemas.microsoft.com/office/word/2012/wordml" xmlns:w16cex="http://schemas.microsoft.com/office/word/2018/wordml/cex" xmlns:w16cid="http://schemas.microsoft.com/office/word/2016/wordml/cid" xmlns:w16="http://schemas.microsoft.com/office/word/2018/wordml" xmlns:w16sdtdh="http://schemas.microsoft.com/office/word/2020/wordml/sdtdatahash" xmlns:w16se="http://schemas.microsoft.com/office/word/2015/wordml/symex" xmlns:wpg="http://schemas.microsoft.com/office/word/2010/wordprocessingGroup" xmlns:wpi="http://schemas.microsoft.com/office/word/2010/wordprocessingInk" xmlns:wne="http://schemas.microsoft.com/office/word/2006/wordml" xmlns:wps="http://schemas.microsoft.com/office/word/2010/wordprocessingShape" mc:Ignorable="w14 w15 w16se w16cid w16 w16cex w16sdtdh wp14">
+<w:footnotes xmlns:wpc="http://schemas.microsoft.com/office/word/2010/wordprocessingCanvas" xmlns:cx="http://schemas.microsoft.com/office/drawing/2014/chartex" xmlns:cx1="http://schemas.microsoft.com/office/drawing/2015/9/8/chartex" xmlns:cx2="http://schemas.microsoft.com/office/drawing/2015/10/21/chartex" xmlns:cx3="http://schemas.microsoft.com/office/drawing/2016/5/9/chartex" xmlns:cx4="http://schemas.microsoft.com/office/drawing/2016/5/10/chartex" xmlns:cx5="http://schemas.microsoft.com/office/drawing/2016/5/11/chartex" xmlns:cx6="http://schemas.microsoft.com/office/drawing/2016/5/12/chartex" xmlns:cx7="http://schemas.microsoft.com/office/drawing/2016/5/13/chartex" xmlns:cx8="http://schemas.microsoft.com/office/drawing/2016/5/14/chartex" xmlns:mc="http://schemas.openxmlformats.org/markup-compatibility/2006" xmlns:aink="http://schemas.microsoft.com/office/drawing/2016/ink" xmlns:am3d="http://schemas.microsoft.com/office/drawing/2017/model3d" xmlns:o="urn:schemas-microsoft-com:office:office" xmlns:oel="http://schemas.microsoft.com/office/2019/extlst" xmlns:r="http://schemas.openxmlformats.org/officeDocument/2006/relationships" xmlns:m="http://schemas.openxmlformats.org/officeDocument/2006/math" xmlns:v="urn:schemas-microsoft-com:vml" xmlns:wp14="http://schemas.microsoft.com/office/word/2010/wordprocessingDrawing" xmlns:wp="http://schemas.openxmlformats.org/drawingml/2006/wordprocessingDrawing" xmlns:w10="urn:schemas-microsoft-com:office:word" xmlns:w="http://schemas.openxmlformats.org/wordprocessingml/2006/main" xmlns:w14="http://schemas.microsoft.com/office/word/2010/wordml" xmlns:w15="http://schemas.microsoft.com/office/word/2012/wordml" xmlns:w16cex="http://schemas.microsoft.com/office/word/2018/wordml/cex" xmlns:w16cid="http://schemas.microsoft.com/office/word/2016/wordml/cid" xmlns:w16="http://schemas.microsoft.com/office/word/2018/wordml" xmlns:w16sdtdh="http://schemas.microsoft.com/office/word/2020/wordml/sdtdatahash" xmlns:w16se="http://schemas.microsoft.com/office/word/2015/wordml/symex" xmlns:wpg="http://schemas.microsoft.com/office/word/2010/wordprocessingGroup" xmlns:wpi="http://schemas.microsoft.com/office/word/2010/wordprocessingInk" xmlns:wne="http://schemas.microsoft.com/office/word/2006/wordml" xmlns:wps="http://schemas.microsoft.com/office/word/2010/wordprocessingShape" mc:Ignorable="w14 w15 w16se w16cid w16 w16cex w16sdtdh wp14">
   <w:footnote w:type="separator" w:id="-1">
     <w:p>
       <w:pPr>
@@ -7212,7 +7283,7 @@
 </file>
 
 <file path=word/numbering.xml><?xml version="1.0" encoding="utf-8"?>
-<w:numbering xmlns:wpc="http://schemas.microsoft.com/office/word/2010/wordprocessingCanvas" xmlns:cx="http://schemas.microsoft.com/office/drawing/2014/chartex" xmlns:cx1="http://schemas.microsoft.com/office/drawing/2015/9/8/chartex" xmlns:cx2="http://schemas.microsoft.com/office/drawing/2015/10/21/chartex" xmlns:cx3="http://schemas.microsoft.com/office/drawing/2016/5/9/chartex" xmlns:cx4="http://schemas.microsoft.com/office/drawing/2016/5/10/chartex" xmlns:cx5="http://schemas.microsoft.com/office/drawing/2016/5/11/chartex" xmlns:cx6="http://schemas.microsoft.com/office/drawing/2016/5/12/chartex" xmlns:cx7="http://schemas.microsoft.com/office/drawing/2016/5/13/chartex" xmlns:cx8="http://schemas.microsoft.com/office/drawing/2016/5/14/chartex" xmlns:mc="http://schemas.openxmlformats.org/markup-compatibility/2006" xmlns:aink="http://schemas.microsoft.com/office/drawing/2016/ink" xmlns:am3d="http://schemas.microsoft.com/office/drawing/2017/model3d" xmlns:o="urn:schemas-microsoft-com:office:office" xmlns:r="http://schemas.openxmlformats.org/officeDocument/2006/relationships" xmlns:m="http://schemas.openxmlformats.org/officeDocument/2006/math" xmlns:v="urn:schemas-microsoft-com:vml" xmlns:wp14="http://schemas.microsoft.com/office/word/2010/wordprocessingDrawing" xmlns:wp="http://schemas.openxmlformats.org/drawingml/2006/wordprocessingDrawing" xmlns:w10="urn:schemas-microsoft-com:office:word" xmlns:w="http://schemas.openxmlformats.org/wordprocessingml/2006/main" xmlns:w14="http://schemas.microsoft.com/office/word/2010/wordml" xmlns:w15="http://schemas.microsoft.com/office/word/2012/wordml" xmlns:w16cex="http://schemas.microsoft.com/office/word/2018/wordml/cex" xmlns:w16cid="http://schemas.microsoft.com/office/word/2016/wordml/cid" xmlns:w16="http://schemas.microsoft.com/office/word/2018/wordml" xmlns:w16sdtdh="http://schemas.microsoft.com/office/word/2020/wordml/sdtdatahash" xmlns:w16se="http://schemas.microsoft.com/office/word/2015/wordml/symex" xmlns:wpg="http://schemas.microsoft.com/office/word/2010/wordprocessingGroup" xmlns:wpi="http://schemas.microsoft.com/office/word/2010/wordprocessingInk" xmlns:wne="http://schemas.microsoft.com/office/word/2006/wordml" xmlns:wps="http://schemas.microsoft.com/office/word/2010/wordprocessingShape" mc:Ignorable="w14 w15 w16se w16cid w16 w16cex w16sdtdh wp14">
+<w:numbering xmlns:wpc="http://schemas.microsoft.com/office/word/2010/wordprocessingCanvas" xmlns:cx="http://schemas.microsoft.com/office/drawing/2014/chartex" xmlns:cx1="http://schemas.microsoft.com/office/drawing/2015/9/8/chartex" xmlns:cx2="http://schemas.microsoft.com/office/drawing/2015/10/21/chartex" xmlns:cx3="http://schemas.microsoft.com/office/drawing/2016/5/9/chartex" xmlns:cx4="http://schemas.microsoft.com/office/drawing/2016/5/10/chartex" xmlns:cx5="http://schemas.microsoft.com/office/drawing/2016/5/11/chartex" xmlns:cx6="http://schemas.microsoft.com/office/drawing/2016/5/12/chartex" xmlns:cx7="http://schemas.microsoft.com/office/drawing/2016/5/13/chartex" xmlns:cx8="http://schemas.microsoft.com/office/drawing/2016/5/14/chartex" xmlns:mc="http://schemas.openxmlformats.org/markup-compatibility/2006" xmlns:aink="http://schemas.microsoft.com/office/drawing/2016/ink" xmlns:am3d="http://schemas.microsoft.com/office/drawing/2017/model3d" xmlns:o="urn:schemas-microsoft-com:office:office" xmlns:oel="http://schemas.microsoft.com/office/2019/extlst" xmlns:r="http://schemas.openxmlformats.org/officeDocument/2006/relationships" xmlns:m="http://schemas.openxmlformats.org/officeDocument/2006/math" xmlns:v="urn:schemas-microsoft-com:vml" xmlns:wp14="http://schemas.microsoft.com/office/word/2010/wordprocessingDrawing" xmlns:wp="http://schemas.openxmlformats.org/drawingml/2006/wordprocessingDrawing" xmlns:w10="urn:schemas-microsoft-com:office:word" xmlns:w="http://schemas.openxmlformats.org/wordprocessingml/2006/main" xmlns:w14="http://schemas.microsoft.com/office/word/2010/wordml" xmlns:w15="http://schemas.microsoft.com/office/word/2012/wordml" xmlns:w16cex="http://schemas.microsoft.com/office/word/2018/wordml/cex" xmlns:w16cid="http://schemas.microsoft.com/office/word/2016/wordml/cid" xmlns:w16="http://schemas.microsoft.com/office/word/2018/wordml" xmlns:w16sdtdh="http://schemas.microsoft.com/office/word/2020/wordml/sdtdatahash" xmlns:w16se="http://schemas.microsoft.com/office/word/2015/wordml/symex" xmlns:wpg="http://schemas.microsoft.com/office/word/2010/wordprocessingGroup" xmlns:wpi="http://schemas.microsoft.com/office/word/2010/wordprocessingInk" xmlns:wne="http://schemas.microsoft.com/office/word/2006/wordml" xmlns:wps="http://schemas.microsoft.com/office/word/2010/wordprocessingShape" mc:Ignorable="w14 w15 w16se w16cid w16 w16cex w16sdtdh wp14">
   <w:abstractNum w:abstractNumId="0" w15:restartNumberingAfterBreak="0">
     <w:nsid w:val="0158351F"/>
     <w:multiLevelType w:val="multilevel"/>
@@ -8911,6 +8982,119 @@
     </w:lvl>
   </w:abstractNum>
   <w:abstractNum w:abstractNumId="15" w15:restartNumberingAfterBreak="0">
+    <w:nsid w:val="59AE2290"/>
+    <w:multiLevelType w:val="hybridMultilevel"/>
+    <w:tmpl w:val="E4925352"/>
+    <w:lvl w:ilvl="0" w:tplc="04090001">
+      <w:start w:val="1"/>
+      <w:numFmt w:val="bullet"/>
+      <w:lvlText w:val=""/>
+      <w:lvlJc w:val="left"/>
+      <w:pPr>
+        <w:ind w:left="720" w:hanging="360"/>
+      </w:pPr>
+      <w:rPr>
+        <w:rFonts w:ascii="Symbol" w:hAnsi="Symbol" w:hint="default"/>
+      </w:rPr>
+    </w:lvl>
+    <w:lvl w:ilvl="1" w:tplc="04090003" w:tentative="1">
+      <w:start w:val="1"/>
+      <w:numFmt w:val="bullet"/>
+      <w:lvlText w:val="o"/>
+      <w:lvlJc w:val="left"/>
+      <w:pPr>
+        <w:ind w:left="1440" w:hanging="360"/>
+      </w:pPr>
+      <w:rPr>
+        <w:rFonts w:ascii="Courier New" w:hAnsi="Courier New" w:cs="Courier New" w:hint="default"/>
+      </w:rPr>
+    </w:lvl>
+    <w:lvl w:ilvl="2" w:tplc="04090005" w:tentative="1">
+      <w:start w:val="1"/>
+      <w:numFmt w:val="bullet"/>
+      <w:lvlText w:val=""/>
+      <w:lvlJc w:val="left"/>
+      <w:pPr>
+        <w:ind w:left="2160" w:hanging="360"/>
+      </w:pPr>
+      <w:rPr>
+        <w:rFonts w:ascii="Wingdings" w:hAnsi="Wingdings" w:hint="default"/>
+      </w:rPr>
+    </w:lvl>
+    <w:lvl w:ilvl="3" w:tplc="04090001" w:tentative="1">
+      <w:start w:val="1"/>
+      <w:numFmt w:val="bullet"/>
+      <w:lvlText w:val=""/>
+      <w:lvlJc w:val="left"/>
+      <w:pPr>
+        <w:ind w:left="2880" w:hanging="360"/>
+      </w:pPr>
+      <w:rPr>
+        <w:rFonts w:ascii="Symbol" w:hAnsi="Symbol" w:hint="default"/>
+      </w:rPr>
+    </w:lvl>
+    <w:lvl w:ilvl="4" w:tplc="04090003" w:tentative="1">
+      <w:start w:val="1"/>
+      <w:numFmt w:val="bullet"/>
+      <w:lvlText w:val="o"/>
+      <w:lvlJc w:val="left"/>
+      <w:pPr>
+        <w:ind w:left="3600" w:hanging="360"/>
+      </w:pPr>
+      <w:rPr>
+        <w:rFonts w:ascii="Courier New" w:hAnsi="Courier New" w:cs="Courier New" w:hint="default"/>
+      </w:rPr>
+    </w:lvl>
+    <w:lvl w:ilvl="5" w:tplc="04090005" w:tentative="1">
+      <w:start w:val="1"/>
+      <w:numFmt w:val="bullet"/>
+      <w:lvlText w:val=""/>
+      <w:lvlJc w:val="left"/>
+      <w:pPr>
+        <w:ind w:left="4320" w:hanging="360"/>
+      </w:pPr>
+      <w:rPr>
+        <w:rFonts w:ascii="Wingdings" w:hAnsi="Wingdings" w:hint="default"/>
+      </w:rPr>
+    </w:lvl>
+    <w:lvl w:ilvl="6" w:tplc="04090001" w:tentative="1">
+      <w:start w:val="1"/>
+      <w:numFmt w:val="bullet"/>
+      <w:lvlText w:val=""/>
+      <w:lvlJc w:val="left"/>
+      <w:pPr>
+        <w:ind w:left="5040" w:hanging="360"/>
+      </w:pPr>
+      <w:rPr>
+        <w:rFonts w:ascii="Symbol" w:hAnsi="Symbol" w:hint="default"/>
+      </w:rPr>
+    </w:lvl>
+    <w:lvl w:ilvl="7" w:tplc="04090003" w:tentative="1">
+      <w:start w:val="1"/>
+      <w:numFmt w:val="bullet"/>
+      <w:lvlText w:val="o"/>
+      <w:lvlJc w:val="left"/>
+      <w:pPr>
+        <w:ind w:left="5760" w:hanging="360"/>
+      </w:pPr>
+      <w:rPr>
+        <w:rFonts w:ascii="Courier New" w:hAnsi="Courier New" w:cs="Courier New" w:hint="default"/>
+      </w:rPr>
+    </w:lvl>
+    <w:lvl w:ilvl="8" w:tplc="04090005" w:tentative="1">
+      <w:start w:val="1"/>
+      <w:numFmt w:val="bullet"/>
+      <w:lvlText w:val=""/>
+      <w:lvlJc w:val="left"/>
+      <w:pPr>
+        <w:ind w:left="6480" w:hanging="360"/>
+      </w:pPr>
+      <w:rPr>
+        <w:rFonts w:ascii="Wingdings" w:hAnsi="Wingdings" w:hint="default"/>
+      </w:rPr>
+    </w:lvl>
+  </w:abstractNum>
+  <w:abstractNum w:abstractNumId="16" w15:restartNumberingAfterBreak="0">
     <w:nsid w:val="5AC90A2C"/>
     <w:multiLevelType w:val="multilevel"/>
     <w:tmpl w:val="D0E6919C"/>
@@ -9023,7 +9207,7 @@
       </w:rPr>
     </w:lvl>
   </w:abstractNum>
-  <w:abstractNum w:abstractNumId="16" w15:restartNumberingAfterBreak="0">
+  <w:abstractNum w:abstractNumId="17" w15:restartNumberingAfterBreak="0">
     <w:nsid w:val="5BBA3271"/>
     <w:multiLevelType w:val="multilevel"/>
     <w:tmpl w:val="ABBA69D2"/>
@@ -9136,7 +9320,7 @@
       </w:rPr>
     </w:lvl>
   </w:abstractNum>
-  <w:abstractNum w:abstractNumId="17" w15:restartNumberingAfterBreak="0">
+  <w:abstractNum w:abstractNumId="18" w15:restartNumberingAfterBreak="0">
     <w:nsid w:val="5C7A77E1"/>
     <w:multiLevelType w:val="multilevel"/>
     <w:tmpl w:val="821CF76A"/>
@@ -9249,7 +9433,7 @@
       </w:rPr>
     </w:lvl>
   </w:abstractNum>
-  <w:abstractNum w:abstractNumId="18" w15:restartNumberingAfterBreak="0">
+  <w:abstractNum w:abstractNumId="19" w15:restartNumberingAfterBreak="0">
     <w:nsid w:val="5EC0480E"/>
     <w:multiLevelType w:val="multilevel"/>
     <w:tmpl w:val="ED8CD318"/>
@@ -9344,7 +9528,7 @@
       </w:pPr>
     </w:lvl>
   </w:abstractNum>
-  <w:abstractNum w:abstractNumId="19" w15:restartNumberingAfterBreak="0">
+  <w:abstractNum w:abstractNumId="20" w15:restartNumberingAfterBreak="0">
     <w:nsid w:val="62C5769D"/>
     <w:multiLevelType w:val="multilevel"/>
     <w:tmpl w:val="69766E40"/>
@@ -9457,7 +9641,7 @@
       </w:rPr>
     </w:lvl>
   </w:abstractNum>
-  <w:abstractNum w:abstractNumId="20" w15:restartNumberingAfterBreak="0">
+  <w:abstractNum w:abstractNumId="21" w15:restartNumberingAfterBreak="0">
     <w:nsid w:val="68362208"/>
     <w:multiLevelType w:val="multilevel"/>
     <w:tmpl w:val="74FC515C"/>
@@ -9570,7 +9754,7 @@
       </w:rPr>
     </w:lvl>
   </w:abstractNum>
-  <w:abstractNum w:abstractNumId="21" w15:restartNumberingAfterBreak="0">
+  <w:abstractNum w:abstractNumId="22" w15:restartNumberingAfterBreak="0">
     <w:nsid w:val="6AFF7ECE"/>
     <w:multiLevelType w:val="multilevel"/>
     <w:tmpl w:val="0D7A4218"/>
@@ -9683,7 +9867,7 @@
       </w:rPr>
     </w:lvl>
   </w:abstractNum>
-  <w:abstractNum w:abstractNumId="22" w15:restartNumberingAfterBreak="0">
+  <w:abstractNum w:abstractNumId="23" w15:restartNumberingAfterBreak="0">
     <w:nsid w:val="729C17A4"/>
     <w:multiLevelType w:val="multilevel"/>
     <w:tmpl w:val="3A240306"/>
@@ -9796,7 +9980,7 @@
       </w:rPr>
     </w:lvl>
   </w:abstractNum>
-  <w:abstractNum w:abstractNumId="23" w15:restartNumberingAfterBreak="0">
+  <w:abstractNum w:abstractNumId="24" w15:restartNumberingAfterBreak="0">
     <w:nsid w:val="7A0327BF"/>
     <w:multiLevelType w:val="multilevel"/>
     <w:tmpl w:val="17381618"/>
@@ -9909,7 +10093,7 @@
       </w:rPr>
     </w:lvl>
   </w:abstractNum>
-  <w:abstractNum w:abstractNumId="24" w15:restartNumberingAfterBreak="0">
+  <w:abstractNum w:abstractNumId="25" w15:restartNumberingAfterBreak="0">
     <w:nsid w:val="7D6F6A98"/>
     <w:multiLevelType w:val="multilevel"/>
     <w:tmpl w:val="4C0CCE38"/>
@@ -10032,7 +10216,7 @@
     <w:abstractNumId w:val="12"/>
   </w:num>
   <w:num w:numId="4" w16cid:durableId="1095328047">
-    <w:abstractNumId w:val="21"/>
+    <w:abstractNumId w:val="22"/>
   </w:num>
   <w:num w:numId="5" w16cid:durableId="1289703073">
     <w:abstractNumId w:val="2"/>
@@ -10047,7 +10231,7 @@
     <w:abstractNumId w:val="9"/>
   </w:num>
   <w:num w:numId="9" w16cid:durableId="123892799">
-    <w:abstractNumId w:val="23"/>
+    <w:abstractNumId w:val="24"/>
   </w:num>
   <w:num w:numId="10" w16cid:durableId="422068761">
     <w:abstractNumId w:val="0"/>
@@ -10056,7 +10240,7 @@
     <w:abstractNumId w:val="14"/>
   </w:num>
   <w:num w:numId="12" w16cid:durableId="1321153460">
-    <w:abstractNumId w:val="22"/>
+    <w:abstractNumId w:val="23"/>
   </w:num>
   <w:num w:numId="13" w16cid:durableId="706487418">
     <w:abstractNumId w:val="4"/>
@@ -10071,31 +10255,34 @@
     <w:abstractNumId w:val="6"/>
   </w:num>
   <w:num w:numId="17" w16cid:durableId="557056534">
-    <w:abstractNumId w:val="15"/>
+    <w:abstractNumId w:val="16"/>
   </w:num>
   <w:num w:numId="18" w16cid:durableId="1736125638">
-    <w:abstractNumId w:val="17"/>
+    <w:abstractNumId w:val="18"/>
   </w:num>
   <w:num w:numId="19" w16cid:durableId="1313295069">
     <w:abstractNumId w:val="3"/>
   </w:num>
   <w:num w:numId="20" w16cid:durableId="1592737617">
-    <w:abstractNumId w:val="20"/>
+    <w:abstractNumId w:val="21"/>
   </w:num>
   <w:num w:numId="21" w16cid:durableId="1014184629">
-    <w:abstractNumId w:val="16"/>
+    <w:abstractNumId w:val="17"/>
   </w:num>
   <w:num w:numId="22" w16cid:durableId="749471249">
-    <w:abstractNumId w:val="24"/>
+    <w:abstractNumId w:val="25"/>
   </w:num>
   <w:num w:numId="23" w16cid:durableId="1137143747">
-    <w:abstractNumId w:val="19"/>
+    <w:abstractNumId w:val="20"/>
   </w:num>
   <w:num w:numId="24" w16cid:durableId="69425377">
     <w:abstractNumId w:val="1"/>
   </w:num>
   <w:num w:numId="25" w16cid:durableId="916092484">
-    <w:abstractNumId w:val="18"/>
+    <w:abstractNumId w:val="19"/>
+  </w:num>
+  <w:num w:numId="26" w16cid:durableId="1483084749">
+    <w:abstractNumId w:val="15"/>
   </w:num>
 </w:numbering>
 </file>

</xml_diff>

<commit_message>
- some form clean-up and tutorial figure updates
</commit_message>
<xml_diff>
--- a/pwiz_tools/Skyline/Documentation/Tutorials/Skyline DIA PASEF.docx
+++ b/pwiz_tools/Skyline/Documentation/Tutorials/Skyline DIA PASEF.docx
@@ -1,6 +1,6 @@
 
 <file path=word/document.xml><?xml version="1.0" encoding="utf-8"?>
-<w:document xmlns:wpc="http://schemas.microsoft.com/office/word/2010/wordprocessingCanvas" xmlns:cx="http://schemas.microsoft.com/office/drawing/2014/chartex" xmlns:cx1="http://schemas.microsoft.com/office/drawing/2015/9/8/chartex" xmlns:cx2="http://schemas.microsoft.com/office/drawing/2015/10/21/chartex" xmlns:cx3="http://schemas.microsoft.com/office/drawing/2016/5/9/chartex" xmlns:cx4="http://schemas.microsoft.com/office/drawing/2016/5/10/chartex" xmlns:cx5="http://schemas.microsoft.com/office/drawing/2016/5/11/chartex" xmlns:cx6="http://schemas.microsoft.com/office/drawing/2016/5/12/chartex" xmlns:cx7="http://schemas.microsoft.com/office/drawing/2016/5/13/chartex" xmlns:cx8="http://schemas.microsoft.com/office/drawing/2016/5/14/chartex" xmlns:mc="http://schemas.openxmlformats.org/markup-compatibility/2006" xmlns:aink="http://schemas.microsoft.com/office/drawing/2016/ink" xmlns:am3d="http://schemas.microsoft.com/office/drawing/2017/model3d" xmlns:o="urn:schemas-microsoft-com:office:office" xmlns:oel="http://schemas.microsoft.com/office/2019/extlst" xmlns:r="http://schemas.openxmlformats.org/officeDocument/2006/relationships" xmlns:m="http://schemas.openxmlformats.org/officeDocument/2006/math" xmlns:v="urn:schemas-microsoft-com:vml" xmlns:wp14="http://schemas.microsoft.com/office/word/2010/wordprocessingDrawing" xmlns:wp="http://schemas.openxmlformats.org/drawingml/2006/wordprocessingDrawing" xmlns:w10="urn:schemas-microsoft-com:office:word" xmlns:w="http://schemas.openxmlformats.org/wordprocessingml/2006/main" xmlns:w14="http://schemas.microsoft.com/office/word/2010/wordml" xmlns:w15="http://schemas.microsoft.com/office/word/2012/wordml" xmlns:w16cex="http://schemas.microsoft.com/office/word/2018/wordml/cex" xmlns:w16cid="http://schemas.microsoft.com/office/word/2016/wordml/cid" xmlns:w16="http://schemas.microsoft.com/office/word/2018/wordml" xmlns:w16sdtdh="http://schemas.microsoft.com/office/word/2020/wordml/sdtdatahash" xmlns:w16se="http://schemas.microsoft.com/office/word/2015/wordml/symex" xmlns:wpg="http://schemas.microsoft.com/office/word/2010/wordprocessingGroup" xmlns:wpi="http://schemas.microsoft.com/office/word/2010/wordprocessingInk" xmlns:wne="http://schemas.microsoft.com/office/word/2006/wordml" xmlns:wps="http://schemas.microsoft.com/office/word/2010/wordprocessingShape" mc:Ignorable="w14 w15 w16se w16cid w16 w16cex w16sdtdh wp14">
+<w:document xmlns:wpc="http://schemas.microsoft.com/office/word/2010/wordprocessingCanvas" xmlns:cx="http://schemas.microsoft.com/office/drawing/2014/chartex" xmlns:cx1="http://schemas.microsoft.com/office/drawing/2015/9/8/chartex" xmlns:cx2="http://schemas.microsoft.com/office/drawing/2015/10/21/chartex" xmlns:cx3="http://schemas.microsoft.com/office/drawing/2016/5/9/chartex" xmlns:cx4="http://schemas.microsoft.com/office/drawing/2016/5/10/chartex" xmlns:cx5="http://schemas.microsoft.com/office/drawing/2016/5/11/chartex" xmlns:cx6="http://schemas.microsoft.com/office/drawing/2016/5/12/chartex" xmlns:cx7="http://schemas.microsoft.com/office/drawing/2016/5/13/chartex" xmlns:cx8="http://schemas.microsoft.com/office/drawing/2016/5/14/chartex" xmlns:mc="http://schemas.openxmlformats.org/markup-compatibility/2006" xmlns:aink="http://schemas.microsoft.com/office/drawing/2016/ink" xmlns:am3d="http://schemas.microsoft.com/office/drawing/2017/model3d" xmlns:o="urn:schemas-microsoft-com:office:office" xmlns:oel="http://schemas.microsoft.com/office/2019/extlst" xmlns:r="http://schemas.openxmlformats.org/officeDocument/2006/relationships" xmlns:m="http://schemas.openxmlformats.org/officeDocument/2006/math" xmlns:v="urn:schemas-microsoft-com:vml" xmlns:wp14="http://schemas.microsoft.com/office/word/2010/wordprocessingDrawing" xmlns:wp="http://schemas.openxmlformats.org/drawingml/2006/wordprocessingDrawing" xmlns:w10="urn:schemas-microsoft-com:office:word" xmlns:w="http://schemas.openxmlformats.org/wordprocessingml/2006/main" xmlns:w14="http://schemas.microsoft.com/office/word/2010/wordml" xmlns:w15="http://schemas.microsoft.com/office/word/2012/wordml" xmlns:w16cex="http://schemas.microsoft.com/office/word/2018/wordml/cex" xmlns:w16cid="http://schemas.microsoft.com/office/word/2016/wordml/cid" xmlns:w16="http://schemas.microsoft.com/office/word/2018/wordml" xmlns:w16du="http://schemas.microsoft.com/office/word/2023/wordml/word16du" xmlns:w16sdtdh="http://schemas.microsoft.com/office/word/2020/wordml/sdtdatahash" xmlns:w16se="http://schemas.microsoft.com/office/word/2015/wordml/symex" xmlns:wpg="http://schemas.microsoft.com/office/word/2010/wordprocessingGroup" xmlns:wpi="http://schemas.microsoft.com/office/word/2010/wordprocessingInk" xmlns:wne="http://schemas.microsoft.com/office/word/2006/wordml" xmlns:wps="http://schemas.microsoft.com/office/word/2010/wordprocessingShape" mc:Ignorable="w14 w15 w16se w16cid w16 w16cex w16sdtdh w16du wp14">
   <w:body>
     <w:p>
       <w:pPr>
@@ -865,10 +865,10 @@
           <w:noProof/>
         </w:rPr>
         <w:drawing>
-          <wp:inline distT="0" distB="0" distL="0" distR="0" wp14:anchorId="778553C2" wp14:editId="0DC359B9">
+          <wp:inline distT="0" distB="0" distL="0" distR="0" wp14:anchorId="19ADD43B" wp14:editId="6F3C7E58">
             <wp:extent cx="4572000" cy="5250779"/>
             <wp:effectExtent l="0" t="0" r="0" b="0"/>
-            <wp:docPr id="1" name="Picture 1" descr="Graphical user interface, text, application&#10;&#10;Description automatically generated"/>
+            <wp:docPr id="1004257712" name="Picture 1" descr="A screenshot of a computer&#10;&#10;Description automatically generated"/>
             <wp:cNvGraphicFramePr>
               <a:graphicFrameLocks xmlns:a="http://schemas.openxmlformats.org/drawingml/2006/main" noChangeAspect="1"/>
             </wp:cNvGraphicFramePr>
@@ -876,7 +876,7 @@
               <a:graphicData uri="http://schemas.openxmlformats.org/drawingml/2006/picture">
                 <pic:pic xmlns:pic="http://schemas.openxmlformats.org/drawingml/2006/picture">
                   <pic:nvPicPr>
-                    <pic:cNvPr id="1" name="Picture 1" descr="Graphical user interface, text, application&#10;&#10;Description automatically generated"/>
+                    <pic:cNvPr id="1004257712" name="Picture 1" descr="A screenshot of a computer&#10;&#10;Description automatically generated"/>
                     <pic:cNvPicPr/>
                   </pic:nvPicPr>
                   <pic:blipFill>
@@ -1033,10 +1033,10 @@
           <w:noProof/>
         </w:rPr>
         <w:drawing>
-          <wp:inline distT="0" distB="0" distL="0" distR="0" wp14:anchorId="72CA951B" wp14:editId="00DCAB92">
+          <wp:inline distT="0" distB="0" distL="0" distR="0" wp14:anchorId="2EA89C42" wp14:editId="5E567F57">
             <wp:extent cx="4572000" cy="5250779"/>
             <wp:effectExtent l="0" t="0" r="0" b="0"/>
-            <wp:docPr id="6" name="Picture 6" descr="Graphical user interface, text, application&#10;&#10;Description automatically generated"/>
+            <wp:docPr id="1972030999" name="Picture 1" descr="A screenshot of a computer&#10;&#10;Description automatically generated"/>
             <wp:cNvGraphicFramePr>
               <a:graphicFrameLocks xmlns:a="http://schemas.openxmlformats.org/drawingml/2006/main" noChangeAspect="1"/>
             </wp:cNvGraphicFramePr>
@@ -1044,7 +1044,7 @@
               <a:graphicData uri="http://schemas.openxmlformats.org/drawingml/2006/picture">
                 <pic:pic xmlns:pic="http://schemas.openxmlformats.org/drawingml/2006/picture">
                   <pic:nvPicPr>
-                    <pic:cNvPr id="6" name="Picture 6" descr="Graphical user interface, text, application&#10;&#10;Description automatically generated"/>
+                    <pic:cNvPr id="1972030999" name="Picture 1" descr="A screenshot of a computer&#10;&#10;Description automatically generated"/>
                     <pic:cNvPicPr/>
                   </pic:nvPicPr>
                   <pic:blipFill>
@@ -2657,13 +2657,7 @@
         <w:t>Min peptides per protein</w:t>
       </w:r>
       <w:r>
-        <w:t xml:space="preserve"> filter of “1” the 12 proteins found in the FASTA file produce 1</w:t>
-      </w:r>
-      <w:r>
-        <w:t>0</w:t>
-      </w:r>
-      <w:r>
-        <w:t xml:space="preserve"> “</w:t>
+        <w:t xml:space="preserve"> filter of “1” the 12 proteins found in the FASTA file produce 10 “</w:t>
       </w:r>
       <w:r>
         <w:rPr>
@@ -2678,25 +2672,7 @@
         <w:t>”</w:t>
       </w:r>
       <w:r>
-        <w:t xml:space="preserve"> proteins. This is because </w:t>
-      </w:r>
-      <w:r>
-        <w:t>2</w:t>
-      </w:r>
-      <w:r>
-        <w:t xml:space="preserve"> “Unmapped” protein</w:t>
-      </w:r>
-      <w:r>
-        <w:t>s</w:t>
-      </w:r>
-      <w:r>
-        <w:t xml:space="preserve"> ha</w:t>
-      </w:r>
-      <w:r>
-        <w:t>ve</w:t>
-      </w:r>
-      <w:r>
-        <w:t xml:space="preserve"> no peptides found in the spectral library.</w:t>
+        <w:t xml:space="preserve"> proteins. This is because 2 “Unmapped” proteins have no peptides found in the spectral library.</w:t>
       </w:r>
     </w:p>
     <w:tbl>
@@ -2718,31 +2694,7 @@
               <w:spacing w:after="0"/>
             </w:pPr>
             <w:r>
-              <w:t xml:space="preserve">Note: The final document will include </w:t>
-            </w:r>
-            <w:r>
-              <w:t xml:space="preserve">an </w:t>
-            </w:r>
-            <w:r>
-              <w:t>“</w:t>
-            </w:r>
-            <w:r>
-              <w:t>iRT</w:t>
-            </w:r>
-            <w:r>
-              <w:t xml:space="preserve"> standards” peptide list, for the iRT peptides, and a “Decoys” peptide list</w:t>
-            </w:r>
-            <w:r>
-              <w:t>,</w:t>
-            </w:r>
-            <w:r>
-              <w:t xml:space="preserve"> for the decoys you have specified. This will also add 1</w:t>
-            </w:r>
-            <w:r>
-              <w:t>5</w:t>
-            </w:r>
-            <w:r>
-              <w:t xml:space="preserve"> iRT peptides and 30 decoy peptides. In the form above, the precursors and transitions count reflect these additions while the proteins and peptides counts do not.</w:t>
+              <w:t>Note: The final document will include an “iRT standards” peptide list, for the iRT peptides, and a “Decoys” peptide list, for the decoys you have specified. This will also add 15 iRT peptides and 30 decoy peptides. In the form above, the precursors and transitions count reflect these additions while the proteins and peptides counts do not.</w:t>
             </w:r>
           </w:p>
         </w:tc>
@@ -7168,7 +7120,7 @@
 </file>
 
 <file path=word/endnotes.xml><?xml version="1.0" encoding="utf-8"?>
-<w:endnotes xmlns:wpc="http://schemas.microsoft.com/office/word/2010/wordprocessingCanvas" xmlns:cx="http://schemas.microsoft.com/office/drawing/2014/chartex" xmlns:cx1="http://schemas.microsoft.com/office/drawing/2015/9/8/chartex" xmlns:cx2="http://schemas.microsoft.com/office/drawing/2015/10/21/chartex" xmlns:cx3="http://schemas.microsoft.com/office/drawing/2016/5/9/chartex" xmlns:cx4="http://schemas.microsoft.com/office/drawing/2016/5/10/chartex" xmlns:cx5="http://schemas.microsoft.com/office/drawing/2016/5/11/chartex" xmlns:cx6="http://schemas.microsoft.com/office/drawing/2016/5/12/chartex" xmlns:cx7="http://schemas.microsoft.com/office/drawing/2016/5/13/chartex" xmlns:cx8="http://schemas.microsoft.com/office/drawing/2016/5/14/chartex" xmlns:mc="http://schemas.openxmlformats.org/markup-compatibility/2006" xmlns:aink="http://schemas.microsoft.com/office/drawing/2016/ink" xmlns:am3d="http://schemas.microsoft.com/office/drawing/2017/model3d" xmlns:o="urn:schemas-microsoft-com:office:office" xmlns:oel="http://schemas.microsoft.com/office/2019/extlst" xmlns:r="http://schemas.openxmlformats.org/officeDocument/2006/relationships" xmlns:m="http://schemas.openxmlformats.org/officeDocument/2006/math" xmlns:v="urn:schemas-microsoft-com:vml" xmlns:wp14="http://schemas.microsoft.com/office/word/2010/wordprocessingDrawing" xmlns:wp="http://schemas.openxmlformats.org/drawingml/2006/wordprocessingDrawing" xmlns:w10="urn:schemas-microsoft-com:office:word" xmlns:w="http://schemas.openxmlformats.org/wordprocessingml/2006/main" xmlns:w14="http://schemas.microsoft.com/office/word/2010/wordml" xmlns:w15="http://schemas.microsoft.com/office/word/2012/wordml" xmlns:w16cex="http://schemas.microsoft.com/office/word/2018/wordml/cex" xmlns:w16cid="http://schemas.microsoft.com/office/word/2016/wordml/cid" xmlns:w16="http://schemas.microsoft.com/office/word/2018/wordml" xmlns:w16sdtdh="http://schemas.microsoft.com/office/word/2020/wordml/sdtdatahash" xmlns:w16se="http://schemas.microsoft.com/office/word/2015/wordml/symex" xmlns:wpg="http://schemas.microsoft.com/office/word/2010/wordprocessingGroup" xmlns:wpi="http://schemas.microsoft.com/office/word/2010/wordprocessingInk" xmlns:wne="http://schemas.microsoft.com/office/word/2006/wordml" xmlns:wps="http://schemas.microsoft.com/office/word/2010/wordprocessingShape" mc:Ignorable="w14 w15 w16se w16cid w16 w16cex w16sdtdh wp14">
+<w:endnotes xmlns:wpc="http://schemas.microsoft.com/office/word/2010/wordprocessingCanvas" xmlns:cx="http://schemas.microsoft.com/office/drawing/2014/chartex" xmlns:cx1="http://schemas.microsoft.com/office/drawing/2015/9/8/chartex" xmlns:cx2="http://schemas.microsoft.com/office/drawing/2015/10/21/chartex" xmlns:cx3="http://schemas.microsoft.com/office/drawing/2016/5/9/chartex" xmlns:cx4="http://schemas.microsoft.com/office/drawing/2016/5/10/chartex" xmlns:cx5="http://schemas.microsoft.com/office/drawing/2016/5/11/chartex" xmlns:cx6="http://schemas.microsoft.com/office/drawing/2016/5/12/chartex" xmlns:cx7="http://schemas.microsoft.com/office/drawing/2016/5/13/chartex" xmlns:cx8="http://schemas.microsoft.com/office/drawing/2016/5/14/chartex" xmlns:mc="http://schemas.openxmlformats.org/markup-compatibility/2006" xmlns:aink="http://schemas.microsoft.com/office/drawing/2016/ink" xmlns:am3d="http://schemas.microsoft.com/office/drawing/2017/model3d" xmlns:o="urn:schemas-microsoft-com:office:office" xmlns:oel="http://schemas.microsoft.com/office/2019/extlst" xmlns:r="http://schemas.openxmlformats.org/officeDocument/2006/relationships" xmlns:m="http://schemas.openxmlformats.org/officeDocument/2006/math" xmlns:v="urn:schemas-microsoft-com:vml" xmlns:wp14="http://schemas.microsoft.com/office/word/2010/wordprocessingDrawing" xmlns:wp="http://schemas.openxmlformats.org/drawingml/2006/wordprocessingDrawing" xmlns:w10="urn:schemas-microsoft-com:office:word" xmlns:w="http://schemas.openxmlformats.org/wordprocessingml/2006/main" xmlns:w14="http://schemas.microsoft.com/office/word/2010/wordml" xmlns:w15="http://schemas.microsoft.com/office/word/2012/wordml" xmlns:w16cex="http://schemas.microsoft.com/office/word/2018/wordml/cex" xmlns:w16cid="http://schemas.microsoft.com/office/word/2016/wordml/cid" xmlns:w16="http://schemas.microsoft.com/office/word/2018/wordml" xmlns:w16du="http://schemas.microsoft.com/office/word/2023/wordml/word16du" xmlns:w16sdtdh="http://schemas.microsoft.com/office/word/2020/wordml/sdtdatahash" xmlns:w16se="http://schemas.microsoft.com/office/word/2015/wordml/symex" xmlns:wpg="http://schemas.microsoft.com/office/word/2010/wordprocessingGroup" xmlns:wpi="http://schemas.microsoft.com/office/word/2010/wordprocessingInk" xmlns:wne="http://schemas.microsoft.com/office/word/2006/wordml" xmlns:wps="http://schemas.microsoft.com/office/word/2010/wordprocessingShape" mc:Ignorable="w14 w15 w16se w16cid w16 w16cex w16sdtdh w16du wp14">
   <w:endnote w:type="separator" w:id="-1">
     <w:p>
       <w:pPr>
@@ -7193,7 +7145,7 @@
 </file>
 
 <file path=word/footer1.xml><?xml version="1.0" encoding="utf-8"?>
-<w:ftr xmlns:wpc="http://schemas.microsoft.com/office/word/2010/wordprocessingCanvas" xmlns:cx="http://schemas.microsoft.com/office/drawing/2014/chartex" xmlns:cx1="http://schemas.microsoft.com/office/drawing/2015/9/8/chartex" xmlns:cx2="http://schemas.microsoft.com/office/drawing/2015/10/21/chartex" xmlns:cx3="http://schemas.microsoft.com/office/drawing/2016/5/9/chartex" xmlns:cx4="http://schemas.microsoft.com/office/drawing/2016/5/10/chartex" xmlns:cx5="http://schemas.microsoft.com/office/drawing/2016/5/11/chartex" xmlns:cx6="http://schemas.microsoft.com/office/drawing/2016/5/12/chartex" xmlns:cx7="http://schemas.microsoft.com/office/drawing/2016/5/13/chartex" xmlns:cx8="http://schemas.microsoft.com/office/drawing/2016/5/14/chartex" xmlns:mc="http://schemas.openxmlformats.org/markup-compatibility/2006" xmlns:aink="http://schemas.microsoft.com/office/drawing/2016/ink" xmlns:am3d="http://schemas.microsoft.com/office/drawing/2017/model3d" xmlns:o="urn:schemas-microsoft-com:office:office" xmlns:oel="http://schemas.microsoft.com/office/2019/extlst" xmlns:r="http://schemas.openxmlformats.org/officeDocument/2006/relationships" xmlns:m="http://schemas.openxmlformats.org/officeDocument/2006/math" xmlns:v="urn:schemas-microsoft-com:vml" xmlns:wp14="http://schemas.microsoft.com/office/word/2010/wordprocessingDrawing" xmlns:wp="http://schemas.openxmlformats.org/drawingml/2006/wordprocessingDrawing" xmlns:w10="urn:schemas-microsoft-com:office:word" xmlns:w="http://schemas.openxmlformats.org/wordprocessingml/2006/main" xmlns:w14="http://schemas.microsoft.com/office/word/2010/wordml" xmlns:w15="http://schemas.microsoft.com/office/word/2012/wordml" xmlns:w16cex="http://schemas.microsoft.com/office/word/2018/wordml/cex" xmlns:w16cid="http://schemas.microsoft.com/office/word/2016/wordml/cid" xmlns:w16="http://schemas.microsoft.com/office/word/2018/wordml" xmlns:w16sdtdh="http://schemas.microsoft.com/office/word/2020/wordml/sdtdatahash" xmlns:w16se="http://schemas.microsoft.com/office/word/2015/wordml/symex" xmlns:wpg="http://schemas.microsoft.com/office/word/2010/wordprocessingGroup" xmlns:wpi="http://schemas.microsoft.com/office/word/2010/wordprocessingInk" xmlns:wne="http://schemas.microsoft.com/office/word/2006/wordml" xmlns:wps="http://schemas.microsoft.com/office/word/2010/wordprocessingShape" mc:Ignorable="w14 w15 w16se w16cid w16 w16cex w16sdtdh wp14">
+<w:ftr xmlns:wpc="http://schemas.microsoft.com/office/word/2010/wordprocessingCanvas" xmlns:cx="http://schemas.microsoft.com/office/drawing/2014/chartex" xmlns:cx1="http://schemas.microsoft.com/office/drawing/2015/9/8/chartex" xmlns:cx2="http://schemas.microsoft.com/office/drawing/2015/10/21/chartex" xmlns:cx3="http://schemas.microsoft.com/office/drawing/2016/5/9/chartex" xmlns:cx4="http://schemas.microsoft.com/office/drawing/2016/5/10/chartex" xmlns:cx5="http://schemas.microsoft.com/office/drawing/2016/5/11/chartex" xmlns:cx6="http://schemas.microsoft.com/office/drawing/2016/5/12/chartex" xmlns:cx7="http://schemas.microsoft.com/office/drawing/2016/5/13/chartex" xmlns:cx8="http://schemas.microsoft.com/office/drawing/2016/5/14/chartex" xmlns:mc="http://schemas.openxmlformats.org/markup-compatibility/2006" xmlns:aink="http://schemas.microsoft.com/office/drawing/2016/ink" xmlns:am3d="http://schemas.microsoft.com/office/drawing/2017/model3d" xmlns:o="urn:schemas-microsoft-com:office:office" xmlns:oel="http://schemas.microsoft.com/office/2019/extlst" xmlns:r="http://schemas.openxmlformats.org/officeDocument/2006/relationships" xmlns:m="http://schemas.openxmlformats.org/officeDocument/2006/math" xmlns:v="urn:schemas-microsoft-com:vml" xmlns:wp14="http://schemas.microsoft.com/office/word/2010/wordprocessingDrawing" xmlns:wp="http://schemas.openxmlformats.org/drawingml/2006/wordprocessingDrawing" xmlns:w10="urn:schemas-microsoft-com:office:word" xmlns:w="http://schemas.openxmlformats.org/wordprocessingml/2006/main" xmlns:w14="http://schemas.microsoft.com/office/word/2010/wordml" xmlns:w15="http://schemas.microsoft.com/office/word/2012/wordml" xmlns:w16cex="http://schemas.microsoft.com/office/word/2018/wordml/cex" xmlns:w16cid="http://schemas.microsoft.com/office/word/2016/wordml/cid" xmlns:w16="http://schemas.microsoft.com/office/word/2018/wordml" xmlns:w16du="http://schemas.microsoft.com/office/word/2023/wordml/word16du" xmlns:w16sdtdh="http://schemas.microsoft.com/office/word/2020/wordml/sdtdatahash" xmlns:w16se="http://schemas.microsoft.com/office/word/2015/wordml/symex" xmlns:wpg="http://schemas.microsoft.com/office/word/2010/wordprocessingGroup" xmlns:wpi="http://schemas.microsoft.com/office/word/2010/wordprocessingInk" xmlns:wne="http://schemas.microsoft.com/office/word/2006/wordml" xmlns:wps="http://schemas.microsoft.com/office/word/2010/wordprocessingShape" mc:Ignorable="w14 w15 w16se w16cid w16 w16cex w16sdtdh w16du wp14">
   <w:p>
     <w:pPr>
       <w:pStyle w:val="Footer"/>
@@ -7258,7 +7210,7 @@
 </file>
 
 <file path=word/footnotes.xml><?xml version="1.0" encoding="utf-8"?>
-<w:footnotes xmlns:wpc="http://schemas.microsoft.com/office/word/2010/wordprocessingCanvas" xmlns:cx="http://schemas.microsoft.com/office/drawing/2014/chartex" xmlns:cx1="http://schemas.microsoft.com/office/drawing/2015/9/8/chartex" xmlns:cx2="http://schemas.microsoft.com/office/drawing/2015/10/21/chartex" xmlns:cx3="http://schemas.microsoft.com/office/drawing/2016/5/9/chartex" xmlns:cx4="http://schemas.microsoft.com/office/drawing/2016/5/10/chartex" xmlns:cx5="http://schemas.microsoft.com/office/drawing/2016/5/11/chartex" xmlns:cx6="http://schemas.microsoft.com/office/drawing/2016/5/12/chartex" xmlns:cx7="http://schemas.microsoft.com/office/drawing/2016/5/13/chartex" xmlns:cx8="http://schemas.microsoft.com/office/drawing/2016/5/14/chartex" xmlns:mc="http://schemas.openxmlformats.org/markup-compatibility/2006" xmlns:aink="http://schemas.microsoft.com/office/drawing/2016/ink" xmlns:am3d="http://schemas.microsoft.com/office/drawing/2017/model3d" xmlns:o="urn:schemas-microsoft-com:office:office" xmlns:oel="http://schemas.microsoft.com/office/2019/extlst" xmlns:r="http://schemas.openxmlformats.org/officeDocument/2006/relationships" xmlns:m="http://schemas.openxmlformats.org/officeDocument/2006/math" xmlns:v="urn:schemas-microsoft-com:vml" xmlns:wp14="http://schemas.microsoft.com/office/word/2010/wordprocessingDrawing" xmlns:wp="http://schemas.openxmlformats.org/drawingml/2006/wordprocessingDrawing" xmlns:w10="urn:schemas-microsoft-com:office:word" xmlns:w="http://schemas.openxmlformats.org/wordprocessingml/2006/main" xmlns:w14="http://schemas.microsoft.com/office/word/2010/wordml" xmlns:w15="http://schemas.microsoft.com/office/word/2012/wordml" xmlns:w16cex="http://schemas.microsoft.com/office/word/2018/wordml/cex" xmlns:w16cid="http://schemas.microsoft.com/office/word/2016/wordml/cid" xmlns:w16="http://schemas.microsoft.com/office/word/2018/wordml" xmlns:w16sdtdh="http://schemas.microsoft.com/office/word/2020/wordml/sdtdatahash" xmlns:w16se="http://schemas.microsoft.com/office/word/2015/wordml/symex" xmlns:wpg="http://schemas.microsoft.com/office/word/2010/wordprocessingGroup" xmlns:wpi="http://schemas.microsoft.com/office/word/2010/wordprocessingInk" xmlns:wne="http://schemas.microsoft.com/office/word/2006/wordml" xmlns:wps="http://schemas.microsoft.com/office/word/2010/wordprocessingShape" mc:Ignorable="w14 w15 w16se w16cid w16 w16cex w16sdtdh wp14">
+<w:footnotes xmlns:wpc="http://schemas.microsoft.com/office/word/2010/wordprocessingCanvas" xmlns:cx="http://schemas.microsoft.com/office/drawing/2014/chartex" xmlns:cx1="http://schemas.microsoft.com/office/drawing/2015/9/8/chartex" xmlns:cx2="http://schemas.microsoft.com/office/drawing/2015/10/21/chartex" xmlns:cx3="http://schemas.microsoft.com/office/drawing/2016/5/9/chartex" xmlns:cx4="http://schemas.microsoft.com/office/drawing/2016/5/10/chartex" xmlns:cx5="http://schemas.microsoft.com/office/drawing/2016/5/11/chartex" xmlns:cx6="http://schemas.microsoft.com/office/drawing/2016/5/12/chartex" xmlns:cx7="http://schemas.microsoft.com/office/drawing/2016/5/13/chartex" xmlns:cx8="http://schemas.microsoft.com/office/drawing/2016/5/14/chartex" xmlns:mc="http://schemas.openxmlformats.org/markup-compatibility/2006" xmlns:aink="http://schemas.microsoft.com/office/drawing/2016/ink" xmlns:am3d="http://schemas.microsoft.com/office/drawing/2017/model3d" xmlns:o="urn:schemas-microsoft-com:office:office" xmlns:oel="http://schemas.microsoft.com/office/2019/extlst" xmlns:r="http://schemas.openxmlformats.org/officeDocument/2006/relationships" xmlns:m="http://schemas.openxmlformats.org/officeDocument/2006/math" xmlns:v="urn:schemas-microsoft-com:vml" xmlns:wp14="http://schemas.microsoft.com/office/word/2010/wordprocessingDrawing" xmlns:wp="http://schemas.openxmlformats.org/drawingml/2006/wordprocessingDrawing" xmlns:w10="urn:schemas-microsoft-com:office:word" xmlns:w="http://schemas.openxmlformats.org/wordprocessingml/2006/main" xmlns:w14="http://schemas.microsoft.com/office/word/2010/wordml" xmlns:w15="http://schemas.microsoft.com/office/word/2012/wordml" xmlns:w16cex="http://schemas.microsoft.com/office/word/2018/wordml/cex" xmlns:w16cid="http://schemas.microsoft.com/office/word/2016/wordml/cid" xmlns:w16="http://schemas.microsoft.com/office/word/2018/wordml" xmlns:w16du="http://schemas.microsoft.com/office/word/2023/wordml/word16du" xmlns:w16sdtdh="http://schemas.microsoft.com/office/word/2020/wordml/sdtdatahash" xmlns:w16se="http://schemas.microsoft.com/office/word/2015/wordml/symex" xmlns:wpg="http://schemas.microsoft.com/office/word/2010/wordprocessingGroup" xmlns:wpi="http://schemas.microsoft.com/office/word/2010/wordprocessingInk" xmlns:wne="http://schemas.microsoft.com/office/word/2006/wordml" xmlns:wps="http://schemas.microsoft.com/office/word/2010/wordprocessingShape" mc:Ignorable="w14 w15 w16se w16cid w16 w16cex w16sdtdh w16du wp14">
   <w:footnote w:type="separator" w:id="-1">
     <w:p>
       <w:pPr>
@@ -7283,7 +7235,7 @@
 </file>
 
 <file path=word/numbering.xml><?xml version="1.0" encoding="utf-8"?>
-<w:numbering xmlns:wpc="http://schemas.microsoft.com/office/word/2010/wordprocessingCanvas" xmlns:cx="http://schemas.microsoft.com/office/drawing/2014/chartex" xmlns:cx1="http://schemas.microsoft.com/office/drawing/2015/9/8/chartex" xmlns:cx2="http://schemas.microsoft.com/office/drawing/2015/10/21/chartex" xmlns:cx3="http://schemas.microsoft.com/office/drawing/2016/5/9/chartex" xmlns:cx4="http://schemas.microsoft.com/office/drawing/2016/5/10/chartex" xmlns:cx5="http://schemas.microsoft.com/office/drawing/2016/5/11/chartex" xmlns:cx6="http://schemas.microsoft.com/office/drawing/2016/5/12/chartex" xmlns:cx7="http://schemas.microsoft.com/office/drawing/2016/5/13/chartex" xmlns:cx8="http://schemas.microsoft.com/office/drawing/2016/5/14/chartex" xmlns:mc="http://schemas.openxmlformats.org/markup-compatibility/2006" xmlns:aink="http://schemas.microsoft.com/office/drawing/2016/ink" xmlns:am3d="http://schemas.microsoft.com/office/drawing/2017/model3d" xmlns:o="urn:schemas-microsoft-com:office:office" xmlns:oel="http://schemas.microsoft.com/office/2019/extlst" xmlns:r="http://schemas.openxmlformats.org/officeDocument/2006/relationships" xmlns:m="http://schemas.openxmlformats.org/officeDocument/2006/math" xmlns:v="urn:schemas-microsoft-com:vml" xmlns:wp14="http://schemas.microsoft.com/office/word/2010/wordprocessingDrawing" xmlns:wp="http://schemas.openxmlformats.org/drawingml/2006/wordprocessingDrawing" xmlns:w10="urn:schemas-microsoft-com:office:word" xmlns:w="http://schemas.openxmlformats.org/wordprocessingml/2006/main" xmlns:w14="http://schemas.microsoft.com/office/word/2010/wordml" xmlns:w15="http://schemas.microsoft.com/office/word/2012/wordml" xmlns:w16cex="http://schemas.microsoft.com/office/word/2018/wordml/cex" xmlns:w16cid="http://schemas.microsoft.com/office/word/2016/wordml/cid" xmlns:w16="http://schemas.microsoft.com/office/word/2018/wordml" xmlns:w16sdtdh="http://schemas.microsoft.com/office/word/2020/wordml/sdtdatahash" xmlns:w16se="http://schemas.microsoft.com/office/word/2015/wordml/symex" xmlns:wpg="http://schemas.microsoft.com/office/word/2010/wordprocessingGroup" xmlns:wpi="http://schemas.microsoft.com/office/word/2010/wordprocessingInk" xmlns:wne="http://schemas.microsoft.com/office/word/2006/wordml" xmlns:wps="http://schemas.microsoft.com/office/word/2010/wordprocessingShape" mc:Ignorable="w14 w15 w16se w16cid w16 w16cex w16sdtdh wp14">
+<w:numbering xmlns:wpc="http://schemas.microsoft.com/office/word/2010/wordprocessingCanvas" xmlns:cx="http://schemas.microsoft.com/office/drawing/2014/chartex" xmlns:cx1="http://schemas.microsoft.com/office/drawing/2015/9/8/chartex" xmlns:cx2="http://schemas.microsoft.com/office/drawing/2015/10/21/chartex" xmlns:cx3="http://schemas.microsoft.com/office/drawing/2016/5/9/chartex" xmlns:cx4="http://schemas.microsoft.com/office/drawing/2016/5/10/chartex" xmlns:cx5="http://schemas.microsoft.com/office/drawing/2016/5/11/chartex" xmlns:cx6="http://schemas.microsoft.com/office/drawing/2016/5/12/chartex" xmlns:cx7="http://schemas.microsoft.com/office/drawing/2016/5/13/chartex" xmlns:cx8="http://schemas.microsoft.com/office/drawing/2016/5/14/chartex" xmlns:mc="http://schemas.openxmlformats.org/markup-compatibility/2006" xmlns:aink="http://schemas.microsoft.com/office/drawing/2016/ink" xmlns:am3d="http://schemas.microsoft.com/office/drawing/2017/model3d" xmlns:o="urn:schemas-microsoft-com:office:office" xmlns:oel="http://schemas.microsoft.com/office/2019/extlst" xmlns:r="http://schemas.openxmlformats.org/officeDocument/2006/relationships" xmlns:m="http://schemas.openxmlformats.org/officeDocument/2006/math" xmlns:v="urn:schemas-microsoft-com:vml" xmlns:wp14="http://schemas.microsoft.com/office/word/2010/wordprocessingDrawing" xmlns:wp="http://schemas.openxmlformats.org/drawingml/2006/wordprocessingDrawing" xmlns:w10="urn:schemas-microsoft-com:office:word" xmlns:w="http://schemas.openxmlformats.org/wordprocessingml/2006/main" xmlns:w14="http://schemas.microsoft.com/office/word/2010/wordml" xmlns:w15="http://schemas.microsoft.com/office/word/2012/wordml" xmlns:w16cex="http://schemas.microsoft.com/office/word/2018/wordml/cex" xmlns:w16cid="http://schemas.microsoft.com/office/word/2016/wordml/cid" xmlns:w16="http://schemas.microsoft.com/office/word/2018/wordml" xmlns:w16du="http://schemas.microsoft.com/office/word/2023/wordml/word16du" xmlns:w16sdtdh="http://schemas.microsoft.com/office/word/2020/wordml/sdtdatahash" xmlns:w16se="http://schemas.microsoft.com/office/word/2015/wordml/symex" xmlns:wpg="http://schemas.microsoft.com/office/word/2010/wordprocessingGroup" xmlns:wpi="http://schemas.microsoft.com/office/word/2010/wordprocessingInk" xmlns:wne="http://schemas.microsoft.com/office/word/2006/wordml" xmlns:wps="http://schemas.microsoft.com/office/word/2010/wordprocessingShape" mc:Ignorable="w14 w15 w16se w16cid w16 w16cex w16sdtdh w16du wp14">
   <w:abstractNum w:abstractNumId="0" w15:restartNumberingAfterBreak="0">
     <w:nsid w:val="0158351F"/>
     <w:multiLevelType w:val="multilevel"/>
@@ -10288,7 +10240,7 @@
 </file>
 
 <file path=word/styles.xml><?xml version="1.0" encoding="utf-8"?>
-<w:styles xmlns:mc="http://schemas.openxmlformats.org/markup-compatibility/2006" xmlns:r="http://schemas.openxmlformats.org/officeDocument/2006/relationships" xmlns:w="http://schemas.openxmlformats.org/wordprocessingml/2006/main" xmlns:w14="http://schemas.microsoft.com/office/word/2010/wordml" xmlns:w15="http://schemas.microsoft.com/office/word/2012/wordml" xmlns:w16cex="http://schemas.microsoft.com/office/word/2018/wordml/cex" xmlns:w16cid="http://schemas.microsoft.com/office/word/2016/wordml/cid" xmlns:w16="http://schemas.microsoft.com/office/word/2018/wordml" xmlns:w16sdtdh="http://schemas.microsoft.com/office/word/2020/wordml/sdtdatahash" xmlns:w16se="http://schemas.microsoft.com/office/word/2015/wordml/symex" mc:Ignorable="w14 w15 w16se w16cid w16 w16cex w16sdtdh">
+<w:styles xmlns:mc="http://schemas.openxmlformats.org/markup-compatibility/2006" xmlns:r="http://schemas.openxmlformats.org/officeDocument/2006/relationships" xmlns:w="http://schemas.openxmlformats.org/wordprocessingml/2006/main" xmlns:w14="http://schemas.microsoft.com/office/word/2010/wordml" xmlns:w15="http://schemas.microsoft.com/office/word/2012/wordml" xmlns:w16cex="http://schemas.microsoft.com/office/word/2018/wordml/cex" xmlns:w16cid="http://schemas.microsoft.com/office/word/2016/wordml/cid" xmlns:w16="http://schemas.microsoft.com/office/word/2018/wordml" xmlns:w16du="http://schemas.microsoft.com/office/word/2023/wordml/word16du" xmlns:w16sdtdh="http://schemas.microsoft.com/office/word/2020/wordml/sdtdatahash" xmlns:w16se="http://schemas.microsoft.com/office/word/2015/wordml/symex" mc:Ignorable="w14 w15 w16se w16cid w16 w16cex w16sdtdh w16du">
   <w:docDefaults>
     <w:rPrDefault>
       <w:rPr>

</xml_diff>

<commit_message>
Skyline/work/20240528 reorganize search functionalities (#3004)
* Make UI changes to add new Search menu and split Import > Peptide Search into two menu items
* Remove input file type dropdown list and fix its producer logic and rewire its consumers to use new logic
</commit_message>
<xml_diff>
--- a/pwiz_tools/Skyline/Documentation/Tutorials/Skyline DIA PASEF.docx
+++ b/pwiz_tools/Skyline/Documentation/Tutorials/Skyline DIA PASEF.docx
@@ -1,6 +1,6 @@
 
 <file path=word/document.xml><?xml version="1.0" encoding="utf-8"?>
-<w:document xmlns:wpc="http://schemas.microsoft.com/office/word/2010/wordprocessingCanvas" xmlns:cx="http://schemas.microsoft.com/office/drawing/2014/chartex" xmlns:cx1="http://schemas.microsoft.com/office/drawing/2015/9/8/chartex" xmlns:cx2="http://schemas.microsoft.com/office/drawing/2015/10/21/chartex" xmlns:cx3="http://schemas.microsoft.com/office/drawing/2016/5/9/chartex" xmlns:cx4="http://schemas.microsoft.com/office/drawing/2016/5/10/chartex" xmlns:cx5="http://schemas.microsoft.com/office/drawing/2016/5/11/chartex" xmlns:cx6="http://schemas.microsoft.com/office/drawing/2016/5/12/chartex" xmlns:cx7="http://schemas.microsoft.com/office/drawing/2016/5/13/chartex" xmlns:cx8="http://schemas.microsoft.com/office/drawing/2016/5/14/chartex" xmlns:mc="http://schemas.openxmlformats.org/markup-compatibility/2006" xmlns:aink="http://schemas.microsoft.com/office/drawing/2016/ink" xmlns:am3d="http://schemas.microsoft.com/office/drawing/2017/model3d" xmlns:o="urn:schemas-microsoft-com:office:office" xmlns:oel="http://schemas.microsoft.com/office/2019/extlst" xmlns:r="http://schemas.openxmlformats.org/officeDocument/2006/relationships" xmlns:m="http://schemas.openxmlformats.org/officeDocument/2006/math" xmlns:v="urn:schemas-microsoft-com:vml" xmlns:wp14="http://schemas.microsoft.com/office/word/2010/wordprocessingDrawing" xmlns:wp="http://schemas.openxmlformats.org/drawingml/2006/wordprocessingDrawing" xmlns:w10="urn:schemas-microsoft-com:office:word" xmlns:w="http://schemas.openxmlformats.org/wordprocessingml/2006/main" xmlns:w14="http://schemas.microsoft.com/office/word/2010/wordml" xmlns:w15="http://schemas.microsoft.com/office/word/2012/wordml" xmlns:w16cex="http://schemas.microsoft.com/office/word/2018/wordml/cex" xmlns:w16cid="http://schemas.microsoft.com/office/word/2016/wordml/cid" xmlns:w16="http://schemas.microsoft.com/office/word/2018/wordml" xmlns:w16sdtdh="http://schemas.microsoft.com/office/word/2020/wordml/sdtdatahash" xmlns:w16se="http://schemas.microsoft.com/office/word/2015/wordml/symex" xmlns:wpg="http://schemas.microsoft.com/office/word/2010/wordprocessingGroup" xmlns:wpi="http://schemas.microsoft.com/office/word/2010/wordprocessingInk" xmlns:wne="http://schemas.microsoft.com/office/word/2006/wordml" xmlns:wps="http://schemas.microsoft.com/office/word/2010/wordprocessingShape" mc:Ignorable="w14 w15 w16se w16cid w16 w16cex w16sdtdh wp14">
+<w:document xmlns:wpc="http://schemas.microsoft.com/office/word/2010/wordprocessingCanvas" xmlns:cx="http://schemas.microsoft.com/office/drawing/2014/chartex" xmlns:cx1="http://schemas.microsoft.com/office/drawing/2015/9/8/chartex" xmlns:cx2="http://schemas.microsoft.com/office/drawing/2015/10/21/chartex" xmlns:cx3="http://schemas.microsoft.com/office/drawing/2016/5/9/chartex" xmlns:cx4="http://schemas.microsoft.com/office/drawing/2016/5/10/chartex" xmlns:cx5="http://schemas.microsoft.com/office/drawing/2016/5/11/chartex" xmlns:cx6="http://schemas.microsoft.com/office/drawing/2016/5/12/chartex" xmlns:cx7="http://schemas.microsoft.com/office/drawing/2016/5/13/chartex" xmlns:cx8="http://schemas.microsoft.com/office/drawing/2016/5/14/chartex" xmlns:mc="http://schemas.openxmlformats.org/markup-compatibility/2006" xmlns:aink="http://schemas.microsoft.com/office/drawing/2016/ink" xmlns:am3d="http://schemas.microsoft.com/office/drawing/2017/model3d" xmlns:o="urn:schemas-microsoft-com:office:office" xmlns:oel="http://schemas.microsoft.com/office/2019/extlst" xmlns:r="http://schemas.openxmlformats.org/officeDocument/2006/relationships" xmlns:m="http://schemas.openxmlformats.org/officeDocument/2006/math" xmlns:v="urn:schemas-microsoft-com:vml" xmlns:wp14="http://schemas.microsoft.com/office/word/2010/wordprocessingDrawing" xmlns:wp="http://schemas.openxmlformats.org/drawingml/2006/wordprocessingDrawing" xmlns:w10="urn:schemas-microsoft-com:office:word" xmlns:w="http://schemas.openxmlformats.org/wordprocessingml/2006/main" xmlns:w14="http://schemas.microsoft.com/office/word/2010/wordml" xmlns:w15="http://schemas.microsoft.com/office/word/2012/wordml" xmlns:w16cex="http://schemas.microsoft.com/office/word/2018/wordml/cex" xmlns:w16cid="http://schemas.microsoft.com/office/word/2016/wordml/cid" xmlns:w16="http://schemas.microsoft.com/office/word/2018/wordml" xmlns:w16du="http://schemas.microsoft.com/office/word/2023/wordml/word16du" xmlns:w16sdtdh="http://schemas.microsoft.com/office/word/2020/wordml/sdtdatahash" xmlns:w16se="http://schemas.microsoft.com/office/word/2015/wordml/symex" xmlns:wpg="http://schemas.microsoft.com/office/word/2010/wordprocessingGroup" xmlns:wpi="http://schemas.microsoft.com/office/word/2010/wordprocessingInk" xmlns:wne="http://schemas.microsoft.com/office/word/2006/wordml" xmlns:wps="http://schemas.microsoft.com/office/word/2010/wordprocessingShape" mc:Ignorable="w14 w15 w16se w16cid w16 w16cex w16sdtdh w16du wp14">
   <w:body>
     <w:p>
       <w:pPr>
@@ -865,10 +865,10 @@
           <w:noProof/>
         </w:rPr>
         <w:drawing>
-          <wp:inline distT="0" distB="0" distL="0" distR="0" wp14:anchorId="778553C2" wp14:editId="0DC359B9">
+          <wp:inline distT="0" distB="0" distL="0" distR="0" wp14:anchorId="19ADD43B" wp14:editId="6F3C7E58">
             <wp:extent cx="4572000" cy="5250779"/>
             <wp:effectExtent l="0" t="0" r="0" b="0"/>
-            <wp:docPr id="1" name="Picture 1" descr="Graphical user interface, text, application&#10;&#10;Description automatically generated"/>
+            <wp:docPr id="1004257712" name="Picture 1" descr="A screenshot of a computer&#10;&#10;Description automatically generated"/>
             <wp:cNvGraphicFramePr>
               <a:graphicFrameLocks xmlns:a="http://schemas.openxmlformats.org/drawingml/2006/main" noChangeAspect="1"/>
             </wp:cNvGraphicFramePr>
@@ -876,7 +876,7 @@
               <a:graphicData uri="http://schemas.openxmlformats.org/drawingml/2006/picture">
                 <pic:pic xmlns:pic="http://schemas.openxmlformats.org/drawingml/2006/picture">
                   <pic:nvPicPr>
-                    <pic:cNvPr id="1" name="Picture 1" descr="Graphical user interface, text, application&#10;&#10;Description automatically generated"/>
+                    <pic:cNvPr id="1004257712" name="Picture 1" descr="A screenshot of a computer&#10;&#10;Description automatically generated"/>
                     <pic:cNvPicPr/>
                   </pic:nvPicPr>
                   <pic:blipFill>
@@ -1033,10 +1033,10 @@
           <w:noProof/>
         </w:rPr>
         <w:drawing>
-          <wp:inline distT="0" distB="0" distL="0" distR="0" wp14:anchorId="72CA951B" wp14:editId="00DCAB92">
+          <wp:inline distT="0" distB="0" distL="0" distR="0" wp14:anchorId="2EA89C42" wp14:editId="5E567F57">
             <wp:extent cx="4572000" cy="5250779"/>
             <wp:effectExtent l="0" t="0" r="0" b="0"/>
-            <wp:docPr id="6" name="Picture 6" descr="Graphical user interface, text, application&#10;&#10;Description automatically generated"/>
+            <wp:docPr id="1972030999" name="Picture 1" descr="A screenshot of a computer&#10;&#10;Description automatically generated"/>
             <wp:cNvGraphicFramePr>
               <a:graphicFrameLocks xmlns:a="http://schemas.openxmlformats.org/drawingml/2006/main" noChangeAspect="1"/>
             </wp:cNvGraphicFramePr>
@@ -1044,7 +1044,7 @@
               <a:graphicData uri="http://schemas.openxmlformats.org/drawingml/2006/picture">
                 <pic:pic xmlns:pic="http://schemas.openxmlformats.org/drawingml/2006/picture">
                   <pic:nvPicPr>
-                    <pic:cNvPr id="6" name="Picture 6" descr="Graphical user interface, text, application&#10;&#10;Description automatically generated"/>
+                    <pic:cNvPr id="1972030999" name="Picture 1" descr="A screenshot of a computer&#10;&#10;Description automatically generated"/>
                     <pic:cNvPicPr/>
                   </pic:nvPicPr>
                   <pic:blipFill>
@@ -2657,13 +2657,7 @@
         <w:t>Min peptides per protein</w:t>
       </w:r>
       <w:r>
-        <w:t xml:space="preserve"> filter of “1” the 12 proteins found in the FASTA file produce 1</w:t>
-      </w:r>
-      <w:r>
-        <w:t>0</w:t>
-      </w:r>
-      <w:r>
-        <w:t xml:space="preserve"> “</w:t>
+        <w:t xml:space="preserve"> filter of “1” the 12 proteins found in the FASTA file produce 10 “</w:t>
       </w:r>
       <w:r>
         <w:rPr>
@@ -2678,25 +2672,7 @@
         <w:t>”</w:t>
       </w:r>
       <w:r>
-        <w:t xml:space="preserve"> proteins. This is because </w:t>
-      </w:r>
-      <w:r>
-        <w:t>2</w:t>
-      </w:r>
-      <w:r>
-        <w:t xml:space="preserve"> “Unmapped” protein</w:t>
-      </w:r>
-      <w:r>
-        <w:t>s</w:t>
-      </w:r>
-      <w:r>
-        <w:t xml:space="preserve"> ha</w:t>
-      </w:r>
-      <w:r>
-        <w:t>ve</w:t>
-      </w:r>
-      <w:r>
-        <w:t xml:space="preserve"> no peptides found in the spectral library.</w:t>
+        <w:t xml:space="preserve"> proteins. This is because 2 “Unmapped” proteins have no peptides found in the spectral library.</w:t>
       </w:r>
     </w:p>
     <w:tbl>
@@ -2718,31 +2694,7 @@
               <w:spacing w:after="0"/>
             </w:pPr>
             <w:r>
-              <w:t xml:space="preserve">Note: The final document will include </w:t>
-            </w:r>
-            <w:r>
-              <w:t xml:space="preserve">an </w:t>
-            </w:r>
-            <w:r>
-              <w:t>“</w:t>
-            </w:r>
-            <w:r>
-              <w:t>iRT</w:t>
-            </w:r>
-            <w:r>
-              <w:t xml:space="preserve"> standards” peptide list, for the iRT peptides, and a “Decoys” peptide list</w:t>
-            </w:r>
-            <w:r>
-              <w:t>,</w:t>
-            </w:r>
-            <w:r>
-              <w:t xml:space="preserve"> for the decoys you have specified. This will also add 1</w:t>
-            </w:r>
-            <w:r>
-              <w:t>5</w:t>
-            </w:r>
-            <w:r>
-              <w:t xml:space="preserve"> iRT peptides and 30 decoy peptides. In the form above, the precursors and transitions count reflect these additions while the proteins and peptides counts do not.</w:t>
+              <w:t>Note: The final document will include an “iRT standards” peptide list, for the iRT peptides, and a “Decoys” peptide list, for the decoys you have specified. This will also add 15 iRT peptides and 30 decoy peptides. In the form above, the precursors and transitions count reflect these additions while the proteins and peptides counts do not.</w:t>
             </w:r>
           </w:p>
         </w:tc>
@@ -7168,7 +7120,7 @@
 </file>
 
 <file path=word/endnotes.xml><?xml version="1.0" encoding="utf-8"?>
-<w:endnotes xmlns:wpc="http://schemas.microsoft.com/office/word/2010/wordprocessingCanvas" xmlns:cx="http://schemas.microsoft.com/office/drawing/2014/chartex" xmlns:cx1="http://schemas.microsoft.com/office/drawing/2015/9/8/chartex" xmlns:cx2="http://schemas.microsoft.com/office/drawing/2015/10/21/chartex" xmlns:cx3="http://schemas.microsoft.com/office/drawing/2016/5/9/chartex" xmlns:cx4="http://schemas.microsoft.com/office/drawing/2016/5/10/chartex" xmlns:cx5="http://schemas.microsoft.com/office/drawing/2016/5/11/chartex" xmlns:cx6="http://schemas.microsoft.com/office/drawing/2016/5/12/chartex" xmlns:cx7="http://schemas.microsoft.com/office/drawing/2016/5/13/chartex" xmlns:cx8="http://schemas.microsoft.com/office/drawing/2016/5/14/chartex" xmlns:mc="http://schemas.openxmlformats.org/markup-compatibility/2006" xmlns:aink="http://schemas.microsoft.com/office/drawing/2016/ink" xmlns:am3d="http://schemas.microsoft.com/office/drawing/2017/model3d" xmlns:o="urn:schemas-microsoft-com:office:office" xmlns:oel="http://schemas.microsoft.com/office/2019/extlst" xmlns:r="http://schemas.openxmlformats.org/officeDocument/2006/relationships" xmlns:m="http://schemas.openxmlformats.org/officeDocument/2006/math" xmlns:v="urn:schemas-microsoft-com:vml" xmlns:wp14="http://schemas.microsoft.com/office/word/2010/wordprocessingDrawing" xmlns:wp="http://schemas.openxmlformats.org/drawingml/2006/wordprocessingDrawing" xmlns:w10="urn:schemas-microsoft-com:office:word" xmlns:w="http://schemas.openxmlformats.org/wordprocessingml/2006/main" xmlns:w14="http://schemas.microsoft.com/office/word/2010/wordml" xmlns:w15="http://schemas.microsoft.com/office/word/2012/wordml" xmlns:w16cex="http://schemas.microsoft.com/office/word/2018/wordml/cex" xmlns:w16cid="http://schemas.microsoft.com/office/word/2016/wordml/cid" xmlns:w16="http://schemas.microsoft.com/office/word/2018/wordml" xmlns:w16sdtdh="http://schemas.microsoft.com/office/word/2020/wordml/sdtdatahash" xmlns:w16se="http://schemas.microsoft.com/office/word/2015/wordml/symex" xmlns:wpg="http://schemas.microsoft.com/office/word/2010/wordprocessingGroup" xmlns:wpi="http://schemas.microsoft.com/office/word/2010/wordprocessingInk" xmlns:wne="http://schemas.microsoft.com/office/word/2006/wordml" xmlns:wps="http://schemas.microsoft.com/office/word/2010/wordprocessingShape" mc:Ignorable="w14 w15 w16se w16cid w16 w16cex w16sdtdh wp14">
+<w:endnotes xmlns:wpc="http://schemas.microsoft.com/office/word/2010/wordprocessingCanvas" xmlns:cx="http://schemas.microsoft.com/office/drawing/2014/chartex" xmlns:cx1="http://schemas.microsoft.com/office/drawing/2015/9/8/chartex" xmlns:cx2="http://schemas.microsoft.com/office/drawing/2015/10/21/chartex" xmlns:cx3="http://schemas.microsoft.com/office/drawing/2016/5/9/chartex" xmlns:cx4="http://schemas.microsoft.com/office/drawing/2016/5/10/chartex" xmlns:cx5="http://schemas.microsoft.com/office/drawing/2016/5/11/chartex" xmlns:cx6="http://schemas.microsoft.com/office/drawing/2016/5/12/chartex" xmlns:cx7="http://schemas.microsoft.com/office/drawing/2016/5/13/chartex" xmlns:cx8="http://schemas.microsoft.com/office/drawing/2016/5/14/chartex" xmlns:mc="http://schemas.openxmlformats.org/markup-compatibility/2006" xmlns:aink="http://schemas.microsoft.com/office/drawing/2016/ink" xmlns:am3d="http://schemas.microsoft.com/office/drawing/2017/model3d" xmlns:o="urn:schemas-microsoft-com:office:office" xmlns:oel="http://schemas.microsoft.com/office/2019/extlst" xmlns:r="http://schemas.openxmlformats.org/officeDocument/2006/relationships" xmlns:m="http://schemas.openxmlformats.org/officeDocument/2006/math" xmlns:v="urn:schemas-microsoft-com:vml" xmlns:wp14="http://schemas.microsoft.com/office/word/2010/wordprocessingDrawing" xmlns:wp="http://schemas.openxmlformats.org/drawingml/2006/wordprocessingDrawing" xmlns:w10="urn:schemas-microsoft-com:office:word" xmlns:w="http://schemas.openxmlformats.org/wordprocessingml/2006/main" xmlns:w14="http://schemas.microsoft.com/office/word/2010/wordml" xmlns:w15="http://schemas.microsoft.com/office/word/2012/wordml" xmlns:w16cex="http://schemas.microsoft.com/office/word/2018/wordml/cex" xmlns:w16cid="http://schemas.microsoft.com/office/word/2016/wordml/cid" xmlns:w16="http://schemas.microsoft.com/office/word/2018/wordml" xmlns:w16du="http://schemas.microsoft.com/office/word/2023/wordml/word16du" xmlns:w16sdtdh="http://schemas.microsoft.com/office/word/2020/wordml/sdtdatahash" xmlns:w16se="http://schemas.microsoft.com/office/word/2015/wordml/symex" xmlns:wpg="http://schemas.microsoft.com/office/word/2010/wordprocessingGroup" xmlns:wpi="http://schemas.microsoft.com/office/word/2010/wordprocessingInk" xmlns:wne="http://schemas.microsoft.com/office/word/2006/wordml" xmlns:wps="http://schemas.microsoft.com/office/word/2010/wordprocessingShape" mc:Ignorable="w14 w15 w16se w16cid w16 w16cex w16sdtdh w16du wp14">
   <w:endnote w:type="separator" w:id="-1">
     <w:p>
       <w:pPr>
@@ -7193,7 +7145,7 @@
 </file>
 
 <file path=word/footer1.xml><?xml version="1.0" encoding="utf-8"?>
-<w:ftr xmlns:wpc="http://schemas.microsoft.com/office/word/2010/wordprocessingCanvas" xmlns:cx="http://schemas.microsoft.com/office/drawing/2014/chartex" xmlns:cx1="http://schemas.microsoft.com/office/drawing/2015/9/8/chartex" xmlns:cx2="http://schemas.microsoft.com/office/drawing/2015/10/21/chartex" xmlns:cx3="http://schemas.microsoft.com/office/drawing/2016/5/9/chartex" xmlns:cx4="http://schemas.microsoft.com/office/drawing/2016/5/10/chartex" xmlns:cx5="http://schemas.microsoft.com/office/drawing/2016/5/11/chartex" xmlns:cx6="http://schemas.microsoft.com/office/drawing/2016/5/12/chartex" xmlns:cx7="http://schemas.microsoft.com/office/drawing/2016/5/13/chartex" xmlns:cx8="http://schemas.microsoft.com/office/drawing/2016/5/14/chartex" xmlns:mc="http://schemas.openxmlformats.org/markup-compatibility/2006" xmlns:aink="http://schemas.microsoft.com/office/drawing/2016/ink" xmlns:am3d="http://schemas.microsoft.com/office/drawing/2017/model3d" xmlns:o="urn:schemas-microsoft-com:office:office" xmlns:oel="http://schemas.microsoft.com/office/2019/extlst" xmlns:r="http://schemas.openxmlformats.org/officeDocument/2006/relationships" xmlns:m="http://schemas.openxmlformats.org/officeDocument/2006/math" xmlns:v="urn:schemas-microsoft-com:vml" xmlns:wp14="http://schemas.microsoft.com/office/word/2010/wordprocessingDrawing" xmlns:wp="http://schemas.openxmlformats.org/drawingml/2006/wordprocessingDrawing" xmlns:w10="urn:schemas-microsoft-com:office:word" xmlns:w="http://schemas.openxmlformats.org/wordprocessingml/2006/main" xmlns:w14="http://schemas.microsoft.com/office/word/2010/wordml" xmlns:w15="http://schemas.microsoft.com/office/word/2012/wordml" xmlns:w16cex="http://schemas.microsoft.com/office/word/2018/wordml/cex" xmlns:w16cid="http://schemas.microsoft.com/office/word/2016/wordml/cid" xmlns:w16="http://schemas.microsoft.com/office/word/2018/wordml" xmlns:w16sdtdh="http://schemas.microsoft.com/office/word/2020/wordml/sdtdatahash" xmlns:w16se="http://schemas.microsoft.com/office/word/2015/wordml/symex" xmlns:wpg="http://schemas.microsoft.com/office/word/2010/wordprocessingGroup" xmlns:wpi="http://schemas.microsoft.com/office/word/2010/wordprocessingInk" xmlns:wne="http://schemas.microsoft.com/office/word/2006/wordml" xmlns:wps="http://schemas.microsoft.com/office/word/2010/wordprocessingShape" mc:Ignorable="w14 w15 w16se w16cid w16 w16cex w16sdtdh wp14">
+<w:ftr xmlns:wpc="http://schemas.microsoft.com/office/word/2010/wordprocessingCanvas" xmlns:cx="http://schemas.microsoft.com/office/drawing/2014/chartex" xmlns:cx1="http://schemas.microsoft.com/office/drawing/2015/9/8/chartex" xmlns:cx2="http://schemas.microsoft.com/office/drawing/2015/10/21/chartex" xmlns:cx3="http://schemas.microsoft.com/office/drawing/2016/5/9/chartex" xmlns:cx4="http://schemas.microsoft.com/office/drawing/2016/5/10/chartex" xmlns:cx5="http://schemas.microsoft.com/office/drawing/2016/5/11/chartex" xmlns:cx6="http://schemas.microsoft.com/office/drawing/2016/5/12/chartex" xmlns:cx7="http://schemas.microsoft.com/office/drawing/2016/5/13/chartex" xmlns:cx8="http://schemas.microsoft.com/office/drawing/2016/5/14/chartex" xmlns:mc="http://schemas.openxmlformats.org/markup-compatibility/2006" xmlns:aink="http://schemas.microsoft.com/office/drawing/2016/ink" xmlns:am3d="http://schemas.microsoft.com/office/drawing/2017/model3d" xmlns:o="urn:schemas-microsoft-com:office:office" xmlns:oel="http://schemas.microsoft.com/office/2019/extlst" xmlns:r="http://schemas.openxmlformats.org/officeDocument/2006/relationships" xmlns:m="http://schemas.openxmlformats.org/officeDocument/2006/math" xmlns:v="urn:schemas-microsoft-com:vml" xmlns:wp14="http://schemas.microsoft.com/office/word/2010/wordprocessingDrawing" xmlns:wp="http://schemas.openxmlformats.org/drawingml/2006/wordprocessingDrawing" xmlns:w10="urn:schemas-microsoft-com:office:word" xmlns:w="http://schemas.openxmlformats.org/wordprocessingml/2006/main" xmlns:w14="http://schemas.microsoft.com/office/word/2010/wordml" xmlns:w15="http://schemas.microsoft.com/office/word/2012/wordml" xmlns:w16cex="http://schemas.microsoft.com/office/word/2018/wordml/cex" xmlns:w16cid="http://schemas.microsoft.com/office/word/2016/wordml/cid" xmlns:w16="http://schemas.microsoft.com/office/word/2018/wordml" xmlns:w16du="http://schemas.microsoft.com/office/word/2023/wordml/word16du" xmlns:w16sdtdh="http://schemas.microsoft.com/office/word/2020/wordml/sdtdatahash" xmlns:w16se="http://schemas.microsoft.com/office/word/2015/wordml/symex" xmlns:wpg="http://schemas.microsoft.com/office/word/2010/wordprocessingGroup" xmlns:wpi="http://schemas.microsoft.com/office/word/2010/wordprocessingInk" xmlns:wne="http://schemas.microsoft.com/office/word/2006/wordml" xmlns:wps="http://schemas.microsoft.com/office/word/2010/wordprocessingShape" mc:Ignorable="w14 w15 w16se w16cid w16 w16cex w16sdtdh w16du wp14">
   <w:p>
     <w:pPr>
       <w:pStyle w:val="Footer"/>
@@ -7258,7 +7210,7 @@
 </file>
 
 <file path=word/footnotes.xml><?xml version="1.0" encoding="utf-8"?>
-<w:footnotes xmlns:wpc="http://schemas.microsoft.com/office/word/2010/wordprocessingCanvas" xmlns:cx="http://schemas.microsoft.com/office/drawing/2014/chartex" xmlns:cx1="http://schemas.microsoft.com/office/drawing/2015/9/8/chartex" xmlns:cx2="http://schemas.microsoft.com/office/drawing/2015/10/21/chartex" xmlns:cx3="http://schemas.microsoft.com/office/drawing/2016/5/9/chartex" xmlns:cx4="http://schemas.microsoft.com/office/drawing/2016/5/10/chartex" xmlns:cx5="http://schemas.microsoft.com/office/drawing/2016/5/11/chartex" xmlns:cx6="http://schemas.microsoft.com/office/drawing/2016/5/12/chartex" xmlns:cx7="http://schemas.microsoft.com/office/drawing/2016/5/13/chartex" xmlns:cx8="http://schemas.microsoft.com/office/drawing/2016/5/14/chartex" xmlns:mc="http://schemas.openxmlformats.org/markup-compatibility/2006" xmlns:aink="http://schemas.microsoft.com/office/drawing/2016/ink" xmlns:am3d="http://schemas.microsoft.com/office/drawing/2017/model3d" xmlns:o="urn:schemas-microsoft-com:office:office" xmlns:oel="http://schemas.microsoft.com/office/2019/extlst" xmlns:r="http://schemas.openxmlformats.org/officeDocument/2006/relationships" xmlns:m="http://schemas.openxmlformats.org/officeDocument/2006/math" xmlns:v="urn:schemas-microsoft-com:vml" xmlns:wp14="http://schemas.microsoft.com/office/word/2010/wordprocessingDrawing" xmlns:wp="http://schemas.openxmlformats.org/drawingml/2006/wordprocessingDrawing" xmlns:w10="urn:schemas-microsoft-com:office:word" xmlns:w="http://schemas.openxmlformats.org/wordprocessingml/2006/main" xmlns:w14="http://schemas.microsoft.com/office/word/2010/wordml" xmlns:w15="http://schemas.microsoft.com/office/word/2012/wordml" xmlns:w16cex="http://schemas.microsoft.com/office/word/2018/wordml/cex" xmlns:w16cid="http://schemas.microsoft.com/office/word/2016/wordml/cid" xmlns:w16="http://schemas.microsoft.com/office/word/2018/wordml" xmlns:w16sdtdh="http://schemas.microsoft.com/office/word/2020/wordml/sdtdatahash" xmlns:w16se="http://schemas.microsoft.com/office/word/2015/wordml/symex" xmlns:wpg="http://schemas.microsoft.com/office/word/2010/wordprocessingGroup" xmlns:wpi="http://schemas.microsoft.com/office/word/2010/wordprocessingInk" xmlns:wne="http://schemas.microsoft.com/office/word/2006/wordml" xmlns:wps="http://schemas.microsoft.com/office/word/2010/wordprocessingShape" mc:Ignorable="w14 w15 w16se w16cid w16 w16cex w16sdtdh wp14">
+<w:footnotes xmlns:wpc="http://schemas.microsoft.com/office/word/2010/wordprocessingCanvas" xmlns:cx="http://schemas.microsoft.com/office/drawing/2014/chartex" xmlns:cx1="http://schemas.microsoft.com/office/drawing/2015/9/8/chartex" xmlns:cx2="http://schemas.microsoft.com/office/drawing/2015/10/21/chartex" xmlns:cx3="http://schemas.microsoft.com/office/drawing/2016/5/9/chartex" xmlns:cx4="http://schemas.microsoft.com/office/drawing/2016/5/10/chartex" xmlns:cx5="http://schemas.microsoft.com/office/drawing/2016/5/11/chartex" xmlns:cx6="http://schemas.microsoft.com/office/drawing/2016/5/12/chartex" xmlns:cx7="http://schemas.microsoft.com/office/drawing/2016/5/13/chartex" xmlns:cx8="http://schemas.microsoft.com/office/drawing/2016/5/14/chartex" xmlns:mc="http://schemas.openxmlformats.org/markup-compatibility/2006" xmlns:aink="http://schemas.microsoft.com/office/drawing/2016/ink" xmlns:am3d="http://schemas.microsoft.com/office/drawing/2017/model3d" xmlns:o="urn:schemas-microsoft-com:office:office" xmlns:oel="http://schemas.microsoft.com/office/2019/extlst" xmlns:r="http://schemas.openxmlformats.org/officeDocument/2006/relationships" xmlns:m="http://schemas.openxmlformats.org/officeDocument/2006/math" xmlns:v="urn:schemas-microsoft-com:vml" xmlns:wp14="http://schemas.microsoft.com/office/word/2010/wordprocessingDrawing" xmlns:wp="http://schemas.openxmlformats.org/drawingml/2006/wordprocessingDrawing" xmlns:w10="urn:schemas-microsoft-com:office:word" xmlns:w="http://schemas.openxmlformats.org/wordprocessingml/2006/main" xmlns:w14="http://schemas.microsoft.com/office/word/2010/wordml" xmlns:w15="http://schemas.microsoft.com/office/word/2012/wordml" xmlns:w16cex="http://schemas.microsoft.com/office/word/2018/wordml/cex" xmlns:w16cid="http://schemas.microsoft.com/office/word/2016/wordml/cid" xmlns:w16="http://schemas.microsoft.com/office/word/2018/wordml" xmlns:w16du="http://schemas.microsoft.com/office/word/2023/wordml/word16du" xmlns:w16sdtdh="http://schemas.microsoft.com/office/word/2020/wordml/sdtdatahash" xmlns:w16se="http://schemas.microsoft.com/office/word/2015/wordml/symex" xmlns:wpg="http://schemas.microsoft.com/office/word/2010/wordprocessingGroup" xmlns:wpi="http://schemas.microsoft.com/office/word/2010/wordprocessingInk" xmlns:wne="http://schemas.microsoft.com/office/word/2006/wordml" xmlns:wps="http://schemas.microsoft.com/office/word/2010/wordprocessingShape" mc:Ignorable="w14 w15 w16se w16cid w16 w16cex w16sdtdh w16du wp14">
   <w:footnote w:type="separator" w:id="-1">
     <w:p>
       <w:pPr>
@@ -7283,7 +7235,7 @@
 </file>
 
 <file path=word/numbering.xml><?xml version="1.0" encoding="utf-8"?>
-<w:numbering xmlns:wpc="http://schemas.microsoft.com/office/word/2010/wordprocessingCanvas" xmlns:cx="http://schemas.microsoft.com/office/drawing/2014/chartex" xmlns:cx1="http://schemas.microsoft.com/office/drawing/2015/9/8/chartex" xmlns:cx2="http://schemas.microsoft.com/office/drawing/2015/10/21/chartex" xmlns:cx3="http://schemas.microsoft.com/office/drawing/2016/5/9/chartex" xmlns:cx4="http://schemas.microsoft.com/office/drawing/2016/5/10/chartex" xmlns:cx5="http://schemas.microsoft.com/office/drawing/2016/5/11/chartex" xmlns:cx6="http://schemas.microsoft.com/office/drawing/2016/5/12/chartex" xmlns:cx7="http://schemas.microsoft.com/office/drawing/2016/5/13/chartex" xmlns:cx8="http://schemas.microsoft.com/office/drawing/2016/5/14/chartex" xmlns:mc="http://schemas.openxmlformats.org/markup-compatibility/2006" xmlns:aink="http://schemas.microsoft.com/office/drawing/2016/ink" xmlns:am3d="http://schemas.microsoft.com/office/drawing/2017/model3d" xmlns:o="urn:schemas-microsoft-com:office:office" xmlns:oel="http://schemas.microsoft.com/office/2019/extlst" xmlns:r="http://schemas.openxmlformats.org/officeDocument/2006/relationships" xmlns:m="http://schemas.openxmlformats.org/officeDocument/2006/math" xmlns:v="urn:schemas-microsoft-com:vml" xmlns:wp14="http://schemas.microsoft.com/office/word/2010/wordprocessingDrawing" xmlns:wp="http://schemas.openxmlformats.org/drawingml/2006/wordprocessingDrawing" xmlns:w10="urn:schemas-microsoft-com:office:word" xmlns:w="http://schemas.openxmlformats.org/wordprocessingml/2006/main" xmlns:w14="http://schemas.microsoft.com/office/word/2010/wordml" xmlns:w15="http://schemas.microsoft.com/office/word/2012/wordml" xmlns:w16cex="http://schemas.microsoft.com/office/word/2018/wordml/cex" xmlns:w16cid="http://schemas.microsoft.com/office/word/2016/wordml/cid" xmlns:w16="http://schemas.microsoft.com/office/word/2018/wordml" xmlns:w16sdtdh="http://schemas.microsoft.com/office/word/2020/wordml/sdtdatahash" xmlns:w16se="http://schemas.microsoft.com/office/word/2015/wordml/symex" xmlns:wpg="http://schemas.microsoft.com/office/word/2010/wordprocessingGroup" xmlns:wpi="http://schemas.microsoft.com/office/word/2010/wordprocessingInk" xmlns:wne="http://schemas.microsoft.com/office/word/2006/wordml" xmlns:wps="http://schemas.microsoft.com/office/word/2010/wordprocessingShape" mc:Ignorable="w14 w15 w16se w16cid w16 w16cex w16sdtdh wp14">
+<w:numbering xmlns:wpc="http://schemas.microsoft.com/office/word/2010/wordprocessingCanvas" xmlns:cx="http://schemas.microsoft.com/office/drawing/2014/chartex" xmlns:cx1="http://schemas.microsoft.com/office/drawing/2015/9/8/chartex" xmlns:cx2="http://schemas.microsoft.com/office/drawing/2015/10/21/chartex" xmlns:cx3="http://schemas.microsoft.com/office/drawing/2016/5/9/chartex" xmlns:cx4="http://schemas.microsoft.com/office/drawing/2016/5/10/chartex" xmlns:cx5="http://schemas.microsoft.com/office/drawing/2016/5/11/chartex" xmlns:cx6="http://schemas.microsoft.com/office/drawing/2016/5/12/chartex" xmlns:cx7="http://schemas.microsoft.com/office/drawing/2016/5/13/chartex" xmlns:cx8="http://schemas.microsoft.com/office/drawing/2016/5/14/chartex" xmlns:mc="http://schemas.openxmlformats.org/markup-compatibility/2006" xmlns:aink="http://schemas.microsoft.com/office/drawing/2016/ink" xmlns:am3d="http://schemas.microsoft.com/office/drawing/2017/model3d" xmlns:o="urn:schemas-microsoft-com:office:office" xmlns:oel="http://schemas.microsoft.com/office/2019/extlst" xmlns:r="http://schemas.openxmlformats.org/officeDocument/2006/relationships" xmlns:m="http://schemas.openxmlformats.org/officeDocument/2006/math" xmlns:v="urn:schemas-microsoft-com:vml" xmlns:wp14="http://schemas.microsoft.com/office/word/2010/wordprocessingDrawing" xmlns:wp="http://schemas.openxmlformats.org/drawingml/2006/wordprocessingDrawing" xmlns:w10="urn:schemas-microsoft-com:office:word" xmlns:w="http://schemas.openxmlformats.org/wordprocessingml/2006/main" xmlns:w14="http://schemas.microsoft.com/office/word/2010/wordml" xmlns:w15="http://schemas.microsoft.com/office/word/2012/wordml" xmlns:w16cex="http://schemas.microsoft.com/office/word/2018/wordml/cex" xmlns:w16cid="http://schemas.microsoft.com/office/word/2016/wordml/cid" xmlns:w16="http://schemas.microsoft.com/office/word/2018/wordml" xmlns:w16du="http://schemas.microsoft.com/office/word/2023/wordml/word16du" xmlns:w16sdtdh="http://schemas.microsoft.com/office/word/2020/wordml/sdtdatahash" xmlns:w16se="http://schemas.microsoft.com/office/word/2015/wordml/symex" xmlns:wpg="http://schemas.microsoft.com/office/word/2010/wordprocessingGroup" xmlns:wpi="http://schemas.microsoft.com/office/word/2010/wordprocessingInk" xmlns:wne="http://schemas.microsoft.com/office/word/2006/wordml" xmlns:wps="http://schemas.microsoft.com/office/word/2010/wordprocessingShape" mc:Ignorable="w14 w15 w16se w16cid w16 w16cex w16sdtdh w16du wp14">
   <w:abstractNum w:abstractNumId="0" w15:restartNumberingAfterBreak="0">
     <w:nsid w:val="0158351F"/>
     <w:multiLevelType w:val="multilevel"/>
@@ -10288,7 +10240,7 @@
 </file>
 
 <file path=word/styles.xml><?xml version="1.0" encoding="utf-8"?>
-<w:styles xmlns:mc="http://schemas.openxmlformats.org/markup-compatibility/2006" xmlns:r="http://schemas.openxmlformats.org/officeDocument/2006/relationships" xmlns:w="http://schemas.openxmlformats.org/wordprocessingml/2006/main" xmlns:w14="http://schemas.microsoft.com/office/word/2010/wordml" xmlns:w15="http://schemas.microsoft.com/office/word/2012/wordml" xmlns:w16cex="http://schemas.microsoft.com/office/word/2018/wordml/cex" xmlns:w16cid="http://schemas.microsoft.com/office/word/2016/wordml/cid" xmlns:w16="http://schemas.microsoft.com/office/word/2018/wordml" xmlns:w16sdtdh="http://schemas.microsoft.com/office/word/2020/wordml/sdtdatahash" xmlns:w16se="http://schemas.microsoft.com/office/word/2015/wordml/symex" mc:Ignorable="w14 w15 w16se w16cid w16 w16cex w16sdtdh">
+<w:styles xmlns:mc="http://schemas.openxmlformats.org/markup-compatibility/2006" xmlns:r="http://schemas.openxmlformats.org/officeDocument/2006/relationships" xmlns:w="http://schemas.openxmlformats.org/wordprocessingml/2006/main" xmlns:w14="http://schemas.microsoft.com/office/word/2010/wordml" xmlns:w15="http://schemas.microsoft.com/office/word/2012/wordml" xmlns:w16cex="http://schemas.microsoft.com/office/word/2018/wordml/cex" xmlns:w16cid="http://schemas.microsoft.com/office/word/2016/wordml/cid" xmlns:w16="http://schemas.microsoft.com/office/word/2018/wordml" xmlns:w16du="http://schemas.microsoft.com/office/word/2023/wordml/word16du" xmlns:w16sdtdh="http://schemas.microsoft.com/office/word/2020/wordml/sdtdatahash" xmlns:w16se="http://schemas.microsoft.com/office/word/2015/wordml/symex" mc:Ignorable="w14 w15 w16se w16cid w16 w16cex w16sdtdh w16du">
   <w:docDefaults>
     <w:rPrDefault>
       <w:rPr>

</xml_diff>